<commit_message>
Atualização de Relatório Final e Leitura de Livro
Atualização do relatório final, adicionado arquivo .txt sobre leitura do
livro de inteligencia artificial.
</commit_message>
<xml_diff>
--- a/estagio_2_wesley/texto/Relatorio_Final_Estagio_II.docx
+++ b/estagio_2_wesley/texto/Relatorio_Final_Estagio_II.docx
@@ -1,6 +1,6 @@
 
 <file path=word/document.xml><?xml version="1.0" encoding="utf-8"?>
-<w:document xmlns:wpc="http://schemas.microsoft.com/office/word/2010/wordprocessingCanvas" xmlns:mc="http://schemas.openxmlformats.org/markup-compatibility/2006" xmlns:o="urn:schemas-microsoft-com:office:office" xmlns:r="http://schemas.openxmlformats.org/officeDocument/2006/relationships" xmlns:m="http://schemas.openxmlformats.org/officeDocument/2006/math" xmlns:v="urn:schemas-microsoft-com:vml" xmlns:wp14="http://schemas.microsoft.com/office/word/2010/wordprocessingDrawing" xmlns:wp="http://schemas.openxmlformats.org/drawingml/2006/wordprocessingDrawing" xmlns:w10="urn:schemas-microsoft-com:office:word" xmlns:w="http://schemas.openxmlformats.org/wordprocessingml/2006/main" xmlns:w14="http://schemas.microsoft.com/office/word/2010/wordml" xmlns:wpg="http://schemas.microsoft.com/office/word/2010/wordprocessingGroup" xmlns:wpi="http://schemas.microsoft.com/office/word/2010/wordprocessingInk" xmlns:wne="http://schemas.microsoft.com/office/word/2006/wordml" xmlns:wps="http://schemas.microsoft.com/office/word/2010/wordprocessingShape" mc:Ignorable="w14 wp14">
+<w:document xmlns:wpc="http://schemas.microsoft.com/office/word/2010/wordprocessingCanvas" xmlns:mc="http://schemas.openxmlformats.org/markup-compatibility/2006" xmlns:o="urn:schemas-microsoft-com:office:office" xmlns:r="http://schemas.openxmlformats.org/officeDocument/2006/relationships" xmlns:m="http://schemas.openxmlformats.org/officeDocument/2006/math" xmlns:v="urn:schemas-microsoft-com:vml" xmlns:wp14="http://schemas.microsoft.com/office/word/2010/wordprocessingDrawing" xmlns:wp="http://schemas.openxmlformats.org/drawingml/2006/wordprocessingDrawing" xmlns:w10="urn:schemas-microsoft-com:office:word" xmlns:w="http://schemas.openxmlformats.org/wordprocessingml/2006/main" xmlns:w14="http://schemas.microsoft.com/office/word/2010/wordml" xmlns:w15="http://schemas.microsoft.com/office/word/2012/wordml" xmlns:wpg="http://schemas.microsoft.com/office/word/2010/wordprocessingGroup" xmlns:wpi="http://schemas.microsoft.com/office/word/2010/wordprocessingInk" xmlns:wne="http://schemas.microsoft.com/office/word/2006/wordml" xmlns:wps="http://schemas.microsoft.com/office/word/2010/wordprocessingShape" mc:Ignorable="w14 w15 wp14">
   <w:body>
     <w:p>
       <w:pPr>
@@ -36,7 +36,7 @@
                     <pic:cNvPicPr/>
                   </pic:nvPicPr>
                   <pic:blipFill>
-                    <a:blip r:embed="rId9" cstate="print"/>
+                    <a:blip r:embed="rId8" cstate="print"/>
                     <a:stretch>
                       <a:fillRect/>
                     </a:stretch>
@@ -554,7 +554,7 @@
               </wp:anchor>
             </w:drawing>
           </mc:Choice>
-          <mc:Fallback xmlns:w15="http://schemas.microsoft.com/office/word/2012/wordml">
+          <mc:Fallback>
             <w:pict>
               <v:shapetype id="_x0000_t202" coordsize="21600,21600" o:spt="202" path="m,l,21600r21600,l21600,xe">
                 <v:stroke joinstyle="miter"/>
@@ -927,6 +927,90 @@
           <w:szCs w:val="24"/>
         </w:rPr>
         <w:t xml:space="preserve">  </w:t>
+      </w:r>
+    </w:p>
+    <w:p>
+      <w:pPr>
+        <w:spacing w:before="100" w:beforeAutospacing="1" w:after="100" w:afterAutospacing="1" w:line="360" w:lineRule="auto"/>
+        <w:ind w:firstLine="709"/>
+        <w:jc w:val="both"/>
+        <w:rPr>
+          <w:rFonts w:ascii="Times New Roman" w:hAnsi="Times New Roman" w:cs="Times New Roman"/>
+          <w:sz w:val="24"/>
+          <w:szCs w:val="24"/>
+        </w:rPr>
+      </w:pPr>
+      <w:r>
+        <w:rPr>
+          <w:rFonts w:ascii="Times New Roman" w:hAnsi="Times New Roman" w:cs="Times New Roman"/>
+          <w:sz w:val="24"/>
+          <w:szCs w:val="24"/>
+        </w:rPr>
+        <w:t xml:space="preserve">Aos meus professores que durante esse tempo que passou </w:t>
+      </w:r>
+      <w:r>
+        <w:rPr>
+          <w:rFonts w:ascii="Times New Roman" w:hAnsi="Times New Roman" w:cs="Times New Roman"/>
+          <w:sz w:val="24"/>
+          <w:szCs w:val="24"/>
+        </w:rPr>
+        <w:t>transmitiram</w:t>
+      </w:r>
+      <w:r>
+        <w:rPr>
+          <w:rFonts w:ascii="Times New Roman" w:hAnsi="Times New Roman" w:cs="Times New Roman"/>
+          <w:sz w:val="24"/>
+          <w:szCs w:val="24"/>
+        </w:rPr>
+        <w:t xml:space="preserve"> </w:t>
+      </w:r>
+      <w:r>
+        <w:rPr>
+          <w:rFonts w:ascii="Times New Roman" w:hAnsi="Times New Roman" w:cs="Times New Roman"/>
+          <w:sz w:val="24"/>
+          <w:szCs w:val="24"/>
+        </w:rPr>
+        <w:t>não</w:t>
+      </w:r>
+      <w:r>
+        <w:rPr>
+          <w:rFonts w:ascii="Times New Roman" w:hAnsi="Times New Roman" w:cs="Times New Roman"/>
+          <w:sz w:val="24"/>
+          <w:szCs w:val="24"/>
+        </w:rPr>
+        <w:t xml:space="preserve"> </w:t>
+      </w:r>
+      <w:r>
+        <w:rPr>
+          <w:rFonts w:ascii="Times New Roman" w:hAnsi="Times New Roman" w:cs="Times New Roman"/>
+          <w:sz w:val="24"/>
+          <w:szCs w:val="24"/>
+        </w:rPr>
+        <w:t>só</w:t>
+      </w:r>
+      <w:r>
+        <w:rPr>
+          <w:rFonts w:ascii="Times New Roman" w:hAnsi="Times New Roman" w:cs="Times New Roman"/>
+          <w:sz w:val="24"/>
+          <w:szCs w:val="24"/>
+        </w:rPr>
+        <w:t xml:space="preserve"> conhecimento teórico, mas lições de vida me engrandece</w:t>
+      </w:r>
+      <w:r>
+        <w:rPr>
+          <w:rFonts w:ascii="Times New Roman" w:hAnsi="Times New Roman" w:cs="Times New Roman"/>
+          <w:sz w:val="24"/>
+          <w:szCs w:val="24"/>
+        </w:rPr>
+        <w:t>ndo</w:t>
+      </w:r>
+      <w:r>
+        <w:rPr>
+          <w:rFonts w:ascii="Times New Roman" w:hAnsi="Times New Roman" w:cs="Times New Roman"/>
+          <w:sz w:val="24"/>
+          <w:szCs w:val="24"/>
+        </w:rPr>
+        <w:t xml:space="preserve"> como pessoa e profissional</w:t>
       </w:r>
     </w:p>
     <w:p>
@@ -1261,7 +1345,7 @@
                 <w:noProof/>
                 <w:webHidden/>
               </w:rPr>
-              <w:t>8</w:t>
+              <w:t>9</w:t>
             </w:r>
             <w:r>
               <w:rPr>
@@ -1348,7 +1432,7 @@
                 <w:noProof/>
                 <w:webHidden/>
               </w:rPr>
-              <w:t>8</w:t>
+              <w:t>9</w:t>
             </w:r>
             <w:r>
               <w:rPr>
@@ -1435,7 +1519,7 @@
                 <w:noProof/>
                 <w:webHidden/>
               </w:rPr>
-              <w:t>8</w:t>
+              <w:t>9</w:t>
             </w:r>
             <w:r>
               <w:rPr>
@@ -1522,7 +1606,7 @@
                 <w:noProof/>
                 <w:webHidden/>
               </w:rPr>
-              <w:t>8</w:t>
+              <w:t>9</w:t>
             </w:r>
             <w:r>
               <w:rPr>
@@ -1609,7 +1693,7 @@
                 <w:noProof/>
                 <w:webHidden/>
               </w:rPr>
-              <w:t>8</w:t>
+              <w:t>9</w:t>
             </w:r>
             <w:r>
               <w:rPr>
@@ -1696,7 +1780,7 @@
                 <w:noProof/>
                 <w:webHidden/>
               </w:rPr>
-              <w:t>9</w:t>
+              <w:t>10</w:t>
             </w:r>
             <w:r>
               <w:rPr>
@@ -1780,7 +1864,7 @@
                 <w:noProof/>
                 <w:webHidden/>
               </w:rPr>
-              <w:t>9</w:t>
+              <w:t>10</w:t>
             </w:r>
             <w:r>
               <w:rPr>
@@ -1866,7 +1950,7 @@
                 <w:noProof/>
                 <w:webHidden/>
               </w:rPr>
-              <w:t>9</w:t>
+              <w:t>10</w:t>
             </w:r>
             <w:r>
               <w:rPr>
@@ -1952,7 +2036,7 @@
                 <w:noProof/>
                 <w:webHidden/>
               </w:rPr>
-              <w:t>9</w:t>
+              <w:t>10</w:t>
             </w:r>
             <w:r>
               <w:rPr>
@@ -2107,36 +2191,6 @@
           <w:sz w:val="28"/>
         </w:rPr>
       </w:pPr>
-    </w:p>
-    <w:p>
-      <w:pPr>
-        <w:tabs>
-          <w:tab w:val="left" w:pos="1703"/>
-          <w:tab w:val="left" w:pos="5760"/>
-        </w:tabs>
-        <w:spacing w:before="100" w:beforeAutospacing="1" w:after="100" w:afterAutospacing="1" w:line="360" w:lineRule="auto"/>
-        <w:jc w:val="center"/>
-        <w:rPr>
-          <w:rFonts w:ascii="Times New Roman" w:hAnsi="Times New Roman" w:cs="Times New Roman"/>
-          <w:b/>
-          <w:sz w:val="28"/>
-        </w:rPr>
-      </w:pPr>
-    </w:p>
-    <w:p>
-      <w:pPr>
-        <w:tabs>
-          <w:tab w:val="left" w:pos="1703"/>
-          <w:tab w:val="left" w:pos="5760"/>
-        </w:tabs>
-        <w:spacing w:before="100" w:beforeAutospacing="1" w:after="100" w:afterAutospacing="1" w:line="360" w:lineRule="auto"/>
-        <w:jc w:val="center"/>
-        <w:rPr>
-          <w:rFonts w:ascii="Times New Roman" w:hAnsi="Times New Roman" w:cs="Times New Roman"/>
-          <w:b/>
-          <w:sz w:val="28"/>
-        </w:rPr>
-      </w:pPr>
       <w:r>
         <w:rPr>
           <w:rFonts w:ascii="Times New Roman" w:hAnsi="Times New Roman" w:cs="Times New Roman"/>
@@ -2556,7 +2610,21 @@
           <w:rFonts w:ascii="Times New Roman" w:hAnsi="Times New Roman" w:cs="Times New Roman"/>
           <w:sz w:val="24"/>
         </w:rPr>
-        <w:t xml:space="preserve">Este trabalho apresenta o projeto de um </w:t>
+        <w:t>Este tr</w:t>
+      </w:r>
+      <w:r>
+        <w:rPr>
+          <w:rFonts w:ascii="Times New Roman" w:hAnsi="Times New Roman" w:cs="Times New Roman"/>
+          <w:sz w:val="24"/>
+        </w:rPr>
+        <w:t>abalho apresenta o projeto para o</w:t>
+      </w:r>
+      <w:r>
+        <w:rPr>
+          <w:rFonts w:ascii="Times New Roman" w:hAnsi="Times New Roman" w:cs="Times New Roman"/>
+          <w:sz w:val="24"/>
+        </w:rPr>
+        <w:t xml:space="preserve"> </w:t>
       </w:r>
       <w:r>
         <w:rPr>
@@ -2640,7 +2708,7 @@
           <w:rFonts w:ascii="Times New Roman" w:hAnsi="Times New Roman" w:cs="Times New Roman"/>
           <w:sz w:val="24"/>
         </w:rPr>
-        <w:t>aos usuários,</w:t>
+        <w:t>aos usuários</w:t>
       </w:r>
       <w:r>
         <w:rPr>
@@ -2697,20 +2765,6 @@
           <w:sz w:val="24"/>
         </w:rPr>
         <w:t>recursos e dados informativos</w:t>
-      </w:r>
-      <w:r>
-        <w:rPr>
-          <w:rFonts w:ascii="Times New Roman" w:hAnsi="Times New Roman" w:cs="Times New Roman"/>
-          <w:sz w:val="24"/>
-        </w:rPr>
-        <w:t xml:space="preserve"> </w:t>
-      </w:r>
-      <w:r>
-        <w:rPr>
-          <w:rFonts w:ascii="Times New Roman" w:hAnsi="Times New Roman" w:cs="Times New Roman"/>
-          <w:sz w:val="24"/>
-        </w:rPr>
-        <w:t>de um banco de dados inteligente</w:t>
       </w:r>
       <w:r>
         <w:rPr>
@@ -2989,7 +3043,7 @@
           <w:szCs w:val="24"/>
         </w:rPr>
         <w:sectPr>
-          <w:headerReference w:type="default" r:id="rId10"/>
+          <w:headerReference w:type="default" r:id="rId9"/>
           <w:type w:val="continuous"/>
           <w:pgSz w:w="11906" w:h="16838"/>
           <w:pgMar w:top="1701" w:right="1418" w:bottom="1418" w:left="1701" w:header="1134" w:footer="709" w:gutter="0"/>
@@ -3038,6 +3092,7 @@
     <w:p>
       <w:pPr>
         <w:spacing w:line="360" w:lineRule="auto"/>
+        <w:ind w:firstLine="709"/>
         <w:jc w:val="both"/>
         <w:rPr>
           <w:rFonts w:ascii="Times New Roman" w:hAnsi="Times New Roman" w:cs="Times New Roman"/>
@@ -3049,11 +3104,146 @@
           <w:rFonts w:ascii="Times New Roman" w:hAnsi="Times New Roman" w:cs="Times New Roman"/>
           <w:sz w:val="24"/>
         </w:rPr>
-        <w:t>Contextualizar a aplicação busca de serviços.</w:t>
-      </w:r>
-    </w:p>
-    <w:p>
-      <w:pPr>
+        <w:t xml:space="preserve">O </w:t>
+      </w:r>
+      <w:r>
+        <w:rPr>
+          <w:rFonts w:ascii="Times New Roman" w:hAnsi="Times New Roman" w:cs="Times New Roman"/>
+          <w:sz w:val="24"/>
+        </w:rPr>
+        <w:t>desafio de inovar em serviços, s</w:t>
+      </w:r>
+      <w:r>
+        <w:rPr>
+          <w:rFonts w:ascii="Times New Roman" w:hAnsi="Times New Roman" w:cs="Times New Roman"/>
+          <w:sz w:val="24"/>
+        </w:rPr>
+        <w:t>eja nas empresas que os prestam (seguradoras, empresas de tecnologia da informação, laboratórios de análises clínicas, escolas, circos); seja em uma indústria que faz pós-venda ou na oferta de serviços complementares a produtos, a realidade é que a renda gerada em serviços há muito superou a dos produtos em uma economia como a brasileira. Segundo o IBGE, em 2012, a atividade de serviços respondeu por 68,5% do PIB e proporcionou mais de 78% dos empregos formais do país.</w:t>
+      </w:r>
+    </w:p>
+    <w:p>
+      <w:pPr>
+        <w:spacing w:line="360" w:lineRule="auto"/>
+        <w:ind w:firstLine="709"/>
+        <w:jc w:val="both"/>
+        <w:rPr>
+          <w:rFonts w:ascii="Times New Roman" w:hAnsi="Times New Roman" w:cs="Times New Roman"/>
+          <w:sz w:val="24"/>
+        </w:rPr>
+      </w:pPr>
+      <w:r>
+        <w:rPr>
+          <w:rFonts w:ascii="Times New Roman" w:hAnsi="Times New Roman" w:cs="Times New Roman"/>
+          <w:sz w:val="24"/>
+        </w:rPr>
+        <w:t>O objetivo do sistema “Busca de Serviço</w:t>
+      </w:r>
+      <w:r>
+        <w:rPr>
+          <w:rFonts w:ascii="Times New Roman" w:hAnsi="Times New Roman" w:cs="Times New Roman"/>
+          <w:sz w:val="24"/>
+        </w:rPr>
+        <w:t>s</w:t>
+      </w:r>
+      <w:r>
+        <w:rPr>
+          <w:rFonts w:ascii="Times New Roman" w:hAnsi="Times New Roman" w:cs="Times New Roman"/>
+          <w:sz w:val="24"/>
+        </w:rPr>
+        <w:t xml:space="preserve">” é ser uma </w:t>
+      </w:r>
+      <w:r>
+        <w:rPr>
+          <w:rFonts w:ascii="Georgia" w:hAnsi="Georgia"/>
+          <w:color w:val="202020"/>
+          <w:shd w:val="clear" w:color="auto" w:fill="FFFFFF"/>
+        </w:rPr>
+        <w:t>marketplace</w:t>
+      </w:r>
+      <w:r>
+        <w:rPr>
+          <w:rStyle w:val="apple-converted-space"/>
+          <w:rFonts w:ascii="Georgia" w:hAnsi="Georgia"/>
+          <w:color w:val="202020"/>
+          <w:shd w:val="clear" w:color="auto" w:fill="FFFFFF"/>
+        </w:rPr>
+        <w:t xml:space="preserve"> para </w:t>
+      </w:r>
+      <w:r>
+        <w:rPr>
+          <w:rFonts w:ascii="Times New Roman" w:hAnsi="Times New Roman" w:cs="Times New Roman"/>
+          <w:sz w:val="24"/>
+        </w:rPr>
+        <w:t>prestadores de serviços, que facilite a vida de quem está procurando profissio</w:t>
+      </w:r>
+      <w:r>
+        <w:rPr>
+          <w:rFonts w:ascii="Times New Roman" w:hAnsi="Times New Roman" w:cs="Times New Roman"/>
+          <w:sz w:val="24"/>
+        </w:rPr>
+        <w:t xml:space="preserve">nais de qualidade e bons preços, </w:t>
+      </w:r>
+      <w:r>
+        <w:rPr>
+          <w:rFonts w:ascii="Times New Roman" w:hAnsi="Times New Roman" w:cs="Times New Roman"/>
+          <w:sz w:val="24"/>
+        </w:rPr>
+        <w:t xml:space="preserve">satisfazendo a uma determinada necessidade ou desejo de um cliente, </w:t>
+      </w:r>
+      <w:r>
+        <w:rPr>
+          <w:rFonts w:ascii="Times New Roman" w:hAnsi="Times New Roman" w:cs="Times New Roman"/>
+          <w:sz w:val="24"/>
+        </w:rPr>
+        <w:t>poupando</w:t>
+      </w:r>
+      <w:r>
+        <w:rPr>
+          <w:rFonts w:ascii="Times New Roman" w:hAnsi="Times New Roman" w:cs="Times New Roman"/>
+          <w:sz w:val="24"/>
+        </w:rPr>
+        <w:t xml:space="preserve"> tempo na contração de um serviço.</w:t>
+      </w:r>
+    </w:p>
+    <w:p>
+      <w:pPr>
+        <w:spacing w:line="360" w:lineRule="auto"/>
+        <w:ind w:firstLine="709"/>
+        <w:jc w:val="both"/>
+        <w:rPr>
+          <w:rFonts w:ascii="Times New Roman" w:hAnsi="Times New Roman" w:cs="Times New Roman"/>
+          <w:sz w:val="24"/>
+        </w:rPr>
+      </w:pPr>
+      <w:r>
+        <w:rPr>
+          <w:rFonts w:ascii="Times New Roman" w:hAnsi="Times New Roman" w:cs="Times New Roman"/>
+          <w:sz w:val="24"/>
+        </w:rPr>
+        <w:t>Newell e Simon sustentam que</w:t>
+      </w:r>
+      <w:r>
+        <w:rPr>
+          <w:rFonts w:ascii="Times New Roman" w:hAnsi="Times New Roman" w:cs="Times New Roman"/>
+          <w:sz w:val="24"/>
+        </w:rPr>
+        <w:t xml:space="preserve"> a atividade inteligente, quer seja humana ou de uma má</w:t>
+      </w:r>
+      <w:r>
+        <w:rPr>
+          <w:rFonts w:ascii="Times New Roman" w:hAnsi="Times New Roman" w:cs="Times New Roman"/>
+          <w:sz w:val="24"/>
+        </w:rPr>
+        <w:t xml:space="preserve">quina, é alcançada pelo uso de: </w:t>
+      </w:r>
+    </w:p>
+    <w:p>
+      <w:pPr>
+        <w:pStyle w:val="PargrafodaLista"/>
+        <w:numPr>
+          <w:ilvl w:val="0"/>
+          <w:numId w:val="46"/>
+        </w:numPr>
         <w:spacing w:line="360" w:lineRule="auto"/>
         <w:jc w:val="both"/>
         <w:rPr>
@@ -3066,11 +3256,16 @@
           <w:rFonts w:ascii="Times New Roman" w:hAnsi="Times New Roman" w:cs="Times New Roman"/>
           <w:sz w:val="24"/>
         </w:rPr>
-        <w:t>Contextualizar o que é conhecimento segundo a inteligência artificial.</w:t>
-      </w:r>
-    </w:p>
-    <w:p>
-      <w:pPr>
+        <w:t xml:space="preserve">Padrões simbólicos para representar aspectos significativos de um domínio de problema; </w:t>
+      </w:r>
+    </w:p>
+    <w:p>
+      <w:pPr>
+        <w:pStyle w:val="PargrafodaLista"/>
+        <w:numPr>
+          <w:ilvl w:val="0"/>
+          <w:numId w:val="46"/>
+        </w:numPr>
         <w:spacing w:line="360" w:lineRule="auto"/>
         <w:jc w:val="both"/>
         <w:rPr>
@@ -3083,11 +3278,16 @@
           <w:rFonts w:ascii="Times New Roman" w:hAnsi="Times New Roman" w:cs="Times New Roman"/>
           <w:sz w:val="24"/>
         </w:rPr>
-        <w:t>Contextualizar o aprendizado que o sistema terá.</w:t>
-      </w:r>
-    </w:p>
-    <w:p>
-      <w:pPr>
+        <w:t xml:space="preserve">Operações sobre estes padrões para gerar soluções potenciais dos problemas; </w:t>
+      </w:r>
+    </w:p>
+    <w:p>
+      <w:pPr>
+        <w:pStyle w:val="PargrafodaLista"/>
+        <w:numPr>
+          <w:ilvl w:val="0"/>
+          <w:numId w:val="46"/>
+        </w:numPr>
         <w:spacing w:line="360" w:lineRule="auto"/>
         <w:jc w:val="both"/>
         <w:rPr>
@@ -3100,24 +3300,66 @@
           <w:rFonts w:ascii="Times New Roman" w:hAnsi="Times New Roman" w:cs="Times New Roman"/>
           <w:sz w:val="24"/>
         </w:rPr>
-        <w:t>Contextualizar a necessidade da modelagem do banco de dados para o sistema.</w:t>
+        <w:t>Busca para selecionar uma solução entre estas possiblidades</w:t>
+      </w:r>
+      <w:r>
+        <w:rPr>
+          <w:rFonts w:ascii="Times New Roman" w:hAnsi="Times New Roman" w:cs="Times New Roman"/>
+          <w:sz w:val="24"/>
+        </w:rPr>
+        <w:t>;</w:t>
       </w:r>
     </w:p>
     <w:p>
       <w:pPr>
         <w:spacing w:line="360" w:lineRule="auto"/>
+        <w:ind w:firstLine="709"/>
         <w:jc w:val="both"/>
         <w:rPr>
           <w:rFonts w:ascii="Times New Roman" w:hAnsi="Times New Roman" w:cs="Times New Roman"/>
           <w:sz w:val="24"/>
         </w:rPr>
       </w:pPr>
-      <w:bookmarkStart w:id="2" w:name="_GoBack"/>
-      <w:bookmarkEnd w:id="2"/>
+      <w:r>
+        <w:rPr>
+          <w:rFonts w:ascii="Times New Roman" w:hAnsi="Times New Roman" w:cs="Times New Roman"/>
+          <w:sz w:val="24"/>
+        </w:rPr>
+        <w:t xml:space="preserve">A hipótese do sistema simbólico físico implicitamente distingue os padrões formados por um arranjo de símbolos e o meio usado para implementá-los. Se a inteligência advém apenas da estrutura de um sistema simbólico, então qualquer meio que implemente com sucesso os padrões e os processos corretos alcançará a </w:t>
+      </w:r>
+      <w:r>
+        <w:rPr>
+          <w:rFonts w:ascii="Times New Roman" w:hAnsi="Times New Roman" w:cs="Times New Roman"/>
+          <w:sz w:val="24"/>
+        </w:rPr>
+        <w:t>intelig</w:t>
+      </w:r>
+      <w:r>
+        <w:rPr>
+          <w:rFonts w:ascii="Times New Roman" w:hAnsi="Times New Roman" w:cs="Times New Roman"/>
+          <w:sz w:val="24"/>
+        </w:rPr>
+        <w:t xml:space="preserve">ência, independentemente de ele ser composto por neurônios, circuitos lógicos ou blocos de montar. De acordo com a tese de Church-Turing (Machtey e </w:t>
+      </w:r>
+      <w:r>
+        <w:rPr>
+          <w:rFonts w:ascii="Times New Roman" w:hAnsi="Times New Roman" w:cs="Times New Roman"/>
+          <w:sz w:val="24"/>
+        </w:rPr>
+        <w:t>Young, 1979), os computadores são</w:t>
+      </w:r>
+      <w:r>
+        <w:rPr>
+          <w:rFonts w:ascii="Times New Roman" w:hAnsi="Times New Roman" w:cs="Times New Roman"/>
+          <w:sz w:val="24"/>
+        </w:rPr>
+        <w:t xml:space="preserve"> capazes de implementar qualquer processo simbólico efetivamente descrito.</w:t>
+      </w:r>
     </w:p>
     <w:p>
       <w:pPr>
         <w:spacing w:line="360" w:lineRule="auto"/>
+        <w:ind w:firstLine="709"/>
         <w:jc w:val="both"/>
         <w:rPr>
           <w:rFonts w:ascii="Times New Roman" w:hAnsi="Times New Roman" w:cs="Times New Roman"/>
@@ -3129,56 +3371,104 @@
           <w:rFonts w:ascii="Times New Roman" w:hAnsi="Times New Roman" w:cs="Times New Roman"/>
           <w:sz w:val="24"/>
         </w:rPr>
-        <w:t>Segundo a Pesquisa Mensal de Serviços (PMS), a receita nominal do setor de serviços cresceu 8,6% em junho, em relação a igual mês de 2012 (7,6% em maio e 11,6% em abril), ressaltando-se o desempenho dos segmentos de outros serviços, 11%; transportes e serviços auxiliares aos transportes e correios, 9,8%; e serviços prestados a famílias 9%.</w:t>
-      </w:r>
-      <w:r>
-        <w:rPr>
-          <w:rFonts w:ascii="Times New Roman" w:hAnsi="Times New Roman" w:cs="Times New Roman"/>
-          <w:sz w:val="24"/>
-        </w:rPr>
-        <w:t xml:space="preserve"> </w:t>
-      </w:r>
-      <w:r>
+        <w:t>O principal objetivo do</w:t>
+      </w:r>
+      <w:r>
+        <w:rPr>
+          <w:rFonts w:ascii="Times New Roman" w:hAnsi="Times New Roman" w:cs="Times New Roman"/>
+          <w:sz w:val="24"/>
+        </w:rPr>
+        <w:t xml:space="preserve"> sistemas </w:t>
+      </w:r>
+      <w:r>
+        <w:rPr>
+          <w:rFonts w:ascii="Times New Roman" w:hAnsi="Times New Roman" w:cs="Times New Roman"/>
+          <w:sz w:val="24"/>
+        </w:rPr>
+        <w:t>“Busca de Serviço</w:t>
+      </w:r>
+      <w:r>
+        <w:rPr>
+          <w:rFonts w:ascii="Times New Roman" w:hAnsi="Times New Roman" w:cs="Times New Roman"/>
+          <w:sz w:val="24"/>
+        </w:rPr>
+        <w:t>s</w:t>
+      </w:r>
+      <w:r>
+        <w:rPr>
+          <w:rFonts w:ascii="Times New Roman" w:hAnsi="Times New Roman" w:cs="Times New Roman"/>
+          <w:sz w:val="24"/>
+        </w:rPr>
+        <w:t>”</w:t>
+      </w:r>
+      <w:r>
+        <w:rPr>
+          <w:rFonts w:ascii="Times New Roman" w:hAnsi="Times New Roman" w:cs="Times New Roman"/>
+          <w:sz w:val="24"/>
+        </w:rPr>
+        <w:t>, é executar funções que, caso um ser humano fosse executar, se</w:t>
+      </w:r>
+      <w:r>
+        <w:rPr>
+          <w:rFonts w:ascii="Times New Roman" w:hAnsi="Times New Roman" w:cs="Times New Roman"/>
+          <w:sz w:val="24"/>
+        </w:rPr>
+        <w:t>riam consideradas inteligentes.</w:t>
+      </w:r>
+    </w:p>
+    <w:p>
+      <w:pPr>
+        <w:spacing w:line="360" w:lineRule="auto"/>
+        <w:ind w:firstLine="709"/>
+        <w:jc w:val="both"/>
         <w:rPr>
           <w:rFonts w:ascii="Times New Roman" w:hAnsi="Times New Roman" w:cs="Times New Roman"/>
           <w:color w:val="FF0000"/>
           <w:sz w:val="24"/>
         </w:rPr>
-        <w:t xml:space="preserve">(Atualize esta pesquisa. Não é fonte, mas no penúltimo domingo vi dados referentes a janeiro/2014 no programa PEGN </w:t>
-      </w:r>
-      <w:proofErr w:type="gramStart"/>
-      <w:r>
-        <w:rPr>
-          <w:rFonts w:ascii="Times New Roman" w:hAnsi="Times New Roman" w:cs="Times New Roman"/>
-          <w:color w:val="FF0000"/>
-          <w:sz w:val="24"/>
-        </w:rPr>
-        <w:t>da Globo</w:t>
-      </w:r>
-      <w:proofErr w:type="gramEnd"/>
-      <w:r>
-        <w:rPr>
-          <w:rFonts w:ascii="Times New Roman" w:hAnsi="Times New Roman" w:cs="Times New Roman"/>
-          <w:color w:val="FF0000"/>
-          <w:sz w:val="24"/>
-        </w:rPr>
-        <w:t>.)</w:t>
-      </w:r>
-    </w:p>
-    <w:p>
-      <w:pPr>
-        <w:spacing w:line="360" w:lineRule="auto"/>
-        <w:jc w:val="both"/>
-        <w:rPr>
-          <w:rFonts w:ascii="Times New Roman" w:hAnsi="Times New Roman" w:cs="Times New Roman"/>
-        </w:rPr>
-      </w:pPr>
-      <w:r>
-        <w:rPr>
-          <w:rFonts w:ascii="Times New Roman" w:hAnsi="Times New Roman" w:cs="Times New Roman"/>
-          <w:sz w:val="24"/>
-        </w:rPr>
-        <w:t>Nos dias de hoje estamos sempre resolvendo problemas e cheios de serviços, falta tempo para tudo, inclusive para contratação de qualquer tipo de serviço. Baseando nessa afirmação propõem-se desenvolver uma aplicação que poupe tempo na contração de um determinado serviço.</w:t>
+      </w:pPr>
+      <w:r>
+        <w:rPr>
+          <w:rFonts w:ascii="Times New Roman" w:hAnsi="Times New Roman" w:cs="Times New Roman"/>
+          <w:sz w:val="24"/>
+        </w:rPr>
+        <w:lastRenderedPageBreak/>
+        <w:t>Podemos pensar em algumas características básicas desse</w:t>
+      </w:r>
+      <w:r>
+        <w:rPr>
+          <w:rFonts w:ascii="Times New Roman" w:hAnsi="Times New Roman" w:cs="Times New Roman"/>
+          <w:sz w:val="24"/>
+        </w:rPr>
+        <w:t xml:space="preserve"> sistema</w:t>
+      </w:r>
+      <w:r>
+        <w:rPr>
+          <w:rFonts w:ascii="Times New Roman" w:hAnsi="Times New Roman" w:cs="Times New Roman"/>
+          <w:sz w:val="24"/>
+        </w:rPr>
+        <w:t xml:space="preserve">, como a capacidade de raciocínio (aplicar regras lógicas a um conjunto de dados disponíveis para chegar a uma conclusão), aprendizagem (aprender com os erros e acertos de forma </w:t>
+      </w:r>
+      <w:r>
+        <w:rPr>
+          <w:rFonts w:ascii="Times New Roman" w:hAnsi="Times New Roman" w:cs="Times New Roman"/>
+          <w:sz w:val="24"/>
+        </w:rPr>
+        <w:t xml:space="preserve">que futuramente possa </w:t>
+      </w:r>
+      <w:r>
+        <w:rPr>
+          <w:rFonts w:ascii="Times New Roman" w:hAnsi="Times New Roman" w:cs="Times New Roman"/>
+          <w:sz w:val="24"/>
+        </w:rPr>
+        <w:t>agir de maneira mais eficaz), reconhecer padrões (padrões de comportamento) e inferência (capacidade de conseguir aplicar o raciocínio nas</w:t>
+      </w:r>
+      <w:r>
+        <w:rPr>
+          <w:rFonts w:ascii="Times New Roman" w:hAnsi="Times New Roman" w:cs="Times New Roman"/>
+          <w:sz w:val="24"/>
+        </w:rPr>
+        <w:t xml:space="preserve"> situações do nosso cotidiano).</w:t>
       </w:r>
     </w:p>
     <w:p>
@@ -3194,7 +3484,7 @@
           <w:color w:val="auto"/>
         </w:rPr>
       </w:pPr>
-      <w:bookmarkStart w:id="3" w:name="_Toc381616166"/>
+      <w:bookmarkStart w:id="2" w:name="_Toc381616166"/>
       <w:r>
         <w:rPr>
           <w:rFonts w:ascii="Times New Roman" w:hAnsi="Times New Roman" w:cs="Times New Roman"/>
@@ -3202,7 +3492,7 @@
         </w:rPr>
         <w:t>OBJETIVOS</w:t>
       </w:r>
-      <w:bookmarkEnd w:id="3"/>
+      <w:bookmarkEnd w:id="2"/>
     </w:p>
     <w:p>
       <w:pPr>
@@ -3217,7 +3507,7 @@
           <w:color w:val="auto"/>
         </w:rPr>
       </w:pPr>
-      <w:bookmarkStart w:id="4" w:name="_Toc381616167"/>
+      <w:bookmarkStart w:id="3" w:name="_Toc381616167"/>
       <w:r>
         <w:rPr>
           <w:rFonts w:ascii="Times New Roman" w:hAnsi="Times New Roman" w:cs="Times New Roman"/>
@@ -3225,7 +3515,7 @@
         </w:rPr>
         <w:t>Objetivo Geral</w:t>
       </w:r>
-      <w:bookmarkEnd w:id="4"/>
+      <w:bookmarkEnd w:id="3"/>
     </w:p>
     <w:p>
       <w:pPr>
@@ -3275,7 +3565,6 @@
         </w:rPr>
         <w:t>para a aplicação de busca de serviços. Este sistema deve ser capaz de reter</w:t>
       </w:r>
-      <w:proofErr w:type="gramStart"/>
       <w:r>
         <w:rPr>
           <w:rFonts w:ascii="Times New Roman" w:eastAsia="Times New Roman" w:hAnsi="Times New Roman" w:cs="Times New Roman"/>
@@ -3283,7 +3572,7 @@
           <w:szCs w:val="24"/>
           <w:lang w:eastAsia="pt-BR"/>
         </w:rPr>
-        <w:t xml:space="preserve"> </w:t>
+        <w:t xml:space="preserve"> informações de</w:t>
       </w:r>
       <w:r>
         <w:rPr>
@@ -3292,9 +3581,8 @@
           <w:szCs w:val="24"/>
           <w:lang w:eastAsia="pt-BR"/>
         </w:rPr>
-        <w:t xml:space="preserve"> </w:t>
-      </w:r>
-      <w:proofErr w:type="gramEnd"/>
+        <w:t xml:space="preserve"> clientes solicitantes de serviços</w:t>
+      </w:r>
       <w:r>
         <w:rPr>
           <w:rFonts w:ascii="Times New Roman" w:eastAsia="Times New Roman" w:hAnsi="Times New Roman" w:cs="Times New Roman"/>
@@ -3302,7 +3590,7 @@
           <w:szCs w:val="24"/>
           <w:lang w:eastAsia="pt-BR"/>
         </w:rPr>
-        <w:t>informações de</w:t>
+        <w:t>,</w:t>
       </w:r>
       <w:r>
         <w:rPr>
@@ -3311,7 +3599,7 @@
           <w:szCs w:val="24"/>
           <w:lang w:eastAsia="pt-BR"/>
         </w:rPr>
-        <w:t xml:space="preserve"> clientes solicitantes de serviços</w:t>
+        <w:t xml:space="preserve"> empresas prestadoras de serviços</w:t>
       </w:r>
       <w:r>
         <w:rPr>
@@ -3320,7 +3608,7 @@
           <w:szCs w:val="24"/>
           <w:lang w:eastAsia="pt-BR"/>
         </w:rPr>
-        <w:t>,</w:t>
+        <w:t xml:space="preserve"> de forma que possa armazenar e re</w:t>
       </w:r>
       <w:r>
         <w:rPr>
@@ -3329,7 +3617,7 @@
           <w:szCs w:val="24"/>
           <w:lang w:eastAsia="pt-BR"/>
         </w:rPr>
-        <w:t xml:space="preserve"> empresas prestadoras de serviços</w:t>
+        <w:t>s</w:t>
       </w:r>
       <w:r>
         <w:rPr>
@@ -3338,7 +3626,7 @@
           <w:szCs w:val="24"/>
           <w:lang w:eastAsia="pt-BR"/>
         </w:rPr>
-        <w:t xml:space="preserve"> de forma que possa armazenar e regatar conhecimento intrínseco ao contexto da aplicação. </w:t>
+        <w:t xml:space="preserve">gatar conhecimento intrínseco ao contexto da aplicação. </w:t>
       </w:r>
     </w:p>
     <w:p>
@@ -3354,7 +3642,7 @@
           <w:color w:val="auto"/>
         </w:rPr>
       </w:pPr>
-      <w:bookmarkStart w:id="5" w:name="_Toc381616168"/>
+      <w:bookmarkStart w:id="4" w:name="_Toc381616168"/>
       <w:r>
         <w:rPr>
           <w:rFonts w:ascii="Times New Roman" w:hAnsi="Times New Roman" w:cs="Times New Roman"/>
@@ -3362,7 +3650,7 @@
         </w:rPr>
         <w:t>Objetivos Específicos</w:t>
       </w:r>
-      <w:bookmarkEnd w:id="5"/>
+      <w:bookmarkEnd w:id="4"/>
     </w:p>
     <w:p>
       <w:pPr>
@@ -3381,7 +3669,49 @@
         <w:rPr>
           <w:sz w:val="24"/>
         </w:rPr>
-        <w:t>Realizar um estudo sobre o processo de desenvolvimento de um banco de dados.</w:t>
+        <w:t>Realizar um estudo sobre o p</w:t>
+      </w:r>
+      <w:r>
+        <w:rPr>
+          <w:sz w:val="24"/>
+        </w:rPr>
+        <w:t>rocesso de desenvolvimento do</w:t>
+      </w:r>
+      <w:r>
+        <w:rPr>
+          <w:sz w:val="24"/>
+        </w:rPr>
+        <w:t xml:space="preserve"> banco de dados</w:t>
+      </w:r>
+      <w:r>
+        <w:rPr>
+          <w:sz w:val="24"/>
+        </w:rPr>
+        <w:t xml:space="preserve"> como ca</w:t>
+      </w:r>
+      <w:r>
+        <w:rPr>
+          <w:sz w:val="24"/>
+        </w:rPr>
+        <w:t xml:space="preserve">pacidade de </w:t>
+      </w:r>
+      <w:r>
+        <w:rPr>
+          <w:sz w:val="24"/>
+        </w:rPr>
+        <w:t>armazenar</w:t>
+      </w:r>
+      <w:r>
+        <w:rPr>
+          <w:sz w:val="24"/>
+        </w:rPr>
+        <w:t xml:space="preserve"> conhecimento</w:t>
+      </w:r>
+      <w:r>
+        <w:rPr>
+          <w:sz w:val="24"/>
+        </w:rPr>
+        <w:t>.</w:t>
       </w:r>
     </w:p>
     <w:p>
@@ -3401,28 +3731,43 @@
         <w:rPr>
           <w:sz w:val="24"/>
         </w:rPr>
-        <w:lastRenderedPageBreak/>
-        <w:t>Descrever requisitos funcionais e não-funcionais de aplicações do mesmo contexto.</w:t>
-      </w:r>
-    </w:p>
-    <w:p>
-      <w:pPr>
-        <w:pStyle w:val="PargrafodaLista"/>
-        <w:numPr>
-          <w:ilvl w:val="0"/>
-          <w:numId w:val="45"/>
-        </w:numPr>
-        <w:spacing w:line="360" w:lineRule="auto"/>
-        <w:jc w:val="both"/>
-        <w:rPr>
-          <w:sz w:val="24"/>
-        </w:rPr>
-      </w:pPr>
-      <w:r>
-        <w:rPr>
-          <w:sz w:val="24"/>
-        </w:rPr>
-        <w:t>Desenvolver com praticidade e desempenho um banco de dados que será utilizado pelo sistema de busca de serviços.</w:t>
+        <w:t>Desenvolver</w:t>
+      </w:r>
+      <w:r>
+        <w:rPr>
+          <w:sz w:val="24"/>
+        </w:rPr>
+        <w:t xml:space="preserve"> com praticidade e desempenho o</w:t>
+      </w:r>
+      <w:r>
+        <w:rPr>
+          <w:sz w:val="24"/>
+        </w:rPr>
+        <w:t xml:space="preserve"> banco de dados que será utilizado pelo sistema de </w:t>
+      </w:r>
+      <w:r>
+        <w:rPr>
+          <w:sz w:val="24"/>
+        </w:rPr>
+        <w:t>“B</w:t>
+      </w:r>
+      <w:r>
+        <w:rPr>
+          <w:sz w:val="24"/>
+        </w:rPr>
+        <w:t>usca de serviços</w:t>
+      </w:r>
+      <w:r>
+        <w:rPr>
+          <w:sz w:val="24"/>
+        </w:rPr>
+        <w:t>”</w:t>
+      </w:r>
+      <w:r>
+        <w:rPr>
+          <w:sz w:val="24"/>
+        </w:rPr>
+        <w:t>.</w:t>
       </w:r>
     </w:p>
     <w:p>
@@ -3438,7 +3783,7 @@
           <w:color w:val="auto"/>
         </w:rPr>
       </w:pPr>
-      <w:bookmarkStart w:id="6" w:name="_Toc381616169"/>
+      <w:bookmarkStart w:id="5" w:name="_Toc381616169"/>
       <w:r>
         <w:rPr>
           <w:rFonts w:ascii="Times New Roman" w:hAnsi="Times New Roman" w:cs="Times New Roman"/>
@@ -3446,7 +3791,7 @@
         </w:rPr>
         <w:t>Justificativa</w:t>
       </w:r>
-      <w:bookmarkEnd w:id="6"/>
+      <w:bookmarkEnd w:id="5"/>
     </w:p>
     <w:p>
       <w:pPr>
@@ -3501,7 +3846,7 @@
           <w:color w:val="auto"/>
         </w:rPr>
       </w:pPr>
-      <w:bookmarkStart w:id="7" w:name="_Toc381616170"/>
+      <w:bookmarkStart w:id="6" w:name="_Toc381616170"/>
       <w:r>
         <w:rPr>
           <w:rFonts w:ascii="Times New Roman" w:hAnsi="Times New Roman" w:cs="Times New Roman"/>
@@ -3509,7 +3854,7 @@
         </w:rPr>
         <w:t>Motivação</w:t>
       </w:r>
-      <w:bookmarkEnd w:id="7"/>
+      <w:bookmarkEnd w:id="6"/>
     </w:p>
     <w:p>
       <w:pPr>
@@ -3581,15 +3926,16 @@
           <w:color w:val="auto"/>
         </w:rPr>
       </w:pPr>
-      <w:bookmarkStart w:id="8" w:name="_Toc381616171"/>
+      <w:bookmarkStart w:id="7" w:name="_Toc381616171"/>
       <w:r>
         <w:rPr>
           <w:rFonts w:ascii="Times New Roman" w:hAnsi="Times New Roman" w:cs="Times New Roman"/>
           <w:color w:val="auto"/>
         </w:rPr>
+        <w:lastRenderedPageBreak/>
         <w:t>Metodologia</w:t>
       </w:r>
-      <w:bookmarkEnd w:id="8"/>
+      <w:bookmarkEnd w:id="7"/>
     </w:p>
     <w:p>
       <w:pPr>
@@ -3597,10 +3943,7 @@
         <w:ind w:firstLine="709"/>
         <w:jc w:val="both"/>
         <w:rPr>
-          <w:rFonts w:ascii="Times New Roman" w:eastAsia="Times New Roman" w:hAnsi="Times New Roman" w:cs="Times New Roman"/>
-          <w:sz w:val="24"/>
-          <w:szCs w:val="24"/>
-          <w:lang w:eastAsia="pt-BR"/>
+          <w:sz w:val="24"/>
         </w:rPr>
       </w:pPr>
       <w:r>
@@ -3612,10 +3955,123 @@
       </w:r>
       <w:r>
         <w:rPr>
-          <w:rFonts w:ascii="Times New Roman" w:hAnsi="Times New Roman" w:cs="Times New Roman"/>
-          <w:sz w:val="24"/>
-        </w:rPr>
-        <w:t>Descrever</w:t>
+          <w:sz w:val="24"/>
+        </w:rPr>
+        <w:t>Os meios utilizados para extração das informações serão artigos científicos, revistas, livros e portais web de tecnologia reconhecidos pela comunidade de profissionais e estudantes da área. Em es</w:t>
+      </w:r>
+      <w:r>
+        <w:rPr>
+          <w:sz w:val="24"/>
+        </w:rPr>
+        <w:t xml:space="preserve">pecial a revista SQL Magazine, </w:t>
+      </w:r>
+      <w:r>
+        <w:rPr>
+          <w:sz w:val="24"/>
+        </w:rPr>
+        <w:t>o canal de banco de dados Dev</w:t>
+      </w:r>
+      <w:r>
+        <w:rPr>
+          <w:sz w:val="24"/>
+        </w:rPr>
+        <w:t>Media</w:t>
+      </w:r>
+      <w:r>
+        <w:rPr>
+          <w:sz w:val="24"/>
+        </w:rPr>
+        <w:t xml:space="preserve"> e livros de inteligência artificial. Ainda, o uso de opiniões</w:t>
+      </w:r>
+      <w:r>
+        <w:rPr>
+          <w:sz w:val="24"/>
+        </w:rPr>
+        <w:t xml:space="preserve"> de especialista </w:t>
+      </w:r>
+      <w:r>
+        <w:rPr>
+          <w:sz w:val="24"/>
+        </w:rPr>
+        <w:t xml:space="preserve">e professores </w:t>
+      </w:r>
+      <w:r>
+        <w:rPr>
+          <w:sz w:val="24"/>
+        </w:rPr>
+        <w:t>da área de banco de dados, questionários</w:t>
+      </w:r>
+      <w:r>
+        <w:rPr>
+          <w:sz w:val="24"/>
+        </w:rPr>
+        <w:t xml:space="preserve"> de avaliação</w:t>
+      </w:r>
+      <w:r>
+        <w:rPr>
+          <w:sz w:val="24"/>
+        </w:rPr>
+        <w:t xml:space="preserve"> </w:t>
+      </w:r>
+      <w:r>
+        <w:rPr>
+          <w:sz w:val="24"/>
+        </w:rPr>
+        <w:t xml:space="preserve">com clientes, </w:t>
+      </w:r>
+      <w:r>
+        <w:rPr>
+          <w:sz w:val="24"/>
+        </w:rPr>
+        <w:t>trabalhadores</w:t>
+      </w:r>
+      <w:r>
+        <w:rPr>
+          <w:sz w:val="24"/>
+        </w:rPr>
+        <w:t xml:space="preserve"> </w:t>
+      </w:r>
+      <w:r>
+        <w:rPr>
+          <w:sz w:val="24"/>
+        </w:rPr>
+        <w:t>autônomos</w:t>
+      </w:r>
+      <w:r>
+        <w:rPr>
+          <w:sz w:val="24"/>
+        </w:rPr>
+        <w:t xml:space="preserve"> e empresas prestadoras de serviços, </w:t>
+      </w:r>
+      <w:r>
+        <w:rPr>
+          <w:sz w:val="24"/>
+        </w:rPr>
+        <w:t>que futuramente utilizarão o sistema “Busca de Serviço</w:t>
+      </w:r>
+      <w:r>
+        <w:rPr>
+          <w:sz w:val="24"/>
+        </w:rPr>
+        <w:t>s</w:t>
+      </w:r>
+      <w:r>
+        <w:rPr>
+          <w:sz w:val="24"/>
+        </w:rPr>
+        <w:t>”.</w:t>
+      </w:r>
+      <w:r>
+        <w:rPr>
+          <w:sz w:val="24"/>
+        </w:rPr>
+        <w:t xml:space="preserve"> Resultados serviram para validão dos requisitos levantados até o momento e, possivelmente a descoberta e novos</w:t>
+      </w:r>
+      <w:r>
+        <w:rPr>
+          <w:sz w:val="24"/>
+        </w:rPr>
+        <w:t>.</w:t>
       </w:r>
     </w:p>
     <w:p>
@@ -3631,7 +4087,7 @@
           <w:color w:val="auto"/>
         </w:rPr>
       </w:pPr>
-      <w:bookmarkStart w:id="9" w:name="_Toc381616172"/>
+      <w:bookmarkStart w:id="8" w:name="_Toc381616172"/>
       <w:r>
         <w:rPr>
           <w:rFonts w:ascii="Times New Roman" w:hAnsi="Times New Roman" w:cs="Times New Roman"/>
@@ -3639,7 +4095,7 @@
         </w:rPr>
         <w:t>REFERENCIA TEÓRICO</w:t>
       </w:r>
-      <w:bookmarkEnd w:id="9"/>
+      <w:bookmarkEnd w:id="8"/>
     </w:p>
     <w:p>
       <w:pPr>
@@ -3677,7 +4133,7 @@
           <w:color w:val="auto"/>
         </w:rPr>
       </w:pPr>
-      <w:bookmarkStart w:id="10" w:name="_Toc381616173"/>
+      <w:bookmarkStart w:id="9" w:name="_Toc381616173"/>
       <w:r>
         <w:rPr>
           <w:rFonts w:ascii="Times New Roman" w:hAnsi="Times New Roman" w:cs="Times New Roman"/>
@@ -3686,7 +4142,7 @@
         </w:rPr>
         <w:t>considerações finais</w:t>
       </w:r>
-      <w:bookmarkEnd w:id="10"/>
+      <w:bookmarkEnd w:id="9"/>
     </w:p>
     <w:p>
       <w:pPr>
@@ -3722,7 +4178,7 @@
           <w:color w:val="auto"/>
         </w:rPr>
       </w:pPr>
-      <w:bookmarkStart w:id="11" w:name="_Toc381616174"/>
+      <w:bookmarkStart w:id="10" w:name="_Toc381616174"/>
       <w:r>
         <w:rPr>
           <w:rFonts w:ascii="Times New Roman" w:hAnsi="Times New Roman" w:cs="Times New Roman"/>
@@ -3731,6 +4187,146 @@
         </w:rPr>
         <w:t>Referência</w:t>
       </w:r>
+      <w:bookmarkEnd w:id="10"/>
+    </w:p>
+    <w:p>
+      <w:pPr>
+        <w:jc w:val="both"/>
+      </w:pPr>
+      <w:r>
+        <w:rPr>
+          <w:rFonts w:ascii="Times New Roman" w:hAnsi="Times New Roman" w:cs="Times New Roman"/>
+          <w:sz w:val="24"/>
+          <w:szCs w:val="24"/>
+        </w:rPr>
+        <w:t xml:space="preserve">IBGE. </w:t>
+      </w:r>
+      <w:r>
+        <w:rPr>
+          <w:rFonts w:ascii="Times New Roman" w:hAnsi="Times New Roman" w:cs="Times New Roman"/>
+          <w:b/>
+          <w:sz w:val="24"/>
+          <w:szCs w:val="24"/>
+        </w:rPr>
+        <w:t>Instituto Brasileiro de Geografia e Estatística</w:t>
+      </w:r>
+      <w:r>
+        <w:rPr>
+          <w:rFonts w:ascii="Times New Roman" w:hAnsi="Times New Roman" w:cs="Times New Roman"/>
+          <w:b/>
+          <w:sz w:val="24"/>
+          <w:szCs w:val="24"/>
+        </w:rPr>
+        <w:t xml:space="preserve">. </w:t>
+      </w:r>
+      <w:r>
+        <w:rPr>
+          <w:rFonts w:ascii="Times New Roman" w:hAnsi="Times New Roman" w:cs="Times New Roman"/>
+          <w:sz w:val="24"/>
+          <w:szCs w:val="24"/>
+        </w:rPr>
+        <w:t xml:space="preserve">Acessado em 09 de Março de 2014. Disponível em: </w:t>
+      </w:r>
+      <w:r>
+        <w:rPr>
+          <w:rFonts w:ascii="Times New Roman" w:hAnsi="Times New Roman" w:cs="Times New Roman"/>
+          <w:sz w:val="24"/>
+          <w:szCs w:val="24"/>
+        </w:rPr>
+        <w:t>http://www.ibge.gov.br/home</w:t>
+      </w:r>
+      <w:r>
+        <w:rPr>
+          <w:rFonts w:ascii="Times New Roman" w:hAnsi="Times New Roman" w:cs="Times New Roman"/>
+          <w:sz w:val="24"/>
+          <w:szCs w:val="24"/>
+        </w:rPr>
+        <w:t>.</w:t>
+      </w:r>
+    </w:p>
+    <w:p>
+      <w:pPr>
+        <w:jc w:val="both"/>
+        <w:rPr>
+          <w:rFonts w:ascii="Times New Roman" w:hAnsi="Times New Roman" w:cs="Times New Roman"/>
+          <w:sz w:val="24"/>
+          <w:szCs w:val="24"/>
+        </w:rPr>
+      </w:pPr>
+      <w:r>
+        <w:rPr>
+          <w:rFonts w:ascii="Times New Roman" w:hAnsi="Times New Roman" w:cs="Times New Roman"/>
+          <w:sz w:val="24"/>
+          <w:szCs w:val="24"/>
+        </w:rPr>
+        <w:t>LUGER, GEORGE F.</w:t>
+      </w:r>
+      <w:r>
+        <w:rPr>
+          <w:rFonts w:ascii="Times New Roman" w:hAnsi="Times New Roman" w:cs="Times New Roman"/>
+          <w:sz w:val="24"/>
+          <w:szCs w:val="24"/>
+        </w:rPr>
+        <w:t xml:space="preserve"> (2004).</w:t>
+      </w:r>
+      <w:r>
+        <w:rPr>
+          <w:rFonts w:ascii="Times New Roman" w:hAnsi="Times New Roman" w:cs="Times New Roman"/>
+          <w:sz w:val="24"/>
+          <w:szCs w:val="24"/>
+        </w:rPr>
+        <w:t xml:space="preserve"> </w:t>
+      </w:r>
+      <w:r>
+        <w:rPr>
+          <w:rFonts w:ascii="Times New Roman" w:hAnsi="Times New Roman" w:cs="Times New Roman"/>
+          <w:b/>
+          <w:sz w:val="24"/>
+          <w:szCs w:val="24"/>
+        </w:rPr>
+        <w:t>Inteligência Artificial: Estruturas e Estratégias para a Solução de Problemas Complexos.</w:t>
+      </w:r>
+      <w:r>
+        <w:rPr>
+          <w:rFonts w:ascii="Times New Roman" w:hAnsi="Times New Roman" w:cs="Times New Roman"/>
+          <w:sz w:val="24"/>
+          <w:szCs w:val="24"/>
+        </w:rPr>
+        <w:t xml:space="preserve"> </w:t>
+      </w:r>
+      <w:r>
+        <w:rPr>
+          <w:rFonts w:ascii="Times New Roman" w:hAnsi="Times New Roman" w:cs="Times New Roman"/>
+          <w:sz w:val="24"/>
+          <w:szCs w:val="24"/>
+        </w:rPr>
+        <w:t>(</w:t>
+      </w:r>
+      <w:r>
+        <w:rPr>
+          <w:rFonts w:ascii="Times New Roman" w:hAnsi="Times New Roman" w:cs="Times New Roman"/>
+          <w:sz w:val="24"/>
+          <w:szCs w:val="24"/>
+        </w:rPr>
+        <w:t>4ª ed.</w:t>
+      </w:r>
+      <w:r>
+        <w:rPr>
+          <w:rFonts w:ascii="Times New Roman" w:hAnsi="Times New Roman" w:cs="Times New Roman"/>
+          <w:sz w:val="24"/>
+          <w:szCs w:val="24"/>
+        </w:rPr>
+        <w:t>),</w:t>
+      </w:r>
+      <w:r>
+        <w:rPr>
+          <w:rFonts w:ascii="Times New Roman" w:hAnsi="Times New Roman" w:cs="Times New Roman"/>
+          <w:sz w:val="24"/>
+          <w:szCs w:val="24"/>
+        </w:rPr>
+        <w:t xml:space="preserve"> Porto Alegre: Bookman.</w:t>
+      </w:r>
+      <w:bookmarkStart w:id="11" w:name="_GoBack"/>
       <w:bookmarkEnd w:id="11"/>
     </w:p>
     <w:p>
@@ -3741,17 +4337,9 @@
           <w:szCs w:val="24"/>
         </w:rPr>
       </w:pPr>
-      <w:r>
-        <w:rPr>
-          <w:rFonts w:ascii="Times New Roman" w:hAnsi="Times New Roman" w:cs="Times New Roman"/>
-          <w:sz w:val="24"/>
-          <w:szCs w:val="24"/>
-        </w:rPr>
-        <w:t>Descrever</w:t>
-      </w:r>
     </w:p>
     <w:sectPr>
-      <w:headerReference w:type="default" r:id="rId11"/>
+      <w:headerReference w:type="default" r:id="rId10"/>
       <w:type w:val="continuous"/>
       <w:pgSz w:w="11906" w:h="16838"/>
       <w:pgMar w:top="1701" w:right="1418" w:bottom="1418" w:left="1701" w:header="1134" w:footer="709" w:gutter="0"/>
@@ -3764,7 +4352,7 @@
 </file>
 
 <file path=word/endnotes.xml><?xml version="1.0" encoding="utf-8"?>
-<w:endnotes xmlns:wpc="http://schemas.microsoft.com/office/word/2010/wordprocessingCanvas" xmlns:mc="http://schemas.openxmlformats.org/markup-compatibility/2006" xmlns:o="urn:schemas-microsoft-com:office:office" xmlns:r="http://schemas.openxmlformats.org/officeDocument/2006/relationships" xmlns:m="http://schemas.openxmlformats.org/officeDocument/2006/math" xmlns:v="urn:schemas-microsoft-com:vml" xmlns:wp14="http://schemas.microsoft.com/office/word/2010/wordprocessingDrawing" xmlns:wp="http://schemas.openxmlformats.org/drawingml/2006/wordprocessingDrawing" xmlns:w10="urn:schemas-microsoft-com:office:word" xmlns:w="http://schemas.openxmlformats.org/wordprocessingml/2006/main" xmlns:w14="http://schemas.microsoft.com/office/word/2010/wordml" xmlns:wpg="http://schemas.microsoft.com/office/word/2010/wordprocessingGroup" xmlns:wpi="http://schemas.microsoft.com/office/word/2010/wordprocessingInk" xmlns:wne="http://schemas.microsoft.com/office/word/2006/wordml" xmlns:wps="http://schemas.microsoft.com/office/word/2010/wordprocessingShape" mc:Ignorable="w14 wp14">
+<w:endnotes xmlns:wpc="http://schemas.microsoft.com/office/word/2010/wordprocessingCanvas" xmlns:mc="http://schemas.openxmlformats.org/markup-compatibility/2006" xmlns:o="urn:schemas-microsoft-com:office:office" xmlns:r="http://schemas.openxmlformats.org/officeDocument/2006/relationships" xmlns:m="http://schemas.openxmlformats.org/officeDocument/2006/math" xmlns:v="urn:schemas-microsoft-com:vml" xmlns:wp14="http://schemas.microsoft.com/office/word/2010/wordprocessingDrawing" xmlns:wp="http://schemas.openxmlformats.org/drawingml/2006/wordprocessingDrawing" xmlns:w10="urn:schemas-microsoft-com:office:word" xmlns:w="http://schemas.openxmlformats.org/wordprocessingml/2006/main" xmlns:w14="http://schemas.microsoft.com/office/word/2010/wordml" xmlns:w15="http://schemas.microsoft.com/office/word/2012/wordml" xmlns:wpg="http://schemas.microsoft.com/office/word/2010/wordprocessingGroup" xmlns:wpi="http://schemas.microsoft.com/office/word/2010/wordprocessingInk" xmlns:wne="http://schemas.microsoft.com/office/word/2006/wordml" xmlns:wps="http://schemas.microsoft.com/office/word/2010/wordprocessingShape" mc:Ignorable="w14 w15 wp14">
   <w:endnote w:type="separator" w:id="-1">
     <w:p>
       <w:pPr>
@@ -3789,7 +4377,7 @@
 </file>
 
 <file path=word/footnotes.xml><?xml version="1.0" encoding="utf-8"?>
-<w:footnotes xmlns:wpc="http://schemas.microsoft.com/office/word/2010/wordprocessingCanvas" xmlns:mc="http://schemas.openxmlformats.org/markup-compatibility/2006" xmlns:o="urn:schemas-microsoft-com:office:office" xmlns:r="http://schemas.openxmlformats.org/officeDocument/2006/relationships" xmlns:m="http://schemas.openxmlformats.org/officeDocument/2006/math" xmlns:v="urn:schemas-microsoft-com:vml" xmlns:wp14="http://schemas.microsoft.com/office/word/2010/wordprocessingDrawing" xmlns:wp="http://schemas.openxmlformats.org/drawingml/2006/wordprocessingDrawing" xmlns:w10="urn:schemas-microsoft-com:office:word" xmlns:w="http://schemas.openxmlformats.org/wordprocessingml/2006/main" xmlns:w14="http://schemas.microsoft.com/office/word/2010/wordml" xmlns:wpg="http://schemas.microsoft.com/office/word/2010/wordprocessingGroup" xmlns:wpi="http://schemas.microsoft.com/office/word/2010/wordprocessingInk" xmlns:wne="http://schemas.microsoft.com/office/word/2006/wordml" xmlns:wps="http://schemas.microsoft.com/office/word/2010/wordprocessingShape" mc:Ignorable="w14 wp14">
+<w:footnotes xmlns:wpc="http://schemas.microsoft.com/office/word/2010/wordprocessingCanvas" xmlns:mc="http://schemas.openxmlformats.org/markup-compatibility/2006" xmlns:o="urn:schemas-microsoft-com:office:office" xmlns:r="http://schemas.openxmlformats.org/officeDocument/2006/relationships" xmlns:m="http://schemas.openxmlformats.org/officeDocument/2006/math" xmlns:v="urn:schemas-microsoft-com:vml" xmlns:wp14="http://schemas.microsoft.com/office/word/2010/wordprocessingDrawing" xmlns:wp="http://schemas.openxmlformats.org/drawingml/2006/wordprocessingDrawing" xmlns:w10="urn:schemas-microsoft-com:office:word" xmlns:w="http://schemas.openxmlformats.org/wordprocessingml/2006/main" xmlns:w14="http://schemas.microsoft.com/office/word/2010/wordml" xmlns:w15="http://schemas.microsoft.com/office/word/2012/wordml" xmlns:wpg="http://schemas.microsoft.com/office/word/2010/wordprocessingGroup" xmlns:wpi="http://schemas.microsoft.com/office/word/2010/wordprocessingInk" xmlns:wne="http://schemas.microsoft.com/office/word/2006/wordml" xmlns:wps="http://schemas.microsoft.com/office/word/2010/wordprocessingShape" mc:Ignorable="w14 w15 wp14">
   <w:footnote w:type="separator" w:id="-1">
     <w:p>
       <w:pPr>
@@ -3814,7 +4402,7 @@
 </file>
 
 <file path=word/header1.xml><?xml version="1.0" encoding="utf-8"?>
-<w:hdr xmlns:wpc="http://schemas.microsoft.com/office/word/2010/wordprocessingCanvas" xmlns:mc="http://schemas.openxmlformats.org/markup-compatibility/2006" xmlns:o="urn:schemas-microsoft-com:office:office" xmlns:r="http://schemas.openxmlformats.org/officeDocument/2006/relationships" xmlns:m="http://schemas.openxmlformats.org/officeDocument/2006/math" xmlns:v="urn:schemas-microsoft-com:vml" xmlns:wp14="http://schemas.microsoft.com/office/word/2010/wordprocessingDrawing" xmlns:wp="http://schemas.openxmlformats.org/drawingml/2006/wordprocessingDrawing" xmlns:w10="urn:schemas-microsoft-com:office:word" xmlns:w="http://schemas.openxmlformats.org/wordprocessingml/2006/main" xmlns:w14="http://schemas.microsoft.com/office/word/2010/wordml" xmlns:wpg="http://schemas.microsoft.com/office/word/2010/wordprocessingGroup" xmlns:wpi="http://schemas.microsoft.com/office/word/2010/wordprocessingInk" xmlns:wne="http://schemas.microsoft.com/office/word/2006/wordml" xmlns:wps="http://schemas.microsoft.com/office/word/2010/wordprocessingShape" mc:Ignorable="w14 wp14">
+<w:hdr xmlns:wpc="http://schemas.microsoft.com/office/word/2010/wordprocessingCanvas" xmlns:mc="http://schemas.openxmlformats.org/markup-compatibility/2006" xmlns:o="urn:schemas-microsoft-com:office:office" xmlns:r="http://schemas.openxmlformats.org/officeDocument/2006/relationships" xmlns:m="http://schemas.openxmlformats.org/officeDocument/2006/math" xmlns:v="urn:schemas-microsoft-com:vml" xmlns:wp14="http://schemas.microsoft.com/office/word/2010/wordprocessingDrawing" xmlns:wp="http://schemas.openxmlformats.org/drawingml/2006/wordprocessingDrawing" xmlns:w10="urn:schemas-microsoft-com:office:word" xmlns:w="http://schemas.openxmlformats.org/wordprocessingml/2006/main" xmlns:w14="http://schemas.microsoft.com/office/word/2010/wordml" xmlns:w15="http://schemas.microsoft.com/office/word/2012/wordml" xmlns:wpg="http://schemas.microsoft.com/office/word/2010/wordprocessingGroup" xmlns:wpi="http://schemas.microsoft.com/office/word/2010/wordprocessingInk" xmlns:wne="http://schemas.microsoft.com/office/word/2006/wordml" xmlns:wps="http://schemas.microsoft.com/office/word/2010/wordprocessingShape" mc:Ignorable="w14 w15 wp14">
   <w:p>
     <w:pPr>
       <w:pStyle w:val="Cabealho"/>
@@ -3830,7 +4418,7 @@
 </file>
 
 <file path=word/header2.xml><?xml version="1.0" encoding="utf-8"?>
-<w:hdr xmlns:wpc="http://schemas.microsoft.com/office/word/2010/wordprocessingCanvas" xmlns:mc="http://schemas.openxmlformats.org/markup-compatibility/2006" xmlns:o="urn:schemas-microsoft-com:office:office" xmlns:r="http://schemas.openxmlformats.org/officeDocument/2006/relationships" xmlns:m="http://schemas.openxmlformats.org/officeDocument/2006/math" xmlns:v="urn:schemas-microsoft-com:vml" xmlns:wp14="http://schemas.microsoft.com/office/word/2010/wordprocessingDrawing" xmlns:wp="http://schemas.openxmlformats.org/drawingml/2006/wordprocessingDrawing" xmlns:w10="urn:schemas-microsoft-com:office:word" xmlns:w="http://schemas.openxmlformats.org/wordprocessingml/2006/main" xmlns:w14="http://schemas.microsoft.com/office/word/2010/wordml" xmlns:wpg="http://schemas.microsoft.com/office/word/2010/wordprocessingGroup" xmlns:wpi="http://schemas.microsoft.com/office/word/2010/wordprocessingInk" xmlns:wne="http://schemas.microsoft.com/office/word/2006/wordml" xmlns:wps="http://schemas.microsoft.com/office/word/2010/wordprocessingShape" mc:Ignorable="w14 wp14">
+<w:hdr xmlns:wpc="http://schemas.microsoft.com/office/word/2010/wordprocessingCanvas" xmlns:mc="http://schemas.openxmlformats.org/markup-compatibility/2006" xmlns:o="urn:schemas-microsoft-com:office:office" xmlns:r="http://schemas.openxmlformats.org/officeDocument/2006/relationships" xmlns:m="http://schemas.openxmlformats.org/officeDocument/2006/math" xmlns:v="urn:schemas-microsoft-com:vml" xmlns:wp14="http://schemas.microsoft.com/office/word/2010/wordprocessingDrawing" xmlns:wp="http://schemas.openxmlformats.org/drawingml/2006/wordprocessingDrawing" xmlns:w10="urn:schemas-microsoft-com:office:word" xmlns:w="http://schemas.openxmlformats.org/wordprocessingml/2006/main" xmlns:w14="http://schemas.microsoft.com/office/word/2010/wordml" xmlns:w15="http://schemas.microsoft.com/office/word/2012/wordml" xmlns:wpg="http://schemas.microsoft.com/office/word/2010/wordprocessingGroup" xmlns:wpi="http://schemas.microsoft.com/office/word/2010/wordprocessingInk" xmlns:wne="http://schemas.microsoft.com/office/word/2006/wordml" xmlns:wps="http://schemas.microsoft.com/office/word/2010/wordprocessingShape" mc:Ignorable="w14 w15 wp14">
   <w:sdt>
     <w:sdtPr>
       <w:id w:val="1165128189"/>
@@ -3859,7 +4447,7 @@
           <w:rPr>
             <w:noProof/>
           </w:rPr>
-          <w:t>8</w:t>
+          <w:t>10</w:t>
         </w:r>
         <w:r>
           <w:fldChar w:fldCharType="end"/>
@@ -3876,7 +4464,7 @@
 </file>
 
 <file path=word/numbering.xml><?xml version="1.0" encoding="utf-8"?>
-<w:numbering xmlns:wpc="http://schemas.microsoft.com/office/word/2010/wordprocessingCanvas" xmlns:mc="http://schemas.openxmlformats.org/markup-compatibility/2006" xmlns:o="urn:schemas-microsoft-com:office:office" xmlns:r="http://schemas.openxmlformats.org/officeDocument/2006/relationships" xmlns:m="http://schemas.openxmlformats.org/officeDocument/2006/math" xmlns:v="urn:schemas-microsoft-com:vml" xmlns:wp14="http://schemas.microsoft.com/office/word/2010/wordprocessingDrawing" xmlns:wp="http://schemas.openxmlformats.org/drawingml/2006/wordprocessingDrawing" xmlns:w10="urn:schemas-microsoft-com:office:word" xmlns:w="http://schemas.openxmlformats.org/wordprocessingml/2006/main" xmlns:w14="http://schemas.microsoft.com/office/word/2010/wordml" xmlns:wpg="http://schemas.microsoft.com/office/word/2010/wordprocessingGroup" xmlns:wpi="http://schemas.microsoft.com/office/word/2010/wordprocessingInk" xmlns:wne="http://schemas.microsoft.com/office/word/2006/wordml" xmlns:wps="http://schemas.microsoft.com/office/word/2010/wordprocessingShape" mc:Ignorable="w14 wp14">
+<w:numbering xmlns:wpc="http://schemas.microsoft.com/office/word/2010/wordprocessingCanvas" xmlns:mc="http://schemas.openxmlformats.org/markup-compatibility/2006" xmlns:o="urn:schemas-microsoft-com:office:office" xmlns:r="http://schemas.openxmlformats.org/officeDocument/2006/relationships" xmlns:m="http://schemas.openxmlformats.org/officeDocument/2006/math" xmlns:v="urn:schemas-microsoft-com:vml" xmlns:wp14="http://schemas.microsoft.com/office/word/2010/wordprocessingDrawing" xmlns:wp="http://schemas.openxmlformats.org/drawingml/2006/wordprocessingDrawing" xmlns:w10="urn:schemas-microsoft-com:office:word" xmlns:w="http://schemas.openxmlformats.org/wordprocessingml/2006/main" xmlns:w14="http://schemas.microsoft.com/office/word/2010/wordml" xmlns:w15="http://schemas.microsoft.com/office/word/2012/wordml" xmlns:wpg="http://schemas.microsoft.com/office/word/2010/wordprocessingGroup" xmlns:wpi="http://schemas.microsoft.com/office/word/2010/wordprocessingInk" xmlns:wne="http://schemas.microsoft.com/office/word/2006/wordml" xmlns:wps="http://schemas.microsoft.com/office/word/2010/wordprocessingShape" mc:Ignorable="w14 w15 wp14">
   <w:abstractNum w:abstractNumId="0">
     <w:nsid w:val="07644646"/>
     <w:multiLevelType w:val="hybridMultilevel"/>
@@ -4656,6 +5244,119 @@
     </w:lvl>
   </w:abstractNum>
   <w:abstractNum w:abstractNumId="7">
+    <w:nsid w:val="18581182"/>
+    <w:multiLevelType w:val="hybridMultilevel"/>
+    <w:tmpl w:val="94FC1972"/>
+    <w:lvl w:ilvl="0" w:tplc="04160001">
+      <w:start w:val="1"/>
+      <w:numFmt w:val="bullet"/>
+      <w:lvlText w:val=""/>
+      <w:lvlJc w:val="left"/>
+      <w:pPr>
+        <w:ind w:left="1429" w:hanging="360"/>
+      </w:pPr>
+      <w:rPr>
+        <w:rFonts w:ascii="Symbol" w:hAnsi="Symbol" w:hint="default"/>
+      </w:rPr>
+    </w:lvl>
+    <w:lvl w:ilvl="1" w:tplc="04160003" w:tentative="1">
+      <w:start w:val="1"/>
+      <w:numFmt w:val="bullet"/>
+      <w:lvlText w:val="o"/>
+      <w:lvlJc w:val="left"/>
+      <w:pPr>
+        <w:ind w:left="2149" w:hanging="360"/>
+      </w:pPr>
+      <w:rPr>
+        <w:rFonts w:ascii="Courier New" w:hAnsi="Courier New" w:cs="Courier New" w:hint="default"/>
+      </w:rPr>
+    </w:lvl>
+    <w:lvl w:ilvl="2" w:tplc="04160005" w:tentative="1">
+      <w:start w:val="1"/>
+      <w:numFmt w:val="bullet"/>
+      <w:lvlText w:val=""/>
+      <w:lvlJc w:val="left"/>
+      <w:pPr>
+        <w:ind w:left="2869" w:hanging="360"/>
+      </w:pPr>
+      <w:rPr>
+        <w:rFonts w:ascii="Wingdings" w:hAnsi="Wingdings" w:hint="default"/>
+      </w:rPr>
+    </w:lvl>
+    <w:lvl w:ilvl="3" w:tplc="04160001" w:tentative="1">
+      <w:start w:val="1"/>
+      <w:numFmt w:val="bullet"/>
+      <w:lvlText w:val=""/>
+      <w:lvlJc w:val="left"/>
+      <w:pPr>
+        <w:ind w:left="3589" w:hanging="360"/>
+      </w:pPr>
+      <w:rPr>
+        <w:rFonts w:ascii="Symbol" w:hAnsi="Symbol" w:hint="default"/>
+      </w:rPr>
+    </w:lvl>
+    <w:lvl w:ilvl="4" w:tplc="04160003" w:tentative="1">
+      <w:start w:val="1"/>
+      <w:numFmt w:val="bullet"/>
+      <w:lvlText w:val="o"/>
+      <w:lvlJc w:val="left"/>
+      <w:pPr>
+        <w:ind w:left="4309" w:hanging="360"/>
+      </w:pPr>
+      <w:rPr>
+        <w:rFonts w:ascii="Courier New" w:hAnsi="Courier New" w:cs="Courier New" w:hint="default"/>
+      </w:rPr>
+    </w:lvl>
+    <w:lvl w:ilvl="5" w:tplc="04160005" w:tentative="1">
+      <w:start w:val="1"/>
+      <w:numFmt w:val="bullet"/>
+      <w:lvlText w:val=""/>
+      <w:lvlJc w:val="left"/>
+      <w:pPr>
+        <w:ind w:left="5029" w:hanging="360"/>
+      </w:pPr>
+      <w:rPr>
+        <w:rFonts w:ascii="Wingdings" w:hAnsi="Wingdings" w:hint="default"/>
+      </w:rPr>
+    </w:lvl>
+    <w:lvl w:ilvl="6" w:tplc="04160001" w:tentative="1">
+      <w:start w:val="1"/>
+      <w:numFmt w:val="bullet"/>
+      <w:lvlText w:val=""/>
+      <w:lvlJc w:val="left"/>
+      <w:pPr>
+        <w:ind w:left="5749" w:hanging="360"/>
+      </w:pPr>
+      <w:rPr>
+        <w:rFonts w:ascii="Symbol" w:hAnsi="Symbol" w:hint="default"/>
+      </w:rPr>
+    </w:lvl>
+    <w:lvl w:ilvl="7" w:tplc="04160003" w:tentative="1">
+      <w:start w:val="1"/>
+      <w:numFmt w:val="bullet"/>
+      <w:lvlText w:val="o"/>
+      <w:lvlJc w:val="left"/>
+      <w:pPr>
+        <w:ind w:left="6469" w:hanging="360"/>
+      </w:pPr>
+      <w:rPr>
+        <w:rFonts w:ascii="Courier New" w:hAnsi="Courier New" w:cs="Courier New" w:hint="default"/>
+      </w:rPr>
+    </w:lvl>
+    <w:lvl w:ilvl="8" w:tplc="04160005" w:tentative="1">
+      <w:start w:val="1"/>
+      <w:numFmt w:val="bullet"/>
+      <w:lvlText w:val=""/>
+      <w:lvlJc w:val="left"/>
+      <w:pPr>
+        <w:ind w:left="7189" w:hanging="360"/>
+      </w:pPr>
+      <w:rPr>
+        <w:rFonts w:ascii="Wingdings" w:hAnsi="Wingdings" w:hint="default"/>
+      </w:rPr>
+    </w:lvl>
+  </w:abstractNum>
+  <w:abstractNum w:abstractNumId="8">
     <w:nsid w:val="199A55F4"/>
     <w:multiLevelType w:val="hybridMultilevel"/>
     <w:tmpl w:val="5E4602C6"/>
@@ -4768,7 +5469,7 @@
       </w:rPr>
     </w:lvl>
   </w:abstractNum>
-  <w:abstractNum w:abstractNumId="8">
+  <w:abstractNum w:abstractNumId="9">
     <w:nsid w:val="1DDF3C18"/>
     <w:multiLevelType w:val="hybridMultilevel"/>
     <w:tmpl w:val="BA6EA692"/>
@@ -4859,7 +5560,7 @@
       </w:pPr>
     </w:lvl>
   </w:abstractNum>
-  <w:abstractNum w:abstractNumId="9">
+  <w:abstractNum w:abstractNumId="10">
     <w:nsid w:val="1E567DFD"/>
     <w:multiLevelType w:val="hybridMultilevel"/>
     <w:tmpl w:val="4016062C"/>
@@ -4972,7 +5673,7 @@
       </w:rPr>
     </w:lvl>
   </w:abstractNum>
-  <w:abstractNum w:abstractNumId="10">
+  <w:abstractNum w:abstractNumId="11">
     <w:nsid w:val="1F454B19"/>
     <w:multiLevelType w:val="hybridMultilevel"/>
     <w:tmpl w:val="D13A21D2"/>
@@ -5063,7 +5764,7 @@
       </w:pPr>
     </w:lvl>
   </w:abstractNum>
-  <w:abstractNum w:abstractNumId="11">
+  <w:abstractNum w:abstractNumId="12">
     <w:nsid w:val="20E82487"/>
     <w:multiLevelType w:val="hybridMultilevel"/>
     <w:tmpl w:val="F508F5BE"/>
@@ -5149,7 +5850,7 @@
       </w:pPr>
     </w:lvl>
   </w:abstractNum>
-  <w:abstractNum w:abstractNumId="12">
+  <w:abstractNum w:abstractNumId="13">
     <w:nsid w:val="229562E9"/>
     <w:multiLevelType w:val="hybridMultilevel"/>
     <w:tmpl w:val="AF10960E"/>
@@ -5262,7 +5963,7 @@
       </w:rPr>
     </w:lvl>
   </w:abstractNum>
-  <w:abstractNum w:abstractNumId="13">
+  <w:abstractNum w:abstractNumId="14">
     <w:nsid w:val="23C02C5C"/>
     <w:multiLevelType w:val="multilevel"/>
     <w:tmpl w:val="4C968D70"/>
@@ -5351,7 +6052,7 @@
       </w:pPr>
     </w:lvl>
   </w:abstractNum>
-  <w:abstractNum w:abstractNumId="14">
+  <w:abstractNum w:abstractNumId="15">
     <w:nsid w:val="25E17518"/>
     <w:multiLevelType w:val="multilevel"/>
     <w:tmpl w:val="4C968D70"/>
@@ -5440,7 +6141,7 @@
       </w:pPr>
     </w:lvl>
   </w:abstractNum>
-  <w:abstractNum w:abstractNumId="15">
+  <w:abstractNum w:abstractNumId="16">
     <w:nsid w:val="27701E01"/>
     <w:multiLevelType w:val="hybridMultilevel"/>
     <w:tmpl w:val="6356508A"/>
@@ -5526,7 +6227,7 @@
       </w:pPr>
     </w:lvl>
   </w:abstractNum>
-  <w:abstractNum w:abstractNumId="16">
+  <w:abstractNum w:abstractNumId="17">
     <w:nsid w:val="2B482EA2"/>
     <w:multiLevelType w:val="multilevel"/>
     <w:tmpl w:val="0416001F"/>
@@ -5612,7 +6313,7 @@
       </w:pPr>
     </w:lvl>
   </w:abstractNum>
-  <w:abstractNum w:abstractNumId="17">
+  <w:abstractNum w:abstractNumId="18">
     <w:nsid w:val="2FCD0652"/>
     <w:multiLevelType w:val="hybridMultilevel"/>
     <w:tmpl w:val="5AF01DA6"/>
@@ -5725,7 +6426,7 @@
       </w:rPr>
     </w:lvl>
   </w:abstractNum>
-  <w:abstractNum w:abstractNumId="18">
+  <w:abstractNum w:abstractNumId="19">
     <w:nsid w:val="3342207F"/>
     <w:multiLevelType w:val="hybridMultilevel"/>
     <w:tmpl w:val="DBCE1E6E"/>
@@ -5838,7 +6539,7 @@
       </w:rPr>
     </w:lvl>
   </w:abstractNum>
-  <w:abstractNum w:abstractNumId="19">
+  <w:abstractNum w:abstractNumId="20">
     <w:nsid w:val="37091F40"/>
     <w:multiLevelType w:val="multilevel"/>
     <w:tmpl w:val="4C968D70"/>
@@ -5927,7 +6628,7 @@
       </w:pPr>
     </w:lvl>
   </w:abstractNum>
-  <w:abstractNum w:abstractNumId="20">
+  <w:abstractNum w:abstractNumId="21">
     <w:nsid w:val="3AE8168A"/>
     <w:multiLevelType w:val="hybridMultilevel"/>
     <w:tmpl w:val="B4B8AB1C"/>
@@ -6016,7 +6717,7 @@
       </w:pPr>
     </w:lvl>
   </w:abstractNum>
-  <w:abstractNum w:abstractNumId="21">
+  <w:abstractNum w:abstractNumId="22">
     <w:nsid w:val="3C3B603A"/>
     <w:multiLevelType w:val="hybridMultilevel"/>
     <w:tmpl w:val="C5C00010"/>
@@ -6129,7 +6830,7 @@
       </w:rPr>
     </w:lvl>
   </w:abstractNum>
-  <w:abstractNum w:abstractNumId="22">
+  <w:abstractNum w:abstractNumId="23">
     <w:nsid w:val="3F6833AA"/>
     <w:multiLevelType w:val="hybridMultilevel"/>
     <w:tmpl w:val="6A82732A"/>
@@ -6218,7 +6919,7 @@
       </w:pPr>
     </w:lvl>
   </w:abstractNum>
-  <w:abstractNum w:abstractNumId="23">
+  <w:abstractNum w:abstractNumId="24">
     <w:nsid w:val="40610ABB"/>
     <w:multiLevelType w:val="hybridMultilevel"/>
     <w:tmpl w:val="A3D235AA"/>
@@ -6307,7 +7008,7 @@
       </w:pPr>
     </w:lvl>
   </w:abstractNum>
-  <w:abstractNum w:abstractNumId="24">
+  <w:abstractNum w:abstractNumId="25">
     <w:nsid w:val="4479171B"/>
     <w:multiLevelType w:val="multilevel"/>
     <w:tmpl w:val="34B443B6"/>
@@ -6420,7 +7121,7 @@
       </w:rPr>
     </w:lvl>
   </w:abstractNum>
-  <w:abstractNum w:abstractNumId="25">
+  <w:abstractNum w:abstractNumId="26">
     <w:nsid w:val="46EE54E8"/>
     <w:multiLevelType w:val="multilevel"/>
     <w:tmpl w:val="427295A0"/>
@@ -6533,7 +7234,7 @@
       </w:rPr>
     </w:lvl>
   </w:abstractNum>
-  <w:abstractNum w:abstractNumId="26">
+  <w:abstractNum w:abstractNumId="27">
     <w:nsid w:val="4A055D49"/>
     <w:multiLevelType w:val="hybridMultilevel"/>
     <w:tmpl w:val="EE5A8A48"/>
@@ -6646,7 +7347,7 @@
       </w:rPr>
     </w:lvl>
   </w:abstractNum>
-  <w:abstractNum w:abstractNumId="27">
+  <w:abstractNum w:abstractNumId="28">
     <w:nsid w:val="4C965805"/>
     <w:multiLevelType w:val="hybridMultilevel"/>
     <w:tmpl w:val="E87801A0"/>
@@ -6759,7 +7460,7 @@
       </w:rPr>
     </w:lvl>
   </w:abstractNum>
-  <w:abstractNum w:abstractNumId="28">
+  <w:abstractNum w:abstractNumId="29">
     <w:nsid w:val="51B01938"/>
     <w:multiLevelType w:val="multilevel"/>
     <w:tmpl w:val="4C968D70"/>
@@ -6848,7 +7549,7 @@
       </w:pPr>
     </w:lvl>
   </w:abstractNum>
-  <w:abstractNum w:abstractNumId="29">
+  <w:abstractNum w:abstractNumId="30">
     <w:nsid w:val="54062277"/>
     <w:multiLevelType w:val="hybridMultilevel"/>
     <w:tmpl w:val="E01290C6"/>
@@ -6961,7 +7662,7 @@
       </w:rPr>
     </w:lvl>
   </w:abstractNum>
-  <w:abstractNum w:abstractNumId="30">
+  <w:abstractNum w:abstractNumId="31">
     <w:nsid w:val="54A92914"/>
     <w:multiLevelType w:val="hybridMultilevel"/>
     <w:tmpl w:val="73FA9AB0"/>
@@ -7074,7 +7775,7 @@
       </w:rPr>
     </w:lvl>
   </w:abstractNum>
-  <w:abstractNum w:abstractNumId="31">
+  <w:abstractNum w:abstractNumId="32">
     <w:nsid w:val="55961376"/>
     <w:multiLevelType w:val="multilevel"/>
     <w:tmpl w:val="ADC8702C"/>
@@ -7187,7 +7888,7 @@
       </w:rPr>
     </w:lvl>
   </w:abstractNum>
-  <w:abstractNum w:abstractNumId="32">
+  <w:abstractNum w:abstractNumId="33">
     <w:nsid w:val="576B7843"/>
     <w:multiLevelType w:val="multilevel"/>
     <w:tmpl w:val="E20ECB54"/>
@@ -7336,7 +8037,7 @@
       </w:rPr>
     </w:lvl>
   </w:abstractNum>
-  <w:abstractNum w:abstractNumId="33">
+  <w:abstractNum w:abstractNumId="34">
     <w:nsid w:val="57A6481B"/>
     <w:multiLevelType w:val="multilevel"/>
     <w:tmpl w:val="4C968D70"/>
@@ -7425,7 +8126,7 @@
       </w:pPr>
     </w:lvl>
   </w:abstractNum>
-  <w:abstractNum w:abstractNumId="34">
+  <w:abstractNum w:abstractNumId="35">
     <w:nsid w:val="592D5BC0"/>
     <w:multiLevelType w:val="hybridMultilevel"/>
     <w:tmpl w:val="E2C68268"/>
@@ -7538,7 +8239,7 @@
       </w:rPr>
     </w:lvl>
   </w:abstractNum>
-  <w:abstractNum w:abstractNumId="35">
+  <w:abstractNum w:abstractNumId="36">
     <w:nsid w:val="59F26ECF"/>
     <w:multiLevelType w:val="hybridMultilevel"/>
     <w:tmpl w:val="7AF691EA"/>
@@ -7624,7 +8325,7 @@
       </w:pPr>
     </w:lvl>
   </w:abstractNum>
-  <w:abstractNum w:abstractNumId="36">
+  <w:abstractNum w:abstractNumId="37">
     <w:nsid w:val="5D6372B7"/>
     <w:multiLevelType w:val="hybridMultilevel"/>
     <w:tmpl w:val="670CC944"/>
@@ -7737,7 +8438,7 @@
       </w:rPr>
     </w:lvl>
   </w:abstractNum>
-  <w:abstractNum w:abstractNumId="37">
+  <w:abstractNum w:abstractNumId="38">
     <w:nsid w:val="620A5FB2"/>
     <w:multiLevelType w:val="multilevel"/>
     <w:tmpl w:val="4C968D70"/>
@@ -7826,7 +8527,7 @@
       </w:pPr>
     </w:lvl>
   </w:abstractNum>
-  <w:abstractNum w:abstractNumId="38">
+  <w:abstractNum w:abstractNumId="39">
     <w:nsid w:val="63EC1B72"/>
     <w:multiLevelType w:val="multilevel"/>
     <w:tmpl w:val="5224984A"/>
@@ -7939,7 +8640,7 @@
       </w:rPr>
     </w:lvl>
   </w:abstractNum>
-  <w:abstractNum w:abstractNumId="39">
+  <w:abstractNum w:abstractNumId="40">
     <w:nsid w:val="65C57959"/>
     <w:multiLevelType w:val="multilevel"/>
     <w:tmpl w:val="8A928212"/>
@@ -8025,7 +8726,7 @@
       </w:pPr>
     </w:lvl>
   </w:abstractNum>
-  <w:abstractNum w:abstractNumId="40">
+  <w:abstractNum w:abstractNumId="41">
     <w:nsid w:val="66CE296C"/>
     <w:multiLevelType w:val="hybridMultilevel"/>
     <w:tmpl w:val="85127914"/>
@@ -8111,7 +8812,7 @@
       </w:pPr>
     </w:lvl>
   </w:abstractNum>
-  <w:abstractNum w:abstractNumId="41">
+  <w:abstractNum w:abstractNumId="42">
     <w:nsid w:val="6C177DDB"/>
     <w:multiLevelType w:val="multilevel"/>
     <w:tmpl w:val="21A63A86"/>
@@ -8224,7 +8925,7 @@
       </w:rPr>
     </w:lvl>
   </w:abstractNum>
-  <w:abstractNum w:abstractNumId="42">
+  <w:abstractNum w:abstractNumId="43">
     <w:nsid w:val="6ED12A57"/>
     <w:multiLevelType w:val="hybridMultilevel"/>
     <w:tmpl w:val="05F83B2E"/>
@@ -8337,7 +9038,7 @@
       </w:rPr>
     </w:lvl>
   </w:abstractNum>
-  <w:abstractNum w:abstractNumId="43">
+  <w:abstractNum w:abstractNumId="44">
     <w:nsid w:val="74802DB4"/>
     <w:multiLevelType w:val="multilevel"/>
     <w:tmpl w:val="4C968D70"/>
@@ -8426,7 +9127,7 @@
       </w:pPr>
     </w:lvl>
   </w:abstractNum>
-  <w:abstractNum w:abstractNumId="44">
+  <w:abstractNum w:abstractNumId="45">
     <w:nsid w:val="7A916246"/>
     <w:multiLevelType w:val="hybridMultilevel"/>
     <w:tmpl w:val="DE643B50"/>
@@ -8540,7 +9241,7 @@
     </w:lvl>
   </w:abstractNum>
   <w:num w:numId="1">
-    <w:abstractNumId w:val="11"/>
+    <w:abstractNumId w:val="12"/>
   </w:num>
   <w:num w:numId="2">
     <w:abstractNumId w:val="5"/>
@@ -8549,124 +9250,124 @@
     <w:abstractNumId w:val="6"/>
   </w:num>
   <w:num w:numId="4">
-    <w:abstractNumId w:val="44"/>
+    <w:abstractNumId w:val="45"/>
   </w:num>
   <w:num w:numId="5">
-    <w:abstractNumId w:val="12"/>
+    <w:abstractNumId w:val="13"/>
   </w:num>
   <w:num w:numId="6">
-    <w:abstractNumId w:val="7"/>
+    <w:abstractNumId w:val="8"/>
   </w:num>
   <w:num w:numId="7">
-    <w:abstractNumId w:val="10"/>
+    <w:abstractNumId w:val="11"/>
   </w:num>
   <w:num w:numId="8">
-    <w:abstractNumId w:val="39"/>
+    <w:abstractNumId w:val="40"/>
   </w:num>
   <w:num w:numId="9">
-    <w:abstractNumId w:val="8"/>
+    <w:abstractNumId w:val="9"/>
   </w:num>
   <w:num w:numId="10">
-    <w:abstractNumId w:val="26"/>
+    <w:abstractNumId w:val="27"/>
   </w:num>
   <w:num w:numId="11">
-    <w:abstractNumId w:val="36"/>
+    <w:abstractNumId w:val="37"/>
   </w:num>
   <w:num w:numId="12">
-    <w:abstractNumId w:val="42"/>
+    <w:abstractNumId w:val="43"/>
   </w:num>
   <w:num w:numId="13">
-    <w:abstractNumId w:val="9"/>
+    <w:abstractNumId w:val="10"/>
   </w:num>
   <w:num w:numId="14">
     <w:abstractNumId w:val="1"/>
   </w:num>
   <w:num w:numId="15">
-    <w:abstractNumId w:val="29"/>
+    <w:abstractNumId w:val="30"/>
   </w:num>
   <w:num w:numId="16">
+    <w:abstractNumId w:val="18"/>
+  </w:num>
+  <w:num w:numId="17">
+    <w:abstractNumId w:val="19"/>
+  </w:num>
+  <w:num w:numId="18">
+    <w:abstractNumId w:val="41"/>
+  </w:num>
+  <w:num w:numId="19">
+    <w:abstractNumId w:val="16"/>
+  </w:num>
+  <w:num w:numId="20">
+    <w:abstractNumId w:val="36"/>
+  </w:num>
+  <w:num w:numId="21">
+    <w:abstractNumId w:val="23"/>
+  </w:num>
+  <w:num w:numId="22">
     <w:abstractNumId w:val="17"/>
   </w:num>
-  <w:num w:numId="17">
-    <w:abstractNumId w:val="18"/>
+  <w:num w:numId="23">
+    <w:abstractNumId w:val="22"/>
   </w:num>
-  <w:num w:numId="18">
-    <w:abstractNumId w:val="40"/>
+  <w:num w:numId="24">
+    <w:abstractNumId w:val="14"/>
   </w:num>
-  <w:num w:numId="19">
+  <w:num w:numId="25">
+    <w:abstractNumId w:val="38"/>
+  </w:num>
+  <w:num w:numId="26">
     <w:abstractNumId w:val="15"/>
   </w:num>
-  <w:num w:numId="20">
-    <w:abstractNumId w:val="35"/>
-  </w:num>
-  <w:num w:numId="21">
-    <w:abstractNumId w:val="22"/>
-  </w:num>
-  <w:num w:numId="22">
-    <w:abstractNumId w:val="16"/>
-  </w:num>
-  <w:num w:numId="23">
-    <w:abstractNumId w:val="21"/>
-  </w:num>
-  <w:num w:numId="24">
-    <w:abstractNumId w:val="13"/>
-  </w:num>
-  <w:num w:numId="25">
-    <w:abstractNumId w:val="37"/>
-  </w:num>
-  <w:num w:numId="26">
-    <w:abstractNumId w:val="14"/>
-  </w:num>
   <w:num w:numId="27">
-    <w:abstractNumId w:val="33"/>
+    <w:abstractNumId w:val="34"/>
   </w:num>
   <w:num w:numId="28">
-    <w:abstractNumId w:val="19"/>
+    <w:abstractNumId w:val="20"/>
   </w:num>
   <w:num w:numId="29">
-    <w:abstractNumId w:val="28"/>
+    <w:abstractNumId w:val="29"/>
   </w:num>
   <w:num w:numId="30">
     <w:abstractNumId w:val="3"/>
   </w:num>
   <w:num w:numId="31">
-    <w:abstractNumId w:val="43"/>
+    <w:abstractNumId w:val="44"/>
   </w:num>
   <w:num w:numId="32">
+    <w:abstractNumId w:val="26"/>
+  </w:num>
+  <w:num w:numId="33">
+    <w:abstractNumId w:val="24"/>
+  </w:num>
+  <w:num w:numId="34">
+    <w:abstractNumId w:val="39"/>
+  </w:num>
+  <w:num w:numId="35">
+    <w:abstractNumId w:val="42"/>
+  </w:num>
+  <w:num w:numId="36">
+    <w:abstractNumId w:val="32"/>
+  </w:num>
+  <w:num w:numId="37">
     <w:abstractNumId w:val="25"/>
   </w:num>
-  <w:num w:numId="33">
-    <w:abstractNumId w:val="23"/>
-  </w:num>
-  <w:num w:numId="34">
-    <w:abstractNumId w:val="38"/>
-  </w:num>
-  <w:num w:numId="35">
-    <w:abstractNumId w:val="41"/>
-  </w:num>
-  <w:num w:numId="36">
-    <w:abstractNumId w:val="31"/>
-  </w:num>
-  <w:num w:numId="37">
-    <w:abstractNumId w:val="24"/>
-  </w:num>
   <w:num w:numId="38">
-    <w:abstractNumId w:val="34"/>
+    <w:abstractNumId w:val="35"/>
   </w:num>
   <w:num w:numId="39">
     <w:abstractNumId w:val="2"/>
   </w:num>
   <w:num w:numId="40">
-    <w:abstractNumId w:val="27"/>
+    <w:abstractNumId w:val="28"/>
   </w:num>
   <w:num w:numId="41">
-    <w:abstractNumId w:val="30"/>
+    <w:abstractNumId w:val="31"/>
   </w:num>
   <w:num w:numId="42">
-    <w:abstractNumId w:val="20"/>
+    <w:abstractNumId w:val="21"/>
   </w:num>
   <w:num w:numId="43">
-    <w:abstractNumId w:val="32"/>
+    <w:abstractNumId w:val="33"/>
   </w:num>
   <w:num w:numId="44">
     <w:abstractNumId w:val="4"/>
@@ -8674,11 +9375,14 @@
   <w:num w:numId="45">
     <w:abstractNumId w:val="0"/>
   </w:num>
+  <w:num w:numId="46">
+    <w:abstractNumId w:val="7"/>
+  </w:num>
 </w:numbering>
 </file>
 
 <file path=word/styles.xml><?xml version="1.0" encoding="utf-8"?>
-<w:styles xmlns:mc="http://schemas.openxmlformats.org/markup-compatibility/2006" xmlns:r="http://schemas.openxmlformats.org/officeDocument/2006/relationships" xmlns:w="http://schemas.openxmlformats.org/wordprocessingml/2006/main" xmlns:w14="http://schemas.microsoft.com/office/word/2010/wordml" mc:Ignorable="w14">
+<w:styles xmlns:mc="http://schemas.openxmlformats.org/markup-compatibility/2006" xmlns:r="http://schemas.openxmlformats.org/officeDocument/2006/relationships" xmlns:w="http://schemas.openxmlformats.org/wordprocessingml/2006/main" xmlns:w14="http://schemas.microsoft.com/office/word/2010/wordml" xmlns:w15="http://schemas.microsoft.com/office/word/2012/wordml" mc:Ignorable="w14 w15">
   <w:docDefaults>
     <w:rPrDefault>
       <w:rPr>
@@ -8694,752 +9398,378 @@
       </w:pPr>
     </w:pPrDefault>
   </w:docDefaults>
-  <w:latentStyles w:defLockedState="0" w:defUIPriority="99" w:defSemiHidden="1" w:defUnhideWhenUsed="1" w:defQFormat="0" w:count="267">
-    <w:lsdException w:name="Normal" w:semiHidden="0" w:uiPriority="0" w:unhideWhenUsed="0" w:qFormat="1"/>
-    <w:lsdException w:name="heading 1" w:semiHidden="0" w:uiPriority="9" w:unhideWhenUsed="0" w:qFormat="1"/>
-    <w:lsdException w:name="heading 2" w:uiPriority="9" w:qFormat="1"/>
-    <w:lsdException w:name="heading 3" w:uiPriority="9" w:qFormat="1"/>
-    <w:lsdException w:name="heading 4" w:uiPriority="9" w:qFormat="1"/>
-    <w:lsdException w:name="heading 5" w:uiPriority="9" w:qFormat="1"/>
-    <w:lsdException w:name="heading 6" w:uiPriority="9" w:qFormat="1"/>
-    <w:lsdException w:name="heading 7" w:uiPriority="9" w:qFormat="1"/>
-    <w:lsdException w:name="heading 8" w:uiPriority="9" w:qFormat="1"/>
-    <w:lsdException w:name="heading 9" w:uiPriority="9" w:qFormat="1"/>
-    <w:lsdException w:name="toc 1" w:uiPriority="39"/>
-    <w:lsdException w:name="toc 2" w:uiPriority="39"/>
-    <w:lsdException w:name="toc 3" w:uiPriority="39"/>
-    <w:lsdException w:name="toc 4" w:uiPriority="39"/>
-    <w:lsdException w:name="toc 5" w:uiPriority="39"/>
-    <w:lsdException w:name="toc 6" w:uiPriority="39"/>
-    <w:lsdException w:name="toc 7" w:uiPriority="39"/>
-    <w:lsdException w:name="toc 8" w:uiPriority="39"/>
-    <w:lsdException w:name="toc 9" w:uiPriority="39"/>
-    <w:lsdException w:name="caption" w:uiPriority="35" w:qFormat="1"/>
-    <w:lsdException w:name="Title" w:semiHidden="0" w:uiPriority="10" w:unhideWhenUsed="0" w:qFormat="1"/>
-    <w:lsdException w:name="Default Paragraph Font" w:uiPriority="1"/>
-    <w:lsdException w:name="Subtitle" w:semiHidden="0" w:uiPriority="11" w:unhideWhenUsed="0" w:qFormat="1"/>
-    <w:lsdException w:name="Strong" w:semiHidden="0" w:uiPriority="22" w:unhideWhenUsed="0" w:qFormat="1"/>
-    <w:lsdException w:name="Emphasis" w:semiHidden="0" w:uiPriority="20" w:unhideWhenUsed="0" w:qFormat="1"/>
-    <w:lsdException w:name="Table Grid" w:semiHidden="0" w:uiPriority="59" w:unhideWhenUsed="0"/>
-    <w:lsdException w:name="Placeholder Text" w:unhideWhenUsed="0"/>
-    <w:lsdException w:name="No Spacing" w:semiHidden="0" w:uiPriority="1" w:unhideWhenUsed="0" w:qFormat="1"/>
-    <w:lsdException w:name="Light Shading" w:semiHidden="0" w:uiPriority="60" w:unhideWhenUsed="0"/>
-    <w:lsdException w:name="Light List" w:semiHidden="0" w:uiPriority="61" w:unhideWhenUsed="0"/>
-    <w:lsdException w:name="Light Grid" w:semiHidden="0" w:uiPriority="62" w:unhideWhenUsed="0"/>
-    <w:lsdException w:name="Medium Shading 1" w:semiHidden="0" w:uiPriority="63" w:unhideWhenUsed="0"/>
-    <w:lsdException w:name="Medium Shading 2" w:semiHidden="0" w:uiPriority="64" w:unhideWhenUsed="0"/>
-    <w:lsdException w:name="Medium List 1" w:semiHidden="0" w:uiPriority="65" w:unhideWhenUsed="0"/>
-    <w:lsdException w:name="Medium List 2" w:semiHidden="0" w:uiPriority="66" w:unhideWhenUsed="0"/>
-    <w:lsdException w:name="Medium Grid 1" w:semiHidden="0" w:uiPriority="67" w:unhideWhenUsed="0"/>
-    <w:lsdException w:name="Medium Grid 2" w:semiHidden="0" w:uiPriority="68" w:unhideWhenUsed="0"/>
-    <w:lsdException w:name="Medium Grid 3" w:semiHidden="0" w:uiPriority="69" w:unhideWhenUsed="0"/>
-    <w:lsdException w:name="Dark List" w:semiHidden="0" w:uiPriority="70" w:unhideWhenUsed="0"/>
-    <w:lsdException w:name="Colorful Shading" w:semiHidden="0" w:uiPriority="71" w:unhideWhenUsed="0"/>
-    <w:lsdException w:name="Colorful List" w:semiHidden="0" w:uiPriority="72" w:unhideWhenUsed="0"/>
-    <w:lsdException w:name="Colorful Grid" w:semiHidden="0" w:uiPriority="73" w:unhideWhenUsed="0"/>
-    <w:lsdException w:name="Light Shading Accent 1" w:semiHidden="0" w:uiPriority="60" w:unhideWhenUsed="0"/>
-    <w:lsdException w:name="Light List Accent 1" w:semiHidden="0" w:uiPriority="61" w:unhideWhenUsed="0"/>
-    <w:lsdException w:name="Light Grid Accent 1" w:semiHidden="0" w:uiPriority="62" w:unhideWhenUsed="0"/>
-    <w:lsdException w:name="Medium Shading 1 Accent 1" w:semiHidden="0" w:uiPriority="63" w:unhideWhenUsed="0"/>
-    <w:lsdException w:name="Medium Shading 2 Accent 1" w:semiHidden="0" w:uiPriority="64" w:unhideWhenUsed="0"/>
-    <w:lsdException w:name="Medium List 1 Accent 1" w:semiHidden="0" w:uiPriority="65" w:unhideWhenUsed="0"/>
-    <w:lsdException w:name="Revision" w:unhideWhenUsed="0"/>
-    <w:lsdException w:name="List Paragraph" w:semiHidden="0" w:uiPriority="34" w:unhideWhenUsed="0" w:qFormat="1"/>
-    <w:lsdException w:name="Quote" w:semiHidden="0" w:uiPriority="29" w:unhideWhenUsed="0" w:qFormat="1"/>
-    <w:lsdException w:name="Intense Quote" w:semiHidden="0" w:uiPriority="30" w:unhideWhenUsed="0" w:qFormat="1"/>
-    <w:lsdException w:name="Medium List 2 Accent 1" w:semiHidden="0" w:uiPriority="66" w:unhideWhenUsed="0"/>
-    <w:lsdException w:name="Medium Grid 1 Accent 1" w:semiHidden="0" w:uiPriority="67" w:unhideWhenUsed="0"/>
-    <w:lsdException w:name="Medium Grid 2 Accent 1" w:semiHidden="0" w:uiPriority="68" w:unhideWhenUsed="0"/>
-    <w:lsdException w:name="Medium Grid 3 Accent 1" w:semiHidden="0" w:uiPriority="69" w:unhideWhenUsed="0"/>
-    <w:lsdException w:name="Dark List Accent 1" w:semiHidden="0" w:uiPriority="70" w:unhideWhenUsed="0"/>
-    <w:lsdException w:name="Colorful Shading Accent 1" w:semiHidden="0" w:uiPriority="71" w:unhideWhenUsed="0"/>
-    <w:lsdException w:name="Colorful List Accent 1" w:semiHidden="0" w:uiPriority="72" w:unhideWhenUsed="0"/>
-    <w:lsdException w:name="Colorful Grid Accent 1" w:semiHidden="0" w:uiPriority="73" w:unhideWhenUsed="0"/>
-    <w:lsdException w:name="Light Shading Accent 2" w:semiHidden="0" w:uiPriority="60" w:unhideWhenUsed="0"/>
-    <w:lsdException w:name="Light List Accent 2" w:semiHidden="0" w:uiPriority="61" w:unhideWhenUsed="0"/>
-    <w:lsdException w:name="Light Grid Accent 2" w:semiHidden="0" w:uiPriority="62" w:unhideWhenUsed="0"/>
-    <w:lsdException w:name="Medium Shading 1 Accent 2" w:semiHidden="0" w:uiPriority="63" w:unhideWhenUsed="0"/>
-    <w:lsdException w:name="Medium Shading 2 Accent 2" w:semiHidden="0" w:uiPriority="64" w:unhideWhenUsed="0"/>
-    <w:lsdException w:name="Medium List 1 Accent 2" w:semiHidden="0" w:uiPriority="65" w:unhideWhenUsed="0"/>
-    <w:lsdException w:name="Medium List 2 Accent 2" w:semiHidden="0" w:uiPriority="66" w:unhideWhenUsed="0"/>
-    <w:lsdException w:name="Medium Grid 1 Accent 2" w:semiHidden="0" w:uiPriority="67" w:unhideWhenUsed="0"/>
-    <w:lsdException w:name="Medium Grid 2 Accent 2" w:semiHidden="0" w:uiPriority="68" w:unhideWhenUsed="0"/>
-    <w:lsdException w:name="Medium Grid 3 Accent 2" w:semiHidden="0" w:uiPriority="69" w:unhideWhenUsed="0"/>
-    <w:lsdException w:name="Dark List Accent 2" w:semiHidden="0" w:uiPriority="70" w:unhideWhenUsed="0"/>
-    <w:lsdException w:name="Colorful Shading Accent 2" w:semiHidden="0" w:uiPriority="71" w:unhideWhenUsed="0"/>
-    <w:lsdException w:name="Colorful List Accent 2" w:semiHidden="0" w:uiPriority="72" w:unhideWhenUsed="0"/>
-    <w:lsdException w:name="Colorful Grid Accent 2" w:semiHidden="0" w:uiPriority="73" w:unhideWhenUsed="0"/>
-    <w:lsdException w:name="Light Shading Accent 3" w:semiHidden="0" w:uiPriority="60" w:unhideWhenUsed="0"/>
-    <w:lsdException w:name="Light List Accent 3" w:semiHidden="0" w:uiPriority="61" w:unhideWhenUsed="0"/>
-    <w:lsdException w:name="Light Grid Accent 3" w:semiHidden="0" w:uiPriority="62" w:unhideWhenUsed="0"/>
-    <w:lsdException w:name="Medium Shading 1 Accent 3" w:semiHidden="0" w:uiPriority="63" w:unhideWhenUsed="0"/>
-    <w:lsdException w:name="Medium Shading 2 Accent 3" w:semiHidden="0" w:uiPriority="64" w:unhideWhenUsed="0"/>
-    <w:lsdException w:name="Medium List 1 Accent 3" w:semiHidden="0" w:uiPriority="65" w:unhideWhenUsed="0"/>
-    <w:lsdException w:name="Medium List 2 Accent 3" w:semiHidden="0" w:uiPriority="66" w:unhideWhenUsed="0"/>
-    <w:lsdException w:name="Medium Grid 1 Accent 3" w:semiHidden="0" w:uiPriority="67" w:unhideWhenUsed="0"/>
-    <w:lsdException w:name="Medium Grid 2 Accent 3" w:semiHidden="0" w:uiPriority="68" w:unhideWhenUsed="0"/>
-    <w:lsdException w:name="Medium Grid 3 Accent 3" w:semiHidden="0" w:uiPriority="69" w:unhideWhenUsed="0"/>
-    <w:lsdException w:name="Dark List Accent 3" w:semiHidden="0" w:uiPriority="70" w:unhideWhenUsed="0"/>
-    <w:lsdException w:name="Colorful Shading Accent 3" w:semiHidden="0" w:uiPriority="71" w:unhideWhenUsed="0"/>
-    <w:lsdException w:name="Colorful List Accent 3" w:semiHidden="0" w:uiPriority="72" w:unhideWhenUsed="0"/>
-    <w:lsdException w:name="Colorful Grid Accent 3" w:semiHidden="0" w:uiPriority="73" w:unhideWhenUsed="0"/>
-    <w:lsdException w:name="Light Shading Accent 4" w:semiHidden="0" w:uiPriority="60" w:unhideWhenUsed="0"/>
-    <w:lsdException w:name="Light List Accent 4" w:semiHidden="0" w:uiPriority="61" w:unhideWhenUsed="0"/>
-    <w:lsdException w:name="Light Grid Accent 4" w:semiHidden="0" w:uiPriority="62" w:unhideWhenUsed="0"/>
-    <w:lsdException w:name="Medium Shading 1 Accent 4" w:semiHidden="0" w:uiPriority="63" w:unhideWhenUsed="0"/>
-    <w:lsdException w:name="Medium Shading 2 Accent 4" w:semiHidden="0" w:uiPriority="64" w:unhideWhenUsed="0"/>
-    <w:lsdException w:name="Medium List 1 Accent 4" w:semiHidden="0" w:uiPriority="65" w:unhideWhenUsed="0"/>
-    <w:lsdException w:name="Medium List 2 Accent 4" w:semiHidden="0" w:uiPriority="66" w:unhideWhenUsed="0"/>
-    <w:lsdException w:name="Medium Grid 1 Accent 4" w:semiHidden="0" w:uiPriority="67" w:unhideWhenUsed="0"/>
-    <w:lsdException w:name="Medium Grid 2 Accent 4" w:semiHidden="0" w:uiPriority="68" w:unhideWhenUsed="0"/>
-    <w:lsdException w:name="Medium Grid 3 Accent 4" w:semiHidden="0" w:uiPriority="69" w:unhideWhenUsed="0"/>
-    <w:lsdException w:name="Dark List Accent 4" w:semiHidden="0" w:uiPriority="70" w:unhideWhenUsed="0"/>
-    <w:lsdException w:name="Colorful Shading Accent 4" w:semiHidden="0" w:uiPriority="71" w:unhideWhenUsed="0"/>
-    <w:lsdException w:name="Colorful List Accent 4" w:semiHidden="0" w:uiPriority="72" w:unhideWhenUsed="0"/>
-    <w:lsdException w:name="Colorful Grid Accent 4" w:semiHidden="0" w:uiPriority="73" w:unhideWhenUsed="0"/>
-    <w:lsdException w:name="Light Shading Accent 5" w:semiHidden="0" w:uiPriority="60" w:unhideWhenUsed="0"/>
-    <w:lsdException w:name="Light List Accent 5" w:semiHidden="0" w:uiPriority="61" w:unhideWhenUsed="0"/>
-    <w:lsdException w:name="Light Grid Accent 5" w:semiHidden="0" w:uiPriority="62" w:unhideWhenUsed="0"/>
-    <w:lsdException w:name="Medium Shading 1 Accent 5" w:semiHidden="0" w:uiPriority="63" w:unhideWhenUsed="0"/>
-    <w:lsdException w:name="Medium Shading 2 Accent 5" w:semiHidden="0" w:uiPriority="64" w:unhideWhenUsed="0"/>
-    <w:lsdException w:name="Medium List 1 Accent 5" w:semiHidden="0" w:uiPriority="65" w:unhideWhenUsed="0"/>
-    <w:lsdException w:name="Medium List 2 Accent 5" w:semiHidden="0" w:uiPriority="66" w:unhideWhenUsed="0"/>
-    <w:lsdException w:name="Medium Grid 1 Accent 5" w:semiHidden="0" w:uiPriority="67" w:unhideWhenUsed="0"/>
-    <w:lsdException w:name="Medium Grid 2 Accent 5" w:semiHidden="0" w:uiPriority="68" w:unhideWhenUsed="0"/>
-    <w:lsdException w:name="Medium Grid 3 Accent 5" w:semiHidden="0" w:uiPriority="69" w:unhideWhenUsed="0"/>
-    <w:lsdException w:name="Dark List Accent 5" w:semiHidden="0" w:uiPriority="70" w:unhideWhenUsed="0"/>
-    <w:lsdException w:name="Colorful Shading Accent 5" w:semiHidden="0" w:uiPriority="71" w:unhideWhenUsed="0"/>
-    <w:lsdException w:name="Colorful List Accent 5" w:semiHidden="0" w:uiPriority="72" w:unhideWhenUsed="0"/>
-    <w:lsdException w:name="Colorful Grid Accent 5" w:semiHidden="0" w:uiPriority="73" w:unhideWhenUsed="0"/>
-    <w:lsdException w:name="Light Shading Accent 6" w:semiHidden="0" w:uiPriority="60" w:unhideWhenUsed="0"/>
-    <w:lsdException w:name="Light List Accent 6" w:semiHidden="0" w:uiPriority="61" w:unhideWhenUsed="0"/>
-    <w:lsdException w:name="Light Grid Accent 6" w:semiHidden="0" w:uiPriority="62" w:unhideWhenUsed="0"/>
-    <w:lsdException w:name="Medium Shading 1 Accent 6" w:semiHidden="0" w:uiPriority="63" w:unhideWhenUsed="0"/>
-    <w:lsdException w:name="Medium Shading 2 Accent 6" w:semiHidden="0" w:uiPriority="64" w:unhideWhenUsed="0"/>
-    <w:lsdException w:name="Medium List 1 Accent 6" w:semiHidden="0" w:uiPriority="65" w:unhideWhenUsed="0"/>
-    <w:lsdException w:name="Medium List 2 Accent 6" w:semiHidden="0" w:uiPriority="66" w:unhideWhenUsed="0"/>
-    <w:lsdException w:name="Medium Grid 1 Accent 6" w:semiHidden="0" w:uiPriority="67" w:unhideWhenUsed="0"/>
-    <w:lsdException w:name="Medium Grid 2 Accent 6" w:semiHidden="0" w:uiPriority="68" w:unhideWhenUsed="0"/>
-    <w:lsdException w:name="Medium Grid 3 Accent 6" w:semiHidden="0" w:uiPriority="69" w:unhideWhenUsed="0"/>
-    <w:lsdException w:name="Dark List Accent 6" w:semiHidden="0" w:uiPriority="70" w:unhideWhenUsed="0"/>
-    <w:lsdException w:name="Colorful Shading Accent 6" w:semiHidden="0" w:uiPriority="71" w:unhideWhenUsed="0"/>
-    <w:lsdException w:name="Colorful List Accent 6" w:semiHidden="0" w:uiPriority="72" w:unhideWhenUsed="0"/>
-    <w:lsdException w:name="Colorful Grid Accent 6" w:semiHidden="0" w:uiPriority="73" w:unhideWhenUsed="0"/>
-    <w:lsdException w:name="Subtle Emphasis" w:semiHidden="0" w:uiPriority="19" w:unhideWhenUsed="0" w:qFormat="1"/>
-    <w:lsdException w:name="Intense Emphasis" w:semiHidden="0" w:uiPriority="21" w:unhideWhenUsed="0" w:qFormat="1"/>
-    <w:lsdException w:name="Subtle Reference" w:semiHidden="0" w:uiPriority="31" w:unhideWhenUsed="0" w:qFormat="1"/>
-    <w:lsdException w:name="Intense Reference" w:semiHidden="0" w:uiPriority="32" w:unhideWhenUsed="0" w:qFormat="1"/>
-    <w:lsdException w:name="Book Title" w:semiHidden="0" w:uiPriority="33" w:unhideWhenUsed="0" w:qFormat="1"/>
-    <w:lsdException w:name="Bibliography" w:uiPriority="37"/>
-    <w:lsdException w:name="TOC Heading" w:uiPriority="39" w:qFormat="1"/>
-  </w:latentStyles>
-  <w:style w:type="paragraph" w:default="1" w:styleId="Normal">
-    <w:name w:val="Normal"/>
-    <w:qFormat/>
-    <w:rsid w:val="00D678B1"/>
-  </w:style>
-  <w:style w:type="paragraph" w:styleId="Ttulo1">
-    <w:name w:val="heading 1"/>
-    <w:basedOn w:val="Normal"/>
-    <w:next w:val="Normal"/>
-    <w:link w:val="Ttulo1Char"/>
-    <w:uiPriority w:val="9"/>
-    <w:qFormat/>
-    <w:rsid w:val="00D678B1"/>
-    <w:pPr>
-      <w:keepNext/>
-      <w:keepLines/>
-      <w:spacing w:before="480" w:after="0"/>
-      <w:outlineLvl w:val="0"/>
-    </w:pPr>
-    <w:rPr>
-      <w:rFonts w:asciiTheme="majorHAnsi" w:eastAsiaTheme="majorEastAsia" w:hAnsiTheme="majorHAnsi" w:cstheme="majorBidi"/>
-      <w:b/>
-      <w:bCs/>
-      <w:color w:val="365F91" w:themeColor="accent1" w:themeShade="BF"/>
-      <w:sz w:val="28"/>
-      <w:szCs w:val="28"/>
-    </w:rPr>
-  </w:style>
-  <w:style w:type="paragraph" w:styleId="Ttulo3">
-    <w:name w:val="heading 3"/>
-    <w:basedOn w:val="Normal"/>
-    <w:next w:val="Normal"/>
-    <w:link w:val="Ttulo3Char"/>
-    <w:uiPriority w:val="9"/>
-    <w:semiHidden/>
-    <w:unhideWhenUsed/>
-    <w:qFormat/>
-    <w:rsid w:val="00D678B1"/>
-    <w:pPr>
-      <w:keepNext/>
-      <w:keepLines/>
-      <w:spacing w:before="200" w:after="0"/>
-      <w:outlineLvl w:val="2"/>
-    </w:pPr>
-    <w:rPr>
-      <w:rFonts w:asciiTheme="majorHAnsi" w:eastAsiaTheme="majorEastAsia" w:hAnsiTheme="majorHAnsi" w:cstheme="majorBidi"/>
-      <w:b/>
-      <w:bCs/>
-      <w:color w:val="4F81BD" w:themeColor="accent1"/>
-    </w:rPr>
-  </w:style>
-  <w:style w:type="character" w:default="1" w:styleId="Fontepargpadro">
-    <w:name w:val="Default Paragraph Font"/>
-    <w:uiPriority w:val="1"/>
-    <w:semiHidden/>
-    <w:unhideWhenUsed/>
-  </w:style>
-  <w:style w:type="table" w:default="1" w:styleId="Tabelanormal">
-    <w:name w:val="Normal Table"/>
-    <w:uiPriority w:val="99"/>
-    <w:semiHidden/>
-    <w:unhideWhenUsed/>
-    <w:tblPr>
-      <w:tblInd w:w="0" w:type="dxa"/>
-      <w:tblCellMar>
-        <w:top w:w="0" w:type="dxa"/>
-        <w:left w:w="108" w:type="dxa"/>
-        <w:bottom w:w="0" w:type="dxa"/>
-        <w:right w:w="108" w:type="dxa"/>
-      </w:tblCellMar>
-    </w:tblPr>
-  </w:style>
-  <w:style w:type="numbering" w:default="1" w:styleId="Semlista">
-    <w:name w:val="No List"/>
-    <w:uiPriority w:val="99"/>
-    <w:semiHidden/>
-    <w:unhideWhenUsed/>
-  </w:style>
-  <w:style w:type="character" w:customStyle="1" w:styleId="Ttulo1Char">
-    <w:name w:val="Título 1 Char"/>
-    <w:basedOn w:val="Fontepargpadro"/>
-    <w:link w:val="Ttulo1"/>
-    <w:uiPriority w:val="9"/>
-    <w:rsid w:val="00D678B1"/>
-    <w:rPr>
-      <w:rFonts w:asciiTheme="majorHAnsi" w:eastAsiaTheme="majorEastAsia" w:hAnsiTheme="majorHAnsi" w:cstheme="majorBidi"/>
-      <w:b/>
-      <w:bCs/>
-      <w:color w:val="365F91" w:themeColor="accent1" w:themeShade="BF"/>
-      <w:sz w:val="28"/>
-      <w:szCs w:val="28"/>
-    </w:rPr>
-  </w:style>
-  <w:style w:type="character" w:customStyle="1" w:styleId="Ttulo3Char">
-    <w:name w:val="Título 3 Char"/>
-    <w:basedOn w:val="Fontepargpadro"/>
-    <w:link w:val="Ttulo3"/>
-    <w:uiPriority w:val="9"/>
-    <w:semiHidden/>
-    <w:rsid w:val="00D678B1"/>
-    <w:rPr>
-      <w:rFonts w:asciiTheme="majorHAnsi" w:eastAsiaTheme="majorEastAsia" w:hAnsiTheme="majorHAnsi" w:cstheme="majorBidi"/>
-      <w:b/>
-      <w:bCs/>
-      <w:color w:val="4F81BD" w:themeColor="accent1"/>
-    </w:rPr>
-  </w:style>
-  <w:style w:type="paragraph" w:styleId="Textodebalo">
-    <w:name w:val="Balloon Text"/>
-    <w:basedOn w:val="Normal"/>
-    <w:link w:val="TextodebaloChar"/>
-    <w:uiPriority w:val="99"/>
-    <w:semiHidden/>
-    <w:unhideWhenUsed/>
-    <w:rsid w:val="00D678B1"/>
-    <w:pPr>
-      <w:spacing w:after="0" w:line="240" w:lineRule="auto"/>
-    </w:pPr>
-    <w:rPr>
-      <w:rFonts w:ascii="Tahoma" w:hAnsi="Tahoma" w:cs="Tahoma"/>
-      <w:sz w:val="16"/>
-      <w:szCs w:val="16"/>
-    </w:rPr>
-  </w:style>
-  <w:style w:type="character" w:customStyle="1" w:styleId="TextodebaloChar">
-    <w:name w:val="Texto de balão Char"/>
-    <w:basedOn w:val="Fontepargpadro"/>
-    <w:link w:val="Textodebalo"/>
-    <w:uiPriority w:val="99"/>
-    <w:semiHidden/>
-    <w:rsid w:val="00D678B1"/>
-    <w:rPr>
-      <w:rFonts w:ascii="Tahoma" w:hAnsi="Tahoma" w:cs="Tahoma"/>
-      <w:sz w:val="16"/>
-      <w:szCs w:val="16"/>
-    </w:rPr>
-  </w:style>
-  <w:style w:type="paragraph" w:styleId="Cabealho">
-    <w:name w:val="header"/>
-    <w:basedOn w:val="Normal"/>
-    <w:link w:val="CabealhoChar"/>
-    <w:uiPriority w:val="99"/>
-    <w:unhideWhenUsed/>
-    <w:rsid w:val="00D678B1"/>
-    <w:pPr>
-      <w:tabs>
-        <w:tab w:val="center" w:pos="4252"/>
-        <w:tab w:val="right" w:pos="8504"/>
-      </w:tabs>
-      <w:spacing w:after="0" w:line="240" w:lineRule="auto"/>
-    </w:pPr>
-  </w:style>
-  <w:style w:type="character" w:customStyle="1" w:styleId="CabealhoChar">
-    <w:name w:val="Cabeçalho Char"/>
-    <w:basedOn w:val="Fontepargpadro"/>
-    <w:link w:val="Cabealho"/>
-    <w:uiPriority w:val="99"/>
-    <w:rsid w:val="00D678B1"/>
-  </w:style>
-  <w:style w:type="paragraph" w:styleId="Rodap">
-    <w:name w:val="footer"/>
-    <w:basedOn w:val="Normal"/>
-    <w:link w:val="RodapChar"/>
-    <w:uiPriority w:val="99"/>
-    <w:unhideWhenUsed/>
-    <w:rsid w:val="00D678B1"/>
-    <w:pPr>
-      <w:tabs>
-        <w:tab w:val="center" w:pos="4252"/>
-        <w:tab w:val="right" w:pos="8504"/>
-      </w:tabs>
-      <w:spacing w:after="0" w:line="240" w:lineRule="auto"/>
-    </w:pPr>
-  </w:style>
-  <w:style w:type="character" w:customStyle="1" w:styleId="RodapChar">
-    <w:name w:val="Rodapé Char"/>
-    <w:basedOn w:val="Fontepargpadro"/>
-    <w:link w:val="Rodap"/>
-    <w:uiPriority w:val="99"/>
-    <w:rsid w:val="00D678B1"/>
-  </w:style>
-  <w:style w:type="paragraph" w:styleId="Subttulo">
-    <w:name w:val="Subtitle"/>
-    <w:basedOn w:val="Normal"/>
-    <w:next w:val="Normal"/>
-    <w:link w:val="SubttuloChar"/>
-    <w:uiPriority w:val="11"/>
-    <w:qFormat/>
-    <w:rsid w:val="00D678B1"/>
-    <w:pPr>
-      <w:numPr>
-        <w:ilvl w:val="1"/>
-      </w:numPr>
-    </w:pPr>
-    <w:rPr>
-      <w:rFonts w:asciiTheme="majorHAnsi" w:eastAsiaTheme="majorEastAsia" w:hAnsiTheme="majorHAnsi" w:cstheme="majorBidi"/>
-      <w:i/>
-      <w:iCs/>
-      <w:color w:val="4F81BD" w:themeColor="accent1"/>
-      <w:spacing w:val="15"/>
-      <w:sz w:val="24"/>
-      <w:szCs w:val="24"/>
-    </w:rPr>
-  </w:style>
-  <w:style w:type="character" w:customStyle="1" w:styleId="SubttuloChar">
-    <w:name w:val="Subtítulo Char"/>
-    <w:basedOn w:val="Fontepargpadro"/>
-    <w:link w:val="Subttulo"/>
-    <w:uiPriority w:val="11"/>
-    <w:rsid w:val="00D678B1"/>
-    <w:rPr>
-      <w:rFonts w:asciiTheme="majorHAnsi" w:eastAsiaTheme="majorEastAsia" w:hAnsiTheme="majorHAnsi" w:cstheme="majorBidi"/>
-      <w:i/>
-      <w:iCs/>
-      <w:color w:val="4F81BD" w:themeColor="accent1"/>
-      <w:spacing w:val="15"/>
-      <w:sz w:val="24"/>
-      <w:szCs w:val="24"/>
-    </w:rPr>
-  </w:style>
-  <w:style w:type="paragraph" w:styleId="PargrafodaLista">
-    <w:name w:val="List Paragraph"/>
-    <w:basedOn w:val="Normal"/>
-    <w:uiPriority w:val="34"/>
-    <w:qFormat/>
-    <w:rsid w:val="00D678B1"/>
-    <w:pPr>
-      <w:ind w:left="720"/>
-      <w:contextualSpacing/>
-    </w:pPr>
-  </w:style>
-  <w:style w:type="paragraph" w:styleId="Bibliografia">
-    <w:name w:val="Bibliography"/>
-    <w:basedOn w:val="Normal"/>
-    <w:next w:val="Normal"/>
-    <w:uiPriority w:val="37"/>
-    <w:unhideWhenUsed/>
-    <w:rsid w:val="00D678B1"/>
-  </w:style>
-  <w:style w:type="character" w:customStyle="1" w:styleId="apple-converted-space">
-    <w:name w:val="apple-converted-space"/>
-    <w:basedOn w:val="Fontepargpadro"/>
-    <w:rsid w:val="00D678B1"/>
-  </w:style>
-  <w:style w:type="paragraph" w:styleId="CabealhodoSumrio">
-    <w:name w:val="TOC Heading"/>
-    <w:basedOn w:val="Ttulo1"/>
-    <w:next w:val="Normal"/>
-    <w:uiPriority w:val="39"/>
-    <w:unhideWhenUsed/>
-    <w:qFormat/>
-    <w:rsid w:val="00D678B1"/>
-    <w:pPr>
-      <w:outlineLvl w:val="9"/>
-    </w:pPr>
-    <w:rPr>
-      <w:lang w:eastAsia="pt-BR"/>
-    </w:rPr>
-  </w:style>
-  <w:style w:type="paragraph" w:styleId="Sumrio1">
-    <w:name w:val="toc 1"/>
-    <w:basedOn w:val="Normal"/>
-    <w:next w:val="Normal"/>
-    <w:autoRedefine/>
-    <w:uiPriority w:val="39"/>
-    <w:unhideWhenUsed/>
-    <w:rsid w:val="00D678B1"/>
-    <w:pPr>
-      <w:tabs>
-        <w:tab w:val="left" w:pos="440"/>
-        <w:tab w:val="right" w:leader="dot" w:pos="8777"/>
-      </w:tabs>
-      <w:spacing w:after="100" w:line="360" w:lineRule="auto"/>
-    </w:pPr>
-  </w:style>
-  <w:style w:type="character" w:styleId="Hyperlink">
-    <w:name w:val="Hyperlink"/>
-    <w:basedOn w:val="Fontepargpadro"/>
-    <w:uiPriority w:val="99"/>
-    <w:unhideWhenUsed/>
-    <w:rsid w:val="00D678B1"/>
-    <w:rPr>
-      <w:color w:val="0000FF" w:themeColor="hyperlink"/>
-      <w:u w:val="single"/>
-    </w:rPr>
-  </w:style>
-  <w:style w:type="paragraph" w:styleId="Legenda">
-    <w:name w:val="caption"/>
-    <w:basedOn w:val="Normal"/>
-    <w:next w:val="Normal"/>
-    <w:uiPriority w:val="35"/>
-    <w:unhideWhenUsed/>
-    <w:qFormat/>
-    <w:rsid w:val="00D678B1"/>
-    <w:pPr>
-      <w:spacing w:line="240" w:lineRule="auto"/>
-    </w:pPr>
-    <w:rPr>
-      <w:b/>
-      <w:bCs/>
-      <w:color w:val="4F81BD" w:themeColor="accent1"/>
-      <w:sz w:val="18"/>
-      <w:szCs w:val="18"/>
-    </w:rPr>
-  </w:style>
-  <w:style w:type="paragraph" w:styleId="ndicedeilustraes">
-    <w:name w:val="table of figures"/>
-    <w:basedOn w:val="Normal"/>
-    <w:next w:val="Normal"/>
-    <w:uiPriority w:val="99"/>
-    <w:unhideWhenUsed/>
-    <w:rsid w:val="00D678B1"/>
-    <w:pPr>
-      <w:spacing w:after="0"/>
-    </w:pPr>
-  </w:style>
-  <w:style w:type="paragraph" w:styleId="MapadoDocumento">
-    <w:name w:val="Document Map"/>
-    <w:basedOn w:val="Normal"/>
-    <w:link w:val="MapadoDocumentoChar"/>
-    <w:uiPriority w:val="99"/>
-    <w:semiHidden/>
-    <w:unhideWhenUsed/>
-    <w:rsid w:val="00D678B1"/>
-    <w:pPr>
-      <w:spacing w:after="0" w:line="240" w:lineRule="auto"/>
-    </w:pPr>
-    <w:rPr>
-      <w:rFonts w:ascii="Tahoma" w:hAnsi="Tahoma" w:cs="Tahoma"/>
-      <w:sz w:val="16"/>
-      <w:szCs w:val="16"/>
-    </w:rPr>
-  </w:style>
-  <w:style w:type="character" w:customStyle="1" w:styleId="MapadoDocumentoChar">
-    <w:name w:val="Mapa do Documento Char"/>
-    <w:basedOn w:val="Fontepargpadro"/>
-    <w:link w:val="MapadoDocumento"/>
-    <w:uiPriority w:val="99"/>
-    <w:semiHidden/>
-    <w:rsid w:val="00D678B1"/>
-    <w:rPr>
-      <w:rFonts w:ascii="Tahoma" w:hAnsi="Tahoma" w:cs="Tahoma"/>
-      <w:sz w:val="16"/>
-      <w:szCs w:val="16"/>
-    </w:rPr>
-  </w:style>
-  <w:style w:type="paragraph" w:styleId="Pr-formataoHTML">
-    <w:name w:val="HTML Preformatted"/>
-    <w:basedOn w:val="Normal"/>
-    <w:link w:val="Pr-formataoHTMLChar"/>
-    <w:uiPriority w:val="99"/>
-    <w:semiHidden/>
-    <w:unhideWhenUsed/>
-    <w:rsid w:val="00D678B1"/>
-    <w:pPr>
-      <w:tabs>
-        <w:tab w:val="left" w:pos="916"/>
-        <w:tab w:val="left" w:pos="1832"/>
-        <w:tab w:val="left" w:pos="2748"/>
-        <w:tab w:val="left" w:pos="3664"/>
-        <w:tab w:val="left" w:pos="4580"/>
-        <w:tab w:val="left" w:pos="5496"/>
-        <w:tab w:val="left" w:pos="6412"/>
-        <w:tab w:val="left" w:pos="7328"/>
-        <w:tab w:val="left" w:pos="8244"/>
-        <w:tab w:val="left" w:pos="9160"/>
-        <w:tab w:val="left" w:pos="10076"/>
-        <w:tab w:val="left" w:pos="10992"/>
-        <w:tab w:val="left" w:pos="11908"/>
-        <w:tab w:val="left" w:pos="12824"/>
-        <w:tab w:val="left" w:pos="13740"/>
-        <w:tab w:val="left" w:pos="14656"/>
-      </w:tabs>
-      <w:spacing w:after="0" w:line="240" w:lineRule="auto"/>
-    </w:pPr>
-    <w:rPr>
-      <w:rFonts w:ascii="Courier New" w:eastAsia="Times New Roman" w:hAnsi="Courier New" w:cs="Courier New"/>
-      <w:sz w:val="20"/>
-      <w:szCs w:val="20"/>
-      <w:lang w:eastAsia="pt-BR"/>
-    </w:rPr>
-  </w:style>
-  <w:style w:type="character" w:customStyle="1" w:styleId="Pr-formataoHTMLChar">
-    <w:name w:val="Pré-formatação HTML Char"/>
-    <w:basedOn w:val="Fontepargpadro"/>
-    <w:link w:val="Pr-formataoHTML"/>
-    <w:uiPriority w:val="99"/>
-    <w:semiHidden/>
-    <w:rsid w:val="00D678B1"/>
-    <w:rPr>
-      <w:rFonts w:ascii="Courier New" w:eastAsia="Times New Roman" w:hAnsi="Courier New" w:cs="Courier New"/>
-      <w:sz w:val="20"/>
-      <w:szCs w:val="20"/>
-      <w:lang w:eastAsia="pt-BR"/>
-    </w:rPr>
-  </w:style>
-  <w:style w:type="character" w:styleId="nfase">
-    <w:name w:val="Emphasis"/>
-    <w:basedOn w:val="Fontepargpadro"/>
-    <w:uiPriority w:val="20"/>
-    <w:qFormat/>
-    <w:rsid w:val="007B53F0"/>
-    <w:rPr>
-      <w:i/>
-      <w:iCs/>
-    </w:rPr>
-  </w:style>
-  <w:style w:type="paragraph" w:styleId="NormalWeb">
-    <w:name w:val="Normal (Web)"/>
-    <w:basedOn w:val="Normal"/>
-    <w:uiPriority w:val="99"/>
-    <w:semiHidden/>
-    <w:unhideWhenUsed/>
-    <w:rsid w:val="00C478D2"/>
-    <w:pPr>
-      <w:spacing w:before="100" w:beforeAutospacing="1" w:after="100" w:afterAutospacing="1" w:line="240" w:lineRule="auto"/>
-    </w:pPr>
-    <w:rPr>
-      <w:rFonts w:ascii="Times New Roman" w:eastAsia="Times New Roman" w:hAnsi="Times New Roman" w:cs="Times New Roman"/>
-      <w:sz w:val="24"/>
-      <w:szCs w:val="24"/>
-      <w:lang w:eastAsia="pt-BR"/>
-    </w:rPr>
-  </w:style>
-  <w:style w:type="character" w:styleId="Forte">
-    <w:name w:val="Strong"/>
-    <w:basedOn w:val="Fontepargpadro"/>
-    <w:uiPriority w:val="22"/>
-    <w:qFormat/>
-    <w:rsid w:val="00E23FCA"/>
-    <w:rPr>
-      <w:b/>
-      <w:bCs/>
-    </w:rPr>
-  </w:style>
-  <w:style w:type="paragraph" w:customStyle="1" w:styleId="texto">
-    <w:name w:val="texto"/>
-    <w:basedOn w:val="Normal"/>
-    <w:rsid w:val="00FA315B"/>
-    <w:pPr>
-      <w:spacing w:before="100" w:beforeAutospacing="1" w:after="100" w:afterAutospacing="1" w:line="240" w:lineRule="auto"/>
-    </w:pPr>
-    <w:rPr>
-      <w:rFonts w:ascii="Times New Roman" w:eastAsia="Times New Roman" w:hAnsi="Times New Roman" w:cs="Times New Roman"/>
-      <w:sz w:val="24"/>
-      <w:szCs w:val="24"/>
-      <w:lang w:eastAsia="pt-BR"/>
-    </w:rPr>
-  </w:style>
-</w:styles>
-</file>
-
-<file path=word/stylesWithEffects.xml><?xml version="1.0" encoding="utf-8"?>
-<w:styles xmlns:wpc="http://schemas.microsoft.com/office/word/2010/wordprocessingCanvas" xmlns:mc="http://schemas.openxmlformats.org/markup-compatibility/2006" xmlns:o="urn:schemas-microsoft-com:office:office" xmlns:r="http://schemas.openxmlformats.org/officeDocument/2006/relationships" xmlns:m="http://schemas.openxmlformats.org/officeDocument/2006/math" xmlns:v="urn:schemas-microsoft-com:vml" xmlns:wp14="http://schemas.microsoft.com/office/word/2010/wordprocessingDrawing" xmlns:wp="http://schemas.openxmlformats.org/drawingml/2006/wordprocessingDrawing" xmlns:w10="urn:schemas-microsoft-com:office:word" xmlns:w="http://schemas.openxmlformats.org/wordprocessingml/2006/main" xmlns:w14="http://schemas.microsoft.com/office/word/2010/wordml" xmlns:wpg="http://schemas.microsoft.com/office/word/2010/wordprocessingGroup" xmlns:wpi="http://schemas.microsoft.com/office/word/2010/wordprocessingInk" xmlns:wne="http://schemas.microsoft.com/office/word/2006/wordml" xmlns:wps="http://schemas.microsoft.com/office/word/2010/wordprocessingShape" mc:Ignorable="w14 wp14">
-  <w:docDefaults>
-    <w:rPrDefault>
-      <w:rPr>
-        <w:rFonts w:asciiTheme="minorHAnsi" w:eastAsiaTheme="minorHAnsi" w:hAnsiTheme="minorHAnsi" w:cstheme="minorBidi"/>
-        <w:sz w:val="22"/>
-        <w:szCs w:val="22"/>
-        <w:lang w:val="pt-BR" w:eastAsia="en-US" w:bidi="ar-SA"/>
-      </w:rPr>
-    </w:rPrDefault>
-    <w:pPrDefault>
-      <w:pPr>
-        <w:spacing w:after="200" w:line="276" w:lineRule="auto"/>
-      </w:pPr>
-    </w:pPrDefault>
-  </w:docDefaults>
-  <w:latentStyles w:defLockedState="0" w:defUIPriority="99" w:defSemiHidden="1" w:defUnhideWhenUsed="1" w:defQFormat="0" w:count="267">
-    <w:lsdException w:name="Normal" w:semiHidden="0" w:uiPriority="0" w:unhideWhenUsed="0" w:qFormat="1"/>
-    <w:lsdException w:name="heading 1" w:semiHidden="0" w:uiPriority="9" w:unhideWhenUsed="0" w:qFormat="1"/>
-    <w:lsdException w:name="heading 2" w:uiPriority="9" w:qFormat="1"/>
-    <w:lsdException w:name="heading 3" w:uiPriority="9" w:qFormat="1"/>
-    <w:lsdException w:name="heading 4" w:uiPriority="9" w:qFormat="1"/>
-    <w:lsdException w:name="heading 5" w:uiPriority="9" w:qFormat="1"/>
-    <w:lsdException w:name="heading 6" w:uiPriority="9" w:qFormat="1"/>
-    <w:lsdException w:name="heading 7" w:uiPriority="9" w:qFormat="1"/>
-    <w:lsdException w:name="heading 8" w:uiPriority="9" w:qFormat="1"/>
-    <w:lsdException w:name="heading 9" w:uiPriority="9" w:qFormat="1"/>
-    <w:lsdException w:name="toc 1" w:uiPriority="39"/>
-    <w:lsdException w:name="toc 2" w:uiPriority="39"/>
-    <w:lsdException w:name="toc 3" w:uiPriority="39"/>
-    <w:lsdException w:name="toc 4" w:uiPriority="39"/>
-    <w:lsdException w:name="toc 5" w:uiPriority="39"/>
-    <w:lsdException w:name="toc 6" w:uiPriority="39"/>
-    <w:lsdException w:name="toc 7" w:uiPriority="39"/>
-    <w:lsdException w:name="toc 8" w:uiPriority="39"/>
-    <w:lsdException w:name="toc 9" w:uiPriority="39"/>
-    <w:lsdException w:name="caption" w:uiPriority="35" w:qFormat="1"/>
-    <w:lsdException w:name="Title" w:semiHidden="0" w:uiPriority="10" w:unhideWhenUsed="0" w:qFormat="1"/>
-    <w:lsdException w:name="Default Paragraph Font" w:uiPriority="1"/>
-    <w:lsdException w:name="Subtitle" w:semiHidden="0" w:uiPriority="11" w:unhideWhenUsed="0" w:qFormat="1"/>
-    <w:lsdException w:name="Strong" w:semiHidden="0" w:uiPriority="22" w:unhideWhenUsed="0" w:qFormat="1"/>
-    <w:lsdException w:name="Emphasis" w:semiHidden="0" w:uiPriority="20" w:unhideWhenUsed="0" w:qFormat="1"/>
-    <w:lsdException w:name="Table Grid" w:semiHidden="0" w:uiPriority="59" w:unhideWhenUsed="0"/>
-    <w:lsdException w:name="Placeholder Text" w:unhideWhenUsed="0"/>
-    <w:lsdException w:name="No Spacing" w:semiHidden="0" w:uiPriority="1" w:unhideWhenUsed="0" w:qFormat="1"/>
-    <w:lsdException w:name="Light Shading" w:semiHidden="0" w:uiPriority="60" w:unhideWhenUsed="0"/>
-    <w:lsdException w:name="Light List" w:semiHidden="0" w:uiPriority="61" w:unhideWhenUsed="0"/>
-    <w:lsdException w:name="Light Grid" w:semiHidden="0" w:uiPriority="62" w:unhideWhenUsed="0"/>
-    <w:lsdException w:name="Medium Shading 1" w:semiHidden="0" w:uiPriority="63" w:unhideWhenUsed="0"/>
-    <w:lsdException w:name="Medium Shading 2" w:semiHidden="0" w:uiPriority="64" w:unhideWhenUsed="0"/>
-    <w:lsdException w:name="Medium List 1" w:semiHidden="0" w:uiPriority="65" w:unhideWhenUsed="0"/>
-    <w:lsdException w:name="Medium List 2" w:semiHidden="0" w:uiPriority="66" w:unhideWhenUsed="0"/>
-    <w:lsdException w:name="Medium Grid 1" w:semiHidden="0" w:uiPriority="67" w:unhideWhenUsed="0"/>
-    <w:lsdException w:name="Medium Grid 2" w:semiHidden="0" w:uiPriority="68" w:unhideWhenUsed="0"/>
-    <w:lsdException w:name="Medium Grid 3" w:semiHidden="0" w:uiPriority="69" w:unhideWhenUsed="0"/>
-    <w:lsdException w:name="Dark List" w:semiHidden="0" w:uiPriority="70" w:unhideWhenUsed="0"/>
-    <w:lsdException w:name="Colorful Shading" w:semiHidden="0" w:uiPriority="71" w:unhideWhenUsed="0"/>
-    <w:lsdException w:name="Colorful List" w:semiHidden="0" w:uiPriority="72" w:unhideWhenUsed="0"/>
-    <w:lsdException w:name="Colorful Grid" w:semiHidden="0" w:uiPriority="73" w:unhideWhenUsed="0"/>
-    <w:lsdException w:name="Light Shading Accent 1" w:semiHidden="0" w:uiPriority="60" w:unhideWhenUsed="0"/>
-    <w:lsdException w:name="Light List Accent 1" w:semiHidden="0" w:uiPriority="61" w:unhideWhenUsed="0"/>
-    <w:lsdException w:name="Light Grid Accent 1" w:semiHidden="0" w:uiPriority="62" w:unhideWhenUsed="0"/>
-    <w:lsdException w:name="Medium Shading 1 Accent 1" w:semiHidden="0" w:uiPriority="63" w:unhideWhenUsed="0"/>
-    <w:lsdException w:name="Medium Shading 2 Accent 1" w:semiHidden="0" w:uiPriority="64" w:unhideWhenUsed="0"/>
-    <w:lsdException w:name="Medium List 1 Accent 1" w:semiHidden="0" w:uiPriority="65" w:unhideWhenUsed="0"/>
-    <w:lsdException w:name="Revision" w:unhideWhenUsed="0"/>
-    <w:lsdException w:name="List Paragraph" w:semiHidden="0" w:uiPriority="34" w:unhideWhenUsed="0" w:qFormat="1"/>
-    <w:lsdException w:name="Quote" w:semiHidden="0" w:uiPriority="29" w:unhideWhenUsed="0" w:qFormat="1"/>
-    <w:lsdException w:name="Intense Quote" w:semiHidden="0" w:uiPriority="30" w:unhideWhenUsed="0" w:qFormat="1"/>
-    <w:lsdException w:name="Medium List 2 Accent 1" w:semiHidden="0" w:uiPriority="66" w:unhideWhenUsed="0"/>
-    <w:lsdException w:name="Medium Grid 1 Accent 1" w:semiHidden="0" w:uiPriority="67" w:unhideWhenUsed="0"/>
-    <w:lsdException w:name="Medium Grid 2 Accent 1" w:semiHidden="0" w:uiPriority="68" w:unhideWhenUsed="0"/>
-    <w:lsdException w:name="Medium Grid 3 Accent 1" w:semiHidden="0" w:uiPriority="69" w:unhideWhenUsed="0"/>
-    <w:lsdException w:name="Dark List Accent 1" w:semiHidden="0" w:uiPriority="70" w:unhideWhenUsed="0"/>
-    <w:lsdException w:name="Colorful Shading Accent 1" w:semiHidden="0" w:uiPriority="71" w:unhideWhenUsed="0"/>
-    <w:lsdException w:name="Colorful List Accent 1" w:semiHidden="0" w:uiPriority="72" w:unhideWhenUsed="0"/>
-    <w:lsdException w:name="Colorful Grid Accent 1" w:semiHidden="0" w:uiPriority="73" w:unhideWhenUsed="0"/>
-    <w:lsdException w:name="Light Shading Accent 2" w:semiHidden="0" w:uiPriority="60" w:unhideWhenUsed="0"/>
-    <w:lsdException w:name="Light List Accent 2" w:semiHidden="0" w:uiPriority="61" w:unhideWhenUsed="0"/>
-    <w:lsdException w:name="Light Grid Accent 2" w:semiHidden="0" w:uiPriority="62" w:unhideWhenUsed="0"/>
-    <w:lsdException w:name="Medium Shading 1 Accent 2" w:semiHidden="0" w:uiPriority="63" w:unhideWhenUsed="0"/>
-    <w:lsdException w:name="Medium Shading 2 Accent 2" w:semiHidden="0" w:uiPriority="64" w:unhideWhenUsed="0"/>
-    <w:lsdException w:name="Medium List 1 Accent 2" w:semiHidden="0" w:uiPriority="65" w:unhideWhenUsed="0"/>
-    <w:lsdException w:name="Medium List 2 Accent 2" w:semiHidden="0" w:uiPriority="66" w:unhideWhenUsed="0"/>
-    <w:lsdException w:name="Medium Grid 1 Accent 2" w:semiHidden="0" w:uiPriority="67" w:unhideWhenUsed="0"/>
-    <w:lsdException w:name="Medium Grid 2 Accent 2" w:semiHidden="0" w:uiPriority="68" w:unhideWhenUsed="0"/>
-    <w:lsdException w:name="Medium Grid 3 Accent 2" w:semiHidden="0" w:uiPriority="69" w:unhideWhenUsed="0"/>
-    <w:lsdException w:name="Dark List Accent 2" w:semiHidden="0" w:uiPriority="70" w:unhideWhenUsed="0"/>
-    <w:lsdException w:name="Colorful Shading Accent 2" w:semiHidden="0" w:uiPriority="71" w:unhideWhenUsed="0"/>
-    <w:lsdException w:name="Colorful List Accent 2" w:semiHidden="0" w:uiPriority="72" w:unhideWhenUsed="0"/>
-    <w:lsdException w:name="Colorful Grid Accent 2" w:semiHidden="0" w:uiPriority="73" w:unhideWhenUsed="0"/>
-    <w:lsdException w:name="Light Shading Accent 3" w:semiHidden="0" w:uiPriority="60" w:unhideWhenUsed="0"/>
-    <w:lsdException w:name="Light List Accent 3" w:semiHidden="0" w:uiPriority="61" w:unhideWhenUsed="0"/>
-    <w:lsdException w:name="Light Grid Accent 3" w:semiHidden="0" w:uiPriority="62" w:unhideWhenUsed="0"/>
-    <w:lsdException w:name="Medium Shading 1 Accent 3" w:semiHidden="0" w:uiPriority="63" w:unhideWhenUsed="0"/>
-    <w:lsdException w:name="Medium Shading 2 Accent 3" w:semiHidden="0" w:uiPriority="64" w:unhideWhenUsed="0"/>
-    <w:lsdException w:name="Medium List 1 Accent 3" w:semiHidden="0" w:uiPriority="65" w:unhideWhenUsed="0"/>
-    <w:lsdException w:name="Medium List 2 Accent 3" w:semiHidden="0" w:uiPriority="66" w:unhideWhenUsed="0"/>
-    <w:lsdException w:name="Medium Grid 1 Accent 3" w:semiHidden="0" w:uiPriority="67" w:unhideWhenUsed="0"/>
-    <w:lsdException w:name="Medium Grid 2 Accent 3" w:semiHidden="0" w:uiPriority="68" w:unhideWhenUsed="0"/>
-    <w:lsdException w:name="Medium Grid 3 Accent 3" w:semiHidden="0" w:uiPriority="69" w:unhideWhenUsed="0"/>
-    <w:lsdException w:name="Dark List Accent 3" w:semiHidden="0" w:uiPriority="70" w:unhideWhenUsed="0"/>
-    <w:lsdException w:name="Colorful Shading Accent 3" w:semiHidden="0" w:uiPriority="71" w:unhideWhenUsed="0"/>
-    <w:lsdException w:name="Colorful List Accent 3" w:semiHidden="0" w:uiPriority="72" w:unhideWhenUsed="0"/>
-    <w:lsdException w:name="Colorful Grid Accent 3" w:semiHidden="0" w:uiPriority="73" w:unhideWhenUsed="0"/>
-    <w:lsdException w:name="Light Shading Accent 4" w:semiHidden="0" w:uiPriority="60" w:unhideWhenUsed="0"/>
-    <w:lsdException w:name="Light List Accent 4" w:semiHidden="0" w:uiPriority="61" w:unhideWhenUsed="0"/>
-    <w:lsdException w:name="Light Grid Accent 4" w:semiHidden="0" w:uiPriority="62" w:unhideWhenUsed="0"/>
-    <w:lsdException w:name="Medium Shading 1 Accent 4" w:semiHidden="0" w:uiPriority="63" w:unhideWhenUsed="0"/>
-    <w:lsdException w:name="Medium Shading 2 Accent 4" w:semiHidden="0" w:uiPriority="64" w:unhideWhenUsed="0"/>
-    <w:lsdException w:name="Medium List 1 Accent 4" w:semiHidden="0" w:uiPriority="65" w:unhideWhenUsed="0"/>
-    <w:lsdException w:name="Medium List 2 Accent 4" w:semiHidden="0" w:uiPriority="66" w:unhideWhenUsed="0"/>
-    <w:lsdException w:name="Medium Grid 1 Accent 4" w:semiHidden="0" w:uiPriority="67" w:unhideWhenUsed="0"/>
-    <w:lsdException w:name="Medium Grid 2 Accent 4" w:semiHidden="0" w:uiPriority="68" w:unhideWhenUsed="0"/>
-    <w:lsdException w:name="Medium Grid 3 Accent 4" w:semiHidden="0" w:uiPriority="69" w:unhideWhenUsed="0"/>
-    <w:lsdException w:name="Dark List Accent 4" w:semiHidden="0" w:uiPriority="70" w:unhideWhenUsed="0"/>
-    <w:lsdException w:name="Colorful Shading Accent 4" w:semiHidden="0" w:uiPriority="71" w:unhideWhenUsed="0"/>
-    <w:lsdException w:name="Colorful List Accent 4" w:semiHidden="0" w:uiPriority="72" w:unhideWhenUsed="0"/>
-    <w:lsdException w:name="Colorful Grid Accent 4" w:semiHidden="0" w:uiPriority="73" w:unhideWhenUsed="0"/>
-    <w:lsdException w:name="Light Shading Accent 5" w:semiHidden="0" w:uiPriority="60" w:unhideWhenUsed="0"/>
-    <w:lsdException w:name="Light List Accent 5" w:semiHidden="0" w:uiPriority="61" w:unhideWhenUsed="0"/>
-    <w:lsdException w:name="Light Grid Accent 5" w:semiHidden="0" w:uiPriority="62" w:unhideWhenUsed="0"/>
-    <w:lsdException w:name="Medium Shading 1 Accent 5" w:semiHidden="0" w:uiPriority="63" w:unhideWhenUsed="0"/>
-    <w:lsdException w:name="Medium Shading 2 Accent 5" w:semiHidden="0" w:uiPriority="64" w:unhideWhenUsed="0"/>
-    <w:lsdException w:name="Medium List 1 Accent 5" w:semiHidden="0" w:uiPriority="65" w:unhideWhenUsed="0"/>
-    <w:lsdException w:name="Medium List 2 Accent 5" w:semiHidden="0" w:uiPriority="66" w:unhideWhenUsed="0"/>
-    <w:lsdException w:name="Medium Grid 1 Accent 5" w:semiHidden="0" w:uiPriority="67" w:unhideWhenUsed="0"/>
-    <w:lsdException w:name="Medium Grid 2 Accent 5" w:semiHidden="0" w:uiPriority="68" w:unhideWhenUsed="0"/>
-    <w:lsdException w:name="Medium Grid 3 Accent 5" w:semiHidden="0" w:uiPriority="69" w:unhideWhenUsed="0"/>
-    <w:lsdException w:name="Dark List Accent 5" w:semiHidden="0" w:uiPriority="70" w:unhideWhenUsed="0"/>
-    <w:lsdException w:name="Colorful Shading Accent 5" w:semiHidden="0" w:uiPriority="71" w:unhideWhenUsed="0"/>
-    <w:lsdException w:name="Colorful List Accent 5" w:semiHidden="0" w:uiPriority="72" w:unhideWhenUsed="0"/>
-    <w:lsdException w:name="Colorful Grid Accent 5" w:semiHidden="0" w:uiPriority="73" w:unhideWhenUsed="0"/>
-    <w:lsdException w:name="Light Shading Accent 6" w:semiHidden="0" w:uiPriority="60" w:unhideWhenUsed="0"/>
-    <w:lsdException w:name="Light List Accent 6" w:semiHidden="0" w:uiPriority="61" w:unhideWhenUsed="0"/>
-    <w:lsdException w:name="Light Grid Accent 6" w:semiHidden="0" w:uiPriority="62" w:unhideWhenUsed="0"/>
-    <w:lsdException w:name="Medium Shading 1 Accent 6" w:semiHidden="0" w:uiPriority="63" w:unhideWhenUsed="0"/>
-    <w:lsdException w:name="Medium Shading 2 Accent 6" w:semiHidden="0" w:uiPriority="64" w:unhideWhenUsed="0"/>
-    <w:lsdException w:name="Medium List 1 Accent 6" w:semiHidden="0" w:uiPriority="65" w:unhideWhenUsed="0"/>
-    <w:lsdException w:name="Medium List 2 Accent 6" w:semiHidden="0" w:uiPriority="66" w:unhideWhenUsed="0"/>
-    <w:lsdException w:name="Medium Grid 1 Accent 6" w:semiHidden="0" w:uiPriority="67" w:unhideWhenUsed="0"/>
-    <w:lsdException w:name="Medium Grid 2 Accent 6" w:semiHidden="0" w:uiPriority="68" w:unhideWhenUsed="0"/>
-    <w:lsdException w:name="Medium Grid 3 Accent 6" w:semiHidden="0" w:uiPriority="69" w:unhideWhenUsed="0"/>
-    <w:lsdException w:name="Dark List Accent 6" w:semiHidden="0" w:uiPriority="70" w:unhideWhenUsed="0"/>
-    <w:lsdException w:name="Colorful Shading Accent 6" w:semiHidden="0" w:uiPriority="71" w:unhideWhenUsed="0"/>
-    <w:lsdException w:name="Colorful List Accent 6" w:semiHidden="0" w:uiPriority="72" w:unhideWhenUsed="0"/>
-    <w:lsdException w:name="Colorful Grid Accent 6" w:semiHidden="0" w:uiPriority="73" w:unhideWhenUsed="0"/>
-    <w:lsdException w:name="Subtle Emphasis" w:semiHidden="0" w:uiPriority="19" w:unhideWhenUsed="0" w:qFormat="1"/>
-    <w:lsdException w:name="Intense Emphasis" w:semiHidden="0" w:uiPriority="21" w:unhideWhenUsed="0" w:qFormat="1"/>
-    <w:lsdException w:name="Subtle Reference" w:semiHidden="0" w:uiPriority="31" w:unhideWhenUsed="0" w:qFormat="1"/>
-    <w:lsdException w:name="Intense Reference" w:semiHidden="0" w:uiPriority="32" w:unhideWhenUsed="0" w:qFormat="1"/>
-    <w:lsdException w:name="Book Title" w:semiHidden="0" w:uiPriority="33" w:unhideWhenUsed="0" w:qFormat="1"/>
-    <w:lsdException w:name="Bibliography" w:uiPriority="37"/>
-    <w:lsdException w:name="TOC Heading" w:uiPriority="39" w:qFormat="1"/>
+  <w:latentStyles w:defLockedState="0" w:defUIPriority="99" w:defSemiHidden="0" w:defUnhideWhenUsed="0" w:defQFormat="0" w:count="371">
+    <w:lsdException w:name="Normal" w:uiPriority="0" w:qFormat="1"/>
+    <w:lsdException w:name="heading 1" w:uiPriority="9" w:qFormat="1"/>
+    <w:lsdException w:name="heading 2" w:semiHidden="1" w:uiPriority="9" w:unhideWhenUsed="1" w:qFormat="1"/>
+    <w:lsdException w:name="heading 3" w:semiHidden="1" w:uiPriority="9" w:unhideWhenUsed="1" w:qFormat="1"/>
+    <w:lsdException w:name="heading 4" w:semiHidden="1" w:uiPriority="9" w:unhideWhenUsed="1" w:qFormat="1"/>
+    <w:lsdException w:name="heading 5" w:semiHidden="1" w:uiPriority="9" w:unhideWhenUsed="1" w:qFormat="1"/>
+    <w:lsdException w:name="heading 6" w:semiHidden="1" w:uiPriority="9" w:unhideWhenUsed="1" w:qFormat="1"/>
+    <w:lsdException w:name="heading 7" w:semiHidden="1" w:uiPriority="9" w:unhideWhenUsed="1" w:qFormat="1"/>
+    <w:lsdException w:name="heading 8" w:semiHidden="1" w:uiPriority="9" w:unhideWhenUsed="1" w:qFormat="1"/>
+    <w:lsdException w:name="heading 9" w:semiHidden="1" w:uiPriority="9" w:unhideWhenUsed="1" w:qFormat="1"/>
+    <w:lsdException w:name="index 1" w:semiHidden="1" w:unhideWhenUsed="1"/>
+    <w:lsdException w:name="index 2" w:semiHidden="1" w:unhideWhenUsed="1"/>
+    <w:lsdException w:name="index 3" w:semiHidden="1" w:unhideWhenUsed="1"/>
+    <w:lsdException w:name="index 4" w:semiHidden="1" w:unhideWhenUsed="1"/>
+    <w:lsdException w:name="index 5" w:semiHidden="1" w:unhideWhenUsed="1"/>
+    <w:lsdException w:name="index 6" w:semiHidden="1" w:unhideWhenUsed="1"/>
+    <w:lsdException w:name="index 7" w:semiHidden="1" w:unhideWhenUsed="1"/>
+    <w:lsdException w:name="index 8" w:semiHidden="1" w:unhideWhenUsed="1"/>
+    <w:lsdException w:name="index 9" w:semiHidden="1" w:unhideWhenUsed="1"/>
+    <w:lsdException w:name="toc 1" w:semiHidden="1" w:uiPriority="39" w:unhideWhenUsed="1"/>
+    <w:lsdException w:name="toc 2" w:semiHidden="1" w:uiPriority="39" w:unhideWhenUsed="1"/>
+    <w:lsdException w:name="toc 3" w:semiHidden="1" w:uiPriority="39" w:unhideWhenUsed="1"/>
+    <w:lsdException w:name="toc 4" w:semiHidden="1" w:uiPriority="39" w:unhideWhenUsed="1"/>
+    <w:lsdException w:name="toc 5" w:semiHidden="1" w:uiPriority="39" w:unhideWhenUsed="1"/>
+    <w:lsdException w:name="toc 6" w:semiHidden="1" w:uiPriority="39" w:unhideWhenUsed="1"/>
+    <w:lsdException w:name="toc 7" w:semiHidden="1" w:uiPriority="39" w:unhideWhenUsed="1"/>
+    <w:lsdException w:name="toc 8" w:semiHidden="1" w:uiPriority="39" w:unhideWhenUsed="1"/>
+    <w:lsdException w:name="toc 9" w:semiHidden="1" w:uiPriority="39" w:unhideWhenUsed="1"/>
+    <w:lsdException w:name="Normal Indent" w:semiHidden="1" w:unhideWhenUsed="1"/>
+    <w:lsdException w:name="footnote text" w:semiHidden="1" w:unhideWhenUsed="1"/>
+    <w:lsdException w:name="annotation text" w:semiHidden="1" w:unhideWhenUsed="1"/>
+    <w:lsdException w:name="header" w:semiHidden="1" w:unhideWhenUsed="1"/>
+    <w:lsdException w:name="footer" w:semiHidden="1" w:unhideWhenUsed="1"/>
+    <w:lsdException w:name="index heading" w:semiHidden="1" w:unhideWhenUsed="1"/>
+    <w:lsdException w:name="caption" w:semiHidden="1" w:uiPriority="35" w:unhideWhenUsed="1" w:qFormat="1"/>
+    <w:lsdException w:name="table of figures" w:semiHidden="1" w:unhideWhenUsed="1"/>
+    <w:lsdException w:name="envelope address" w:semiHidden="1" w:unhideWhenUsed="1"/>
+    <w:lsdException w:name="envelope return" w:semiHidden="1" w:unhideWhenUsed="1"/>
+    <w:lsdException w:name="footnote reference" w:semiHidden="1" w:unhideWhenUsed="1"/>
+    <w:lsdException w:name="annotation reference" w:semiHidden="1" w:unhideWhenUsed="1"/>
+    <w:lsdException w:name="line number" w:semiHidden="1" w:unhideWhenUsed="1"/>
+    <w:lsdException w:name="page number" w:semiHidden="1" w:unhideWhenUsed="1"/>
+    <w:lsdException w:name="endnote reference" w:semiHidden="1" w:unhideWhenUsed="1"/>
+    <w:lsdException w:name="endnote text" w:semiHidden="1" w:unhideWhenUsed="1"/>
+    <w:lsdException w:name="table of authorities" w:semiHidden="1" w:unhideWhenUsed="1"/>
+    <w:lsdException w:name="macro" w:semiHidden="1" w:unhideWhenUsed="1"/>
+    <w:lsdException w:name="toa heading" w:semiHidden="1" w:unhideWhenUsed="1"/>
+    <w:lsdException w:name="List" w:semiHidden="1" w:unhideWhenUsed="1"/>
+    <w:lsdException w:name="List Bullet" w:semiHidden="1" w:unhideWhenUsed="1"/>
+    <w:lsdException w:name="List Number" w:semiHidden="1" w:unhideWhenUsed="1"/>
+    <w:lsdException w:name="List 2" w:semiHidden="1" w:unhideWhenUsed="1"/>
+    <w:lsdException w:name="List 3" w:semiHidden="1" w:unhideWhenUsed="1"/>
+    <w:lsdException w:name="List 4" w:semiHidden="1" w:unhideWhenUsed="1"/>
+    <w:lsdException w:name="List 5" w:semiHidden="1" w:unhideWhenUsed="1"/>
+    <w:lsdException w:name="List Bullet 2" w:semiHidden="1" w:unhideWhenUsed="1"/>
+    <w:lsdException w:name="List Bullet 3" w:semiHidden="1" w:unhideWhenUsed="1"/>
+    <w:lsdException w:name="List Bullet 4" w:semiHidden="1" w:unhideWhenUsed="1"/>
+    <w:lsdException w:name="List Bullet 5" w:semiHidden="1" w:unhideWhenUsed="1"/>
+    <w:lsdException w:name="List Number 2" w:semiHidden="1" w:unhideWhenUsed="1"/>
+    <w:lsdException w:name="List Number 3" w:semiHidden="1" w:unhideWhenUsed="1"/>
+    <w:lsdException w:name="List Number 4" w:semiHidden="1" w:unhideWhenUsed="1"/>
+    <w:lsdException w:name="List Number 5" w:semiHidden="1" w:unhideWhenUsed="1"/>
+    <w:lsdException w:name="Title" w:uiPriority="10" w:qFormat="1"/>
+    <w:lsdException w:name="Closing" w:semiHidden="1" w:unhideWhenUsed="1"/>
+    <w:lsdException w:name="Signature" w:semiHidden="1" w:unhideWhenUsed="1"/>
+    <w:lsdException w:name="Default Paragraph Font" w:semiHidden="1" w:uiPriority="1" w:unhideWhenUsed="1"/>
+    <w:lsdException w:name="Body Text" w:semiHidden="1" w:unhideWhenUsed="1"/>
+    <w:lsdException w:name="Body Text Indent" w:semiHidden="1" w:unhideWhenUsed="1"/>
+    <w:lsdException w:name="List Continue" w:semiHidden="1" w:unhideWhenUsed="1"/>
+    <w:lsdException w:name="List Continue 2" w:semiHidden="1" w:unhideWhenUsed="1"/>
+    <w:lsdException w:name="List Continue 3" w:semiHidden="1" w:unhideWhenUsed="1"/>
+    <w:lsdException w:name="List Continue 4" w:semiHidden="1" w:unhideWhenUsed="1"/>
+    <w:lsdException w:name="List Continue 5" w:semiHidden="1" w:unhideWhenUsed="1"/>
+    <w:lsdException w:name="Message Header" w:semiHidden="1" w:unhideWhenUsed="1"/>
+    <w:lsdException w:name="Subtitle" w:uiPriority="11" w:qFormat="1"/>
+    <w:lsdException w:name="Salutation" w:semiHidden="1" w:unhideWhenUsed="1"/>
+    <w:lsdException w:name="Date" w:semiHidden="1" w:unhideWhenUsed="1"/>
+    <w:lsdException w:name="Body Text First Indent" w:semiHidden="1" w:unhideWhenUsed="1"/>
+    <w:lsdException w:name="Body Text First Indent 2" w:semiHidden="1" w:unhideWhenUsed="1"/>
+    <w:lsdException w:name="Note Heading" w:semiHidden="1" w:unhideWhenUsed="1"/>
+    <w:lsdException w:name="Body Text 2" w:semiHidden="1" w:unhideWhenUsed="1"/>
+    <w:lsdException w:name="Body Text 3" w:semiHidden="1" w:unhideWhenUsed="1"/>
+    <w:lsdException w:name="Body Text Indent 2" w:semiHidden="1" w:unhideWhenUsed="1"/>
+    <w:lsdException w:name="Body Text Indent 3" w:semiHidden="1" w:unhideWhenUsed="1"/>
+    <w:lsdException w:name="Block Text" w:semiHidden="1" w:unhideWhenUsed="1"/>
+    <w:lsdException w:name="Hyperlink" w:semiHidden="1" w:unhideWhenUsed="1"/>
+    <w:lsdException w:name="FollowedHyperlink" w:semiHidden="1" w:unhideWhenUsed="1"/>
+    <w:lsdException w:name="Strong" w:uiPriority="22" w:qFormat="1"/>
+    <w:lsdException w:name="Emphasis" w:uiPriority="20" w:qFormat="1"/>
+    <w:lsdException w:name="Document Map" w:semiHidden="1" w:unhideWhenUsed="1"/>
+    <w:lsdException w:name="Plain Text" w:semiHidden="1" w:unhideWhenUsed="1"/>
+    <w:lsdException w:name="E-mail Signature" w:semiHidden="1" w:unhideWhenUsed="1"/>
+    <w:lsdException w:name="HTML Top of Form" w:semiHidden="1" w:unhideWhenUsed="1"/>
+    <w:lsdException w:name="HTML Bottom of Form" w:semiHidden="1" w:unhideWhenUsed="1"/>
+    <w:lsdException w:name="Normal (Web)" w:semiHidden="1" w:unhideWhenUsed="1"/>
+    <w:lsdException w:name="HTML Acronym" w:semiHidden="1" w:unhideWhenUsed="1"/>
+    <w:lsdException w:name="HTML Address" w:semiHidden="1" w:unhideWhenUsed="1"/>
+    <w:lsdException w:name="HTML Cite" w:semiHidden="1" w:unhideWhenUsed="1"/>
+    <w:lsdException w:name="HTML Code" w:semiHidden="1" w:unhideWhenUsed="1"/>
+    <w:lsdException w:name="HTML Definition" w:semiHidden="1" w:unhideWhenUsed="1"/>
+    <w:lsdException w:name="HTML Keyboard" w:semiHidden="1" w:unhideWhenUsed="1"/>
+    <w:lsdException w:name="HTML Preformatted" w:semiHidden="1" w:unhideWhenUsed="1"/>
+    <w:lsdException w:name="HTML Sample" w:semiHidden="1" w:unhideWhenUsed="1"/>
+    <w:lsdException w:name="HTML Typewriter" w:semiHidden="1" w:unhideWhenUsed="1"/>
+    <w:lsdException w:name="HTML Variable" w:semiHidden="1" w:unhideWhenUsed="1"/>
+    <w:lsdException w:name="Normal Table" w:semiHidden="1" w:unhideWhenUsed="1"/>
+    <w:lsdException w:name="annotation subject" w:semiHidden="1" w:unhideWhenUsed="1"/>
+    <w:lsdException w:name="No List" w:semiHidden="1" w:unhideWhenUsed="1"/>
+    <w:lsdException w:name="Outline List 1" w:semiHidden="1" w:unhideWhenUsed="1"/>
+    <w:lsdException w:name="Outline List 2" w:semiHidden="1" w:unhideWhenUsed="1"/>
+    <w:lsdException w:name="Outline List 3" w:semiHidden="1" w:unhideWhenUsed="1"/>
+    <w:lsdException w:name="Table Simple 1" w:semiHidden="1" w:unhideWhenUsed="1"/>
+    <w:lsdException w:name="Table Simple 2" w:semiHidden="1" w:unhideWhenUsed="1"/>
+    <w:lsdException w:name="Table Simple 3" w:semiHidden="1" w:unhideWhenUsed="1"/>
+    <w:lsdException w:name="Table Classic 1" w:semiHidden="1" w:unhideWhenUsed="1"/>
+    <w:lsdException w:name="Table Classic 2" w:semiHidden="1" w:unhideWhenUsed="1"/>
+    <w:lsdException w:name="Table Classic 3" w:semiHidden="1" w:unhideWhenUsed="1"/>
+    <w:lsdException w:name="Table Classic 4" w:semiHidden="1" w:unhideWhenUsed="1"/>
+    <w:lsdException w:name="Table Colorful 1" w:semiHidden="1" w:unhideWhenUsed="1"/>
+    <w:lsdException w:name="Table Colorful 2" w:semiHidden="1" w:unhideWhenUsed="1"/>
+    <w:lsdException w:name="Table Colorful 3" w:semiHidden="1" w:unhideWhenUsed="1"/>
+    <w:lsdException w:name="Table Columns 1" w:semiHidden="1" w:unhideWhenUsed="1"/>
+    <w:lsdException w:name="Table Columns 2" w:semiHidden="1" w:unhideWhenUsed="1"/>
+    <w:lsdException w:name="Table Columns 3" w:semiHidden="1" w:unhideWhenUsed="1"/>
+    <w:lsdException w:name="Table Columns 4" w:semiHidden="1" w:unhideWhenUsed="1"/>
+    <w:lsdException w:name="Table Columns 5" w:semiHidden="1" w:unhideWhenUsed="1"/>
+    <w:lsdException w:name="Table Grid 1" w:semiHidden="1" w:unhideWhenUsed="1"/>
+    <w:lsdException w:name="Table Grid 2" w:semiHidden="1" w:unhideWhenUsed="1"/>
+    <w:lsdException w:name="Table Grid 3" w:semiHidden="1" w:unhideWhenUsed="1"/>
+    <w:lsdException w:name="Table Grid 4" w:semiHidden="1" w:unhideWhenUsed="1"/>
+    <w:lsdException w:name="Table Grid 5" w:semiHidden="1" w:unhideWhenUsed="1"/>
+    <w:lsdException w:name="Table Grid 6" w:semiHidden="1" w:unhideWhenUsed="1"/>
+    <w:lsdException w:name="Table Grid 7" w:semiHidden="1" w:unhideWhenUsed="1"/>
+    <w:lsdException w:name="Table Grid 8" w:semiHidden="1" w:unhideWhenUsed="1"/>
+    <w:lsdException w:name="Table List 1" w:semiHidden="1" w:unhideWhenUsed="1"/>
+    <w:lsdException w:name="Table List 2" w:semiHidden="1" w:unhideWhenUsed="1"/>
+    <w:lsdException w:name="Table List 3" w:semiHidden="1" w:unhideWhenUsed="1"/>
+    <w:lsdException w:name="Table List 4" w:semiHidden="1" w:unhideWhenUsed="1"/>
+    <w:lsdException w:name="Table List 5" w:semiHidden="1" w:unhideWhenUsed="1"/>
+    <w:lsdException w:name="Table List 6" w:semiHidden="1" w:unhideWhenUsed="1"/>
+    <w:lsdException w:name="Table List 7" w:semiHidden="1" w:unhideWhenUsed="1"/>
+    <w:lsdException w:name="Table List 8" w:semiHidden="1" w:unhideWhenUsed="1"/>
+    <w:lsdException w:name="Table 3D effects 1" w:semiHidden="1" w:unhideWhenUsed="1"/>
+    <w:lsdException w:name="Table 3D effects 2" w:semiHidden="1" w:unhideWhenUsed="1"/>
+    <w:lsdException w:name="Table 3D effects 3" w:semiHidden="1" w:unhideWhenUsed="1"/>
+    <w:lsdException w:name="Table Contemporary" w:semiHidden="1" w:unhideWhenUsed="1"/>
+    <w:lsdException w:name="Table Elegant" w:semiHidden="1" w:unhideWhenUsed="1"/>
+    <w:lsdException w:name="Table Professional" w:semiHidden="1" w:unhideWhenUsed="1"/>
+    <w:lsdException w:name="Table Subtle 1" w:semiHidden="1" w:unhideWhenUsed="1"/>
+    <w:lsdException w:name="Table Subtle 2" w:semiHidden="1" w:unhideWhenUsed="1"/>
+    <w:lsdException w:name="Table Web 1" w:semiHidden="1" w:unhideWhenUsed="1"/>
+    <w:lsdException w:name="Table Web 2" w:semiHidden="1" w:unhideWhenUsed="1"/>
+    <w:lsdException w:name="Table Web 3" w:semiHidden="1" w:unhideWhenUsed="1"/>
+    <w:lsdException w:name="Balloon Text" w:semiHidden="1" w:unhideWhenUsed="1"/>
+    <w:lsdException w:name="Table Grid" w:uiPriority="59"/>
+    <w:lsdException w:name="Table Theme" w:semiHidden="1" w:unhideWhenUsed="1"/>
+    <w:lsdException w:name="Placeholder Text" w:semiHidden="1"/>
+    <w:lsdException w:name="No Spacing" w:uiPriority="1" w:qFormat="1"/>
+    <w:lsdException w:name="Light Shading" w:uiPriority="60"/>
+    <w:lsdException w:name="Light List" w:uiPriority="61"/>
+    <w:lsdException w:name="Light Grid" w:uiPriority="62"/>
+    <w:lsdException w:name="Medium Shading 1" w:uiPriority="63"/>
+    <w:lsdException w:name="Medium Shading 2" w:uiPriority="64"/>
+    <w:lsdException w:name="Medium List 1" w:uiPriority="65"/>
+    <w:lsdException w:name="Medium List 2" w:uiPriority="66"/>
+    <w:lsdException w:name="Medium Grid 1" w:uiPriority="67"/>
+    <w:lsdException w:name="Medium Grid 2" w:uiPriority="68"/>
+    <w:lsdException w:name="Medium Grid 3" w:uiPriority="69"/>
+    <w:lsdException w:name="Dark List" w:uiPriority="70"/>
+    <w:lsdException w:name="Colorful Shading" w:uiPriority="71"/>
+    <w:lsdException w:name="Colorful List" w:uiPriority="72"/>
+    <w:lsdException w:name="Colorful Grid" w:uiPriority="73"/>
+    <w:lsdException w:name="Light Shading Accent 1" w:uiPriority="60"/>
+    <w:lsdException w:name="Light List Accent 1" w:uiPriority="61"/>
+    <w:lsdException w:name="Light Grid Accent 1" w:uiPriority="62"/>
+    <w:lsdException w:name="Medium Shading 1 Accent 1" w:uiPriority="63"/>
+    <w:lsdException w:name="Medium Shading 2 Accent 1" w:uiPriority="64"/>
+    <w:lsdException w:name="Medium List 1 Accent 1" w:uiPriority="65"/>
+    <w:lsdException w:name="Revision" w:semiHidden="1"/>
+    <w:lsdException w:name="List Paragraph" w:uiPriority="34" w:qFormat="1"/>
+    <w:lsdException w:name="Quote" w:uiPriority="29" w:qFormat="1"/>
+    <w:lsdException w:name="Intense Quote" w:uiPriority="30" w:qFormat="1"/>
+    <w:lsdException w:name="Medium List 2 Accent 1" w:uiPriority="66"/>
+    <w:lsdException w:name="Medium Grid 1 Accent 1" w:uiPriority="67"/>
+    <w:lsdException w:name="Medium Grid 2 Accent 1" w:uiPriority="68"/>
+    <w:lsdException w:name="Medium Grid 3 Accent 1" w:uiPriority="69"/>
+    <w:lsdException w:name="Dark List Accent 1" w:uiPriority="70"/>
+    <w:lsdException w:name="Colorful Shading Accent 1" w:uiPriority="71"/>
+    <w:lsdException w:name="Colorful List Accent 1" w:uiPriority="72"/>
+    <w:lsdException w:name="Colorful Grid Accent 1" w:uiPriority="73"/>
+    <w:lsdException w:name="Light Shading Accent 2" w:uiPriority="60"/>
+    <w:lsdException w:name="Light List Accent 2" w:uiPriority="61"/>
+    <w:lsdException w:name="Light Grid Accent 2" w:uiPriority="62"/>
+    <w:lsdException w:name="Medium Shading 1 Accent 2" w:uiPriority="63"/>
+    <w:lsdException w:name="Medium Shading 2 Accent 2" w:uiPriority="64"/>
+    <w:lsdException w:name="Medium List 1 Accent 2" w:uiPriority="65"/>
+    <w:lsdException w:name="Medium List 2 Accent 2" w:uiPriority="66"/>
+    <w:lsdException w:name="Medium Grid 1 Accent 2" w:uiPriority="67"/>
+    <w:lsdException w:name="Medium Grid 2 Accent 2" w:uiPriority="68"/>
+    <w:lsdException w:name="Medium Grid 3 Accent 2" w:uiPriority="69"/>
+    <w:lsdException w:name="Dark List Accent 2" w:uiPriority="70"/>
+    <w:lsdException w:name="Colorful Shading Accent 2" w:uiPriority="71"/>
+    <w:lsdException w:name="Colorful List Accent 2" w:uiPriority="72"/>
+    <w:lsdException w:name="Colorful Grid Accent 2" w:uiPriority="73"/>
+    <w:lsdException w:name="Light Shading Accent 3" w:uiPriority="60"/>
+    <w:lsdException w:name="Light List Accent 3" w:uiPriority="61"/>
+    <w:lsdException w:name="Light Grid Accent 3" w:uiPriority="62"/>
+    <w:lsdException w:name="Medium Shading 1 Accent 3" w:uiPriority="63"/>
+    <w:lsdException w:name="Medium Shading 2 Accent 3" w:uiPriority="64"/>
+    <w:lsdException w:name="Medium List 1 Accent 3" w:uiPriority="65"/>
+    <w:lsdException w:name="Medium List 2 Accent 3" w:uiPriority="66"/>
+    <w:lsdException w:name="Medium Grid 1 Accent 3" w:uiPriority="67"/>
+    <w:lsdException w:name="Medium Grid 2 Accent 3" w:uiPriority="68"/>
+    <w:lsdException w:name="Medium Grid 3 Accent 3" w:uiPriority="69"/>
+    <w:lsdException w:name="Dark List Accent 3" w:uiPriority="70"/>
+    <w:lsdException w:name="Colorful Shading Accent 3" w:uiPriority="71"/>
+    <w:lsdException w:name="Colorful List Accent 3" w:uiPriority="72"/>
+    <w:lsdException w:name="Colorful Grid Accent 3" w:uiPriority="73"/>
+    <w:lsdException w:name="Light Shading Accent 4" w:uiPriority="60"/>
+    <w:lsdException w:name="Light List Accent 4" w:uiPriority="61"/>
+    <w:lsdException w:name="Light Grid Accent 4" w:uiPriority="62"/>
+    <w:lsdException w:name="Medium Shading 1 Accent 4" w:uiPriority="63"/>
+    <w:lsdException w:name="Medium Shading 2 Accent 4" w:uiPriority="64"/>
+    <w:lsdException w:name="Medium List 1 Accent 4" w:uiPriority="65"/>
+    <w:lsdException w:name="Medium List 2 Accent 4" w:uiPriority="66"/>
+    <w:lsdException w:name="Medium Grid 1 Accent 4" w:uiPriority="67"/>
+    <w:lsdException w:name="Medium Grid 2 Accent 4" w:uiPriority="68"/>
+    <w:lsdException w:name="Medium Grid 3 Accent 4" w:uiPriority="69"/>
+    <w:lsdException w:name="Dark List Accent 4" w:uiPriority="70"/>
+    <w:lsdException w:name="Colorful Shading Accent 4" w:uiPriority="71"/>
+    <w:lsdException w:name="Colorful List Accent 4" w:uiPriority="72"/>
+    <w:lsdException w:name="Colorful Grid Accent 4" w:uiPriority="73"/>
+    <w:lsdException w:name="Light Shading Accent 5" w:uiPriority="60"/>
+    <w:lsdException w:name="Light List Accent 5" w:uiPriority="61"/>
+    <w:lsdException w:name="Light Grid Accent 5" w:uiPriority="62"/>
+    <w:lsdException w:name="Medium Shading 1 Accent 5" w:uiPriority="63"/>
+    <w:lsdException w:name="Medium Shading 2 Accent 5" w:uiPriority="64"/>
+    <w:lsdException w:name="Medium List 1 Accent 5" w:uiPriority="65"/>
+    <w:lsdException w:name="Medium List 2 Accent 5" w:uiPriority="66"/>
+    <w:lsdException w:name="Medium Grid 1 Accent 5" w:uiPriority="67"/>
+    <w:lsdException w:name="Medium Grid 2 Accent 5" w:uiPriority="68"/>
+    <w:lsdException w:name="Medium Grid 3 Accent 5" w:uiPriority="69"/>
+    <w:lsdException w:name="Dark List Accent 5" w:uiPriority="70"/>
+    <w:lsdException w:name="Colorful Shading Accent 5" w:uiPriority="71"/>
+    <w:lsdException w:name="Colorful List Accent 5" w:uiPriority="72"/>
+    <w:lsdException w:name="Colorful Grid Accent 5" w:uiPriority="73"/>
+    <w:lsdException w:name="Light Shading Accent 6" w:uiPriority="60"/>
+    <w:lsdException w:name="Light List Accent 6" w:uiPriority="61"/>
+    <w:lsdException w:name="Light Grid Accent 6" w:uiPriority="62"/>
+    <w:lsdException w:name="Medium Shading 1 Accent 6" w:uiPriority="63"/>
+    <w:lsdException w:name="Medium Shading 2 Accent 6" w:uiPriority="64"/>
+    <w:lsdException w:name="Medium List 1 Accent 6" w:uiPriority="65"/>
+    <w:lsdException w:name="Medium List 2 Accent 6" w:uiPriority="66"/>
+    <w:lsdException w:name="Medium Grid 1 Accent 6" w:uiPriority="67"/>
+    <w:lsdException w:name="Medium Grid 2 Accent 6" w:uiPriority="68"/>
+    <w:lsdException w:name="Medium Grid 3 Accent 6" w:uiPriority="69"/>
+    <w:lsdException w:name="Dark List Accent 6" w:uiPriority="70"/>
+    <w:lsdException w:name="Colorful Shading Accent 6" w:uiPriority="71"/>
+    <w:lsdException w:name="Colorful List Accent 6" w:uiPriority="72"/>
+    <w:lsdException w:name="Colorful Grid Accent 6" w:uiPriority="73"/>
+    <w:lsdException w:name="Subtle Emphasis" w:uiPriority="19" w:qFormat="1"/>
+    <w:lsdException w:name="Intense Emphasis" w:uiPriority="21" w:qFormat="1"/>
+    <w:lsdException w:name="Subtle Reference" w:uiPriority="31" w:qFormat="1"/>
+    <w:lsdException w:name="Intense Reference" w:uiPriority="32" w:qFormat="1"/>
+    <w:lsdException w:name="Book Title" w:uiPriority="33" w:qFormat="1"/>
+    <w:lsdException w:name="Bibliography" w:semiHidden="1" w:uiPriority="37" w:unhideWhenUsed="1"/>
+    <w:lsdException w:name="TOC Heading" w:semiHidden="1" w:uiPriority="39" w:unhideWhenUsed="1" w:qFormat="1"/>
+    <w:lsdException w:name="Plain Table 1" w:uiPriority="41"/>
+    <w:lsdException w:name="Plain Table 2" w:uiPriority="42"/>
+    <w:lsdException w:name="Plain Table 3" w:uiPriority="43"/>
+    <w:lsdException w:name="Plain Table 4" w:uiPriority="44"/>
+    <w:lsdException w:name="Plain Table 5" w:uiPriority="45"/>
+    <w:lsdException w:name="Grid Table Light" w:uiPriority="40"/>
+    <w:lsdException w:name="Grid Table 1 Light" w:uiPriority="46"/>
+    <w:lsdException w:name="Grid Table 2" w:uiPriority="47"/>
+    <w:lsdException w:name="Grid Table 3" w:uiPriority="48"/>
+    <w:lsdException w:name="Grid Table 4" w:uiPriority="49"/>
+    <w:lsdException w:name="Grid Table 5 Dark" w:uiPriority="50"/>
+    <w:lsdException w:name="Grid Table 6 Colorful" w:uiPriority="51"/>
+    <w:lsdException w:name="Grid Table 7 Colorful" w:uiPriority="52"/>
+    <w:lsdException w:name="Grid Table 1 Light Accent 1" w:uiPriority="46"/>
+    <w:lsdException w:name="Grid Table 2 Accent 1" w:uiPriority="47"/>
+    <w:lsdException w:name="Grid Table 3 Accent 1" w:uiPriority="48"/>
+    <w:lsdException w:name="Grid Table 4 Accent 1" w:uiPriority="49"/>
+    <w:lsdException w:name="Grid Table 5 Dark Accent 1" w:uiPriority="50"/>
+    <w:lsdException w:name="Grid Table 6 Colorful Accent 1" w:uiPriority="51"/>
+    <w:lsdException w:name="Grid Table 7 Colorful Accent 1" w:uiPriority="52"/>
+    <w:lsdException w:name="Grid Table 1 Light Accent 2" w:uiPriority="46"/>
+    <w:lsdException w:name="Grid Table 2 Accent 2" w:uiPriority="47"/>
+    <w:lsdException w:name="Grid Table 3 Accent 2" w:uiPriority="48"/>
+    <w:lsdException w:name="Grid Table 4 Accent 2" w:uiPriority="49"/>
+    <w:lsdException w:name="Grid Table 5 Dark Accent 2" w:uiPriority="50"/>
+    <w:lsdException w:name="Grid Table 6 Colorful Accent 2" w:uiPriority="51"/>
+    <w:lsdException w:name="Grid Table 7 Colorful Accent 2" w:uiPriority="52"/>
+    <w:lsdException w:name="Grid Table 1 Light Accent 3" w:uiPriority="46"/>
+    <w:lsdException w:name="Grid Table 2 Accent 3" w:uiPriority="47"/>
+    <w:lsdException w:name="Grid Table 3 Accent 3" w:uiPriority="48"/>
+    <w:lsdException w:name="Grid Table 4 Accent 3" w:uiPriority="49"/>
+    <w:lsdException w:name="Grid Table 5 Dark Accent 3" w:uiPriority="50"/>
+    <w:lsdException w:name="Grid Table 6 Colorful Accent 3" w:uiPriority="51"/>
+    <w:lsdException w:name="Grid Table 7 Colorful Accent 3" w:uiPriority="52"/>
+    <w:lsdException w:name="Grid Table 1 Light Accent 4" w:uiPriority="46"/>
+    <w:lsdException w:name="Grid Table 2 Accent 4" w:uiPriority="47"/>
+    <w:lsdException w:name="Grid Table 3 Accent 4" w:uiPriority="48"/>
+    <w:lsdException w:name="Grid Table 4 Accent 4" w:uiPriority="49"/>
+    <w:lsdException w:name="Grid Table 5 Dark Accent 4" w:uiPriority="50"/>
+    <w:lsdException w:name="Grid Table 6 Colorful Accent 4" w:uiPriority="51"/>
+    <w:lsdException w:name="Grid Table 7 Colorful Accent 4" w:uiPriority="52"/>
+    <w:lsdException w:name="Grid Table 1 Light Accent 5" w:uiPriority="46"/>
+    <w:lsdException w:name="Grid Table 2 Accent 5" w:uiPriority="47"/>
+    <w:lsdException w:name="Grid Table 3 Accent 5" w:uiPriority="48"/>
+    <w:lsdException w:name="Grid Table 4 Accent 5" w:uiPriority="49"/>
+    <w:lsdException w:name="Grid Table 5 Dark Accent 5" w:uiPriority="50"/>
+    <w:lsdException w:name="Grid Table 6 Colorful Accent 5" w:uiPriority="51"/>
+    <w:lsdException w:name="Grid Table 7 Colorful Accent 5" w:uiPriority="52"/>
+    <w:lsdException w:name="Grid Table 1 Light Accent 6" w:uiPriority="46"/>
+    <w:lsdException w:name="Grid Table 2 Accent 6" w:uiPriority="47"/>
+    <w:lsdException w:name="Grid Table 3 Accent 6" w:uiPriority="48"/>
+    <w:lsdException w:name="Grid Table 4 Accent 6" w:uiPriority="49"/>
+    <w:lsdException w:name="Grid Table 5 Dark Accent 6" w:uiPriority="50"/>
+    <w:lsdException w:name="Grid Table 6 Colorful Accent 6" w:uiPriority="51"/>
+    <w:lsdException w:name="Grid Table 7 Colorful Accent 6" w:uiPriority="52"/>
+    <w:lsdException w:name="List Table 1 Light" w:uiPriority="46"/>
+    <w:lsdException w:name="List Table 2" w:uiPriority="47"/>
+    <w:lsdException w:name="List Table 3" w:uiPriority="48"/>
+    <w:lsdException w:name="List Table 4" w:uiPriority="49"/>
+    <w:lsdException w:name="List Table 5 Dark" w:uiPriority="50"/>
+    <w:lsdException w:name="List Table 6 Colorful" w:uiPriority="51"/>
+    <w:lsdException w:name="List Table 7 Colorful" w:uiPriority="52"/>
+    <w:lsdException w:name="List Table 1 Light Accent 1" w:uiPriority="46"/>
+    <w:lsdException w:name="List Table 2 Accent 1" w:uiPriority="47"/>
+    <w:lsdException w:name="List Table 3 Accent 1" w:uiPriority="48"/>
+    <w:lsdException w:name="List Table 4 Accent 1" w:uiPriority="49"/>
+    <w:lsdException w:name="List Table 5 Dark Accent 1" w:uiPriority="50"/>
+    <w:lsdException w:name="List Table 6 Colorful Accent 1" w:uiPriority="51"/>
+    <w:lsdException w:name="List Table 7 Colorful Accent 1" w:uiPriority="52"/>
+    <w:lsdException w:name="List Table 1 Light Accent 2" w:uiPriority="46"/>
+    <w:lsdException w:name="List Table 2 Accent 2" w:uiPriority="47"/>
+    <w:lsdException w:name="List Table 3 Accent 2" w:uiPriority="48"/>
+    <w:lsdException w:name="List Table 4 Accent 2" w:uiPriority="49"/>
+    <w:lsdException w:name="List Table 5 Dark Accent 2" w:uiPriority="50"/>
+    <w:lsdException w:name="List Table 6 Colorful Accent 2" w:uiPriority="51"/>
+    <w:lsdException w:name="List Table 7 Colorful Accent 2" w:uiPriority="52"/>
+    <w:lsdException w:name="List Table 1 Light Accent 3" w:uiPriority="46"/>
+    <w:lsdException w:name="List Table 2 Accent 3" w:uiPriority="47"/>
+    <w:lsdException w:name="List Table 3 Accent 3" w:uiPriority="48"/>
+    <w:lsdException w:name="List Table 4 Accent 3" w:uiPriority="49"/>
+    <w:lsdException w:name="List Table 5 Dark Accent 3" w:uiPriority="50"/>
+    <w:lsdException w:name="List Table 6 Colorful Accent 3" w:uiPriority="51"/>
+    <w:lsdException w:name="List Table 7 Colorful Accent 3" w:uiPriority="52"/>
+    <w:lsdException w:name="List Table 1 Light Accent 4" w:uiPriority="46"/>
+    <w:lsdException w:name="List Table 2 Accent 4" w:uiPriority="47"/>
+    <w:lsdException w:name="List Table 3 Accent 4" w:uiPriority="48"/>
+    <w:lsdException w:name="List Table 4 Accent 4" w:uiPriority="49"/>
+    <w:lsdException w:name="List Table 5 Dark Accent 4" w:uiPriority="50"/>
+    <w:lsdException w:name="List Table 6 Colorful Accent 4" w:uiPriority="51"/>
+    <w:lsdException w:name="List Table 7 Colorful Accent 4" w:uiPriority="52"/>
+    <w:lsdException w:name="List Table 1 Light Accent 5" w:uiPriority="46"/>
+    <w:lsdException w:name="List Table 2 Accent 5" w:uiPriority="47"/>
+    <w:lsdException w:name="List Table 3 Accent 5" w:uiPriority="48"/>
+    <w:lsdException w:name="List Table 4 Accent 5" w:uiPriority="49"/>
+    <w:lsdException w:name="List Table 5 Dark Accent 5" w:uiPriority="50"/>
+    <w:lsdException w:name="List Table 6 Colorful Accent 5" w:uiPriority="51"/>
+    <w:lsdException w:name="List Table 7 Colorful Accent 5" w:uiPriority="52"/>
+    <w:lsdException w:name="List Table 1 Light Accent 6" w:uiPriority="46"/>
+    <w:lsdException w:name="List Table 2 Accent 6" w:uiPriority="47"/>
+    <w:lsdException w:name="List Table 3 Accent 6" w:uiPriority="48"/>
+    <w:lsdException w:name="List Table 4 Accent 6" w:uiPriority="49"/>
+    <w:lsdException w:name="List Table 5 Dark Accent 6" w:uiPriority="50"/>
+    <w:lsdException w:name="List Table 6 Colorful Accent 6" w:uiPriority="51"/>
+    <w:lsdException w:name="List Table 7 Colorful Accent 6" w:uiPriority="52"/>
   </w:latentStyles>
   <w:style w:type="paragraph" w:default="1" w:styleId="Normal">
     <w:name w:val="Normal"/>
@@ -10473,7 +10803,7 @@
 </file>
 
 <file path=customXml/itemProps1.xml><?xml version="1.0" encoding="utf-8"?>
-<ds:datastoreItem xmlns:ds="http://schemas.openxmlformats.org/officeDocument/2006/customXml" ds:itemID="{2809E50D-E806-41B1-BA07-304E4302DE65}">
+<ds:datastoreItem xmlns:ds="http://schemas.openxmlformats.org/officeDocument/2006/customXml" ds:itemID="{F9354D14-EE35-40CD-AD3D-1F194FFA0122}">
   <ds:schemaRefs>
     <ds:schemaRef ds:uri="http://schemas.openxmlformats.org/officeDocument/2006/bibliography"/>
   </ds:schemaRefs>

</xml_diff>

<commit_message>
wesley - Alteração no texto
Texto do relatório final com sugestões de melhoria. Foi criada a tarefa
#73.
</commit_message>
<xml_diff>
--- a/estagio_2_wesley/texto/Relatorio_Final_Estagio_II.docx
+++ b/estagio_2_wesley/texto/Relatorio_Final_Estagio_II.docx
@@ -1,6 +1,6 @@
 
 <file path=word/document.xml><?xml version="1.0" encoding="utf-8"?>
-<w:document xmlns:ve="http://schemas.openxmlformats.org/markup-compatibility/2006" xmlns:o="urn:schemas-microsoft-com:office:office" xmlns:r="http://schemas.openxmlformats.org/officeDocument/2006/relationships" xmlns:m="http://schemas.openxmlformats.org/officeDocument/2006/math" xmlns:v="urn:schemas-microsoft-com:vml" xmlns:wp="http://schemas.openxmlformats.org/drawingml/2006/wordprocessingDrawing" xmlns:w10="urn:schemas-microsoft-com:office:word" xmlns:w="http://schemas.openxmlformats.org/wordprocessingml/2006/main" xmlns:wne="http://schemas.microsoft.com/office/word/2006/wordml">
+<w:document xmlns:wpc="http://schemas.microsoft.com/office/word/2010/wordprocessingCanvas" xmlns:mc="http://schemas.openxmlformats.org/markup-compatibility/2006" xmlns:o="urn:schemas-microsoft-com:office:office" xmlns:r="http://schemas.openxmlformats.org/officeDocument/2006/relationships" xmlns:m="http://schemas.openxmlformats.org/officeDocument/2006/math" xmlns:v="urn:schemas-microsoft-com:vml" xmlns:wp14="http://schemas.microsoft.com/office/word/2010/wordprocessingDrawing" xmlns:wp="http://schemas.openxmlformats.org/drawingml/2006/wordprocessingDrawing" xmlns:w10="urn:schemas-microsoft-com:office:word" xmlns:w="http://schemas.openxmlformats.org/wordprocessingml/2006/main" xmlns:w14="http://schemas.microsoft.com/office/word/2010/wordml" xmlns:wpg="http://schemas.microsoft.com/office/word/2010/wordprocessingGroup" xmlns:wpi="http://schemas.microsoft.com/office/word/2010/wordprocessingInk" xmlns:wne="http://schemas.microsoft.com/office/word/2006/wordml" xmlns:wps="http://schemas.microsoft.com/office/word/2010/wordprocessingShape" mc:Ignorable="w14 wp14">
   <w:body>
     <w:p>
       <w:pPr>
@@ -36,7 +36,7 @@
                     <pic:cNvPicPr/>
                   </pic:nvPicPr>
                   <pic:blipFill>
-                    <a:blip r:embed="rId8" cstate="print"/>
+                    <a:blip r:embed="rId9" cstate="print"/>
                     <a:stretch>
                       <a:fillRect/>
                     </a:stretch>
@@ -815,7 +815,25 @@
           <w:sz w:val="24"/>
           <w:szCs w:val="24"/>
         </w:rPr>
-        <w:t>por estar ao meu lado na busca por este sonho e também aos meus amigos que souberam conviver e respeitar ainda que nem sempre compartilhássemos as mesmas idéias. E por tudo, a saudade há de ficar.</w:t>
+        <w:t xml:space="preserve">por estar ao meu lado na busca por este sonho e também aos meus amigos que souberam conviver e respeitar ainda que nem sempre compartilhássemos as mesmas </w:t>
+      </w:r>
+      <w:proofErr w:type="spellStart"/>
+      <w:r>
+        <w:rPr>
+          <w:rFonts w:ascii="Times New Roman" w:hAnsi="Times New Roman" w:cs="Times New Roman"/>
+          <w:sz w:val="24"/>
+          <w:szCs w:val="24"/>
+        </w:rPr>
+        <w:t>idéias</w:t>
+      </w:r>
+      <w:proofErr w:type="spellEnd"/>
+      <w:r>
+        <w:rPr>
+          <w:rFonts w:ascii="Times New Roman" w:hAnsi="Times New Roman" w:cs="Times New Roman"/>
+          <w:sz w:val="24"/>
+          <w:szCs w:val="24"/>
+        </w:rPr>
+        <w:t>. E por tudo, a saudade há de ficar.</w:t>
       </w:r>
       <w:r>
         <w:rPr>
@@ -907,8 +925,18 @@
           <w:sz w:val="24"/>
           <w:szCs w:val="24"/>
         </w:rPr>
-        <w:t xml:space="preserve"> como pessoa e profissional</w:t>
-      </w:r>
+        <w:t xml:space="preserve"> como pessoa e </w:t>
+      </w:r>
+      <w:proofErr w:type="gramStart"/>
+      <w:r>
+        <w:rPr>
+          <w:rFonts w:ascii="Times New Roman" w:hAnsi="Times New Roman" w:cs="Times New Roman"/>
+          <w:sz w:val="24"/>
+          <w:szCs w:val="24"/>
+        </w:rPr>
+        <w:t>profissional</w:t>
+      </w:r>
+      <w:proofErr w:type="gramEnd"/>
     </w:p>
     <w:p>
       <w:pPr>
@@ -2836,7 +2864,6 @@
           <w:webHidden/>
           <w:sz w:val="24"/>
         </w:rPr>
-        <w:fldChar w:fldCharType="separate"/>
       </w:r>
       <w:r>
         <w:rPr>
@@ -3493,7 +3520,47 @@
           <w:szCs w:val="24"/>
           <w:lang w:eastAsia="pt-BR"/>
         </w:rPr>
-        <w:t xml:space="preserve"> - Chief Executive Officer</w:t>
+        <w:t xml:space="preserve"> - </w:t>
+      </w:r>
+      <w:proofErr w:type="spellStart"/>
+      <w:r>
+        <w:rPr>
+          <w:rFonts w:ascii="Times New Roman" w:eastAsia="Times New Roman" w:hAnsi="Times New Roman" w:cs="Times New Roman"/>
+          <w:sz w:val="24"/>
+          <w:szCs w:val="24"/>
+          <w:lang w:eastAsia="pt-BR"/>
+        </w:rPr>
+        <w:t>Chief</w:t>
+      </w:r>
+      <w:proofErr w:type="spellEnd"/>
+      <w:r>
+        <w:rPr>
+          <w:rFonts w:ascii="Times New Roman" w:eastAsia="Times New Roman" w:hAnsi="Times New Roman" w:cs="Times New Roman"/>
+          <w:sz w:val="24"/>
+          <w:szCs w:val="24"/>
+          <w:lang w:eastAsia="pt-BR"/>
+        </w:rPr>
+        <w:t xml:space="preserve"> </w:t>
+      </w:r>
+      <w:proofErr w:type="spellStart"/>
+      <w:r>
+        <w:rPr>
+          <w:rFonts w:ascii="Times New Roman" w:eastAsia="Times New Roman" w:hAnsi="Times New Roman" w:cs="Times New Roman"/>
+          <w:sz w:val="24"/>
+          <w:szCs w:val="24"/>
+          <w:lang w:eastAsia="pt-BR"/>
+        </w:rPr>
+        <w:t>Executive</w:t>
+      </w:r>
+      <w:proofErr w:type="spellEnd"/>
+      <w:r>
+        <w:rPr>
+          <w:rFonts w:ascii="Times New Roman" w:eastAsia="Times New Roman" w:hAnsi="Times New Roman" w:cs="Times New Roman"/>
+          <w:sz w:val="24"/>
+          <w:szCs w:val="24"/>
+          <w:lang w:eastAsia="pt-BR"/>
+        </w:rPr>
+        <w:t xml:space="preserve"> Officer</w:t>
       </w:r>
     </w:p>
     <w:p>
@@ -3561,15 +3628,37 @@
         </w:rPr>
         <w:t xml:space="preserve"> - </w:t>
       </w:r>
-      <w:r>
-        <w:rPr>
-          <w:rFonts w:ascii="Times New Roman" w:eastAsia="Times New Roman" w:hAnsi="Times New Roman" w:cs="Times New Roman"/>
-          <w:sz w:val="24"/>
-          <w:szCs w:val="24"/>
-          <w:lang w:eastAsia="pt-BR"/>
-        </w:rPr>
-        <w:t>Structured Query Language</w:t>
-      </w:r>
+      <w:proofErr w:type="spellStart"/>
+      <w:r>
+        <w:rPr>
+          <w:rFonts w:ascii="Times New Roman" w:eastAsia="Times New Roman" w:hAnsi="Times New Roman" w:cs="Times New Roman"/>
+          <w:sz w:val="24"/>
+          <w:szCs w:val="24"/>
+          <w:lang w:eastAsia="pt-BR"/>
+        </w:rPr>
+        <w:t>Structured</w:t>
+      </w:r>
+      <w:proofErr w:type="spellEnd"/>
+      <w:r>
+        <w:rPr>
+          <w:rFonts w:ascii="Times New Roman" w:eastAsia="Times New Roman" w:hAnsi="Times New Roman" w:cs="Times New Roman"/>
+          <w:sz w:val="24"/>
+          <w:szCs w:val="24"/>
+          <w:lang w:eastAsia="pt-BR"/>
+        </w:rPr>
+        <w:t xml:space="preserve"> Query </w:t>
+      </w:r>
+      <w:proofErr w:type="spellStart"/>
+      <w:r>
+        <w:rPr>
+          <w:rFonts w:ascii="Times New Roman" w:eastAsia="Times New Roman" w:hAnsi="Times New Roman" w:cs="Times New Roman"/>
+          <w:sz w:val="24"/>
+          <w:szCs w:val="24"/>
+          <w:lang w:eastAsia="pt-BR"/>
+        </w:rPr>
+        <w:t>Language</w:t>
+      </w:r>
+      <w:proofErr w:type="spellEnd"/>
     </w:p>
     <w:p>
       <w:pPr>
@@ -4047,6 +4136,7 @@
         </w:rPr>
         <w:t xml:space="preserve">usca de serviços, </w:t>
       </w:r>
+      <w:proofErr w:type="spellStart"/>
       <w:r>
         <w:rPr>
           <w:rFonts w:ascii="Times New Roman" w:hAnsi="Times New Roman" w:cs="Times New Roman"/>
@@ -4061,14 +4151,23 @@
           <w:b/>
           <w:sz w:val="24"/>
         </w:rPr>
-        <w:t xml:space="preserve">eolocalização, </w:t>
-      </w:r>
+        <w:t>eolocalização</w:t>
+      </w:r>
+      <w:proofErr w:type="spellEnd"/>
       <w:r>
         <w:rPr>
           <w:rFonts w:ascii="Times New Roman" w:hAnsi="Times New Roman" w:cs="Times New Roman"/>
           <w:b/>
           <w:sz w:val="24"/>
         </w:rPr>
+        <w:t xml:space="preserve">, </w:t>
+      </w:r>
+      <w:r>
+        <w:rPr>
+          <w:rFonts w:ascii="Times New Roman" w:hAnsi="Times New Roman" w:cs="Times New Roman"/>
+          <w:b/>
+          <w:sz w:val="24"/>
+        </w:rPr>
         <w:t>M</w:t>
       </w:r>
       <w:r>
@@ -4293,7 +4392,7 @@
           <w:szCs w:val="24"/>
         </w:rPr>
         <w:sectPr>
-          <w:headerReference w:type="default" r:id="rId9"/>
+          <w:headerReference w:type="default" r:id="rId10"/>
           <w:type w:val="continuous"/>
           <w:pgSz w:w="11906" w:h="16838"/>
           <w:pgMar w:top="1701" w:right="1418" w:bottom="1418" w:left="1701" w:header="1134" w:footer="709" w:gutter="0"/>
@@ -4376,6 +4475,7 @@
         </w:rPr>
         <w:t xml:space="preserve"> nas empresas que os prestam (</w:t>
       </w:r>
+      <w:proofErr w:type="gramStart"/>
       <w:r>
         <w:rPr>
           <w:rFonts w:ascii="Times New Roman" w:hAnsi="Times New Roman" w:cs="Times New Roman"/>
@@ -4397,6 +4497,7 @@
         </w:rPr>
         <w:t xml:space="preserve"> empresas</w:t>
       </w:r>
+      <w:proofErr w:type="gramEnd"/>
       <w:r>
         <w:rPr>
           <w:rFonts w:ascii="Times New Roman" w:hAnsi="Times New Roman" w:cs="Times New Roman"/>
@@ -4496,6 +4597,7 @@
         </w:rPr>
         <w:t xml:space="preserve">” é ser uma </w:t>
       </w:r>
+      <w:proofErr w:type="spellStart"/>
       <w:r>
         <w:rPr>
           <w:rFonts w:ascii="Georgia" w:hAnsi="Georgia"/>
@@ -4505,6 +4607,7 @@
         </w:rPr>
         <w:t>marketplace</w:t>
       </w:r>
+      <w:proofErr w:type="spellEnd"/>
       <w:r>
         <w:rPr>
           <w:rStyle w:val="apple-converted-space"/>
@@ -4581,22 +4684,43 @@
           <w:sz w:val="24"/>
         </w:rPr>
       </w:pPr>
+      <w:proofErr w:type="gramStart"/>
       <w:r>
         <w:rPr>
           <w:rFonts w:ascii="Times New Roman" w:hAnsi="Times New Roman" w:cs="Times New Roman"/>
           <w:sz w:val="24"/>
           <w:lang w:val="en-US"/>
         </w:rPr>
-        <w:t>Newell e Simon (1976) apud</w:t>
-      </w:r>
-      <w:r>
-        <w:rPr>
-          <w:rFonts w:ascii="Times New Roman" w:hAnsi="Times New Roman" w:cs="Times New Roman"/>
-          <w:sz w:val="24"/>
-          <w:szCs w:val="24"/>
+        <w:t xml:space="preserve">Newell e Simon (1976) </w:t>
+      </w:r>
+      <w:proofErr w:type="spellStart"/>
+      <w:r>
+        <w:rPr>
+          <w:rFonts w:ascii="Times New Roman" w:hAnsi="Times New Roman" w:cs="Times New Roman"/>
+          <w:sz w:val="24"/>
           <w:lang w:val="en-US"/>
         </w:rPr>
-        <w:t xml:space="preserve"> LUGER, GEORGE F. (2004). </w:t>
+        <w:t>apud</w:t>
+      </w:r>
+      <w:proofErr w:type="spellEnd"/>
+      <w:r>
+        <w:rPr>
+          <w:rFonts w:ascii="Times New Roman" w:hAnsi="Times New Roman" w:cs="Times New Roman"/>
+          <w:sz w:val="24"/>
+          <w:szCs w:val="24"/>
+          <w:lang w:val="en-US"/>
+        </w:rPr>
+        <w:t xml:space="preserve"> LUGER, GEORGE F. (2004).</w:t>
+      </w:r>
+      <w:proofErr w:type="gramEnd"/>
+      <w:r>
+        <w:rPr>
+          <w:rFonts w:ascii="Times New Roman" w:hAnsi="Times New Roman" w:cs="Times New Roman"/>
+          <w:sz w:val="24"/>
+          <w:szCs w:val="24"/>
+          <w:lang w:val="en-US"/>
+        </w:rPr>
+        <w:t xml:space="preserve"> </w:t>
       </w:r>
       <w:r>
         <w:rPr>
@@ -4732,7 +4856,39 @@
           <w:rFonts w:ascii="Times New Roman" w:hAnsi="Times New Roman" w:cs="Times New Roman"/>
           <w:sz w:val="24"/>
         </w:rPr>
-        <w:t xml:space="preserve">A hipótese do sistema simbólico físico implicitamente distingue os padrões formados por um arranjo de símbolos e o meio usado para implementá-los. Se a inteligência advém apenas da estrutura de um sistema simbólico, então qualquer meio que implemente com sucesso os padrões e os processos corretos alcançará a </w:t>
+        <w:t xml:space="preserve">A hipótese do sistema simbólico físico implicitamente distingue os padrões formados por um arranjo de símbolos e o meio usado para </w:t>
+      </w:r>
+      <w:proofErr w:type="gramStart"/>
+      <w:r>
+        <w:rPr>
+          <w:rFonts w:ascii="Times New Roman" w:hAnsi="Times New Roman" w:cs="Times New Roman"/>
+          <w:sz w:val="24"/>
+        </w:rPr>
+        <w:t>implementá</w:t>
+      </w:r>
+      <w:proofErr w:type="gramEnd"/>
+      <w:r>
+        <w:rPr>
+          <w:rFonts w:ascii="Times New Roman" w:hAnsi="Times New Roman" w:cs="Times New Roman"/>
+          <w:sz w:val="24"/>
+        </w:rPr>
+        <w:t xml:space="preserve">-los. Se a inteligência advém apenas da estrutura de um sistema simbólico, então qualquer meio que </w:t>
+      </w:r>
+      <w:proofErr w:type="gramStart"/>
+      <w:r>
+        <w:rPr>
+          <w:rFonts w:ascii="Times New Roman" w:hAnsi="Times New Roman" w:cs="Times New Roman"/>
+          <w:sz w:val="24"/>
+        </w:rPr>
+        <w:t>implemente</w:t>
+      </w:r>
+      <w:proofErr w:type="gramEnd"/>
+      <w:r>
+        <w:rPr>
+          <w:rFonts w:ascii="Times New Roman" w:hAnsi="Times New Roman" w:cs="Times New Roman"/>
+          <w:sz w:val="24"/>
+        </w:rPr>
+        <w:t xml:space="preserve"> com sucesso os padrões e os processos corretos alcançará a </w:t>
       </w:r>
       <w:r>
         <w:rPr>
@@ -4746,7 +4902,39 @@
           <w:rFonts w:ascii="Times New Roman" w:hAnsi="Times New Roman" w:cs="Times New Roman"/>
           <w:sz w:val="24"/>
         </w:rPr>
-        <w:t xml:space="preserve">ência, independentemente de ele ser composto por neurônios, circuitos lógicos ou blocos de montar. De acordo com a tese de Church-Turing (Machtey e </w:t>
+        <w:t xml:space="preserve">ência, independentemente de ele ser composto por neurônios, circuitos lógicos ou blocos de montar. De acordo com a tese de </w:t>
+      </w:r>
+      <w:proofErr w:type="spellStart"/>
+      <w:r>
+        <w:rPr>
+          <w:rFonts w:ascii="Times New Roman" w:hAnsi="Times New Roman" w:cs="Times New Roman"/>
+          <w:sz w:val="24"/>
+        </w:rPr>
+        <w:t>Church</w:t>
+      </w:r>
+      <w:proofErr w:type="spellEnd"/>
+      <w:r>
+        <w:rPr>
+          <w:rFonts w:ascii="Times New Roman" w:hAnsi="Times New Roman" w:cs="Times New Roman"/>
+          <w:sz w:val="24"/>
+        </w:rPr>
+        <w:t>-Turing (</w:t>
+      </w:r>
+      <w:proofErr w:type="spellStart"/>
+      <w:r>
+        <w:rPr>
+          <w:rFonts w:ascii="Times New Roman" w:hAnsi="Times New Roman" w:cs="Times New Roman"/>
+          <w:sz w:val="24"/>
+        </w:rPr>
+        <w:t>Machtey</w:t>
+      </w:r>
+      <w:proofErr w:type="spellEnd"/>
+      <w:r>
+        <w:rPr>
+          <w:rFonts w:ascii="Times New Roman" w:hAnsi="Times New Roman" w:cs="Times New Roman"/>
+          <w:sz w:val="24"/>
+        </w:rPr>
+        <w:t xml:space="preserve"> e </w:t>
       </w:r>
       <w:r>
         <w:rPr>
@@ -4760,7 +4948,23 @@
           <w:rFonts w:ascii="Times New Roman" w:hAnsi="Times New Roman" w:cs="Times New Roman"/>
           <w:sz w:val="24"/>
         </w:rPr>
-        <w:t xml:space="preserve"> capazes de implementar qualquer processo simbólico efetivamente descrito.</w:t>
+        <w:t xml:space="preserve"> capazes de </w:t>
+      </w:r>
+      <w:proofErr w:type="gramStart"/>
+      <w:r>
+        <w:rPr>
+          <w:rFonts w:ascii="Times New Roman" w:hAnsi="Times New Roman" w:cs="Times New Roman"/>
+          <w:sz w:val="24"/>
+        </w:rPr>
+        <w:t>implementar</w:t>
+      </w:r>
+      <w:proofErr w:type="gramEnd"/>
+      <w:r>
+        <w:rPr>
+          <w:rFonts w:ascii="Times New Roman" w:hAnsi="Times New Roman" w:cs="Times New Roman"/>
+          <w:sz w:val="24"/>
+        </w:rPr>
+        <w:t xml:space="preserve"> qualquer processo simbólico efetivamente descrito.</w:t>
       </w:r>
     </w:p>
     <w:p>
@@ -5874,7 +6078,31 @@
           <w:u w:val="single"/>
           <w:lang w:eastAsia="pt-BR"/>
         </w:rPr>
-        <w:t>Abordar os principais conceitos de geolocalização.</w:t>
+        <w:t xml:space="preserve">Abordar os principais conceitos de </w:t>
+      </w:r>
+      <w:proofErr w:type="spellStart"/>
+      <w:r>
+        <w:rPr>
+          <w:rFonts w:ascii="Times New Roman" w:eastAsia="Times New Roman" w:hAnsi="Times New Roman" w:cs="Times New Roman"/>
+          <w:color w:val="FF0000"/>
+          <w:sz w:val="24"/>
+          <w:szCs w:val="24"/>
+          <w:u w:val="single"/>
+          <w:lang w:eastAsia="pt-BR"/>
+        </w:rPr>
+        <w:t>geolocalização</w:t>
+      </w:r>
+      <w:proofErr w:type="spellEnd"/>
+      <w:r>
+        <w:rPr>
+          <w:rFonts w:ascii="Times New Roman" w:eastAsia="Times New Roman" w:hAnsi="Times New Roman" w:cs="Times New Roman"/>
+          <w:color w:val="FF0000"/>
+          <w:sz w:val="24"/>
+          <w:szCs w:val="24"/>
+          <w:u w:val="single"/>
+          <w:lang w:eastAsia="pt-BR"/>
+        </w:rPr>
+        <w:t>.</w:t>
       </w:r>
     </w:p>
     <w:p/>
@@ -6100,6 +6328,8 @@
           <w:lang w:eastAsia="pt-BR"/>
         </w:rPr>
       </w:pPr>
+      <w:proofErr w:type="spellStart"/>
+      <w:proofErr w:type="gramStart"/>
       <w:r>
         <w:rPr>
           <w:rFonts w:ascii="Times New Roman" w:eastAsia="Times New Roman" w:hAnsi="Times New Roman" w:cs="Times New Roman"/>
@@ -6108,7 +6338,19 @@
           <w:szCs w:val="24"/>
           <w:lang w:eastAsia="pt-BR"/>
         </w:rPr>
-        <w:t>GetNinjas:</w:t>
+        <w:t>GetNinjas</w:t>
+      </w:r>
+      <w:proofErr w:type="spellEnd"/>
+      <w:proofErr w:type="gramEnd"/>
+      <w:r>
+        <w:rPr>
+          <w:rFonts w:ascii="Times New Roman" w:eastAsia="Times New Roman" w:hAnsi="Times New Roman" w:cs="Times New Roman"/>
+          <w:b/>
+          <w:sz w:val="24"/>
+          <w:szCs w:val="24"/>
+          <w:lang w:eastAsia="pt-BR"/>
+        </w:rPr>
+        <w:t>:</w:t>
       </w:r>
       <w:r>
         <w:rPr>
@@ -6210,6 +6452,7 @@
           <w:lang w:eastAsia="pt-BR"/>
         </w:rPr>
       </w:pPr>
+      <w:proofErr w:type="spellStart"/>
       <w:r>
         <w:rPr>
           <w:rFonts w:ascii="Times New Roman" w:eastAsia="Times New Roman" w:hAnsi="Times New Roman" w:cs="Times New Roman"/>
@@ -6218,7 +6461,18 @@
           <w:szCs w:val="24"/>
           <w:lang w:eastAsia="pt-BR"/>
         </w:rPr>
-        <w:t xml:space="preserve">Iguanafix: </w:t>
+        <w:t>Iguanafix</w:t>
+      </w:r>
+      <w:proofErr w:type="spellEnd"/>
+      <w:r>
+        <w:rPr>
+          <w:rFonts w:ascii="Times New Roman" w:eastAsia="Times New Roman" w:hAnsi="Times New Roman" w:cs="Times New Roman"/>
+          <w:b/>
+          <w:sz w:val="24"/>
+          <w:szCs w:val="24"/>
+          <w:lang w:eastAsia="pt-BR"/>
+        </w:rPr>
+        <w:t xml:space="preserve">: </w:t>
       </w:r>
       <w:r>
         <w:rPr>
@@ -6337,6 +6591,7 @@
           <w:lang w:eastAsia="pt-BR"/>
         </w:rPr>
       </w:pPr>
+      <w:proofErr w:type="gramStart"/>
       <w:r>
         <w:rPr>
           <w:rFonts w:ascii="Times New Roman" w:eastAsia="Times New Roman" w:hAnsi="Times New Roman" w:cs="Times New Roman"/>
@@ -6345,7 +6600,18 @@
           <w:szCs w:val="24"/>
           <w:lang w:eastAsia="pt-BR"/>
         </w:rPr>
-        <w:t>Recomind.net:</w:t>
+        <w:t>Recomind.</w:t>
+      </w:r>
+      <w:proofErr w:type="gramEnd"/>
+      <w:r>
+        <w:rPr>
+          <w:rFonts w:ascii="Times New Roman" w:eastAsia="Times New Roman" w:hAnsi="Times New Roman" w:cs="Times New Roman"/>
+          <w:b/>
+          <w:sz w:val="24"/>
+          <w:szCs w:val="24"/>
+          <w:lang w:eastAsia="pt-BR"/>
+        </w:rPr>
+        <w:t>net:</w:t>
       </w:r>
       <w:r>
         <w:rPr>
@@ -6363,7 +6629,27 @@
           <w:szCs w:val="24"/>
           <w:lang w:eastAsia="pt-BR"/>
         </w:rPr>
-        <w:t xml:space="preserve">O Recomind busca facilitar a contratação de profissionais como faxineiras, pedreiros, eletricistas, mecânicos, médicos e cabeleireiras. </w:t>
+        <w:t xml:space="preserve">O </w:t>
+      </w:r>
+      <w:proofErr w:type="spellStart"/>
+      <w:r>
+        <w:rPr>
+          <w:rFonts w:ascii="Times New Roman" w:eastAsia="Times New Roman" w:hAnsi="Times New Roman" w:cs="Times New Roman"/>
+          <w:sz w:val="24"/>
+          <w:szCs w:val="24"/>
+          <w:lang w:eastAsia="pt-BR"/>
+        </w:rPr>
+        <w:t>Recomind</w:t>
+      </w:r>
+      <w:proofErr w:type="spellEnd"/>
+      <w:r>
+        <w:rPr>
+          <w:rFonts w:ascii="Times New Roman" w:eastAsia="Times New Roman" w:hAnsi="Times New Roman" w:cs="Times New Roman"/>
+          <w:sz w:val="24"/>
+          <w:szCs w:val="24"/>
+          <w:lang w:eastAsia="pt-BR"/>
+        </w:rPr>
+        <w:t xml:space="preserve"> busca facilitar a contratação de profissionais como faxineiras, pedreiros, eletricistas, mecânicos, médicos e cabeleireiras. </w:t>
       </w:r>
       <w:r>
         <w:rPr>
@@ -6411,6 +6697,7 @@
           <w:lang w:eastAsia="pt-BR"/>
         </w:rPr>
       </w:pPr>
+      <w:proofErr w:type="spellStart"/>
       <w:r>
         <w:rPr>
           <w:rFonts w:ascii="Times New Roman" w:eastAsia="Times New Roman" w:hAnsi="Times New Roman" w:cs="Times New Roman"/>
@@ -6419,7 +6706,18 @@
           <w:szCs w:val="24"/>
           <w:lang w:eastAsia="pt-BR"/>
         </w:rPr>
-        <w:t>Bougue:</w:t>
+        <w:t>Bougue</w:t>
+      </w:r>
+      <w:proofErr w:type="spellEnd"/>
+      <w:r>
+        <w:rPr>
+          <w:rFonts w:ascii="Times New Roman" w:eastAsia="Times New Roman" w:hAnsi="Times New Roman" w:cs="Times New Roman"/>
+          <w:b/>
+          <w:sz w:val="24"/>
+          <w:szCs w:val="24"/>
+          <w:lang w:eastAsia="pt-BR"/>
+        </w:rPr>
+        <w:t>:</w:t>
       </w:r>
       <w:r>
         <w:rPr>
@@ -6475,6 +6773,8 @@
           <w:lang w:eastAsia="pt-BR"/>
         </w:rPr>
       </w:pPr>
+      <w:proofErr w:type="spellStart"/>
+      <w:proofErr w:type="gramStart"/>
       <w:r>
         <w:rPr>
           <w:rFonts w:ascii="Times New Roman" w:eastAsia="Times New Roman" w:hAnsi="Times New Roman" w:cs="Times New Roman"/>
@@ -6483,7 +6783,19 @@
           <w:szCs w:val="24"/>
           <w:lang w:eastAsia="pt-BR"/>
         </w:rPr>
-        <w:t>ClickARQ:</w:t>
+        <w:t>ClickARQ</w:t>
+      </w:r>
+      <w:proofErr w:type="spellEnd"/>
+      <w:proofErr w:type="gramEnd"/>
+      <w:r>
+        <w:rPr>
+          <w:rFonts w:ascii="Times New Roman" w:eastAsia="Times New Roman" w:hAnsi="Times New Roman" w:cs="Times New Roman"/>
+          <w:b/>
+          <w:sz w:val="24"/>
+          <w:szCs w:val="24"/>
+          <w:lang w:eastAsia="pt-BR"/>
+        </w:rPr>
+        <w:t>:</w:t>
       </w:r>
       <w:r>
         <w:rPr>
@@ -6724,6 +7036,8 @@
           <w:u w:val="single"/>
         </w:rPr>
       </w:pPr>
+      <w:proofErr w:type="spellStart"/>
+      <w:proofErr w:type="gramStart"/>
       <w:r>
         <w:rPr>
           <w:rFonts w:ascii="Times New Roman" w:hAnsi="Times New Roman" w:cs="Times New Roman"/>
@@ -6733,6 +7047,8 @@
         </w:rPr>
         <w:t>GetNinjas</w:t>
       </w:r>
+      <w:proofErr w:type="spellEnd"/>
+      <w:proofErr w:type="gramEnd"/>
     </w:p>
     <w:p>
       <w:pPr>
@@ -6747,14 +7063,27 @@
           <w:lang w:eastAsia="pt-BR"/>
         </w:rPr>
       </w:pPr>
-      <w:r>
-        <w:rPr>
-          <w:rFonts w:ascii="Times New Roman" w:eastAsia="Times New Roman" w:hAnsi="Times New Roman" w:cs="Times New Roman"/>
-          <w:sz w:val="24"/>
-          <w:szCs w:val="24"/>
-          <w:lang w:eastAsia="pt-BR"/>
-        </w:rPr>
-        <w:t>GetNinjas (Aplicação web 2011)</w:t>
+      <w:proofErr w:type="spellStart"/>
+      <w:proofErr w:type="gramStart"/>
+      <w:r>
+        <w:rPr>
+          <w:rFonts w:ascii="Times New Roman" w:eastAsia="Times New Roman" w:hAnsi="Times New Roman" w:cs="Times New Roman"/>
+          <w:sz w:val="24"/>
+          <w:szCs w:val="24"/>
+          <w:lang w:eastAsia="pt-BR"/>
+        </w:rPr>
+        <w:t>GetNinjas</w:t>
+      </w:r>
+      <w:proofErr w:type="spellEnd"/>
+      <w:proofErr w:type="gramEnd"/>
+      <w:r>
+        <w:rPr>
+          <w:rFonts w:ascii="Times New Roman" w:eastAsia="Times New Roman" w:hAnsi="Times New Roman" w:cs="Times New Roman"/>
+          <w:sz w:val="24"/>
+          <w:szCs w:val="24"/>
+          <w:lang w:eastAsia="pt-BR"/>
+        </w:rPr>
+        <w:t xml:space="preserve"> (Aplicação web 2011)</w:t>
       </w:r>
       <w:r>
         <w:rPr>
@@ -6880,25 +7209,98 @@
           <w:szCs w:val="24"/>
           <w:lang w:eastAsia="pt-BR"/>
         </w:rPr>
-        <w:t xml:space="preserve">Eduardo L’Hotellier, </w:t>
-      </w:r>
-      <w:r>
-        <w:rPr>
-          <w:rFonts w:ascii="Times New Roman" w:eastAsia="Times New Roman" w:hAnsi="Times New Roman" w:cs="Times New Roman"/>
-          <w:sz w:val="24"/>
-          <w:szCs w:val="24"/>
-          <w:lang w:eastAsia="pt-BR"/>
-        </w:rPr>
-        <w:t xml:space="preserve">Chief Executive Officer - </w:t>
-      </w:r>
-      <w:r>
-        <w:rPr>
-          <w:rFonts w:ascii="Times New Roman" w:eastAsia="Times New Roman" w:hAnsi="Times New Roman" w:cs="Times New Roman"/>
-          <w:sz w:val="24"/>
-          <w:szCs w:val="24"/>
-          <w:lang w:eastAsia="pt-BR"/>
-        </w:rPr>
-        <w:t>CEO do GetNinjas, a plataforma reúne mais de 40 mil profissionais cadastrados em 4.000 cidades brasileiras e movimentou cerca R$ 8 milhões em negócios para os profissionais desde seu lançamento, o site recebe uma média de 1.000 orçamentos por dia. Só no Estado de São Paulo, por exemplo, são aproximadamente 10 mil orçamentos por mês.</w:t>
+        <w:t xml:space="preserve">Eduardo </w:t>
+      </w:r>
+      <w:proofErr w:type="spellStart"/>
+      <w:proofErr w:type="gramStart"/>
+      <w:r>
+        <w:rPr>
+          <w:rFonts w:ascii="Times New Roman" w:eastAsia="Times New Roman" w:hAnsi="Times New Roman" w:cs="Times New Roman"/>
+          <w:sz w:val="24"/>
+          <w:szCs w:val="24"/>
+          <w:lang w:eastAsia="pt-BR"/>
+        </w:rPr>
+        <w:t>L’Hotellier</w:t>
+      </w:r>
+      <w:proofErr w:type="spellEnd"/>
+      <w:proofErr w:type="gramEnd"/>
+      <w:r>
+        <w:rPr>
+          <w:rFonts w:ascii="Times New Roman" w:eastAsia="Times New Roman" w:hAnsi="Times New Roman" w:cs="Times New Roman"/>
+          <w:sz w:val="24"/>
+          <w:szCs w:val="24"/>
+          <w:lang w:eastAsia="pt-BR"/>
+        </w:rPr>
+        <w:t xml:space="preserve">, </w:t>
+      </w:r>
+      <w:proofErr w:type="spellStart"/>
+      <w:r>
+        <w:rPr>
+          <w:rFonts w:ascii="Times New Roman" w:eastAsia="Times New Roman" w:hAnsi="Times New Roman" w:cs="Times New Roman"/>
+          <w:sz w:val="24"/>
+          <w:szCs w:val="24"/>
+          <w:lang w:eastAsia="pt-BR"/>
+        </w:rPr>
+        <w:t>Chief</w:t>
+      </w:r>
+      <w:proofErr w:type="spellEnd"/>
+      <w:r>
+        <w:rPr>
+          <w:rFonts w:ascii="Times New Roman" w:eastAsia="Times New Roman" w:hAnsi="Times New Roman" w:cs="Times New Roman"/>
+          <w:sz w:val="24"/>
+          <w:szCs w:val="24"/>
+          <w:lang w:eastAsia="pt-BR"/>
+        </w:rPr>
+        <w:t xml:space="preserve"> </w:t>
+      </w:r>
+      <w:proofErr w:type="spellStart"/>
+      <w:r>
+        <w:rPr>
+          <w:rFonts w:ascii="Times New Roman" w:eastAsia="Times New Roman" w:hAnsi="Times New Roman" w:cs="Times New Roman"/>
+          <w:sz w:val="24"/>
+          <w:szCs w:val="24"/>
+          <w:lang w:eastAsia="pt-BR"/>
+        </w:rPr>
+        <w:t>Executive</w:t>
+      </w:r>
+      <w:proofErr w:type="spellEnd"/>
+      <w:r>
+        <w:rPr>
+          <w:rFonts w:ascii="Times New Roman" w:eastAsia="Times New Roman" w:hAnsi="Times New Roman" w:cs="Times New Roman"/>
+          <w:sz w:val="24"/>
+          <w:szCs w:val="24"/>
+          <w:lang w:eastAsia="pt-BR"/>
+        </w:rPr>
+        <w:t xml:space="preserve"> Officer - </w:t>
+      </w:r>
+      <w:r>
+        <w:rPr>
+          <w:rFonts w:ascii="Times New Roman" w:eastAsia="Times New Roman" w:hAnsi="Times New Roman" w:cs="Times New Roman"/>
+          <w:sz w:val="24"/>
+          <w:szCs w:val="24"/>
+          <w:lang w:eastAsia="pt-BR"/>
+        </w:rPr>
+        <w:t xml:space="preserve">CEO do </w:t>
+      </w:r>
+      <w:proofErr w:type="spellStart"/>
+      <w:r>
+        <w:rPr>
+          <w:rFonts w:ascii="Times New Roman" w:eastAsia="Times New Roman" w:hAnsi="Times New Roman" w:cs="Times New Roman"/>
+          <w:sz w:val="24"/>
+          <w:szCs w:val="24"/>
+          <w:lang w:eastAsia="pt-BR"/>
+        </w:rPr>
+        <w:t>GetNinjas</w:t>
+      </w:r>
+      <w:proofErr w:type="spellEnd"/>
+      <w:r>
+        <w:rPr>
+          <w:rFonts w:ascii="Times New Roman" w:eastAsia="Times New Roman" w:hAnsi="Times New Roman" w:cs="Times New Roman"/>
+          <w:sz w:val="24"/>
+          <w:szCs w:val="24"/>
+          <w:lang w:eastAsia="pt-BR"/>
+        </w:rPr>
+        <w:t>, a plataforma reúne mais de 40 mil profissionais cadastrados em 4.000 cidades brasileiras e movimentou cerca R$ 8 milhões em negócios para os profissionais desde seu lançamento, o site recebe uma média de 1.000 orçamentos por dia. Só no Estado de São Paulo, por exemplo, são aproximadamente 10 mil orçamentos por mês.</w:t>
       </w:r>
       <w:r>
         <w:rPr>
@@ -6909,14 +7311,27 @@
         </w:rPr>
         <w:t xml:space="preserve"> Conquistou prêmios como Startup do ano de 2012 promovido pela </w:t>
       </w:r>
-      <w:r>
-        <w:rPr>
-          <w:rFonts w:ascii="Times New Roman" w:eastAsia="Times New Roman" w:hAnsi="Times New Roman" w:cs="Times New Roman"/>
-          <w:sz w:val="24"/>
-          <w:szCs w:val="24"/>
-          <w:lang w:eastAsia="pt-BR"/>
-        </w:rPr>
-        <w:t>TheNextWeb Startup</w:t>
+      <w:proofErr w:type="spellStart"/>
+      <w:proofErr w:type="gramStart"/>
+      <w:r>
+        <w:rPr>
+          <w:rFonts w:ascii="Times New Roman" w:eastAsia="Times New Roman" w:hAnsi="Times New Roman" w:cs="Times New Roman"/>
+          <w:sz w:val="24"/>
+          <w:szCs w:val="24"/>
+          <w:lang w:eastAsia="pt-BR"/>
+        </w:rPr>
+        <w:t>TheNextWeb</w:t>
+      </w:r>
+      <w:proofErr w:type="spellEnd"/>
+      <w:proofErr w:type="gramEnd"/>
+      <w:r>
+        <w:rPr>
+          <w:rFonts w:ascii="Times New Roman" w:eastAsia="Times New Roman" w:hAnsi="Times New Roman" w:cs="Times New Roman"/>
+          <w:sz w:val="24"/>
+          <w:szCs w:val="24"/>
+          <w:lang w:eastAsia="pt-BR"/>
+        </w:rPr>
+        <w:t xml:space="preserve"> Startup</w:t>
       </w:r>
       <w:r>
         <w:rPr>
@@ -6952,7 +7367,27 @@
           <w:szCs w:val="24"/>
           <w:lang w:eastAsia="pt-BR"/>
         </w:rPr>
-        <w:t>americano The New Work Times em 2011.</w:t>
+        <w:t xml:space="preserve">americano The New </w:t>
+      </w:r>
+      <w:proofErr w:type="spellStart"/>
+      <w:r>
+        <w:rPr>
+          <w:rFonts w:ascii="Times New Roman" w:eastAsia="Times New Roman" w:hAnsi="Times New Roman" w:cs="Times New Roman"/>
+          <w:sz w:val="24"/>
+          <w:szCs w:val="24"/>
+          <w:lang w:eastAsia="pt-BR"/>
+        </w:rPr>
+        <w:t>Work</w:t>
+      </w:r>
+      <w:proofErr w:type="spellEnd"/>
+      <w:r>
+        <w:rPr>
+          <w:rFonts w:ascii="Times New Roman" w:eastAsia="Times New Roman" w:hAnsi="Times New Roman" w:cs="Times New Roman"/>
+          <w:sz w:val="24"/>
+          <w:szCs w:val="24"/>
+          <w:lang w:eastAsia="pt-BR"/>
+        </w:rPr>
+        <w:t xml:space="preserve"> Times em 2011.</w:t>
       </w:r>
       <w:r>
         <w:rPr>
@@ -7067,10 +7502,10 @@
                     <pic:cNvPicPr/>
                   </pic:nvPicPr>
                   <pic:blipFill>
-                    <a:blip r:embed="rId10" cstate="print">
+                    <a:blip r:embed="rId11" cstate="print">
                       <a:extLst>
                         <a:ext uri="{28A0092B-C50C-407E-A947-70E740481C1C}">
-                          <a14:useLocalDpi xmlns:a14="http://schemas.microsoft.com/office/drawing/2010/main" xmlns:wps="http://schemas.microsoft.com/office/word/2010/wordprocessingShape" xmlns:wpi="http://schemas.microsoft.com/office/word/2010/wordprocessingInk" xmlns:wpg="http://schemas.microsoft.com/office/word/2010/wordprocessingGroup" xmlns:w15="http://schemas.microsoft.com/office/word/2012/wordml" xmlns:w14="http://schemas.microsoft.com/office/word/2010/wordml" xmlns:w="http://schemas.openxmlformats.org/wordprocessingml/2006/main" xmlns:w10="urn:schemas-microsoft-com:office:word" xmlns:wp14="http://schemas.microsoft.com/office/word/2010/wordprocessingDrawing" xmlns:v="urn:schemas-microsoft-com:vml" xmlns:o="urn:schemas-microsoft-com:office:office" xmlns:mc="http://schemas.openxmlformats.org/markup-compatibility/2006" xmlns:wpc="http://schemas.microsoft.com/office/word/2010/wordprocessingCanvas" xmlns="" val="0"/>
+                          <a14:useLocalDpi xmlns:a14="http://schemas.microsoft.com/office/drawing/2010/main" val="0"/>
                         </a:ext>
                       </a:extLst>
                     </a:blip>
@@ -7216,7 +7651,27 @@
           <w:szCs w:val="24"/>
           <w:lang w:eastAsia="pt-BR"/>
         </w:rPr>
-        <w:t>do GetNinjas.</w:t>
+        <w:t xml:space="preserve">do </w:t>
+      </w:r>
+      <w:proofErr w:type="spellStart"/>
+      <w:proofErr w:type="gramStart"/>
+      <w:r>
+        <w:rPr>
+          <w:rFonts w:ascii="Times New Roman" w:eastAsia="Times New Roman" w:hAnsi="Times New Roman" w:cs="Times New Roman"/>
+          <w:szCs w:val="24"/>
+          <w:lang w:eastAsia="pt-BR"/>
+        </w:rPr>
+        <w:t>GetNinjas</w:t>
+      </w:r>
+      <w:proofErr w:type="spellEnd"/>
+      <w:proofErr w:type="gramEnd"/>
+      <w:r>
+        <w:rPr>
+          <w:rFonts w:ascii="Times New Roman" w:eastAsia="Times New Roman" w:hAnsi="Times New Roman" w:cs="Times New Roman"/>
+          <w:szCs w:val="24"/>
+          <w:lang w:eastAsia="pt-BR"/>
+        </w:rPr>
+        <w:t>.</w:t>
       </w:r>
     </w:p>
     <w:p>
@@ -7236,8 +7691,20 @@
           <w:szCs w:val="24"/>
           <w:lang w:eastAsia="pt-BR"/>
         </w:rPr>
-        <w:t>Fonte: GetNinjas</w:t>
-      </w:r>
+        <w:t xml:space="preserve">Fonte: </w:t>
+      </w:r>
+      <w:proofErr w:type="spellStart"/>
+      <w:proofErr w:type="gramStart"/>
+      <w:r>
+        <w:rPr>
+          <w:rFonts w:ascii="Times New Roman" w:eastAsia="Times New Roman" w:hAnsi="Times New Roman" w:cs="Times New Roman"/>
+          <w:szCs w:val="24"/>
+          <w:lang w:eastAsia="pt-BR"/>
+        </w:rPr>
+        <w:t>GetNinjas</w:t>
+      </w:r>
+      <w:proofErr w:type="spellEnd"/>
+      <w:proofErr w:type="gramEnd"/>
     </w:p>
     <w:p>
       <w:pPr>
@@ -7254,6 +7721,7 @@
           <w:u w:val="single"/>
         </w:rPr>
       </w:pPr>
+      <w:proofErr w:type="gramStart"/>
       <w:r>
         <w:rPr>
           <w:rFonts w:ascii="Times New Roman" w:hAnsi="Times New Roman" w:cs="Times New Roman"/>
@@ -7261,7 +7729,17 @@
           <w:szCs w:val="24"/>
           <w:u w:val="single"/>
         </w:rPr>
-        <w:t>Recomind.net</w:t>
+        <w:t>Recomind.</w:t>
+      </w:r>
+      <w:proofErr w:type="gramEnd"/>
+      <w:r>
+        <w:rPr>
+          <w:rFonts w:ascii="Times New Roman" w:hAnsi="Times New Roman" w:cs="Times New Roman"/>
+          <w:sz w:val="28"/>
+          <w:szCs w:val="24"/>
+          <w:u w:val="single"/>
+        </w:rPr>
+        <w:t>net</w:t>
       </w:r>
     </w:p>
     <w:p>
@@ -7276,14 +7754,25 @@
           <w:lang w:eastAsia="pt-BR"/>
         </w:rPr>
       </w:pPr>
-      <w:r>
-        <w:rPr>
-          <w:rFonts w:ascii="Times New Roman" w:eastAsia="Times New Roman" w:hAnsi="Times New Roman" w:cs="Times New Roman"/>
-          <w:sz w:val="24"/>
-          <w:szCs w:val="24"/>
-          <w:lang w:eastAsia="pt-BR"/>
-        </w:rPr>
-        <w:t xml:space="preserve">Recomind.net (Aplicação web 2011), </w:t>
+      <w:proofErr w:type="gramStart"/>
+      <w:r>
+        <w:rPr>
+          <w:rFonts w:ascii="Times New Roman" w:eastAsia="Times New Roman" w:hAnsi="Times New Roman" w:cs="Times New Roman"/>
+          <w:sz w:val="24"/>
+          <w:szCs w:val="24"/>
+          <w:lang w:eastAsia="pt-BR"/>
+        </w:rPr>
+        <w:t>Recomind.</w:t>
+      </w:r>
+      <w:proofErr w:type="gramEnd"/>
+      <w:r>
+        <w:rPr>
+          <w:rFonts w:ascii="Times New Roman" w:eastAsia="Times New Roman" w:hAnsi="Times New Roman" w:cs="Times New Roman"/>
+          <w:sz w:val="24"/>
+          <w:szCs w:val="24"/>
+          <w:lang w:eastAsia="pt-BR"/>
+        </w:rPr>
+        <w:t xml:space="preserve">net (Aplicação web 2011), </w:t>
       </w:r>
       <w:r>
         <w:rPr>
@@ -7310,7 +7799,17 @@
           <w:szCs w:val="24"/>
           <w:lang w:eastAsia="pt-BR"/>
         </w:rPr>
-        <w:t xml:space="preserve"> conta com a integração com o f</w:t>
+        <w:t xml:space="preserve"> conta com a integração com o </w:t>
+      </w:r>
+      <w:proofErr w:type="spellStart"/>
+      <w:r>
+        <w:rPr>
+          <w:rFonts w:ascii="Times New Roman" w:eastAsia="Times New Roman" w:hAnsi="Times New Roman" w:cs="Times New Roman"/>
+          <w:sz w:val="24"/>
+          <w:szCs w:val="24"/>
+          <w:lang w:eastAsia="pt-BR"/>
+        </w:rPr>
+        <w:t>f</w:t>
       </w:r>
       <w:r>
         <w:rPr>
@@ -7328,7 +7827,17 @@
           <w:szCs w:val="24"/>
           <w:lang w:eastAsia="pt-BR"/>
         </w:rPr>
-        <w:t>ook, através dele o usuário tem</w:t>
+        <w:t>ook</w:t>
+      </w:r>
+      <w:proofErr w:type="spellEnd"/>
+      <w:r>
+        <w:rPr>
+          <w:rFonts w:ascii="Times New Roman" w:eastAsia="Times New Roman" w:hAnsi="Times New Roman" w:cs="Times New Roman"/>
+          <w:sz w:val="24"/>
+          <w:szCs w:val="24"/>
+          <w:lang w:eastAsia="pt-BR"/>
+        </w:rPr>
+        <w:t>, através dele o usuário tem</w:t>
       </w:r>
       <w:r>
         <w:rPr>
@@ -7346,16 +7855,36 @@
           <w:szCs w:val="24"/>
           <w:lang w:eastAsia="pt-BR"/>
         </w:rPr>
-        <w:t>tar as informações no mural do f</w:t>
-      </w:r>
-      <w:r>
-        <w:rPr>
-          <w:rFonts w:ascii="Times New Roman" w:eastAsia="Times New Roman" w:hAnsi="Times New Roman" w:cs="Times New Roman"/>
-          <w:sz w:val="24"/>
-          <w:szCs w:val="24"/>
-          <w:lang w:eastAsia="pt-BR"/>
-        </w:rPr>
-        <w:t xml:space="preserve">acebook, para que seus amigos possam indicar um prestador de serviço que se adeque as </w:t>
+        <w:t xml:space="preserve">tar as informações no mural do </w:t>
+      </w:r>
+      <w:proofErr w:type="spellStart"/>
+      <w:r>
+        <w:rPr>
+          <w:rFonts w:ascii="Times New Roman" w:eastAsia="Times New Roman" w:hAnsi="Times New Roman" w:cs="Times New Roman"/>
+          <w:sz w:val="24"/>
+          <w:szCs w:val="24"/>
+          <w:lang w:eastAsia="pt-BR"/>
+        </w:rPr>
+        <w:t>f</w:t>
+      </w:r>
+      <w:r>
+        <w:rPr>
+          <w:rFonts w:ascii="Times New Roman" w:eastAsia="Times New Roman" w:hAnsi="Times New Roman" w:cs="Times New Roman"/>
+          <w:sz w:val="24"/>
+          <w:szCs w:val="24"/>
+          <w:lang w:eastAsia="pt-BR"/>
+        </w:rPr>
+        <w:t>acebook</w:t>
+      </w:r>
+      <w:proofErr w:type="spellEnd"/>
+      <w:r>
+        <w:rPr>
+          <w:rFonts w:ascii="Times New Roman" w:eastAsia="Times New Roman" w:hAnsi="Times New Roman" w:cs="Times New Roman"/>
+          <w:sz w:val="24"/>
+          <w:szCs w:val="24"/>
+          <w:lang w:eastAsia="pt-BR"/>
+        </w:rPr>
+        <w:t xml:space="preserve">, para que seus amigos possam indicar um prestador de serviço que se adeque as </w:t>
       </w:r>
       <w:r>
         <w:rPr>
@@ -7395,7 +7924,47 @@
           <w:szCs w:val="24"/>
           <w:lang w:eastAsia="pt-BR"/>
         </w:rPr>
-        <w:t xml:space="preserve">Um serviço Multiplataforma roda em tablets, </w:t>
+        <w:t xml:space="preserve">Um serviço </w:t>
+      </w:r>
+      <w:proofErr w:type="spellStart"/>
+      <w:r>
+        <w:rPr>
+          <w:rFonts w:ascii="Times New Roman" w:eastAsia="Times New Roman" w:hAnsi="Times New Roman" w:cs="Times New Roman"/>
+          <w:sz w:val="24"/>
+          <w:szCs w:val="24"/>
+          <w:lang w:eastAsia="pt-BR"/>
+        </w:rPr>
+        <w:t>Multiplataforma</w:t>
+      </w:r>
+      <w:proofErr w:type="spellEnd"/>
+      <w:r>
+        <w:rPr>
+          <w:rFonts w:ascii="Times New Roman" w:eastAsia="Times New Roman" w:hAnsi="Times New Roman" w:cs="Times New Roman"/>
+          <w:sz w:val="24"/>
+          <w:szCs w:val="24"/>
+          <w:lang w:eastAsia="pt-BR"/>
+        </w:rPr>
+        <w:t xml:space="preserve"> roda em </w:t>
+      </w:r>
+      <w:proofErr w:type="spellStart"/>
+      <w:r>
+        <w:rPr>
+          <w:rFonts w:ascii="Times New Roman" w:eastAsia="Times New Roman" w:hAnsi="Times New Roman" w:cs="Times New Roman"/>
+          <w:sz w:val="24"/>
+          <w:szCs w:val="24"/>
+          <w:lang w:eastAsia="pt-BR"/>
+        </w:rPr>
+        <w:t>tablets</w:t>
+      </w:r>
+      <w:proofErr w:type="spellEnd"/>
+      <w:r>
+        <w:rPr>
+          <w:rFonts w:ascii="Times New Roman" w:eastAsia="Times New Roman" w:hAnsi="Times New Roman" w:cs="Times New Roman"/>
+          <w:sz w:val="24"/>
+          <w:szCs w:val="24"/>
+          <w:lang w:eastAsia="pt-BR"/>
+        </w:rPr>
+        <w:t xml:space="preserve">, </w:t>
       </w:r>
       <w:r>
         <w:rPr>
@@ -7413,8 +7982,39 @@
           <w:szCs w:val="24"/>
           <w:lang w:eastAsia="pt-BR"/>
         </w:rPr>
-        <w:t xml:space="preserve"> Android, Iphone</w:t>
-      </w:r>
+        <w:t xml:space="preserve"> </w:t>
+      </w:r>
+      <w:proofErr w:type="spellStart"/>
+      <w:r>
+        <w:rPr>
+          <w:rFonts w:ascii="Times New Roman" w:eastAsia="Times New Roman" w:hAnsi="Times New Roman" w:cs="Times New Roman"/>
+          <w:sz w:val="24"/>
+          <w:szCs w:val="24"/>
+          <w:lang w:eastAsia="pt-BR"/>
+        </w:rPr>
+        <w:t>Android</w:t>
+      </w:r>
+      <w:proofErr w:type="spellEnd"/>
+      <w:r>
+        <w:rPr>
+          <w:rFonts w:ascii="Times New Roman" w:eastAsia="Times New Roman" w:hAnsi="Times New Roman" w:cs="Times New Roman"/>
+          <w:sz w:val="24"/>
+          <w:szCs w:val="24"/>
+          <w:lang w:eastAsia="pt-BR"/>
+        </w:rPr>
+        <w:t xml:space="preserve">, </w:t>
+      </w:r>
+      <w:proofErr w:type="spellStart"/>
+      <w:r>
+        <w:rPr>
+          <w:rFonts w:ascii="Times New Roman" w:eastAsia="Times New Roman" w:hAnsi="Times New Roman" w:cs="Times New Roman"/>
+          <w:sz w:val="24"/>
+          <w:szCs w:val="24"/>
+          <w:lang w:eastAsia="pt-BR"/>
+        </w:rPr>
+        <w:t>Iphone</w:t>
+      </w:r>
+      <w:proofErr w:type="spellEnd"/>
       <w:r>
         <w:rPr>
           <w:rFonts w:ascii="Times New Roman" w:eastAsia="Times New Roman" w:hAnsi="Times New Roman" w:cs="Times New Roman"/>
@@ -7440,7 +8040,27 @@
           <w:szCs w:val="24"/>
           <w:lang w:eastAsia="pt-BR"/>
         </w:rPr>
-        <w:t>2011 do Desafio Buscapé: Sua Ideia Vale Um Milhão. O concurso premiou a startup com um investimento de R$ 300 mil</w:t>
+        <w:t xml:space="preserve">2011 do Desafio Buscapé: Sua Ideia Vale </w:t>
+      </w:r>
+      <w:proofErr w:type="gramStart"/>
+      <w:r>
+        <w:rPr>
+          <w:rFonts w:ascii="Times New Roman" w:eastAsia="Times New Roman" w:hAnsi="Times New Roman" w:cs="Times New Roman"/>
+          <w:sz w:val="24"/>
+          <w:szCs w:val="24"/>
+          <w:lang w:eastAsia="pt-BR"/>
+        </w:rPr>
+        <w:t>Um Milhão</w:t>
+      </w:r>
+      <w:proofErr w:type="gramEnd"/>
+      <w:r>
+        <w:rPr>
+          <w:rFonts w:ascii="Times New Roman" w:eastAsia="Times New Roman" w:hAnsi="Times New Roman" w:cs="Times New Roman"/>
+          <w:sz w:val="24"/>
+          <w:szCs w:val="24"/>
+          <w:lang w:eastAsia="pt-BR"/>
+        </w:rPr>
+        <w:t>. O concurso premiou a startup com um investimento de R$ 300 mil</w:t>
       </w:r>
       <w:r>
         <w:rPr>
@@ -7467,7 +8087,27 @@
           <w:szCs w:val="24"/>
           <w:lang w:eastAsia="pt-BR"/>
         </w:rPr>
-        <w:t>pertence ao grupo Buscapé company.</w:t>
+        <w:t xml:space="preserve">pertence ao grupo Buscapé </w:t>
+      </w:r>
+      <w:proofErr w:type="spellStart"/>
+      <w:r>
+        <w:rPr>
+          <w:rFonts w:ascii="Times New Roman" w:eastAsia="Times New Roman" w:hAnsi="Times New Roman" w:cs="Times New Roman"/>
+          <w:sz w:val="24"/>
+          <w:szCs w:val="24"/>
+          <w:lang w:eastAsia="pt-BR"/>
+        </w:rPr>
+        <w:t>company</w:t>
+      </w:r>
+      <w:proofErr w:type="spellEnd"/>
+      <w:r>
+        <w:rPr>
+          <w:rFonts w:ascii="Times New Roman" w:eastAsia="Times New Roman" w:hAnsi="Times New Roman" w:cs="Times New Roman"/>
+          <w:sz w:val="24"/>
+          <w:szCs w:val="24"/>
+          <w:lang w:eastAsia="pt-BR"/>
+        </w:rPr>
+        <w:t>.</w:t>
       </w:r>
       <w:r>
         <w:rPr>
@@ -7568,10 +8208,10 @@
                     <pic:cNvPicPr/>
                   </pic:nvPicPr>
                   <pic:blipFill>
-                    <a:blip r:embed="rId11" cstate="print">
+                    <a:blip r:embed="rId12" cstate="print">
                       <a:extLst>
                         <a:ext uri="{28A0092B-C50C-407E-A947-70E740481C1C}">
-                          <a14:useLocalDpi xmlns:a14="http://schemas.microsoft.com/office/drawing/2010/main" xmlns:wps="http://schemas.microsoft.com/office/word/2010/wordprocessingShape" xmlns:wpi="http://schemas.microsoft.com/office/word/2010/wordprocessingInk" xmlns:wpg="http://schemas.microsoft.com/office/word/2010/wordprocessingGroup" xmlns:w15="http://schemas.microsoft.com/office/word/2012/wordml" xmlns:w14="http://schemas.microsoft.com/office/word/2010/wordml" xmlns:w="http://schemas.openxmlformats.org/wordprocessingml/2006/main" xmlns:w10="urn:schemas-microsoft-com:office:word" xmlns:wp14="http://schemas.microsoft.com/office/word/2010/wordprocessingDrawing" xmlns:v="urn:schemas-microsoft-com:vml" xmlns:o="urn:schemas-microsoft-com:office:office" xmlns:mc="http://schemas.openxmlformats.org/markup-compatibility/2006" xmlns:wpc="http://schemas.microsoft.com/office/word/2010/wordprocessingCanvas" xmlns="" val="0"/>
+                          <a14:useLocalDpi xmlns:a14="http://schemas.microsoft.com/office/drawing/2010/main" val="0"/>
                         </a:ext>
                       </a:extLst>
                     </a:blip>
@@ -7631,13 +8271,23 @@
         </w:rPr>
         <w:t xml:space="preserve">do </w:t>
       </w:r>
-      <w:r>
-        <w:rPr>
-          <w:rFonts w:ascii="Times New Roman" w:eastAsia="Times New Roman" w:hAnsi="Times New Roman" w:cs="Times New Roman"/>
-          <w:szCs w:val="24"/>
-          <w:lang w:eastAsia="pt-BR"/>
-        </w:rPr>
-        <w:t>Recomind.net</w:t>
+      <w:proofErr w:type="gramStart"/>
+      <w:r>
+        <w:rPr>
+          <w:rFonts w:ascii="Times New Roman" w:eastAsia="Times New Roman" w:hAnsi="Times New Roman" w:cs="Times New Roman"/>
+          <w:szCs w:val="24"/>
+          <w:lang w:eastAsia="pt-BR"/>
+        </w:rPr>
+        <w:t>Recomind.</w:t>
+      </w:r>
+      <w:proofErr w:type="gramEnd"/>
+      <w:r>
+        <w:rPr>
+          <w:rFonts w:ascii="Times New Roman" w:eastAsia="Times New Roman" w:hAnsi="Times New Roman" w:cs="Times New Roman"/>
+          <w:szCs w:val="24"/>
+          <w:lang w:eastAsia="pt-BR"/>
+        </w:rPr>
+        <w:t>net</w:t>
       </w:r>
       <w:r>
         <w:rPr>
@@ -7667,13 +8317,23 @@
         </w:rPr>
         <w:t xml:space="preserve">Fonte: </w:t>
       </w:r>
-      <w:r>
-        <w:rPr>
-          <w:rFonts w:ascii="Times New Roman" w:eastAsia="Times New Roman" w:hAnsi="Times New Roman" w:cs="Times New Roman"/>
-          <w:szCs w:val="24"/>
-          <w:lang w:eastAsia="pt-BR"/>
-        </w:rPr>
-        <w:t>Recomind.net</w:t>
+      <w:proofErr w:type="gramStart"/>
+      <w:r>
+        <w:rPr>
+          <w:rFonts w:ascii="Times New Roman" w:eastAsia="Times New Roman" w:hAnsi="Times New Roman" w:cs="Times New Roman"/>
+          <w:szCs w:val="24"/>
+          <w:lang w:eastAsia="pt-BR"/>
+        </w:rPr>
+        <w:t>Recomind.</w:t>
+      </w:r>
+      <w:proofErr w:type="gramEnd"/>
+      <w:r>
+        <w:rPr>
+          <w:rFonts w:ascii="Times New Roman" w:eastAsia="Times New Roman" w:hAnsi="Times New Roman" w:cs="Times New Roman"/>
+          <w:szCs w:val="24"/>
+          <w:lang w:eastAsia="pt-BR"/>
+        </w:rPr>
+        <w:t>net</w:t>
       </w:r>
     </w:p>
     <w:p>
@@ -7781,21 +8441,115 @@
         <w:jc w:val="both"/>
         <w:rPr>
           <w:rFonts w:ascii="Times New Roman" w:eastAsia="Times New Roman" w:hAnsi="Times New Roman" w:cs="Times New Roman"/>
-          <w:sz w:val="24"/>
-          <w:szCs w:val="24"/>
-          <w:lang w:eastAsia="pt-BR"/>
-        </w:rPr>
-      </w:pPr>
-      <w:r>
-        <w:rPr>
-          <w:rFonts w:ascii="Times New Roman" w:eastAsia="Times New Roman" w:hAnsi="Times New Roman" w:cs="Times New Roman"/>
           <w:color w:val="FF0000"/>
           <w:sz w:val="24"/>
           <w:szCs w:val="24"/>
           <w:lang w:eastAsia="pt-BR"/>
         </w:rPr>
-        <w:t>Comparar os requisitos da aplicações com a minha e dizer o porque a minha e melhor</w:t>
-      </w:r>
+      </w:pPr>
+      <w:r>
+        <w:rPr>
+          <w:rFonts w:ascii="Times New Roman" w:eastAsia="Times New Roman" w:hAnsi="Times New Roman" w:cs="Times New Roman"/>
+          <w:color w:val="FF0000"/>
+          <w:sz w:val="24"/>
+          <w:szCs w:val="24"/>
+          <w:lang w:eastAsia="pt-BR"/>
+        </w:rPr>
+        <w:t xml:space="preserve">Comparar os requisitos </w:t>
+      </w:r>
+      <w:proofErr w:type="gramStart"/>
+      <w:r>
+        <w:rPr>
+          <w:rFonts w:ascii="Times New Roman" w:eastAsia="Times New Roman" w:hAnsi="Times New Roman" w:cs="Times New Roman"/>
+          <w:color w:val="FF0000"/>
+          <w:sz w:val="24"/>
+          <w:szCs w:val="24"/>
+          <w:lang w:eastAsia="pt-BR"/>
+        </w:rPr>
+        <w:t>da aplicações</w:t>
+      </w:r>
+      <w:proofErr w:type="gramEnd"/>
+      <w:r>
+        <w:rPr>
+          <w:rFonts w:ascii="Times New Roman" w:eastAsia="Times New Roman" w:hAnsi="Times New Roman" w:cs="Times New Roman"/>
+          <w:color w:val="FF0000"/>
+          <w:sz w:val="24"/>
+          <w:szCs w:val="24"/>
+          <w:lang w:eastAsia="pt-BR"/>
+        </w:rPr>
+        <w:t xml:space="preserve"> com a minha e dizer o porque a minha e melhor</w:t>
+      </w:r>
+    </w:p>
+    <w:p>
+      <w:pPr>
+        <w:spacing w:line="360" w:lineRule="auto"/>
+        <w:ind w:firstLine="709"/>
+        <w:jc w:val="both"/>
+        <w:rPr>
+          <w:rFonts w:ascii="Times New Roman" w:eastAsia="Times New Roman" w:hAnsi="Times New Roman" w:cs="Times New Roman"/>
+          <w:color w:val="FF0000"/>
+          <w:sz w:val="24"/>
+          <w:szCs w:val="24"/>
+          <w:lang w:eastAsia="pt-BR"/>
+        </w:rPr>
+      </w:pPr>
+      <w:r>
+        <w:rPr>
+          <w:rFonts w:ascii="Times New Roman" w:eastAsia="Times New Roman" w:hAnsi="Times New Roman" w:cs="Times New Roman"/>
+          <w:color w:val="FF0000"/>
+          <w:sz w:val="24"/>
+          <w:szCs w:val="24"/>
+          <w:lang w:eastAsia="pt-BR"/>
+        </w:rPr>
+        <w:t xml:space="preserve">Não vai comparar nada. Aqui você vai relatar como fez o trabalho e citar seu próprio texto (capítulos anteriores) das decisões tomadas. </w:t>
+      </w:r>
+    </w:p>
+    <w:p>
+      <w:pPr>
+        <w:spacing w:line="360" w:lineRule="auto"/>
+        <w:ind w:firstLine="709"/>
+        <w:jc w:val="both"/>
+        <w:rPr>
+          <w:rFonts w:ascii="Times New Roman" w:eastAsia="Times New Roman" w:hAnsi="Times New Roman" w:cs="Times New Roman"/>
+          <w:sz w:val="24"/>
+          <w:szCs w:val="24"/>
+          <w:lang w:eastAsia="pt-BR"/>
+        </w:rPr>
+      </w:pPr>
+      <w:r>
+        <w:rPr>
+          <w:rFonts w:ascii="Times New Roman" w:eastAsia="Times New Roman" w:hAnsi="Times New Roman" w:cs="Times New Roman"/>
+          <w:color w:val="FF0000"/>
+          <w:sz w:val="24"/>
+          <w:szCs w:val="24"/>
+          <w:lang w:eastAsia="pt-BR"/>
+        </w:rPr>
+        <w:t xml:space="preserve">Exemplo: ao apresentar uma funcionalidade </w:t>
+      </w:r>
+      <w:proofErr w:type="gramStart"/>
+      <w:r>
+        <w:rPr>
+          <w:rFonts w:ascii="Times New Roman" w:eastAsia="Times New Roman" w:hAnsi="Times New Roman" w:cs="Times New Roman"/>
+          <w:color w:val="FF0000"/>
+          <w:sz w:val="24"/>
+          <w:szCs w:val="24"/>
+          <w:lang w:eastAsia="pt-BR"/>
+        </w:rPr>
+        <w:t>implementada</w:t>
+      </w:r>
+      <w:proofErr w:type="gramEnd"/>
+      <w:r>
+        <w:rPr>
+          <w:rFonts w:ascii="Times New Roman" w:eastAsia="Times New Roman" w:hAnsi="Times New Roman" w:cs="Times New Roman"/>
+          <w:color w:val="FF0000"/>
+          <w:sz w:val="24"/>
+          <w:szCs w:val="24"/>
+          <w:lang w:eastAsia="pt-BR"/>
+        </w:rPr>
+        <w:t>, diga qual é a origem no texto lá na tabela de funcionalidades.</w:t>
+      </w:r>
+      <w:bookmarkStart w:id="13" w:name="_GoBack"/>
+      <w:bookmarkEnd w:id="13"/>
     </w:p>
     <w:p>
       <w:pPr>
@@ -7842,7 +8596,7 @@
           <w:color w:val="auto"/>
         </w:rPr>
       </w:pPr>
-      <w:bookmarkStart w:id="13" w:name="_Toc384810881"/>
+      <w:bookmarkStart w:id="14" w:name="_Toc384810881"/>
       <w:r>
         <w:rPr>
           <w:rFonts w:ascii="Times New Roman" w:hAnsi="Times New Roman" w:cs="Times New Roman"/>
@@ -7859,7 +8613,7 @@
         </w:rPr>
         <w:t>CIENTÍFICA</w:t>
       </w:r>
-      <w:bookmarkEnd w:id="13"/>
+      <w:bookmarkEnd w:id="14"/>
     </w:p>
     <w:p>
       <w:pPr>
@@ -7876,7 +8630,7 @@
           <w:color w:val="auto"/>
         </w:rPr>
       </w:pPr>
-      <w:bookmarkStart w:id="14" w:name="_Toc384810882"/>
+      <w:bookmarkStart w:id="15" w:name="_Toc384810882"/>
       <w:r>
         <w:rPr>
           <w:rFonts w:ascii="Times New Roman" w:hAnsi="Times New Roman" w:cs="Times New Roman"/>
@@ -7885,7 +8639,7 @@
         </w:rPr>
         <w:t>REQUISITOS FUNCIONAIS</w:t>
       </w:r>
-      <w:bookmarkEnd w:id="14"/>
+      <w:bookmarkEnd w:id="15"/>
     </w:p>
     <w:p>
       <w:pPr>
@@ -7915,8 +8669,6 @@
         </w:rPr>
         <w:t xml:space="preserve"> relacionados</w:t>
       </w:r>
-      <w:bookmarkStart w:id="15" w:name="_GoBack"/>
-      <w:bookmarkEnd w:id="15"/>
       <w:r>
         <w:rPr>
           <w:rFonts w:ascii="Times New Roman" w:eastAsia="Times New Roman" w:hAnsi="Times New Roman" w:cs="Times New Roman"/>
@@ -7936,7 +8688,7 @@
           <w:lang w:eastAsia="pt-BR"/>
         </w:rPr>
         <w:sectPr>
-          <w:headerReference w:type="default" r:id="rId12"/>
+          <w:headerReference w:type="default" r:id="rId13"/>
           <w:type w:val="continuous"/>
           <w:pgSz w:w="11906" w:h="16838"/>
           <w:pgMar w:top="1701" w:right="1418" w:bottom="1418" w:left="1701" w:header="1134" w:footer="709" w:gutter="0"/>
@@ -7982,7 +8734,7 @@
         <w:tblStyle w:val="Tabelacomgrade"/>
         <w:tblpPr w:leftFromText="141" w:rightFromText="141" w:vertAnchor="page" w:horzAnchor="margin" w:tblpY="2281"/>
         <w:tblW w:w="0" w:type="auto"/>
-        <w:tblLook w:val="04A0"/>
+        <w:tblLook w:val="04A0" w:firstRow="1" w:lastRow="0" w:firstColumn="1" w:lastColumn="0" w:noHBand="0" w:noVBand="1"/>
       </w:tblPr>
       <w:tblGrid>
         <w:gridCol w:w="1270"/>
@@ -8093,6 +8845,8 @@
                 <w:lang w:eastAsia="pt-BR"/>
               </w:rPr>
             </w:pPr>
+            <w:proofErr w:type="spellStart"/>
+            <w:proofErr w:type="gramStart"/>
             <w:r>
               <w:rPr>
                 <w:rFonts w:ascii="Times New Roman" w:eastAsia="Times New Roman" w:hAnsi="Times New Roman" w:cs="Times New Roman"/>
@@ -8102,6 +8856,8 @@
               </w:rPr>
               <w:t>GetNinjas</w:t>
             </w:r>
+            <w:proofErr w:type="spellEnd"/>
+            <w:proofErr w:type="gramEnd"/>
           </w:p>
         </w:tc>
         <w:tc>
@@ -8118,6 +8874,7 @@
                 <w:lang w:eastAsia="pt-BR"/>
               </w:rPr>
             </w:pPr>
+            <w:proofErr w:type="spellStart"/>
             <w:r>
               <w:rPr>
                 <w:rFonts w:ascii="Times New Roman" w:eastAsia="Times New Roman" w:hAnsi="Times New Roman" w:cs="Times New Roman"/>
@@ -8127,6 +8884,7 @@
               </w:rPr>
               <w:t>Iguanafix</w:t>
             </w:r>
+            <w:proofErr w:type="spellEnd"/>
           </w:p>
         </w:tc>
         <w:tc>
@@ -8143,6 +8901,7 @@
                 <w:lang w:eastAsia="pt-BR"/>
               </w:rPr>
             </w:pPr>
+            <w:proofErr w:type="gramStart"/>
             <w:r>
               <w:rPr>
                 <w:rFonts w:ascii="Times New Roman" w:eastAsia="Times New Roman" w:hAnsi="Times New Roman" w:cs="Times New Roman"/>
@@ -8150,58 +8909,74 @@
                 <w:szCs w:val="26"/>
                 <w:lang w:eastAsia="pt-BR"/>
               </w:rPr>
-              <w:t>Recomind.net</w:t>
-            </w:r>
-          </w:p>
-        </w:tc>
-        <w:tc>
-          <w:tcPr>
-            <w:tcW w:w="1134" w:type="dxa"/>
-          </w:tcPr>
-          <w:p>
-            <w:pPr>
-              <w:jc w:val="center"/>
+              <w:t>Recomind.</w:t>
+            </w:r>
+            <w:proofErr w:type="gramEnd"/>
+            <w:r>
               <w:rPr>
                 <w:rFonts w:ascii="Times New Roman" w:eastAsia="Times New Roman" w:hAnsi="Times New Roman" w:cs="Times New Roman"/>
                 <w:b/>
                 <w:szCs w:val="26"/>
                 <w:lang w:eastAsia="pt-BR"/>
               </w:rPr>
-            </w:pPr>
-            <w:r>
+              <w:t>net</w:t>
+            </w:r>
+          </w:p>
+        </w:tc>
+        <w:tc>
+          <w:tcPr>
+            <w:tcW w:w="1134" w:type="dxa"/>
+          </w:tcPr>
+          <w:p>
+            <w:pPr>
+              <w:jc w:val="center"/>
               <w:rPr>
                 <w:rFonts w:ascii="Times New Roman" w:eastAsia="Times New Roman" w:hAnsi="Times New Roman" w:cs="Times New Roman"/>
                 <w:b/>
                 <w:szCs w:val="26"/>
                 <w:lang w:eastAsia="pt-BR"/>
               </w:rPr>
-              <w:t>Bougue</w:t>
-            </w:r>
-          </w:p>
-        </w:tc>
-        <w:tc>
-          <w:tcPr>
-            <w:tcW w:w="1401" w:type="dxa"/>
-          </w:tcPr>
-          <w:p>
-            <w:pPr>
-              <w:jc w:val="center"/>
+            </w:pPr>
+            <w:proofErr w:type="spellStart"/>
+            <w:r>
               <w:rPr>
                 <w:rFonts w:ascii="Times New Roman" w:eastAsia="Times New Roman" w:hAnsi="Times New Roman" w:cs="Times New Roman"/>
                 <w:b/>
                 <w:szCs w:val="26"/>
                 <w:lang w:eastAsia="pt-BR"/>
               </w:rPr>
-            </w:pPr>
-            <w:r>
+              <w:t>Bougue</w:t>
+            </w:r>
+            <w:proofErr w:type="spellEnd"/>
+          </w:p>
+        </w:tc>
+        <w:tc>
+          <w:tcPr>
+            <w:tcW w:w="1401" w:type="dxa"/>
+          </w:tcPr>
+          <w:p>
+            <w:pPr>
+              <w:jc w:val="center"/>
               <w:rPr>
                 <w:rFonts w:ascii="Times New Roman" w:eastAsia="Times New Roman" w:hAnsi="Times New Roman" w:cs="Times New Roman"/>
                 <w:b/>
                 <w:szCs w:val="26"/>
                 <w:lang w:eastAsia="pt-BR"/>
               </w:rPr>
+            </w:pPr>
+            <w:proofErr w:type="spellStart"/>
+            <w:proofErr w:type="gramStart"/>
+            <w:r>
+              <w:rPr>
+                <w:rFonts w:ascii="Times New Roman" w:eastAsia="Times New Roman" w:hAnsi="Times New Roman" w:cs="Times New Roman"/>
+                <w:b/>
+                <w:szCs w:val="26"/>
+                <w:lang w:eastAsia="pt-BR"/>
+              </w:rPr>
               <w:t>ClickARQ</w:t>
             </w:r>
+            <w:proofErr w:type="spellEnd"/>
+            <w:proofErr w:type="gramEnd"/>
           </w:p>
         </w:tc>
       </w:tr>
@@ -10218,8 +10993,19 @@
                 <w:szCs w:val="20"/>
                 <w:lang w:eastAsia="pt-BR"/>
               </w:rPr>
-              <w:t>Autenticação com Facebook</w:t>
-            </w:r>
+              <w:t xml:space="preserve">Autenticação com </w:t>
+            </w:r>
+            <w:proofErr w:type="spellStart"/>
+            <w:r>
+              <w:rPr>
+                <w:rFonts w:ascii="Times New Roman" w:eastAsia="Times New Roman" w:hAnsi="Times New Roman" w:cs="Times New Roman"/>
+                <w:sz w:val="20"/>
+                <w:szCs w:val="20"/>
+                <w:lang w:eastAsia="pt-BR"/>
+              </w:rPr>
+              <w:t>Facebook</w:t>
+            </w:r>
+            <w:proofErr w:type="spellEnd"/>
           </w:p>
         </w:tc>
         <w:tc>
@@ -10404,6 +11190,7 @@
                 <w:lang w:eastAsia="pt-BR"/>
               </w:rPr>
             </w:pPr>
+            <w:proofErr w:type="spellStart"/>
             <w:r>
               <w:rPr>
                 <w:rFonts w:ascii="Times New Roman" w:eastAsia="Times New Roman" w:hAnsi="Times New Roman" w:cs="Times New Roman"/>
@@ -10422,6 +11209,7 @@
               </w:rPr>
               <w:t>mificação</w:t>
             </w:r>
+            <w:proofErr w:type="spellEnd"/>
             <w:r>
               <w:rPr>
                 <w:rFonts w:ascii="Times New Roman" w:eastAsia="Times New Roman" w:hAnsi="Times New Roman" w:cs="Times New Roman"/>
@@ -10601,11 +11389,44 @@
         <w:ind w:firstLine="709"/>
         <w:rPr>
           <w:rFonts w:ascii="Times New Roman" w:eastAsia="Times New Roman" w:hAnsi="Times New Roman" w:cs="Times New Roman"/>
-          <w:sz w:val="24"/>
-          <w:szCs w:val="24"/>
-          <w:lang w:eastAsia="pt-BR"/>
-        </w:rPr>
-      </w:pPr>
+          <w:color w:val="FF0000"/>
+          <w:sz w:val="24"/>
+          <w:szCs w:val="24"/>
+          <w:lang w:eastAsia="pt-BR"/>
+        </w:rPr>
+      </w:pPr>
+      <w:r>
+        <w:rPr>
+          <w:rFonts w:ascii="Times New Roman" w:eastAsia="Times New Roman" w:hAnsi="Times New Roman" w:cs="Times New Roman"/>
+          <w:color w:val="FF0000"/>
+          <w:sz w:val="24"/>
+          <w:szCs w:val="24"/>
+          <w:lang w:eastAsia="pt-BR"/>
+        </w:rPr>
+        <w:t xml:space="preserve">Criar texto explicativo da tabela citando linha por linha e detalhando o conteúdo da tabela. Exemplo: por que a </w:t>
+      </w:r>
+      <w:proofErr w:type="spellStart"/>
+      <w:r>
+        <w:rPr>
+          <w:rFonts w:ascii="Times New Roman" w:eastAsia="Times New Roman" w:hAnsi="Times New Roman" w:cs="Times New Roman"/>
+          <w:color w:val="FF0000"/>
+          <w:sz w:val="24"/>
+          <w:szCs w:val="24"/>
+          <w:lang w:eastAsia="pt-BR"/>
+        </w:rPr>
+        <w:t>iguanafix</w:t>
+      </w:r>
+      <w:proofErr w:type="spellEnd"/>
+      <w:r>
+        <w:rPr>
+          <w:rFonts w:ascii="Times New Roman" w:eastAsia="Times New Roman" w:hAnsi="Times New Roman" w:cs="Times New Roman"/>
+          <w:color w:val="FF0000"/>
+          <w:sz w:val="24"/>
+          <w:szCs w:val="24"/>
+          <w:lang w:eastAsia="pt-BR"/>
+        </w:rPr>
+        <w:t xml:space="preserve"> não disponibiliza cadastro de serviço? O leitor quer saber isso.</w:t>
+      </w:r>
     </w:p>
     <w:p>
       <w:pPr>
@@ -10696,6 +11517,7 @@
         <w:lastRenderedPageBreak/>
         <w:t xml:space="preserve">REQUISITOS </w:t>
       </w:r>
+      <w:proofErr w:type="gramStart"/>
       <w:r>
         <w:rPr>
           <w:rFonts w:ascii="Times New Roman" w:hAnsi="Times New Roman" w:cs="Times New Roman"/>
@@ -10713,6 +11535,7 @@
         <w:t>FUNCIONAIS</w:t>
       </w:r>
       <w:bookmarkEnd w:id="16"/>
+      <w:proofErr w:type="gramEnd"/>
     </w:p>
     <w:p>
       <w:pPr>
@@ -10732,7 +11555,47 @@
           <w:szCs w:val="24"/>
           <w:lang w:eastAsia="pt-BR"/>
         </w:rPr>
-        <w:t>Foram identificados alguns requisitos não-funcionais. Logo abaixo tabelas representando todos os requisitos não-funcionais dos software</w:t>
+        <w:t xml:space="preserve">Foram identificados alguns requisitos </w:t>
+      </w:r>
+      <w:proofErr w:type="gramStart"/>
+      <w:r>
+        <w:rPr>
+          <w:rFonts w:ascii="Times New Roman" w:eastAsia="Times New Roman" w:hAnsi="Times New Roman" w:cs="Times New Roman"/>
+          <w:sz w:val="24"/>
+          <w:szCs w:val="24"/>
+          <w:lang w:eastAsia="pt-BR"/>
+        </w:rPr>
+        <w:t>não-funcionais</w:t>
+      </w:r>
+      <w:proofErr w:type="gramEnd"/>
+      <w:r>
+        <w:rPr>
+          <w:rFonts w:ascii="Times New Roman" w:eastAsia="Times New Roman" w:hAnsi="Times New Roman" w:cs="Times New Roman"/>
+          <w:sz w:val="24"/>
+          <w:szCs w:val="24"/>
+          <w:lang w:eastAsia="pt-BR"/>
+        </w:rPr>
+        <w:t xml:space="preserve">. Logo abaixo tabelas representando todos os requisitos </w:t>
+      </w:r>
+      <w:proofErr w:type="gramStart"/>
+      <w:r>
+        <w:rPr>
+          <w:rFonts w:ascii="Times New Roman" w:eastAsia="Times New Roman" w:hAnsi="Times New Roman" w:cs="Times New Roman"/>
+          <w:sz w:val="24"/>
+          <w:szCs w:val="24"/>
+          <w:lang w:eastAsia="pt-BR"/>
+        </w:rPr>
+        <w:t>não-funcionais</w:t>
+      </w:r>
+      <w:proofErr w:type="gramEnd"/>
+      <w:r>
+        <w:rPr>
+          <w:rFonts w:ascii="Times New Roman" w:eastAsia="Times New Roman" w:hAnsi="Times New Roman" w:cs="Times New Roman"/>
+          <w:sz w:val="24"/>
+          <w:szCs w:val="24"/>
+          <w:lang w:eastAsia="pt-BR"/>
+        </w:rPr>
+        <w:t xml:space="preserve"> dos software</w:t>
       </w:r>
       <w:r>
         <w:rPr>
@@ -10791,15 +11654,24 @@
     </w:p>
     <w:p>
       <w:pPr>
-        <w:ind w:firstLine="709"/>
-        <w:jc w:val="center"/>
-        <w:rPr>
-          <w:rFonts w:ascii="Times New Roman" w:eastAsia="Times New Roman" w:hAnsi="Times New Roman" w:cs="Times New Roman"/>
-          <w:sz w:val="24"/>
-          <w:szCs w:val="24"/>
-          <w:lang w:eastAsia="pt-BR"/>
-        </w:rPr>
-      </w:pPr>
+        <w:rPr>
+          <w:rFonts w:ascii="Times New Roman" w:eastAsia="Times New Roman" w:hAnsi="Times New Roman" w:cs="Times New Roman"/>
+          <w:color w:val="FF0000"/>
+          <w:sz w:val="24"/>
+          <w:szCs w:val="24"/>
+          <w:lang w:eastAsia="pt-BR"/>
+        </w:rPr>
+      </w:pPr>
+      <w:r>
+        <w:rPr>
+          <w:rFonts w:ascii="Times New Roman" w:eastAsia="Times New Roman" w:hAnsi="Times New Roman" w:cs="Times New Roman"/>
+          <w:color w:val="FF0000"/>
+          <w:sz w:val="24"/>
+          <w:szCs w:val="24"/>
+          <w:lang w:eastAsia="pt-BR"/>
+        </w:rPr>
+        <w:t>Mesma orientação da tabela de requisitos funcionais. Explicar linha a linha de todas as tabelas.</w:t>
+      </w:r>
     </w:p>
     <w:p>
       <w:pPr>
@@ -10840,14 +11712,34 @@
           <w:lang w:eastAsia="pt-BR"/>
         </w:rPr>
         <w:lastRenderedPageBreak/>
-        <w:t>Tabela 2 – Requisitos não-funcionais de Segurança</w:t>
+        <w:t xml:space="preserve">Tabela 2 – Requisitos </w:t>
+      </w:r>
+      <w:proofErr w:type="gramStart"/>
+      <w:r>
+        <w:rPr>
+          <w:rFonts w:ascii="Times New Roman" w:eastAsia="Times New Roman" w:hAnsi="Times New Roman" w:cs="Times New Roman"/>
+          <w:sz w:val="24"/>
+          <w:szCs w:val="24"/>
+          <w:lang w:eastAsia="pt-BR"/>
+        </w:rPr>
+        <w:t>não-funcionais</w:t>
+      </w:r>
+      <w:proofErr w:type="gramEnd"/>
+      <w:r>
+        <w:rPr>
+          <w:rFonts w:ascii="Times New Roman" w:eastAsia="Times New Roman" w:hAnsi="Times New Roman" w:cs="Times New Roman"/>
+          <w:sz w:val="24"/>
+          <w:szCs w:val="24"/>
+          <w:lang w:eastAsia="pt-BR"/>
+        </w:rPr>
+        <w:t xml:space="preserve"> de Segurança</w:t>
       </w:r>
     </w:p>
     <w:tbl>
       <w:tblPr>
         <w:tblStyle w:val="Tabelacomgrade"/>
         <w:tblW w:w="0" w:type="auto"/>
-        <w:tblLook w:val="04A0"/>
+        <w:tblLook w:val="04A0" w:firstRow="1" w:lastRow="0" w:firstColumn="1" w:lastColumn="0" w:noHBand="0" w:noVBand="1"/>
       </w:tblPr>
       <w:tblGrid>
         <w:gridCol w:w="1526"/>
@@ -10949,6 +11841,8 @@
                 <w:lang w:eastAsia="pt-BR"/>
               </w:rPr>
             </w:pPr>
+            <w:proofErr w:type="spellStart"/>
+            <w:proofErr w:type="gramStart"/>
             <w:r>
               <w:rPr>
                 <w:rFonts w:ascii="Times New Roman" w:eastAsia="Times New Roman" w:hAnsi="Times New Roman" w:cs="Times New Roman"/>
@@ -10958,6 +11852,8 @@
               </w:rPr>
               <w:t>GetNinjas</w:t>
             </w:r>
+            <w:proofErr w:type="spellEnd"/>
+            <w:proofErr w:type="gramEnd"/>
           </w:p>
         </w:tc>
         <w:tc>
@@ -10974,6 +11870,7 @@
                 <w:lang w:eastAsia="pt-BR"/>
               </w:rPr>
             </w:pPr>
+            <w:proofErr w:type="spellStart"/>
             <w:r>
               <w:rPr>
                 <w:rFonts w:ascii="Times New Roman" w:eastAsia="Times New Roman" w:hAnsi="Times New Roman" w:cs="Times New Roman"/>
@@ -10983,6 +11880,7 @@
               </w:rPr>
               <w:t>Iguanafix</w:t>
             </w:r>
+            <w:proofErr w:type="spellEnd"/>
           </w:p>
         </w:tc>
         <w:tc>
@@ -10999,6 +11897,7 @@
                 <w:lang w:eastAsia="pt-BR"/>
               </w:rPr>
             </w:pPr>
+            <w:proofErr w:type="gramStart"/>
             <w:r>
               <w:rPr>
                 <w:rFonts w:ascii="Times New Roman" w:eastAsia="Times New Roman" w:hAnsi="Times New Roman" w:cs="Times New Roman"/>
@@ -11006,58 +11905,74 @@
                 <w:szCs w:val="26"/>
                 <w:lang w:eastAsia="pt-BR"/>
               </w:rPr>
-              <w:t>Recomind.net</w:t>
-            </w:r>
-          </w:p>
-        </w:tc>
-        <w:tc>
-          <w:tcPr>
-            <w:tcW w:w="1134" w:type="dxa"/>
-          </w:tcPr>
-          <w:p>
-            <w:pPr>
-              <w:jc w:val="center"/>
+              <w:t>Recomind.</w:t>
+            </w:r>
+            <w:proofErr w:type="gramEnd"/>
+            <w:r>
               <w:rPr>
                 <w:rFonts w:ascii="Times New Roman" w:eastAsia="Times New Roman" w:hAnsi="Times New Roman" w:cs="Times New Roman"/>
                 <w:b/>
                 <w:szCs w:val="26"/>
                 <w:lang w:eastAsia="pt-BR"/>
               </w:rPr>
-            </w:pPr>
-            <w:r>
+              <w:t>net</w:t>
+            </w:r>
+          </w:p>
+        </w:tc>
+        <w:tc>
+          <w:tcPr>
+            <w:tcW w:w="1134" w:type="dxa"/>
+          </w:tcPr>
+          <w:p>
+            <w:pPr>
+              <w:jc w:val="center"/>
               <w:rPr>
                 <w:rFonts w:ascii="Times New Roman" w:eastAsia="Times New Roman" w:hAnsi="Times New Roman" w:cs="Times New Roman"/>
                 <w:b/>
                 <w:szCs w:val="26"/>
                 <w:lang w:eastAsia="pt-BR"/>
               </w:rPr>
-              <w:t>Bougue</w:t>
-            </w:r>
-          </w:p>
-        </w:tc>
-        <w:tc>
-          <w:tcPr>
-            <w:tcW w:w="1277" w:type="dxa"/>
-          </w:tcPr>
-          <w:p>
-            <w:pPr>
-              <w:jc w:val="center"/>
+            </w:pPr>
+            <w:proofErr w:type="spellStart"/>
+            <w:r>
               <w:rPr>
                 <w:rFonts w:ascii="Times New Roman" w:eastAsia="Times New Roman" w:hAnsi="Times New Roman" w:cs="Times New Roman"/>
                 <w:b/>
                 <w:szCs w:val="26"/>
                 <w:lang w:eastAsia="pt-BR"/>
               </w:rPr>
-            </w:pPr>
-            <w:r>
+              <w:t>Bougue</w:t>
+            </w:r>
+            <w:proofErr w:type="spellEnd"/>
+          </w:p>
+        </w:tc>
+        <w:tc>
+          <w:tcPr>
+            <w:tcW w:w="1277" w:type="dxa"/>
+          </w:tcPr>
+          <w:p>
+            <w:pPr>
+              <w:jc w:val="center"/>
               <w:rPr>
                 <w:rFonts w:ascii="Times New Roman" w:eastAsia="Times New Roman" w:hAnsi="Times New Roman" w:cs="Times New Roman"/>
                 <w:b/>
                 <w:szCs w:val="26"/>
                 <w:lang w:eastAsia="pt-BR"/>
               </w:rPr>
+            </w:pPr>
+            <w:proofErr w:type="spellStart"/>
+            <w:proofErr w:type="gramStart"/>
+            <w:r>
+              <w:rPr>
+                <w:rFonts w:ascii="Times New Roman" w:eastAsia="Times New Roman" w:hAnsi="Times New Roman" w:cs="Times New Roman"/>
+                <w:b/>
+                <w:szCs w:val="26"/>
+                <w:lang w:eastAsia="pt-BR"/>
+              </w:rPr>
               <w:t>ClickARQ</w:t>
             </w:r>
+            <w:proofErr w:type="spellEnd"/>
+            <w:proofErr w:type="gramEnd"/>
           </w:p>
         </w:tc>
       </w:tr>
@@ -11700,14 +12615,34 @@
           <w:szCs w:val="24"/>
           <w:lang w:eastAsia="pt-BR"/>
         </w:rPr>
-        <w:t>Tabela 3 – Requisitos não-funcionais de Performance</w:t>
+        <w:t xml:space="preserve">Tabela 3 – Requisitos </w:t>
+      </w:r>
+      <w:proofErr w:type="gramStart"/>
+      <w:r>
+        <w:rPr>
+          <w:rFonts w:ascii="Times New Roman" w:eastAsia="Times New Roman" w:hAnsi="Times New Roman" w:cs="Times New Roman"/>
+          <w:sz w:val="24"/>
+          <w:szCs w:val="24"/>
+          <w:lang w:eastAsia="pt-BR"/>
+        </w:rPr>
+        <w:t>não-funcionais</w:t>
+      </w:r>
+      <w:proofErr w:type="gramEnd"/>
+      <w:r>
+        <w:rPr>
+          <w:rFonts w:ascii="Times New Roman" w:eastAsia="Times New Roman" w:hAnsi="Times New Roman" w:cs="Times New Roman"/>
+          <w:sz w:val="24"/>
+          <w:szCs w:val="24"/>
+          <w:lang w:eastAsia="pt-BR"/>
+        </w:rPr>
+        <w:t xml:space="preserve"> de Performance</w:t>
       </w:r>
     </w:p>
     <w:tbl>
       <w:tblPr>
         <w:tblStyle w:val="Tabelacomgrade"/>
         <w:tblW w:w="0" w:type="auto"/>
-        <w:tblLook w:val="04A0"/>
+        <w:tblLook w:val="04A0" w:firstRow="1" w:lastRow="0" w:firstColumn="1" w:lastColumn="0" w:noHBand="0" w:noVBand="1"/>
       </w:tblPr>
       <w:tblGrid>
         <w:gridCol w:w="1526"/>
@@ -11809,6 +12744,8 @@
                 <w:lang w:eastAsia="pt-BR"/>
               </w:rPr>
             </w:pPr>
+            <w:proofErr w:type="spellStart"/>
+            <w:proofErr w:type="gramStart"/>
             <w:r>
               <w:rPr>
                 <w:rFonts w:ascii="Times New Roman" w:eastAsia="Times New Roman" w:hAnsi="Times New Roman" w:cs="Times New Roman"/>
@@ -11818,6 +12755,8 @@
               </w:rPr>
               <w:t>GetNinjas</w:t>
             </w:r>
+            <w:proofErr w:type="spellEnd"/>
+            <w:proofErr w:type="gramEnd"/>
           </w:p>
         </w:tc>
         <w:tc>
@@ -11834,6 +12773,7 @@
                 <w:lang w:eastAsia="pt-BR"/>
               </w:rPr>
             </w:pPr>
+            <w:proofErr w:type="spellStart"/>
             <w:r>
               <w:rPr>
                 <w:rFonts w:ascii="Times New Roman" w:eastAsia="Times New Roman" w:hAnsi="Times New Roman" w:cs="Times New Roman"/>
@@ -11843,6 +12783,7 @@
               </w:rPr>
               <w:t>Iguanafix</w:t>
             </w:r>
+            <w:proofErr w:type="spellEnd"/>
           </w:p>
         </w:tc>
         <w:tc>
@@ -11859,6 +12800,7 @@
                 <w:lang w:eastAsia="pt-BR"/>
               </w:rPr>
             </w:pPr>
+            <w:proofErr w:type="gramStart"/>
             <w:r>
               <w:rPr>
                 <w:rFonts w:ascii="Times New Roman" w:eastAsia="Times New Roman" w:hAnsi="Times New Roman" w:cs="Times New Roman"/>
@@ -11866,58 +12808,74 @@
                 <w:szCs w:val="26"/>
                 <w:lang w:eastAsia="pt-BR"/>
               </w:rPr>
-              <w:t>Recomind.net</w:t>
-            </w:r>
-          </w:p>
-        </w:tc>
-        <w:tc>
-          <w:tcPr>
-            <w:tcW w:w="1134" w:type="dxa"/>
-          </w:tcPr>
-          <w:p>
-            <w:pPr>
-              <w:jc w:val="center"/>
+              <w:t>Recomind.</w:t>
+            </w:r>
+            <w:proofErr w:type="gramEnd"/>
+            <w:r>
               <w:rPr>
                 <w:rFonts w:ascii="Times New Roman" w:eastAsia="Times New Roman" w:hAnsi="Times New Roman" w:cs="Times New Roman"/>
                 <w:b/>
                 <w:szCs w:val="26"/>
                 <w:lang w:eastAsia="pt-BR"/>
               </w:rPr>
-            </w:pPr>
-            <w:r>
+              <w:t>net</w:t>
+            </w:r>
+          </w:p>
+        </w:tc>
+        <w:tc>
+          <w:tcPr>
+            <w:tcW w:w="1134" w:type="dxa"/>
+          </w:tcPr>
+          <w:p>
+            <w:pPr>
+              <w:jc w:val="center"/>
               <w:rPr>
                 <w:rFonts w:ascii="Times New Roman" w:eastAsia="Times New Roman" w:hAnsi="Times New Roman" w:cs="Times New Roman"/>
                 <w:b/>
                 <w:szCs w:val="26"/>
                 <w:lang w:eastAsia="pt-BR"/>
               </w:rPr>
-              <w:t>Bougue</w:t>
-            </w:r>
-          </w:p>
-        </w:tc>
-        <w:tc>
-          <w:tcPr>
-            <w:tcW w:w="1277" w:type="dxa"/>
-          </w:tcPr>
-          <w:p>
-            <w:pPr>
-              <w:jc w:val="center"/>
+            </w:pPr>
+            <w:proofErr w:type="spellStart"/>
+            <w:r>
               <w:rPr>
                 <w:rFonts w:ascii="Times New Roman" w:eastAsia="Times New Roman" w:hAnsi="Times New Roman" w:cs="Times New Roman"/>
                 <w:b/>
                 <w:szCs w:val="26"/>
                 <w:lang w:eastAsia="pt-BR"/>
               </w:rPr>
-            </w:pPr>
-            <w:r>
+              <w:t>Bougue</w:t>
+            </w:r>
+            <w:proofErr w:type="spellEnd"/>
+          </w:p>
+        </w:tc>
+        <w:tc>
+          <w:tcPr>
+            <w:tcW w:w="1277" w:type="dxa"/>
+          </w:tcPr>
+          <w:p>
+            <w:pPr>
+              <w:jc w:val="center"/>
               <w:rPr>
                 <w:rFonts w:ascii="Times New Roman" w:eastAsia="Times New Roman" w:hAnsi="Times New Roman" w:cs="Times New Roman"/>
                 <w:b/>
                 <w:szCs w:val="26"/>
                 <w:lang w:eastAsia="pt-BR"/>
               </w:rPr>
+            </w:pPr>
+            <w:proofErr w:type="spellStart"/>
+            <w:proofErr w:type="gramStart"/>
+            <w:r>
+              <w:rPr>
+                <w:rFonts w:ascii="Times New Roman" w:eastAsia="Times New Roman" w:hAnsi="Times New Roman" w:cs="Times New Roman"/>
+                <w:b/>
+                <w:szCs w:val="26"/>
+                <w:lang w:eastAsia="pt-BR"/>
+              </w:rPr>
               <w:t>ClickARQ</w:t>
             </w:r>
+            <w:proofErr w:type="spellEnd"/>
+            <w:proofErr w:type="gramEnd"/>
           </w:p>
         </w:tc>
       </w:tr>
@@ -12611,7 +13569,27 @@
           <w:lang w:eastAsia="pt-BR"/>
         </w:rPr>
         <w:lastRenderedPageBreak/>
-        <w:t xml:space="preserve">Tabela 4 – Requisitos não-funcionais de </w:t>
+        <w:t xml:space="preserve">Tabela 4 – Requisitos </w:t>
+      </w:r>
+      <w:proofErr w:type="gramStart"/>
+      <w:r>
+        <w:rPr>
+          <w:rFonts w:ascii="Times New Roman" w:eastAsia="Times New Roman" w:hAnsi="Times New Roman" w:cs="Times New Roman"/>
+          <w:sz w:val="24"/>
+          <w:szCs w:val="24"/>
+          <w:lang w:eastAsia="pt-BR"/>
+        </w:rPr>
+        <w:t>não-funcionais</w:t>
+      </w:r>
+      <w:proofErr w:type="gramEnd"/>
+      <w:r>
+        <w:rPr>
+          <w:rFonts w:ascii="Times New Roman" w:eastAsia="Times New Roman" w:hAnsi="Times New Roman" w:cs="Times New Roman"/>
+          <w:sz w:val="24"/>
+          <w:szCs w:val="24"/>
+          <w:lang w:eastAsia="pt-BR"/>
+        </w:rPr>
+        <w:t xml:space="preserve"> de </w:t>
       </w:r>
       <w:r>
         <w:rPr>
@@ -12627,7 +13605,7 @@
       <w:tblPr>
         <w:tblStyle w:val="Tabelacomgrade"/>
         <w:tblW w:w="0" w:type="auto"/>
-        <w:tblLook w:val="04A0"/>
+        <w:tblLook w:val="04A0" w:firstRow="1" w:lastRow="0" w:firstColumn="1" w:lastColumn="0" w:noHBand="0" w:noVBand="1"/>
       </w:tblPr>
       <w:tblGrid>
         <w:gridCol w:w="1668"/>
@@ -12729,6 +13707,8 @@
                 <w:lang w:eastAsia="pt-BR"/>
               </w:rPr>
             </w:pPr>
+            <w:proofErr w:type="spellStart"/>
+            <w:proofErr w:type="gramStart"/>
             <w:r>
               <w:rPr>
                 <w:rFonts w:ascii="Times New Roman" w:eastAsia="Times New Roman" w:hAnsi="Times New Roman" w:cs="Times New Roman"/>
@@ -12738,6 +13718,8 @@
               </w:rPr>
               <w:t>GetNinjas</w:t>
             </w:r>
+            <w:proofErr w:type="spellEnd"/>
+            <w:proofErr w:type="gramEnd"/>
           </w:p>
         </w:tc>
         <w:tc>
@@ -12754,6 +13736,7 @@
                 <w:lang w:eastAsia="pt-BR"/>
               </w:rPr>
             </w:pPr>
+            <w:proofErr w:type="spellStart"/>
             <w:r>
               <w:rPr>
                 <w:rFonts w:ascii="Times New Roman" w:eastAsia="Times New Roman" w:hAnsi="Times New Roman" w:cs="Times New Roman"/>
@@ -12763,6 +13746,7 @@
               </w:rPr>
               <w:t>Iguanafix</w:t>
             </w:r>
+            <w:proofErr w:type="spellEnd"/>
           </w:p>
         </w:tc>
         <w:tc>
@@ -12779,6 +13763,7 @@
                 <w:lang w:eastAsia="pt-BR"/>
               </w:rPr>
             </w:pPr>
+            <w:proofErr w:type="gramStart"/>
             <w:r>
               <w:rPr>
                 <w:rFonts w:ascii="Times New Roman" w:eastAsia="Times New Roman" w:hAnsi="Times New Roman" w:cs="Times New Roman"/>
@@ -12786,58 +13771,74 @@
                 <w:szCs w:val="26"/>
                 <w:lang w:eastAsia="pt-BR"/>
               </w:rPr>
-              <w:t>Recomind.net</w:t>
-            </w:r>
-          </w:p>
-        </w:tc>
-        <w:tc>
-          <w:tcPr>
-            <w:tcW w:w="1134" w:type="dxa"/>
-          </w:tcPr>
-          <w:p>
-            <w:pPr>
-              <w:jc w:val="center"/>
+              <w:t>Recomind.</w:t>
+            </w:r>
+            <w:proofErr w:type="gramEnd"/>
+            <w:r>
               <w:rPr>
                 <w:rFonts w:ascii="Times New Roman" w:eastAsia="Times New Roman" w:hAnsi="Times New Roman" w:cs="Times New Roman"/>
                 <w:b/>
                 <w:szCs w:val="26"/>
                 <w:lang w:eastAsia="pt-BR"/>
               </w:rPr>
-            </w:pPr>
-            <w:r>
+              <w:t>net</w:t>
+            </w:r>
+          </w:p>
+        </w:tc>
+        <w:tc>
+          <w:tcPr>
+            <w:tcW w:w="1134" w:type="dxa"/>
+          </w:tcPr>
+          <w:p>
+            <w:pPr>
+              <w:jc w:val="center"/>
               <w:rPr>
                 <w:rFonts w:ascii="Times New Roman" w:eastAsia="Times New Roman" w:hAnsi="Times New Roman" w:cs="Times New Roman"/>
                 <w:b/>
                 <w:szCs w:val="26"/>
                 <w:lang w:eastAsia="pt-BR"/>
               </w:rPr>
-              <w:t>Bougue</w:t>
-            </w:r>
-          </w:p>
-        </w:tc>
-        <w:tc>
-          <w:tcPr>
-            <w:tcW w:w="1277" w:type="dxa"/>
-          </w:tcPr>
-          <w:p>
-            <w:pPr>
-              <w:jc w:val="center"/>
+            </w:pPr>
+            <w:proofErr w:type="spellStart"/>
+            <w:r>
               <w:rPr>
                 <w:rFonts w:ascii="Times New Roman" w:eastAsia="Times New Roman" w:hAnsi="Times New Roman" w:cs="Times New Roman"/>
                 <w:b/>
                 <w:szCs w:val="26"/>
                 <w:lang w:eastAsia="pt-BR"/>
               </w:rPr>
-            </w:pPr>
-            <w:r>
+              <w:t>Bougue</w:t>
+            </w:r>
+            <w:proofErr w:type="spellEnd"/>
+          </w:p>
+        </w:tc>
+        <w:tc>
+          <w:tcPr>
+            <w:tcW w:w="1277" w:type="dxa"/>
+          </w:tcPr>
+          <w:p>
+            <w:pPr>
+              <w:jc w:val="center"/>
               <w:rPr>
                 <w:rFonts w:ascii="Times New Roman" w:eastAsia="Times New Roman" w:hAnsi="Times New Roman" w:cs="Times New Roman"/>
                 <w:b/>
                 <w:szCs w:val="26"/>
                 <w:lang w:eastAsia="pt-BR"/>
               </w:rPr>
+            </w:pPr>
+            <w:proofErr w:type="spellStart"/>
+            <w:proofErr w:type="gramStart"/>
+            <w:r>
+              <w:rPr>
+                <w:rFonts w:ascii="Times New Roman" w:eastAsia="Times New Roman" w:hAnsi="Times New Roman" w:cs="Times New Roman"/>
+                <w:b/>
+                <w:szCs w:val="26"/>
+                <w:lang w:eastAsia="pt-BR"/>
+              </w:rPr>
               <w:t>ClickARQ</w:t>
             </w:r>
+            <w:proofErr w:type="spellEnd"/>
+            <w:proofErr w:type="gramEnd"/>
           </w:p>
         </w:tc>
       </w:tr>
@@ -13694,14 +14695,45 @@
           <w:szCs w:val="24"/>
           <w:lang w:eastAsia="pt-BR"/>
         </w:rPr>
-        <w:t>Tabela 5 – Requisitos não-funcionais de Manutenabilidade</w:t>
-      </w:r>
+        <w:t xml:space="preserve">Tabela 5 – Requisitos </w:t>
+      </w:r>
+      <w:proofErr w:type="gramStart"/>
+      <w:r>
+        <w:rPr>
+          <w:rFonts w:ascii="Times New Roman" w:eastAsia="Times New Roman" w:hAnsi="Times New Roman" w:cs="Times New Roman"/>
+          <w:sz w:val="24"/>
+          <w:szCs w:val="24"/>
+          <w:lang w:eastAsia="pt-BR"/>
+        </w:rPr>
+        <w:t>não-funcionais</w:t>
+      </w:r>
+      <w:proofErr w:type="gramEnd"/>
+      <w:r>
+        <w:rPr>
+          <w:rFonts w:ascii="Times New Roman" w:eastAsia="Times New Roman" w:hAnsi="Times New Roman" w:cs="Times New Roman"/>
+          <w:sz w:val="24"/>
+          <w:szCs w:val="24"/>
+          <w:lang w:eastAsia="pt-BR"/>
+        </w:rPr>
+        <w:t xml:space="preserve"> de </w:t>
+      </w:r>
+      <w:proofErr w:type="spellStart"/>
+      <w:r>
+        <w:rPr>
+          <w:rFonts w:ascii="Times New Roman" w:eastAsia="Times New Roman" w:hAnsi="Times New Roman" w:cs="Times New Roman"/>
+          <w:sz w:val="24"/>
+          <w:szCs w:val="24"/>
+          <w:lang w:eastAsia="pt-BR"/>
+        </w:rPr>
+        <w:t>Manutenabilidade</w:t>
+      </w:r>
+      <w:proofErr w:type="spellEnd"/>
     </w:p>
     <w:tbl>
       <w:tblPr>
         <w:tblStyle w:val="Tabelacomgrade"/>
         <w:tblW w:w="0" w:type="auto"/>
-        <w:tblLook w:val="04A0"/>
+        <w:tblLook w:val="04A0" w:firstRow="1" w:lastRow="0" w:firstColumn="1" w:lastColumn="0" w:noHBand="0" w:noVBand="1"/>
       </w:tblPr>
       <w:tblGrid>
         <w:gridCol w:w="1668"/>
@@ -13803,6 +14835,8 @@
                 <w:lang w:eastAsia="pt-BR"/>
               </w:rPr>
             </w:pPr>
+            <w:proofErr w:type="spellStart"/>
+            <w:proofErr w:type="gramStart"/>
             <w:r>
               <w:rPr>
                 <w:rFonts w:ascii="Times New Roman" w:eastAsia="Times New Roman" w:hAnsi="Times New Roman" w:cs="Times New Roman"/>
@@ -13812,6 +14846,8 @@
               </w:rPr>
               <w:t>GetNinjas</w:t>
             </w:r>
+            <w:proofErr w:type="spellEnd"/>
+            <w:proofErr w:type="gramEnd"/>
           </w:p>
         </w:tc>
         <w:tc>
@@ -13828,6 +14864,7 @@
                 <w:lang w:eastAsia="pt-BR"/>
               </w:rPr>
             </w:pPr>
+            <w:proofErr w:type="spellStart"/>
             <w:r>
               <w:rPr>
                 <w:rFonts w:ascii="Times New Roman" w:eastAsia="Times New Roman" w:hAnsi="Times New Roman" w:cs="Times New Roman"/>
@@ -13837,6 +14874,7 @@
               </w:rPr>
               <w:t>Iguanafix</w:t>
             </w:r>
+            <w:proofErr w:type="spellEnd"/>
           </w:p>
         </w:tc>
         <w:tc>
@@ -13853,6 +14891,7 @@
                 <w:lang w:eastAsia="pt-BR"/>
               </w:rPr>
             </w:pPr>
+            <w:proofErr w:type="gramStart"/>
             <w:r>
               <w:rPr>
                 <w:rFonts w:ascii="Times New Roman" w:eastAsia="Times New Roman" w:hAnsi="Times New Roman" w:cs="Times New Roman"/>
@@ -13860,58 +14899,74 @@
                 <w:szCs w:val="26"/>
                 <w:lang w:eastAsia="pt-BR"/>
               </w:rPr>
-              <w:t>Recomind.net</w:t>
-            </w:r>
-          </w:p>
-        </w:tc>
-        <w:tc>
-          <w:tcPr>
-            <w:tcW w:w="1134" w:type="dxa"/>
-          </w:tcPr>
-          <w:p>
-            <w:pPr>
-              <w:jc w:val="center"/>
+              <w:t>Recomind.</w:t>
+            </w:r>
+            <w:proofErr w:type="gramEnd"/>
+            <w:r>
               <w:rPr>
                 <w:rFonts w:ascii="Times New Roman" w:eastAsia="Times New Roman" w:hAnsi="Times New Roman" w:cs="Times New Roman"/>
                 <w:b/>
                 <w:szCs w:val="26"/>
                 <w:lang w:eastAsia="pt-BR"/>
               </w:rPr>
-            </w:pPr>
-            <w:r>
+              <w:t>net</w:t>
+            </w:r>
+          </w:p>
+        </w:tc>
+        <w:tc>
+          <w:tcPr>
+            <w:tcW w:w="1134" w:type="dxa"/>
+          </w:tcPr>
+          <w:p>
+            <w:pPr>
+              <w:jc w:val="center"/>
               <w:rPr>
                 <w:rFonts w:ascii="Times New Roman" w:eastAsia="Times New Roman" w:hAnsi="Times New Roman" w:cs="Times New Roman"/>
                 <w:b/>
                 <w:szCs w:val="26"/>
                 <w:lang w:eastAsia="pt-BR"/>
               </w:rPr>
-              <w:t>Bougue</w:t>
-            </w:r>
-          </w:p>
-        </w:tc>
-        <w:tc>
-          <w:tcPr>
-            <w:tcW w:w="1277" w:type="dxa"/>
-          </w:tcPr>
-          <w:p>
-            <w:pPr>
-              <w:jc w:val="center"/>
+            </w:pPr>
+            <w:proofErr w:type="spellStart"/>
+            <w:r>
               <w:rPr>
                 <w:rFonts w:ascii="Times New Roman" w:eastAsia="Times New Roman" w:hAnsi="Times New Roman" w:cs="Times New Roman"/>
                 <w:b/>
                 <w:szCs w:val="26"/>
                 <w:lang w:eastAsia="pt-BR"/>
               </w:rPr>
-            </w:pPr>
-            <w:r>
+              <w:t>Bougue</w:t>
+            </w:r>
+            <w:proofErr w:type="spellEnd"/>
+          </w:p>
+        </w:tc>
+        <w:tc>
+          <w:tcPr>
+            <w:tcW w:w="1277" w:type="dxa"/>
+          </w:tcPr>
+          <w:p>
+            <w:pPr>
+              <w:jc w:val="center"/>
               <w:rPr>
                 <w:rFonts w:ascii="Times New Roman" w:eastAsia="Times New Roman" w:hAnsi="Times New Roman" w:cs="Times New Roman"/>
                 <w:b/>
                 <w:szCs w:val="26"/>
                 <w:lang w:eastAsia="pt-BR"/>
               </w:rPr>
+            </w:pPr>
+            <w:proofErr w:type="spellStart"/>
+            <w:proofErr w:type="gramStart"/>
+            <w:r>
+              <w:rPr>
+                <w:rFonts w:ascii="Times New Roman" w:eastAsia="Times New Roman" w:hAnsi="Times New Roman" w:cs="Times New Roman"/>
+                <w:b/>
+                <w:szCs w:val="26"/>
+                <w:lang w:eastAsia="pt-BR"/>
+              </w:rPr>
               <w:t>ClickARQ</w:t>
             </w:r>
+            <w:proofErr w:type="spellEnd"/>
+            <w:proofErr w:type="gramEnd"/>
           </w:p>
         </w:tc>
       </w:tr>
@@ -14171,14 +15226,34 @@
           <w:lang w:eastAsia="pt-BR"/>
         </w:rPr>
         <w:lastRenderedPageBreak/>
-        <w:t>Tabela 6 – Requisitos não-funcionais de Documentação</w:t>
+        <w:t xml:space="preserve">Tabela 6 – Requisitos </w:t>
+      </w:r>
+      <w:proofErr w:type="gramStart"/>
+      <w:r>
+        <w:rPr>
+          <w:rFonts w:ascii="Times New Roman" w:eastAsia="Times New Roman" w:hAnsi="Times New Roman" w:cs="Times New Roman"/>
+          <w:sz w:val="24"/>
+          <w:szCs w:val="24"/>
+          <w:lang w:eastAsia="pt-BR"/>
+        </w:rPr>
+        <w:t>não-funcionais</w:t>
+      </w:r>
+      <w:proofErr w:type="gramEnd"/>
+      <w:r>
+        <w:rPr>
+          <w:rFonts w:ascii="Times New Roman" w:eastAsia="Times New Roman" w:hAnsi="Times New Roman" w:cs="Times New Roman"/>
+          <w:sz w:val="24"/>
+          <w:szCs w:val="24"/>
+          <w:lang w:eastAsia="pt-BR"/>
+        </w:rPr>
+        <w:t xml:space="preserve"> de Documentação</w:t>
       </w:r>
     </w:p>
     <w:tbl>
       <w:tblPr>
         <w:tblStyle w:val="Tabelacomgrade"/>
         <w:tblW w:w="0" w:type="auto"/>
-        <w:tblLook w:val="04A0"/>
+        <w:tblLook w:val="04A0" w:firstRow="1" w:lastRow="0" w:firstColumn="1" w:lastColumn="0" w:noHBand="0" w:noVBand="1"/>
       </w:tblPr>
       <w:tblGrid>
         <w:gridCol w:w="1668"/>
@@ -14280,6 +15355,8 @@
                 <w:lang w:eastAsia="pt-BR"/>
               </w:rPr>
             </w:pPr>
+            <w:proofErr w:type="spellStart"/>
+            <w:proofErr w:type="gramStart"/>
             <w:r>
               <w:rPr>
                 <w:rFonts w:ascii="Times New Roman" w:eastAsia="Times New Roman" w:hAnsi="Times New Roman" w:cs="Times New Roman"/>
@@ -14289,6 +15366,8 @@
               </w:rPr>
               <w:t>GetNinjas</w:t>
             </w:r>
+            <w:proofErr w:type="spellEnd"/>
+            <w:proofErr w:type="gramEnd"/>
           </w:p>
         </w:tc>
         <w:tc>
@@ -14305,6 +15384,7 @@
                 <w:lang w:eastAsia="pt-BR"/>
               </w:rPr>
             </w:pPr>
+            <w:proofErr w:type="spellStart"/>
             <w:r>
               <w:rPr>
                 <w:rFonts w:ascii="Times New Roman" w:eastAsia="Times New Roman" w:hAnsi="Times New Roman" w:cs="Times New Roman"/>
@@ -14314,6 +15394,7 @@
               </w:rPr>
               <w:t>Iguanafix</w:t>
             </w:r>
+            <w:proofErr w:type="spellEnd"/>
           </w:p>
         </w:tc>
         <w:tc>
@@ -14330,6 +15411,7 @@
                 <w:lang w:eastAsia="pt-BR"/>
               </w:rPr>
             </w:pPr>
+            <w:proofErr w:type="gramStart"/>
             <w:r>
               <w:rPr>
                 <w:rFonts w:ascii="Times New Roman" w:eastAsia="Times New Roman" w:hAnsi="Times New Roman" w:cs="Times New Roman"/>
@@ -14337,58 +15419,74 @@
                 <w:szCs w:val="26"/>
                 <w:lang w:eastAsia="pt-BR"/>
               </w:rPr>
-              <w:t>Recomind.net</w:t>
-            </w:r>
-          </w:p>
-        </w:tc>
-        <w:tc>
-          <w:tcPr>
-            <w:tcW w:w="1134" w:type="dxa"/>
-          </w:tcPr>
-          <w:p>
-            <w:pPr>
-              <w:jc w:val="center"/>
+              <w:t>Recomind.</w:t>
+            </w:r>
+            <w:proofErr w:type="gramEnd"/>
+            <w:r>
               <w:rPr>
                 <w:rFonts w:ascii="Times New Roman" w:eastAsia="Times New Roman" w:hAnsi="Times New Roman" w:cs="Times New Roman"/>
                 <w:b/>
                 <w:szCs w:val="26"/>
                 <w:lang w:eastAsia="pt-BR"/>
               </w:rPr>
-            </w:pPr>
-            <w:r>
+              <w:t>net</w:t>
+            </w:r>
+          </w:p>
+        </w:tc>
+        <w:tc>
+          <w:tcPr>
+            <w:tcW w:w="1134" w:type="dxa"/>
+          </w:tcPr>
+          <w:p>
+            <w:pPr>
+              <w:jc w:val="center"/>
               <w:rPr>
                 <w:rFonts w:ascii="Times New Roman" w:eastAsia="Times New Roman" w:hAnsi="Times New Roman" w:cs="Times New Roman"/>
                 <w:b/>
                 <w:szCs w:val="26"/>
                 <w:lang w:eastAsia="pt-BR"/>
               </w:rPr>
-              <w:t>Bougue</w:t>
-            </w:r>
-          </w:p>
-        </w:tc>
-        <w:tc>
-          <w:tcPr>
-            <w:tcW w:w="1277" w:type="dxa"/>
-          </w:tcPr>
-          <w:p>
-            <w:pPr>
-              <w:jc w:val="center"/>
+            </w:pPr>
+            <w:proofErr w:type="spellStart"/>
+            <w:r>
               <w:rPr>
                 <w:rFonts w:ascii="Times New Roman" w:eastAsia="Times New Roman" w:hAnsi="Times New Roman" w:cs="Times New Roman"/>
                 <w:b/>
                 <w:szCs w:val="26"/>
                 <w:lang w:eastAsia="pt-BR"/>
               </w:rPr>
-            </w:pPr>
-            <w:r>
+              <w:t>Bougue</w:t>
+            </w:r>
+            <w:proofErr w:type="spellEnd"/>
+          </w:p>
+        </w:tc>
+        <w:tc>
+          <w:tcPr>
+            <w:tcW w:w="1277" w:type="dxa"/>
+          </w:tcPr>
+          <w:p>
+            <w:pPr>
+              <w:jc w:val="center"/>
               <w:rPr>
                 <w:rFonts w:ascii="Times New Roman" w:eastAsia="Times New Roman" w:hAnsi="Times New Roman" w:cs="Times New Roman"/>
                 <w:b/>
                 <w:szCs w:val="26"/>
                 <w:lang w:eastAsia="pt-BR"/>
               </w:rPr>
+            </w:pPr>
+            <w:proofErr w:type="spellStart"/>
+            <w:proofErr w:type="gramStart"/>
+            <w:r>
+              <w:rPr>
+                <w:rFonts w:ascii="Times New Roman" w:eastAsia="Times New Roman" w:hAnsi="Times New Roman" w:cs="Times New Roman"/>
+                <w:b/>
+                <w:szCs w:val="26"/>
+                <w:lang w:eastAsia="pt-BR"/>
+              </w:rPr>
               <w:t>ClickARQ</w:t>
             </w:r>
+            <w:proofErr w:type="spellEnd"/>
+            <w:proofErr w:type="gramEnd"/>
           </w:p>
         </w:tc>
       </w:tr>
@@ -14977,6 +16075,7 @@
           <w:lang w:eastAsia="pt-BR"/>
         </w:rPr>
       </w:pPr>
+      <w:proofErr w:type="gramStart"/>
       <w:r>
         <w:rPr>
           <w:rFonts w:ascii="Times New Roman" w:eastAsia="Times New Roman" w:hAnsi="Times New Roman" w:cs="Times New Roman"/>
@@ -14986,7 +16085,19 @@
           <w:u w:val="single"/>
           <w:lang w:eastAsia="pt-BR"/>
         </w:rPr>
-        <w:t>banco de dados que será utilizado</w:t>
+        <w:t>banco</w:t>
+      </w:r>
+      <w:proofErr w:type="gramEnd"/>
+      <w:r>
+        <w:rPr>
+          <w:rFonts w:ascii="Times New Roman" w:eastAsia="Times New Roman" w:hAnsi="Times New Roman" w:cs="Times New Roman"/>
+          <w:color w:val="FF0000"/>
+          <w:sz w:val="24"/>
+          <w:szCs w:val="24"/>
+          <w:u w:val="single"/>
+          <w:lang w:eastAsia="pt-BR"/>
+        </w:rPr>
+        <w:t xml:space="preserve"> de dados que será utilizado</w:t>
       </w:r>
     </w:p>
     <w:p>
@@ -15007,6 +16118,7 @@
           <w:lang w:eastAsia="pt-BR"/>
         </w:rPr>
       </w:pPr>
+      <w:proofErr w:type="gramStart"/>
       <w:r>
         <w:rPr>
           <w:rFonts w:ascii="Times New Roman" w:eastAsia="Times New Roman" w:hAnsi="Times New Roman" w:cs="Times New Roman"/>
@@ -15016,7 +16128,19 @@
           <w:u w:val="single"/>
           <w:lang w:eastAsia="pt-BR"/>
         </w:rPr>
-        <w:t>linguagem que será desenvolvida a aplicação.</w:t>
+        <w:t>linguagem</w:t>
+      </w:r>
+      <w:proofErr w:type="gramEnd"/>
+      <w:r>
+        <w:rPr>
+          <w:rFonts w:ascii="Times New Roman" w:eastAsia="Times New Roman" w:hAnsi="Times New Roman" w:cs="Times New Roman"/>
+          <w:color w:val="FF0000"/>
+          <w:sz w:val="24"/>
+          <w:szCs w:val="24"/>
+          <w:u w:val="single"/>
+          <w:lang w:eastAsia="pt-BR"/>
+        </w:rPr>
+        <w:t xml:space="preserve"> que será desenvolvida a aplicação.</w:t>
       </w:r>
     </w:p>
     <w:p>
@@ -15402,7 +16526,25 @@
           <w:sz w:val="24"/>
           <w:szCs w:val="24"/>
         </w:rPr>
-        <w:t xml:space="preserve"> Porto Alegre: Bookman.</w:t>
+        <w:t xml:space="preserve"> Porto Alegre: </w:t>
+      </w:r>
+      <w:proofErr w:type="spellStart"/>
+      <w:r>
+        <w:rPr>
+          <w:rFonts w:ascii="Times New Roman" w:hAnsi="Times New Roman" w:cs="Times New Roman"/>
+          <w:sz w:val="24"/>
+          <w:szCs w:val="24"/>
+        </w:rPr>
+        <w:t>Bookman</w:t>
+      </w:r>
+      <w:proofErr w:type="spellEnd"/>
+      <w:r>
+        <w:rPr>
+          <w:rFonts w:ascii="Times New Roman" w:hAnsi="Times New Roman" w:cs="Times New Roman"/>
+          <w:sz w:val="24"/>
+          <w:szCs w:val="24"/>
+        </w:rPr>
+        <w:t>.</w:t>
       </w:r>
     </w:p>
     <w:p>
@@ -15486,7 +16628,25 @@
           <w:sz w:val="24"/>
           <w:szCs w:val="24"/>
         </w:rPr>
-        <w:t>http://revistapegn.globo.com/Revista/Common/0,,EMI337305-17180,00-STARTUPS+QUE+CONECTAM+CONSUMIDORES+E+PRESTADORES+DE+SERVICOS.html</w:t>
+        <w:t>http://revistapegn.globo.com/Revista/Common/0</w:t>
+      </w:r>
+      <w:proofErr w:type="gramStart"/>
+      <w:r>
+        <w:rPr>
+          <w:rFonts w:ascii="Times New Roman" w:hAnsi="Times New Roman" w:cs="Times New Roman"/>
+          <w:sz w:val="24"/>
+          <w:szCs w:val="24"/>
+        </w:rPr>
+        <w:t>,,</w:t>
+      </w:r>
+      <w:proofErr w:type="gramEnd"/>
+      <w:r>
+        <w:rPr>
+          <w:rFonts w:ascii="Times New Roman" w:hAnsi="Times New Roman" w:cs="Times New Roman"/>
+          <w:sz w:val="24"/>
+          <w:szCs w:val="24"/>
+        </w:rPr>
+        <w:t>EMI337305-17180,00-STARTUPS+QUE+CONECTAM+CONSUMIDORES+E+PRESTADORES+DE+SERVICOS.html</w:t>
       </w:r>
       <w:r>
         <w:rPr>
@@ -15565,13 +16725,23 @@
           <w:szCs w:val="24"/>
         </w:rPr>
       </w:pPr>
-      <w:r>
-        <w:rPr>
-          <w:rFonts w:ascii="Times New Roman" w:hAnsi="Times New Roman" w:cs="Times New Roman"/>
-          <w:sz w:val="24"/>
-          <w:szCs w:val="24"/>
-        </w:rPr>
-        <w:t xml:space="preserve">RECOMIND.NET – </w:t>
+      <w:proofErr w:type="gramStart"/>
+      <w:r>
+        <w:rPr>
+          <w:rFonts w:ascii="Times New Roman" w:hAnsi="Times New Roman" w:cs="Times New Roman"/>
+          <w:sz w:val="24"/>
+          <w:szCs w:val="24"/>
+        </w:rPr>
+        <w:t>RECOMIND.</w:t>
+      </w:r>
+      <w:proofErr w:type="gramEnd"/>
+      <w:r>
+        <w:rPr>
+          <w:rFonts w:ascii="Times New Roman" w:hAnsi="Times New Roman" w:cs="Times New Roman"/>
+          <w:sz w:val="24"/>
+          <w:szCs w:val="24"/>
+        </w:rPr>
+        <w:t xml:space="preserve">NET – </w:t>
       </w:r>
       <w:r>
         <w:rPr>
@@ -15590,6 +16760,7 @@
         </w:rPr>
         <w:t xml:space="preserve"> Disponível em: &lt;</w:t>
       </w:r>
+      <w:proofErr w:type="gramStart"/>
       <w:r>
         <w:rPr>
           <w:rFonts w:ascii="Times New Roman" w:hAnsi="Times New Roman" w:cs="Times New Roman"/>
@@ -15607,7 +16778,16 @@
           <w:sz w:val="24"/>
           <w:szCs w:val="24"/>
         </w:rPr>
-        <w:t>http://www.recomind.net</w:t>
+        <w:t>http:</w:t>
+      </w:r>
+      <w:proofErr w:type="gramEnd"/>
+      <w:r>
+        <w:rPr>
+          <w:rFonts w:ascii="Times New Roman" w:hAnsi="Times New Roman" w:cs="Times New Roman"/>
+          <w:sz w:val="24"/>
+          <w:szCs w:val="24"/>
+        </w:rPr>
+        <w:t>//www.recomind.net</w:t>
       </w:r>
       <w:r>
         <w:rPr>
@@ -15648,7 +16828,7 @@
 </file>
 
 <file path=word/endnotes.xml><?xml version="1.0" encoding="utf-8"?>
-<w:endnotes xmlns:ve="http://schemas.openxmlformats.org/markup-compatibility/2006" xmlns:o="urn:schemas-microsoft-com:office:office" xmlns:r="http://schemas.openxmlformats.org/officeDocument/2006/relationships" xmlns:m="http://schemas.openxmlformats.org/officeDocument/2006/math" xmlns:v="urn:schemas-microsoft-com:vml" xmlns:wp="http://schemas.openxmlformats.org/drawingml/2006/wordprocessingDrawing" xmlns:w10="urn:schemas-microsoft-com:office:word" xmlns:w="http://schemas.openxmlformats.org/wordprocessingml/2006/main" xmlns:wne="http://schemas.microsoft.com/office/word/2006/wordml">
+<w:endnotes xmlns:wpc="http://schemas.microsoft.com/office/word/2010/wordprocessingCanvas" xmlns:mc="http://schemas.openxmlformats.org/markup-compatibility/2006" xmlns:o="urn:schemas-microsoft-com:office:office" xmlns:r="http://schemas.openxmlformats.org/officeDocument/2006/relationships" xmlns:m="http://schemas.openxmlformats.org/officeDocument/2006/math" xmlns:v="urn:schemas-microsoft-com:vml" xmlns:wp14="http://schemas.microsoft.com/office/word/2010/wordprocessingDrawing" xmlns:wp="http://schemas.openxmlformats.org/drawingml/2006/wordprocessingDrawing" xmlns:w10="urn:schemas-microsoft-com:office:word" xmlns:w="http://schemas.openxmlformats.org/wordprocessingml/2006/main" xmlns:w14="http://schemas.microsoft.com/office/word/2010/wordml" xmlns:wpg="http://schemas.microsoft.com/office/word/2010/wordprocessingGroup" xmlns:wpi="http://schemas.microsoft.com/office/word/2010/wordprocessingInk" xmlns:wne="http://schemas.microsoft.com/office/word/2006/wordml" xmlns:wps="http://schemas.microsoft.com/office/word/2010/wordprocessingShape" mc:Ignorable="w14 wp14">
   <w:endnote w:type="separator" w:id="-1">
     <w:p>
       <w:pPr>
@@ -15673,7 +16853,7 @@
 </file>
 
 <file path=word/footnotes.xml><?xml version="1.0" encoding="utf-8"?>
-<w:footnotes xmlns:ve="http://schemas.openxmlformats.org/markup-compatibility/2006" xmlns:o="urn:schemas-microsoft-com:office:office" xmlns:r="http://schemas.openxmlformats.org/officeDocument/2006/relationships" xmlns:m="http://schemas.openxmlformats.org/officeDocument/2006/math" xmlns:v="urn:schemas-microsoft-com:vml" xmlns:wp="http://schemas.openxmlformats.org/drawingml/2006/wordprocessingDrawing" xmlns:w10="urn:schemas-microsoft-com:office:word" xmlns:w="http://schemas.openxmlformats.org/wordprocessingml/2006/main" xmlns:wne="http://schemas.microsoft.com/office/word/2006/wordml">
+<w:footnotes xmlns:wpc="http://schemas.microsoft.com/office/word/2010/wordprocessingCanvas" xmlns:mc="http://schemas.openxmlformats.org/markup-compatibility/2006" xmlns:o="urn:schemas-microsoft-com:office:office" xmlns:r="http://schemas.openxmlformats.org/officeDocument/2006/relationships" xmlns:m="http://schemas.openxmlformats.org/officeDocument/2006/math" xmlns:v="urn:schemas-microsoft-com:vml" xmlns:wp14="http://schemas.microsoft.com/office/word/2010/wordprocessingDrawing" xmlns:wp="http://schemas.openxmlformats.org/drawingml/2006/wordprocessingDrawing" xmlns:w10="urn:schemas-microsoft-com:office:word" xmlns:w="http://schemas.openxmlformats.org/wordprocessingml/2006/main" xmlns:w14="http://schemas.microsoft.com/office/word/2010/wordml" xmlns:wpg="http://schemas.microsoft.com/office/word/2010/wordprocessingGroup" xmlns:wpi="http://schemas.microsoft.com/office/word/2010/wordprocessingInk" xmlns:wne="http://schemas.microsoft.com/office/word/2006/wordml" xmlns:wps="http://schemas.microsoft.com/office/word/2010/wordprocessingShape" mc:Ignorable="w14 wp14">
   <w:footnote w:type="separator" w:id="-1">
     <w:p>
       <w:pPr>
@@ -15698,7 +16878,7 @@
 </file>
 
 <file path=word/header1.xml><?xml version="1.0" encoding="utf-8"?>
-<w:hdr xmlns:ve="http://schemas.openxmlformats.org/markup-compatibility/2006" xmlns:o="urn:schemas-microsoft-com:office:office" xmlns:r="http://schemas.openxmlformats.org/officeDocument/2006/relationships" xmlns:m="http://schemas.openxmlformats.org/officeDocument/2006/math" xmlns:v="urn:schemas-microsoft-com:vml" xmlns:wp="http://schemas.openxmlformats.org/drawingml/2006/wordprocessingDrawing" xmlns:w10="urn:schemas-microsoft-com:office:word" xmlns:w="http://schemas.openxmlformats.org/wordprocessingml/2006/main" xmlns:wne="http://schemas.microsoft.com/office/word/2006/wordml">
+<w:hdr xmlns:wpc="http://schemas.microsoft.com/office/word/2010/wordprocessingCanvas" xmlns:mc="http://schemas.openxmlformats.org/markup-compatibility/2006" xmlns:o="urn:schemas-microsoft-com:office:office" xmlns:r="http://schemas.openxmlformats.org/officeDocument/2006/relationships" xmlns:m="http://schemas.openxmlformats.org/officeDocument/2006/math" xmlns:v="urn:schemas-microsoft-com:vml" xmlns:wp14="http://schemas.microsoft.com/office/word/2010/wordprocessingDrawing" xmlns:wp="http://schemas.openxmlformats.org/drawingml/2006/wordprocessingDrawing" xmlns:w10="urn:schemas-microsoft-com:office:word" xmlns:w="http://schemas.openxmlformats.org/wordprocessingml/2006/main" xmlns:w14="http://schemas.microsoft.com/office/word/2010/wordml" xmlns:wpg="http://schemas.microsoft.com/office/word/2010/wordprocessingGroup" xmlns:wpi="http://schemas.microsoft.com/office/word/2010/wordprocessingInk" xmlns:wne="http://schemas.microsoft.com/office/word/2006/wordml" xmlns:wps="http://schemas.microsoft.com/office/word/2010/wordprocessingShape" mc:Ignorable="w14 wp14">
   <w:p>
     <w:pPr>
       <w:pStyle w:val="Cabealho"/>
@@ -15714,7 +16894,7 @@
 </file>
 
 <file path=word/header2.xml><?xml version="1.0" encoding="utf-8"?>
-<w:hdr xmlns:ve="http://schemas.openxmlformats.org/markup-compatibility/2006" xmlns:o="urn:schemas-microsoft-com:office:office" xmlns:r="http://schemas.openxmlformats.org/officeDocument/2006/relationships" xmlns:m="http://schemas.openxmlformats.org/officeDocument/2006/math" xmlns:v="urn:schemas-microsoft-com:vml" xmlns:wp="http://schemas.openxmlformats.org/drawingml/2006/wordprocessingDrawing" xmlns:w10="urn:schemas-microsoft-com:office:word" xmlns:w="http://schemas.openxmlformats.org/wordprocessingml/2006/main" xmlns:wne="http://schemas.microsoft.com/office/word/2006/wordml">
+<w:hdr xmlns:wpc="http://schemas.microsoft.com/office/word/2010/wordprocessingCanvas" xmlns:mc="http://schemas.openxmlformats.org/markup-compatibility/2006" xmlns:o="urn:schemas-microsoft-com:office:office" xmlns:r="http://schemas.openxmlformats.org/officeDocument/2006/relationships" xmlns:m="http://schemas.openxmlformats.org/officeDocument/2006/math" xmlns:v="urn:schemas-microsoft-com:vml" xmlns:wp14="http://schemas.microsoft.com/office/word/2010/wordprocessingDrawing" xmlns:wp="http://schemas.openxmlformats.org/drawingml/2006/wordprocessingDrawing" xmlns:w10="urn:schemas-microsoft-com:office:word" xmlns:w="http://schemas.openxmlformats.org/wordprocessingml/2006/main" xmlns:w14="http://schemas.microsoft.com/office/word/2010/wordml" xmlns:wpg="http://schemas.microsoft.com/office/word/2010/wordprocessingGroup" xmlns:wpi="http://schemas.microsoft.com/office/word/2010/wordprocessingInk" xmlns:wne="http://schemas.microsoft.com/office/word/2006/wordml" xmlns:wps="http://schemas.microsoft.com/office/word/2010/wordprocessingShape" mc:Ignorable="w14 wp14">
   <w:sdt>
     <w:sdtPr>
       <w:id w:val="187488043"/>
@@ -15742,7 +16922,7 @@
           <w:rPr>
             <w:noProof/>
           </w:rPr>
-          <w:t>9</w:t>
+          <w:t>11</w:t>
         </w:r>
         <w:r>
           <w:fldChar w:fldCharType="end"/>
@@ -15759,7 +16939,7 @@
 </file>
 
 <file path=word/numbering.xml><?xml version="1.0" encoding="utf-8"?>
-<w:numbering xmlns:ve="http://schemas.openxmlformats.org/markup-compatibility/2006" xmlns:o="urn:schemas-microsoft-com:office:office" xmlns:r="http://schemas.openxmlformats.org/officeDocument/2006/relationships" xmlns:m="http://schemas.openxmlformats.org/officeDocument/2006/math" xmlns:v="urn:schemas-microsoft-com:vml" xmlns:wp="http://schemas.openxmlformats.org/drawingml/2006/wordprocessingDrawing" xmlns:w10="urn:schemas-microsoft-com:office:word" xmlns:w="http://schemas.openxmlformats.org/wordprocessingml/2006/main" xmlns:wne="http://schemas.microsoft.com/office/word/2006/wordml">
+<w:numbering xmlns:wpc="http://schemas.microsoft.com/office/word/2010/wordprocessingCanvas" xmlns:mc="http://schemas.openxmlformats.org/markup-compatibility/2006" xmlns:o="urn:schemas-microsoft-com:office:office" xmlns:r="http://schemas.openxmlformats.org/officeDocument/2006/relationships" xmlns:m="http://schemas.openxmlformats.org/officeDocument/2006/math" xmlns:v="urn:schemas-microsoft-com:vml" xmlns:wp14="http://schemas.microsoft.com/office/word/2010/wordprocessingDrawing" xmlns:wp="http://schemas.openxmlformats.org/drawingml/2006/wordprocessingDrawing" xmlns:w10="urn:schemas-microsoft-com:office:word" xmlns:w="http://schemas.openxmlformats.org/wordprocessingml/2006/main" xmlns:w14="http://schemas.microsoft.com/office/word/2010/wordml" xmlns:wpg="http://schemas.microsoft.com/office/word/2010/wordprocessingGroup" xmlns:wpi="http://schemas.microsoft.com/office/word/2010/wordprocessingInk" xmlns:wne="http://schemas.microsoft.com/office/word/2006/wordml" xmlns:wps="http://schemas.microsoft.com/office/word/2010/wordprocessingShape" mc:Ignorable="w14 wp14">
   <w:abstractNum w:abstractNumId="0">
     <w:nsid w:val="07644646"/>
     <w:multiLevelType w:val="hybridMultilevel"/>
@@ -16437,7 +17617,7 @@
 </file>
 
 <file path=word/styles.xml><?xml version="1.0" encoding="utf-8"?>
-<w:styles xmlns:r="http://schemas.openxmlformats.org/officeDocument/2006/relationships" xmlns:w="http://schemas.openxmlformats.org/wordprocessingml/2006/main">
+<w:styles xmlns:mc="http://schemas.openxmlformats.org/markup-compatibility/2006" xmlns:r="http://schemas.openxmlformats.org/officeDocument/2006/relationships" xmlns:w="http://schemas.openxmlformats.org/wordprocessingml/2006/main" xmlns:w14="http://schemas.microsoft.com/office/word/2010/wordml" mc:Ignorable="w14">
   <w:docDefaults>
     <w:rPrDefault>
       <w:rPr>
@@ -16654,7 +17834,6 @@
     <w:uiPriority w:val="99"/>
     <w:semiHidden/>
     <w:unhideWhenUsed/>
-    <w:qFormat/>
     <w:tblPr>
       <w:tblInd w:w="0" w:type="dxa"/>
       <w:tblCellMar>
@@ -17067,6 +18246,196 @@
         <w:right w:w="108" w:type="dxa"/>
       </w:tblCellMar>
     </w:tblPr>
+  </w:style>
+</w:styles>
+</file>
+
+<file path=word/stylesWithEffects.xml><?xml version="1.0" encoding="utf-8"?>
+<w:styles xmlns:wpc="http://schemas.microsoft.com/office/word/2010/wordprocessingCanvas" xmlns:mc="http://schemas.openxmlformats.org/markup-compatibility/2006" xmlns:o="urn:schemas-microsoft-com:office:office" xmlns:r="http://schemas.openxmlformats.org/officeDocument/2006/relationships" xmlns:m="http://schemas.openxmlformats.org/officeDocument/2006/math" xmlns:v="urn:schemas-microsoft-com:vml" xmlns:wp14="http://schemas.microsoft.com/office/word/2010/wordprocessingDrawing" xmlns:wp="http://schemas.openxmlformats.org/drawingml/2006/wordprocessingDrawing" xmlns:w10="urn:schemas-microsoft-com:office:word" xmlns:w="http://schemas.openxmlformats.org/wordprocessingml/2006/main" xmlns:w14="http://schemas.microsoft.com/office/word/2010/wordml" xmlns:wpg="http://schemas.microsoft.com/office/word/2010/wordprocessingGroup" xmlns:wpi="http://schemas.microsoft.com/office/word/2010/wordprocessingInk" xmlns:wne="http://schemas.microsoft.com/office/word/2006/wordml" xmlns:wps="http://schemas.microsoft.com/office/word/2010/wordprocessingShape" mc:Ignorable="w14 wp14">
+  <w:docDefaults>
+    <w:rPrDefault>
+      <w:rPr>
+        <w:rFonts w:asciiTheme="minorHAnsi" w:eastAsiaTheme="minorEastAsia" w:hAnsiTheme="minorHAnsi" w:cstheme="minorBidi"/>
+        <w:sz w:val="22"/>
+        <w:szCs w:val="22"/>
+        <w:lang w:val="pt-BR" w:eastAsia="pt-BR" w:bidi="ar-SA"/>
+      </w:rPr>
+    </w:rPrDefault>
+    <w:pPrDefault>
+      <w:pPr>
+        <w:spacing w:after="200" w:line="276" w:lineRule="auto"/>
+      </w:pPr>
+    </w:pPrDefault>
+  </w:docDefaults>
+  <w:latentStyles w:defLockedState="0" w:defUIPriority="99" w:defSemiHidden="1" w:defUnhideWhenUsed="1" w:defQFormat="0" w:count="267">
+    <w:lsdException w:name="Normal" w:semiHidden="0" w:uiPriority="0" w:unhideWhenUsed="0" w:qFormat="1"/>
+    <w:lsdException w:name="heading 1" w:semiHidden="0" w:uiPriority="9" w:unhideWhenUsed="0" w:qFormat="1"/>
+    <w:lsdException w:name="heading 2" w:uiPriority="9" w:qFormat="1"/>
+    <w:lsdException w:name="heading 3" w:uiPriority="9" w:qFormat="1"/>
+    <w:lsdException w:name="heading 4" w:uiPriority="9" w:qFormat="1"/>
+    <w:lsdException w:name="heading 5" w:uiPriority="9" w:qFormat="1"/>
+    <w:lsdException w:name="heading 6" w:uiPriority="9" w:qFormat="1"/>
+    <w:lsdException w:name="heading 7" w:uiPriority="9" w:qFormat="1"/>
+    <w:lsdException w:name="heading 8" w:uiPriority="9" w:qFormat="1"/>
+    <w:lsdException w:name="heading 9" w:uiPriority="9" w:qFormat="1"/>
+    <w:lsdException w:name="toc 1" w:uiPriority="39"/>
+    <w:lsdException w:name="toc 2" w:uiPriority="39"/>
+    <w:lsdException w:name="toc 3" w:uiPriority="39"/>
+    <w:lsdException w:name="toc 4" w:uiPriority="39"/>
+    <w:lsdException w:name="toc 5" w:uiPriority="39"/>
+    <w:lsdException w:name="toc 6" w:uiPriority="39"/>
+    <w:lsdException w:name="toc 7" w:uiPriority="39"/>
+    <w:lsdException w:name="toc 8" w:uiPriority="39"/>
+    <w:lsdException w:name="toc 9" w:uiPriority="39"/>
+    <w:lsdException w:name="caption" w:uiPriority="35" w:qFormat="1"/>
+    <w:lsdException w:name="Title" w:semiHidden="0" w:uiPriority="10" w:unhideWhenUsed="0" w:qFormat="1"/>
+    <w:lsdException w:name="Default Paragraph Font" w:uiPriority="1"/>
+    <w:lsdException w:name="Subtitle" w:semiHidden="0" w:uiPriority="11" w:unhideWhenUsed="0" w:qFormat="1"/>
+    <w:lsdException w:name="Strong" w:semiHidden="0" w:uiPriority="22" w:unhideWhenUsed="0" w:qFormat="1"/>
+    <w:lsdException w:name="Emphasis" w:semiHidden="0" w:uiPriority="20" w:unhideWhenUsed="0" w:qFormat="1"/>
+    <w:lsdException w:name="Table Grid" w:semiHidden="0" w:uiPriority="59" w:unhideWhenUsed="0"/>
+    <w:lsdException w:name="Placeholder Text" w:unhideWhenUsed="0"/>
+    <w:lsdException w:name="No Spacing" w:semiHidden="0" w:uiPriority="1" w:unhideWhenUsed="0" w:qFormat="1"/>
+    <w:lsdException w:name="Light Shading" w:semiHidden="0" w:uiPriority="60" w:unhideWhenUsed="0"/>
+    <w:lsdException w:name="Light List" w:semiHidden="0" w:uiPriority="61" w:unhideWhenUsed="0"/>
+    <w:lsdException w:name="Light Grid" w:semiHidden="0" w:uiPriority="62" w:unhideWhenUsed="0"/>
+    <w:lsdException w:name="Medium Shading 1" w:semiHidden="0" w:uiPriority="63" w:unhideWhenUsed="0"/>
+    <w:lsdException w:name="Medium Shading 2" w:semiHidden="0" w:uiPriority="64" w:unhideWhenUsed="0"/>
+    <w:lsdException w:name="Medium List 1" w:semiHidden="0" w:uiPriority="65" w:unhideWhenUsed="0"/>
+    <w:lsdException w:name="Medium List 2" w:semiHidden="0" w:uiPriority="66" w:unhideWhenUsed="0"/>
+    <w:lsdException w:name="Medium Grid 1" w:semiHidden="0" w:uiPriority="67" w:unhideWhenUsed="0"/>
+    <w:lsdException w:name="Medium Grid 2" w:semiHidden="0" w:uiPriority="68" w:unhideWhenUsed="0"/>
+    <w:lsdException w:name="Medium Grid 3" w:semiHidden="0" w:uiPriority="69" w:unhideWhenUsed="0"/>
+    <w:lsdException w:name="Dark List" w:semiHidden="0" w:uiPriority="70" w:unhideWhenUsed="0"/>
+    <w:lsdException w:name="Colorful Shading" w:semiHidden="0" w:uiPriority="71" w:unhideWhenUsed="0"/>
+    <w:lsdException w:name="Colorful List" w:semiHidden="0" w:uiPriority="72" w:unhideWhenUsed="0"/>
+    <w:lsdException w:name="Colorful Grid" w:semiHidden="0" w:uiPriority="73" w:unhideWhenUsed="0"/>
+    <w:lsdException w:name="Light Shading Accent 1" w:semiHidden="0" w:uiPriority="60" w:unhideWhenUsed="0"/>
+    <w:lsdException w:name="Light List Accent 1" w:semiHidden="0" w:uiPriority="61" w:unhideWhenUsed="0"/>
+    <w:lsdException w:name="Light Grid Accent 1" w:semiHidden="0" w:uiPriority="62" w:unhideWhenUsed="0"/>
+    <w:lsdException w:name="Medium Shading 1 Accent 1" w:semiHidden="0" w:uiPriority="63" w:unhideWhenUsed="0"/>
+    <w:lsdException w:name="Medium Shading 2 Accent 1" w:semiHidden="0" w:uiPriority="64" w:unhideWhenUsed="0"/>
+    <w:lsdException w:name="Medium List 1 Accent 1" w:semiHidden="0" w:uiPriority="65" w:unhideWhenUsed="0"/>
+    <w:lsdException w:name="Revision" w:unhideWhenUsed="0"/>
+    <w:lsdException w:name="List Paragraph" w:semiHidden="0" w:uiPriority="34" w:unhideWhenUsed="0" w:qFormat="1"/>
+    <w:lsdException w:name="Quote" w:semiHidden="0" w:uiPriority="29" w:unhideWhenUsed="0" w:qFormat="1"/>
+    <w:lsdException w:name="Intense Quote" w:semiHidden="0" w:uiPriority="30" w:unhideWhenUsed="0" w:qFormat="1"/>
+    <w:lsdException w:name="Medium List 2 Accent 1" w:semiHidden="0" w:uiPriority="66" w:unhideWhenUsed="0"/>
+    <w:lsdException w:name="Medium Grid 1 Accent 1" w:semiHidden="0" w:uiPriority="67" w:unhideWhenUsed="0"/>
+    <w:lsdException w:name="Medium Grid 2 Accent 1" w:semiHidden="0" w:uiPriority="68" w:unhideWhenUsed="0"/>
+    <w:lsdException w:name="Medium Grid 3 Accent 1" w:semiHidden="0" w:uiPriority="69" w:unhideWhenUsed="0"/>
+    <w:lsdException w:name="Dark List Accent 1" w:semiHidden="0" w:uiPriority="70" w:unhideWhenUsed="0"/>
+    <w:lsdException w:name="Colorful Shading Accent 1" w:semiHidden="0" w:uiPriority="71" w:unhideWhenUsed="0"/>
+    <w:lsdException w:name="Colorful List Accent 1" w:semiHidden="0" w:uiPriority="72" w:unhideWhenUsed="0"/>
+    <w:lsdException w:name="Colorful Grid Accent 1" w:semiHidden="0" w:uiPriority="73" w:unhideWhenUsed="0"/>
+    <w:lsdException w:name="Light Shading Accent 2" w:semiHidden="0" w:uiPriority="60" w:unhideWhenUsed="0"/>
+    <w:lsdException w:name="Light List Accent 2" w:semiHidden="0" w:uiPriority="61" w:unhideWhenUsed="0"/>
+    <w:lsdException w:name="Light Grid Accent 2" w:semiHidden="0" w:uiPriority="62" w:unhideWhenUsed="0"/>
+    <w:lsdException w:name="Medium Shading 1 Accent 2" w:semiHidden="0" w:uiPriority="63" w:unhideWhenUsed="0"/>
+    <w:lsdException w:name="Medium Shading 2 Accent 2" w:semiHidden="0" w:uiPriority="64" w:unhideWhenUsed="0"/>
+    <w:lsdException w:name="Medium List 1 Accent 2" w:semiHidden="0" w:uiPriority="65" w:unhideWhenUsed="0"/>
+    <w:lsdException w:name="Medium List 2 Accent 2" w:semiHidden="0" w:uiPriority="66" w:unhideWhenUsed="0"/>
+    <w:lsdException w:name="Medium Grid 1 Accent 2" w:semiHidden="0" w:uiPriority="67" w:unhideWhenUsed="0"/>
+    <w:lsdException w:name="Medium Grid 2 Accent 2" w:semiHidden="0" w:uiPriority="68" w:unhideWhenUsed="0"/>
+    <w:lsdException w:name="Medium Grid 3 Accent 2" w:semiHidden="0" w:uiPriority="69" w:unhideWhenUsed="0"/>
+    <w:lsdException w:name="Dark List Accent 2" w:semiHidden="0" w:uiPriority="70" w:unhideWhenUsed="0"/>
+    <w:lsdException w:name="Colorful Shading Accent 2" w:semiHidden="0" w:uiPriority="71" w:unhideWhenUsed="0"/>
+    <w:lsdException w:name="Colorful List Accent 2" w:semiHidden="0" w:uiPriority="72" w:unhideWhenUsed="0"/>
+    <w:lsdException w:name="Colorful Grid Accent 2" w:semiHidden="0" w:uiPriority="73" w:unhideWhenUsed="0"/>
+    <w:lsdException w:name="Light Shading Accent 3" w:semiHidden="0" w:uiPriority="60" w:unhideWhenUsed="0"/>
+    <w:lsdException w:name="Light List Accent 3" w:semiHidden="0" w:uiPriority="61" w:unhideWhenUsed="0"/>
+    <w:lsdException w:name="Light Grid Accent 3" w:semiHidden="0" w:uiPriority="62" w:unhideWhenUsed="0"/>
+    <w:lsdException w:name="Medium Shading 1 Accent 3" w:semiHidden="0" w:uiPriority="63" w:unhideWhenUsed="0"/>
+    <w:lsdException w:name="Medium Shading 2 Accent 3" w:semiHidden="0" w:uiPriority="64" w:unhideWhenUsed="0"/>
+    <w:lsdException w:name="Medium List 1 Accent 3" w:semiHidden="0" w:uiPriority="65" w:unhideWhenUsed="0"/>
+    <w:lsdException w:name="Medium List 2 Accent 3" w:semiHidden="0" w:uiPriority="66" w:unhideWhenUsed="0"/>
+    <w:lsdException w:name="Medium Grid 1 Accent 3" w:semiHidden="0" w:uiPriority="67" w:unhideWhenUsed="0"/>
+    <w:lsdException w:name="Medium Grid 2 Accent 3" w:semiHidden="0" w:uiPriority="68" w:unhideWhenUsed="0"/>
+    <w:lsdException w:name="Medium Grid 3 Accent 3" w:semiHidden="0" w:uiPriority="69" w:unhideWhenUsed="0"/>
+    <w:lsdException w:name="Dark List Accent 3" w:semiHidden="0" w:uiPriority="70" w:unhideWhenUsed="0"/>
+    <w:lsdException w:name="Colorful Shading Accent 3" w:semiHidden="0" w:uiPriority="71" w:unhideWhenUsed="0"/>
+    <w:lsdException w:name="Colorful List Accent 3" w:semiHidden="0" w:uiPriority="72" w:unhideWhenUsed="0"/>
+    <w:lsdException w:name="Colorful Grid Accent 3" w:semiHidden="0" w:uiPriority="73" w:unhideWhenUsed="0"/>
+    <w:lsdException w:name="Light Shading Accent 4" w:semiHidden="0" w:uiPriority="60" w:unhideWhenUsed="0"/>
+    <w:lsdException w:name="Light List Accent 4" w:semiHidden="0" w:uiPriority="61" w:unhideWhenUsed="0"/>
+    <w:lsdException w:name="Light Grid Accent 4" w:semiHidden="0" w:uiPriority="62" w:unhideWhenUsed="0"/>
+    <w:lsdException w:name="Medium Shading 1 Accent 4" w:semiHidden="0" w:uiPriority="63" w:unhideWhenUsed="0"/>
+    <w:lsdException w:name="Medium Shading 2 Accent 4" w:semiHidden="0" w:uiPriority="64" w:unhideWhenUsed="0"/>
+    <w:lsdException w:name="Medium List 1 Accent 4" w:semiHidden="0" w:uiPriority="65" w:unhideWhenUsed="0"/>
+    <w:lsdException w:name="Medium List 2 Accent 4" w:semiHidden="0" w:uiPriority="66" w:unhideWhenUsed="0"/>
+    <w:lsdException w:name="Medium Grid 1 Accent 4" w:semiHidden="0" w:uiPriority="67" w:unhideWhenUsed="0"/>
+    <w:lsdException w:name="Medium Grid 2 Accent 4" w:semiHidden="0" w:uiPriority="68" w:unhideWhenUsed="0"/>
+    <w:lsdException w:name="Medium Grid 3 Accent 4" w:semiHidden="0" w:uiPriority="69" w:unhideWhenUsed="0"/>
+    <w:lsdException w:name="Dark List Accent 4" w:semiHidden="0" w:uiPriority="70" w:unhideWhenUsed="0"/>
+    <w:lsdException w:name="Colorful Shading Accent 4" w:semiHidden="0" w:uiPriority="71" w:unhideWhenUsed="0"/>
+    <w:lsdException w:name="Colorful List Accent 4" w:semiHidden="0" w:uiPriority="72" w:unhideWhenUsed="0"/>
+    <w:lsdException w:name="Colorful Grid Accent 4" w:semiHidden="0" w:uiPriority="73" w:unhideWhenUsed="0"/>
+    <w:lsdException w:name="Light Shading Accent 5" w:semiHidden="0" w:uiPriority="60" w:unhideWhenUsed="0"/>
+    <w:lsdException w:name="Light List Accent 5" w:semiHidden="0" w:uiPriority="61" w:unhideWhenUsed="0"/>
+    <w:lsdException w:name="Light Grid Accent 5" w:semiHidden="0" w:uiPriority="62" w:unhideWhenUsed="0"/>
+    <w:lsdException w:name="Medium Shading 1 Accent 5" w:semiHidden="0" w:uiPriority="63" w:unhideWhenUsed="0"/>
+    <w:lsdException w:name="Medium Shading 2 Accent 5" w:semiHidden="0" w:uiPriority="64" w:unhideWhenUsed="0"/>
+    <w:lsdException w:name="Medium List 1 Accent 5" w:semiHidden="0" w:uiPriority="65" w:unhideWhenUsed="0"/>
+    <w:lsdException w:name="Medium List 2 Accent 5" w:semiHidden="0" w:uiPriority="66" w:unhideWhenUsed="0"/>
+    <w:lsdException w:name="Medium Grid 1 Accent 5" w:semiHidden="0" w:uiPriority="67" w:unhideWhenUsed="0"/>
+    <w:lsdException w:name="Medium Grid 2 Accent 5" w:semiHidden="0" w:uiPriority="68" w:unhideWhenUsed="0"/>
+    <w:lsdException w:name="Medium Grid 3 Accent 5" w:semiHidden="0" w:uiPriority="69" w:unhideWhenUsed="0"/>
+    <w:lsdException w:name="Dark List Accent 5" w:semiHidden="0" w:uiPriority="70" w:unhideWhenUsed="0"/>
+    <w:lsdException w:name="Colorful Shading Accent 5" w:semiHidden="0" w:uiPriority="71" w:unhideWhenUsed="0"/>
+    <w:lsdException w:name="Colorful List Accent 5" w:semiHidden="0" w:uiPriority="72" w:unhideWhenUsed="0"/>
+    <w:lsdException w:name="Colorful Grid Accent 5" w:semiHidden="0" w:uiPriority="73" w:unhideWhenUsed="0"/>
+    <w:lsdException w:name="Light Shading Accent 6" w:semiHidden="0" w:uiPriority="60" w:unhideWhenUsed="0"/>
+    <w:lsdException w:name="Light List Accent 6" w:semiHidden="0" w:uiPriority="61" w:unhideWhenUsed="0"/>
+    <w:lsdException w:name="Light Grid Accent 6" w:semiHidden="0" w:uiPriority="62" w:unhideWhenUsed="0"/>
+    <w:lsdException w:name="Medium Shading 1 Accent 6" w:semiHidden="0" w:uiPriority="63" w:unhideWhenUsed="0"/>
+    <w:lsdException w:name="Medium Shading 2 Accent 6" w:semiHidden="0" w:uiPriority="64" w:unhideWhenUsed="0"/>
+    <w:lsdException w:name="Medium List 1 Accent 6" w:semiHidden="0" w:uiPriority="65" w:unhideWhenUsed="0"/>
+    <w:lsdException w:name="Medium List 2 Accent 6" w:semiHidden="0" w:uiPriority="66" w:unhideWhenUsed="0"/>
+    <w:lsdException w:name="Medium Grid 1 Accent 6" w:semiHidden="0" w:uiPriority="67" w:unhideWhenUsed="0"/>
+    <w:lsdException w:name="Medium Grid 2 Accent 6" w:semiHidden="0" w:uiPriority="68" w:unhideWhenUsed="0"/>
+    <w:lsdException w:name="Medium Grid 3 Accent 6" w:semiHidden="0" w:uiPriority="69" w:unhideWhenUsed="0"/>
+    <w:lsdException w:name="Dark List Accent 6" w:semiHidden="0" w:uiPriority="70" w:unhideWhenUsed="0"/>
+    <w:lsdException w:name="Colorful Shading Accent 6" w:semiHidden="0" w:uiPriority="71" w:unhideWhenUsed="0"/>
+    <w:lsdException w:name="Colorful List Accent 6" w:semiHidden="0" w:uiPriority="72" w:unhideWhenUsed="0"/>
+    <w:lsdException w:name="Colorful Grid Accent 6" w:semiHidden="0" w:uiPriority="73" w:unhideWhenUsed="0"/>
+    <w:lsdException w:name="Subtle Emphasis" w:semiHidden="0" w:uiPriority="19" w:unhideWhenUsed="0" w:qFormat="1"/>
+    <w:lsdException w:name="Intense Emphasis" w:semiHidden="0" w:uiPriority="21" w:unhideWhenUsed="0" w:qFormat="1"/>
+    <w:lsdException w:name="Subtle Reference" w:semiHidden="0" w:uiPriority="31" w:unhideWhenUsed="0" w:qFormat="1"/>
+    <w:lsdException w:name="Intense Reference" w:semiHidden="0" w:uiPriority="32" w:unhideWhenUsed="0" w:qFormat="1"/>
+    <w:lsdException w:name="Book Title" w:semiHidden="0" w:uiPriority="33" w:unhideWhenUsed="0" w:qFormat="1"/>
+    <w:lsdException w:name="Bibliography" w:uiPriority="37"/>
+    <w:lsdException w:name="TOC Heading" w:uiPriority="39" w:qFormat="1"/>
+  </w:latentStyles>
+  <w:style w:type="paragraph" w:default="1" w:styleId="Normal">
+    <w:name w:val="Normal"/>
+    <w:qFormat/>
+  </w:style>
+  <w:style w:type="character" w:default="1" w:styleId="Fontepargpadro">
+    <w:name w:val="Default Paragraph Font"/>
+    <w:uiPriority w:val="1"/>
+    <w:semiHidden/>
+    <w:unhideWhenUsed/>
+  </w:style>
+  <w:style w:type="table" w:default="1" w:styleId="Tabelanormal">
+    <w:name w:val="Normal Table"/>
+    <w:uiPriority w:val="99"/>
+    <w:semiHidden/>
+    <w:unhideWhenUsed/>
+    <w:tblPr>
+      <w:tblInd w:w="0" w:type="dxa"/>
+      <w:tblCellMar>
+        <w:top w:w="0" w:type="dxa"/>
+        <w:left w:w="108" w:type="dxa"/>
+        <w:bottom w:w="0" w:type="dxa"/>
+        <w:right w:w="108" w:type="dxa"/>
+      </w:tblCellMar>
+    </w:tblPr>
+  </w:style>
+  <w:style w:type="numbering" w:default="1" w:styleId="Semlista">
+    <w:name w:val="No List"/>
+    <w:uiPriority w:val="99"/>
+    <w:semiHidden/>
+    <w:unhideWhenUsed/>
   </w:style>
 </w:styles>
 </file>
@@ -17651,7 +19020,7 @@
 </file>
 
 <file path=customXml/itemProps1.xml><?xml version="1.0" encoding="utf-8"?>
-<ds:datastoreItem xmlns:ds="http://schemas.openxmlformats.org/officeDocument/2006/customXml" ds:itemID="{C3CDAAA3-4152-487B-B592-5DD3C7EA797C}">
+<ds:datastoreItem xmlns:ds="http://schemas.openxmlformats.org/officeDocument/2006/customXml" ds:itemID="{64046DDB-58AB-4438-A8B8-AAF2DC95C305}">
   <ds:schemaRefs>
     <ds:schemaRef ds:uri="http://schemas.openxmlformats.org/officeDocument/2006/bibliography"/>
   </ds:schemaRefs>

</xml_diff>

<commit_message>
Atualização texto final e Diagramas
atualização texto final e diagramas
</commit_message>
<xml_diff>
--- a/estagio_2_wesley/texto/Relatorio_Final_Estagio_II.docx
+++ b/estagio_2_wesley/texto/Relatorio_Final_Estagio_II.docx
@@ -1097,7 +1097,7 @@
           <w:r>
             <w:fldChar w:fldCharType="separate"/>
           </w:r>
-          <w:hyperlink w:anchor="_Toc388192636" w:history="1">
+          <w:hyperlink w:anchor="_Toc388446870" w:history="1">
             <w:r>
               <w:rPr>
                 <w:rStyle w:val="Hyperlink"/>
@@ -1141,7 +1141,7 @@
                 <w:noProof/>
                 <w:webHidden/>
               </w:rPr>
-              <w:instrText xml:space="preserve"> PAGEREF _Toc388192636 \h </w:instrText>
+              <w:instrText xml:space="preserve"> PAGEREF _Toc388446870 \h </w:instrText>
             </w:r>
             <w:r>
               <w:rPr>
@@ -1181,7 +1181,7 @@
               <w:lang w:eastAsia="pt-BR"/>
             </w:rPr>
           </w:pPr>
-          <w:hyperlink w:anchor="_Toc388192637" w:history="1">
+          <w:hyperlink w:anchor="_Toc388446871" w:history="1">
             <w:r>
               <w:rPr>
                 <w:rStyle w:val="Hyperlink"/>
@@ -1225,7 +1225,7 @@
                 <w:noProof/>
                 <w:webHidden/>
               </w:rPr>
-              <w:instrText xml:space="preserve"> PAGEREF _Toc388192637 \h </w:instrText>
+              <w:instrText xml:space="preserve"> PAGEREF _Toc388446871 \h </w:instrText>
             </w:r>
             <w:r>
               <w:rPr>
@@ -1268,7 +1268,7 @@
               <w:lang w:eastAsia="pt-BR"/>
             </w:rPr>
           </w:pPr>
-          <w:hyperlink w:anchor="_Toc388192638" w:history="1">
+          <w:hyperlink w:anchor="_Toc388446872" w:history="1">
             <w:r>
               <w:rPr>
                 <w:rStyle w:val="Hyperlink"/>
@@ -1312,7 +1312,7 @@
                 <w:noProof/>
                 <w:webHidden/>
               </w:rPr>
-              <w:instrText xml:space="preserve"> PAGEREF _Toc388192638 \h </w:instrText>
+              <w:instrText xml:space="preserve"> PAGEREF _Toc388446872 \h </w:instrText>
             </w:r>
             <w:r>
               <w:rPr>
@@ -1355,7 +1355,7 @@
               <w:lang w:eastAsia="pt-BR"/>
             </w:rPr>
           </w:pPr>
-          <w:hyperlink w:anchor="_Toc388192639" w:history="1">
+          <w:hyperlink w:anchor="_Toc388446873" w:history="1">
             <w:r>
               <w:rPr>
                 <w:rStyle w:val="Hyperlink"/>
@@ -1399,7 +1399,7 @@
                 <w:noProof/>
                 <w:webHidden/>
               </w:rPr>
-              <w:instrText xml:space="preserve"> PAGEREF _Toc388192639 \h </w:instrText>
+              <w:instrText xml:space="preserve"> PAGEREF _Toc388446873 \h </w:instrText>
             </w:r>
             <w:r>
               <w:rPr>
@@ -1439,7 +1439,7 @@
               <w:lang w:eastAsia="pt-BR"/>
             </w:rPr>
           </w:pPr>
-          <w:hyperlink w:anchor="_Toc388192640" w:history="1">
+          <w:hyperlink w:anchor="_Toc388446874" w:history="1">
             <w:r>
               <w:rPr>
                 <w:rStyle w:val="Hyperlink"/>
@@ -1483,7 +1483,7 @@
                 <w:noProof/>
                 <w:webHidden/>
               </w:rPr>
-              <w:instrText xml:space="preserve"> PAGEREF _Toc388192640 \h </w:instrText>
+              <w:instrText xml:space="preserve"> PAGEREF _Toc388446874 \h </w:instrText>
             </w:r>
             <w:r>
               <w:rPr>
@@ -1523,7 +1523,7 @@
               <w:lang w:eastAsia="pt-BR"/>
             </w:rPr>
           </w:pPr>
-          <w:hyperlink w:anchor="_Toc388192641" w:history="1">
+          <w:hyperlink w:anchor="_Toc388446875" w:history="1">
             <w:r>
               <w:rPr>
                 <w:rStyle w:val="Hyperlink"/>
@@ -1567,7 +1567,7 @@
                 <w:noProof/>
                 <w:webHidden/>
               </w:rPr>
-              <w:instrText xml:space="preserve"> PAGEREF _Toc388192641 \h </w:instrText>
+              <w:instrText xml:space="preserve"> PAGEREF _Toc388446875 \h </w:instrText>
             </w:r>
             <w:r>
               <w:rPr>
@@ -1607,7 +1607,7 @@
               <w:lang w:eastAsia="pt-BR"/>
             </w:rPr>
           </w:pPr>
-          <w:hyperlink w:anchor="_Toc388192642" w:history="1">
+          <w:hyperlink w:anchor="_Toc388446876" w:history="1">
             <w:r>
               <w:rPr>
                 <w:rStyle w:val="Hyperlink"/>
@@ -1651,7 +1651,7 @@
                 <w:noProof/>
                 <w:webHidden/>
               </w:rPr>
-              <w:instrText xml:space="preserve"> PAGEREF _Toc388192642 \h </w:instrText>
+              <w:instrText xml:space="preserve"> PAGEREF _Toc388446876 \h </w:instrText>
             </w:r>
             <w:r>
               <w:rPr>
@@ -1691,7 +1691,7 @@
               <w:lang w:eastAsia="pt-BR"/>
             </w:rPr>
           </w:pPr>
-          <w:hyperlink w:anchor="_Toc388192643" w:history="1">
+          <w:hyperlink w:anchor="_Toc388446877" w:history="1">
             <w:r>
               <w:rPr>
                 <w:rStyle w:val="Hyperlink"/>
@@ -1735,7 +1735,7 @@
                 <w:noProof/>
                 <w:webHidden/>
               </w:rPr>
-              <w:instrText xml:space="preserve"> PAGEREF _Toc388192643 \h </w:instrText>
+              <w:instrText xml:space="preserve"> PAGEREF _Toc388446877 \h </w:instrText>
             </w:r>
             <w:r>
               <w:rPr>
@@ -1775,7 +1775,7 @@
               <w:lang w:eastAsia="pt-BR"/>
             </w:rPr>
           </w:pPr>
-          <w:hyperlink w:anchor="_Toc388192644" w:history="1">
+          <w:hyperlink w:anchor="_Toc388446878" w:history="1">
             <w:r>
               <w:rPr>
                 <w:rStyle w:val="Hyperlink"/>
@@ -1819,7 +1819,7 @@
                 <w:noProof/>
                 <w:webHidden/>
               </w:rPr>
-              <w:instrText xml:space="preserve"> PAGEREF _Toc388192644 \h </w:instrText>
+              <w:instrText xml:space="preserve"> PAGEREF _Toc388446878 \h </w:instrText>
             </w:r>
             <w:r>
               <w:rPr>
@@ -1859,7 +1859,7 @@
               <w:lang w:eastAsia="pt-BR"/>
             </w:rPr>
           </w:pPr>
-          <w:hyperlink w:anchor="_Toc388192645" w:history="1">
+          <w:hyperlink w:anchor="_Toc388446879" w:history="1">
             <w:r>
               <w:rPr>
                 <w:rStyle w:val="Hyperlink"/>
@@ -1903,7 +1903,7 @@
                 <w:noProof/>
                 <w:webHidden/>
               </w:rPr>
-              <w:instrText xml:space="preserve"> PAGEREF _Toc388192645 \h </w:instrText>
+              <w:instrText xml:space="preserve"> PAGEREF _Toc388446879 \h </w:instrText>
             </w:r>
             <w:r>
               <w:rPr>
@@ -1943,7 +1943,7 @@
               <w:lang w:eastAsia="pt-BR"/>
             </w:rPr>
           </w:pPr>
-          <w:hyperlink w:anchor="_Toc388192646" w:history="1">
+          <w:hyperlink w:anchor="_Toc388446880" w:history="1">
             <w:r>
               <w:rPr>
                 <w:rStyle w:val="Hyperlink"/>
@@ -1987,7 +1987,7 @@
                 <w:noProof/>
                 <w:webHidden/>
               </w:rPr>
-              <w:instrText xml:space="preserve"> PAGEREF _Toc388192646 \h </w:instrText>
+              <w:instrText xml:space="preserve"> PAGEREF _Toc388446880 \h </w:instrText>
             </w:r>
             <w:r>
               <w:rPr>
@@ -2027,7 +2027,7 @@
               <w:lang w:eastAsia="pt-BR"/>
             </w:rPr>
           </w:pPr>
-          <w:hyperlink w:anchor="_Toc388192647" w:history="1">
+          <w:hyperlink w:anchor="_Toc388446881" w:history="1">
             <w:r>
               <w:rPr>
                 <w:rStyle w:val="Hyperlink"/>
@@ -2071,7 +2071,7 @@
                 <w:noProof/>
                 <w:webHidden/>
               </w:rPr>
-              <w:instrText xml:space="preserve"> PAGEREF _Toc388192647 \h </w:instrText>
+              <w:instrText xml:space="preserve"> PAGEREF _Toc388446881 \h </w:instrText>
             </w:r>
             <w:r>
               <w:rPr>
@@ -2111,7 +2111,7 @@
               <w:lang w:eastAsia="pt-BR"/>
             </w:rPr>
           </w:pPr>
-          <w:hyperlink w:anchor="_Toc388192648" w:history="1">
+          <w:hyperlink w:anchor="_Toc388446882" w:history="1">
             <w:r>
               <w:rPr>
                 <w:rStyle w:val="Hyperlink"/>
@@ -2155,7 +2155,7 @@
                 <w:noProof/>
                 <w:webHidden/>
               </w:rPr>
-              <w:instrText xml:space="preserve"> PAGEREF _Toc388192648 \h </w:instrText>
+              <w:instrText xml:space="preserve"> PAGEREF _Toc388446882 \h </w:instrText>
             </w:r>
             <w:r>
               <w:rPr>
@@ -2195,7 +2195,7 @@
               <w:lang w:eastAsia="pt-BR"/>
             </w:rPr>
           </w:pPr>
-          <w:hyperlink w:anchor="_Toc388192649" w:history="1">
+          <w:hyperlink w:anchor="_Toc388446883" w:history="1">
             <w:r>
               <w:rPr>
                 <w:rStyle w:val="Hyperlink"/>
@@ -2241,7 +2241,7 @@
                 <w:noProof/>
                 <w:webHidden/>
               </w:rPr>
-              <w:instrText xml:space="preserve"> PAGEREF _Toc388192649 \h </w:instrText>
+              <w:instrText xml:space="preserve"> PAGEREF _Toc388446883 \h </w:instrText>
             </w:r>
             <w:r>
               <w:rPr>
@@ -2281,7 +2281,7 @@
               <w:lang w:eastAsia="pt-BR"/>
             </w:rPr>
           </w:pPr>
-          <w:hyperlink w:anchor="_Toc388192650" w:history="1">
+          <w:hyperlink w:anchor="_Toc388446884" w:history="1">
             <w:r>
               <w:rPr>
                 <w:rStyle w:val="Hyperlink"/>
@@ -2327,7 +2327,7 @@
                 <w:noProof/>
                 <w:webHidden/>
               </w:rPr>
-              <w:instrText xml:space="preserve"> PAGEREF _Toc388192650 \h </w:instrText>
+              <w:instrText xml:space="preserve"> PAGEREF _Toc388446884 \h </w:instrText>
             </w:r>
             <w:r>
               <w:rPr>
@@ -2367,7 +2367,7 @@
               <w:lang w:eastAsia="pt-BR"/>
             </w:rPr>
           </w:pPr>
-          <w:hyperlink w:anchor="_Toc388192651" w:history="1">
+          <w:hyperlink w:anchor="_Toc388446885" w:history="1">
             <w:r>
               <w:rPr>
                 <w:rStyle w:val="Hyperlink"/>
@@ -2413,7 +2413,7 @@
                 <w:noProof/>
                 <w:webHidden/>
               </w:rPr>
-              <w:instrText xml:space="preserve"> PAGEREF _Toc388192651 \h </w:instrText>
+              <w:instrText xml:space="preserve"> PAGEREF _Toc388446885 \h </w:instrText>
             </w:r>
             <w:r>
               <w:rPr>
@@ -2453,7 +2453,7 @@
               <w:lang w:eastAsia="pt-BR"/>
             </w:rPr>
           </w:pPr>
-          <w:hyperlink w:anchor="_Toc388192652" w:history="1">
+          <w:hyperlink w:anchor="_Toc388446886" w:history="1">
             <w:r>
               <w:rPr>
                 <w:rStyle w:val="Hyperlink"/>
@@ -2499,7 +2499,7 @@
                 <w:noProof/>
                 <w:webHidden/>
               </w:rPr>
-              <w:instrText xml:space="preserve"> PAGEREF _Toc388192652 \h </w:instrText>
+              <w:instrText xml:space="preserve"> PAGEREF _Toc388446886 \h </w:instrText>
             </w:r>
             <w:r>
               <w:rPr>
@@ -2539,7 +2539,7 @@
               <w:lang w:eastAsia="pt-BR"/>
             </w:rPr>
           </w:pPr>
-          <w:hyperlink w:anchor="_Toc388192653" w:history="1">
+          <w:hyperlink w:anchor="_Toc388446887" w:history="1">
             <w:r>
               <w:rPr>
                 <w:rStyle w:val="Hyperlink"/>
@@ -2585,7 +2585,7 @@
                 <w:noProof/>
                 <w:webHidden/>
               </w:rPr>
-              <w:instrText xml:space="preserve"> PAGEREF _Toc388192653 \h </w:instrText>
+              <w:instrText xml:space="preserve"> PAGEREF _Toc388446887 \h </w:instrText>
             </w:r>
             <w:r>
               <w:rPr>
@@ -2605,7 +2605,7 @@
                 <w:noProof/>
                 <w:webHidden/>
               </w:rPr>
-              <w:t>40</w:t>
+              <w:t>41</w:t>
             </w:r>
             <w:r>
               <w:rPr>
@@ -2625,7 +2625,7 @@
               <w:lang w:eastAsia="pt-BR"/>
             </w:rPr>
           </w:pPr>
-          <w:hyperlink w:anchor="_Toc388192654" w:history="1">
+          <w:hyperlink w:anchor="_Toc388446888" w:history="1">
             <w:r>
               <w:rPr>
                 <w:rStyle w:val="Hyperlink"/>
@@ -2671,7 +2671,7 @@
                 <w:noProof/>
                 <w:webHidden/>
               </w:rPr>
-              <w:instrText xml:space="preserve"> PAGEREF _Toc388192654 \h </w:instrText>
+              <w:instrText xml:space="preserve"> PAGEREF _Toc388446888 \h </w:instrText>
             </w:r>
             <w:r>
               <w:rPr>
@@ -2691,7 +2691,7 @@
                 <w:noProof/>
                 <w:webHidden/>
               </w:rPr>
-              <w:t>41</w:t>
+              <w:t>42</w:t>
             </w:r>
             <w:r>
               <w:rPr>
@@ -4577,10 +4577,125 @@
     </w:p>
     <w:p>
       <w:pPr>
-        <w:rPr>
+        <w:pStyle w:val="ndicedeilustraes"/>
+        <w:tabs>
+          <w:tab w:val="right" w:pos="8777"/>
+        </w:tabs>
+        <w:rPr>
+          <w:noProof/>
           <w:webHidden/>
-        </w:rPr>
-      </w:pPr>
+          <w:sz w:val="24"/>
+        </w:rPr>
+      </w:pPr>
+      <w:r>
+        <w:rPr>
+          <w:rFonts w:ascii="Times New Roman" w:hAnsi="Times New Roman" w:cs="Times New Roman"/>
+          <w:noProof/>
+          <w:sz w:val="24"/>
+        </w:rPr>
+        <w:t xml:space="preserve">Tabela </w:t>
+      </w:r>
+      <w:r>
+        <w:rPr>
+          <w:rFonts w:ascii="Times New Roman" w:hAnsi="Times New Roman" w:cs="Times New Roman"/>
+          <w:noProof/>
+          <w:sz w:val="24"/>
+        </w:rPr>
+        <w:t>21</w:t>
+      </w:r>
+      <w:r>
+        <w:rPr>
+          <w:rFonts w:ascii="Times New Roman" w:hAnsi="Times New Roman" w:cs="Times New Roman"/>
+          <w:noProof/>
+          <w:sz w:val="24"/>
+        </w:rPr>
+        <w:t xml:space="preserve"> –</w:t>
+      </w:r>
+      <w:r>
+        <w:rPr>
+          <w:rFonts w:ascii="Times New Roman" w:hAnsi="Times New Roman" w:cs="Times New Roman"/>
+          <w:noProof/>
+          <w:sz w:val="24"/>
+        </w:rPr>
+        <w:t xml:space="preserve"> Caso de uso de cadastro de usuário</w:t>
+      </w:r>
+      <w:r>
+        <w:rPr>
+          <w:noProof/>
+          <w:webHidden/>
+          <w:sz w:val="24"/>
+        </w:rPr>
+        <w:tab/>
+      </w:r>
+      <w:r>
+        <w:rPr>
+          <w:noProof/>
+          <w:webHidden/>
+          <w:sz w:val="24"/>
+        </w:rPr>
+        <w:t>21</w:t>
+      </w:r>
+    </w:p>
+    <w:p>
+      <w:pPr>
+        <w:pStyle w:val="ndicedeilustraes"/>
+        <w:tabs>
+          <w:tab w:val="right" w:pos="8777"/>
+        </w:tabs>
+        <w:rPr>
+          <w:noProof/>
+          <w:webHidden/>
+          <w:sz w:val="24"/>
+        </w:rPr>
+      </w:pPr>
+      <w:r>
+        <w:rPr>
+          <w:rFonts w:ascii="Times New Roman" w:hAnsi="Times New Roman" w:cs="Times New Roman"/>
+          <w:noProof/>
+          <w:sz w:val="24"/>
+        </w:rPr>
+        <w:t xml:space="preserve">Tabela </w:t>
+      </w:r>
+      <w:r>
+        <w:rPr>
+          <w:rFonts w:ascii="Times New Roman" w:hAnsi="Times New Roman" w:cs="Times New Roman"/>
+          <w:noProof/>
+          <w:sz w:val="24"/>
+        </w:rPr>
+        <w:t>22</w:t>
+      </w:r>
+      <w:r>
+        <w:rPr>
+          <w:rFonts w:ascii="Times New Roman" w:hAnsi="Times New Roman" w:cs="Times New Roman"/>
+          <w:noProof/>
+          <w:sz w:val="24"/>
+        </w:rPr>
+        <w:t xml:space="preserve"> –</w:t>
+      </w:r>
+      <w:r>
+        <w:rPr>
+          <w:rFonts w:ascii="Times New Roman" w:hAnsi="Times New Roman" w:cs="Times New Roman"/>
+          <w:noProof/>
+          <w:sz w:val="24"/>
+        </w:rPr>
+        <w:t xml:space="preserve"> Caso de uso de cadastro de serviço</w:t>
+      </w:r>
+      <w:r>
+        <w:rPr>
+          <w:noProof/>
+          <w:webHidden/>
+          <w:sz w:val="24"/>
+        </w:rPr>
+        <w:tab/>
+      </w:r>
+      <w:r>
+        <w:rPr>
+          <w:noProof/>
+          <w:webHidden/>
+          <w:sz w:val="24"/>
+        </w:rPr>
+        <w:t>21</w:t>
+      </w:r>
     </w:p>
     <w:p/>
     <w:p>
@@ -5765,7 +5880,7 @@
         </w:rPr>
       </w:pPr>
       <w:bookmarkStart w:id="0" w:name="_Toc357701053"/>
-      <w:bookmarkStart w:id="1" w:name="_Toc388192636"/>
+      <w:bookmarkStart w:id="1" w:name="_Toc388446870"/>
       <w:r>
         <w:rPr>
           <w:rFonts w:ascii="Times New Roman" w:hAnsi="Times New Roman" w:cs="Times New Roman"/>
@@ -6501,7 +6616,7 @@
           <w:color w:val="auto"/>
         </w:rPr>
       </w:pPr>
-      <w:bookmarkStart w:id="2" w:name="_Toc388192637"/>
+      <w:bookmarkStart w:id="2" w:name="_Toc388446871"/>
       <w:r>
         <w:rPr>
           <w:rFonts w:ascii="Times New Roman" w:hAnsi="Times New Roman" w:cs="Times New Roman"/>
@@ -6527,7 +6642,7 @@
           <w:u w:val="single"/>
         </w:rPr>
       </w:pPr>
-      <w:bookmarkStart w:id="3" w:name="_Toc388192638"/>
+      <w:bookmarkStart w:id="3" w:name="_Toc388446872"/>
       <w:r>
         <w:rPr>
           <w:rFonts w:ascii="Times New Roman" w:hAnsi="Times New Roman" w:cs="Times New Roman"/>
@@ -6685,7 +6800,7 @@
           <w:u w:val="single"/>
         </w:rPr>
       </w:pPr>
-      <w:bookmarkStart w:id="4" w:name="_Toc388192639"/>
+      <w:bookmarkStart w:id="4" w:name="_Toc388446873"/>
       <w:r>
         <w:rPr>
           <w:rFonts w:ascii="Times New Roman" w:hAnsi="Times New Roman" w:cs="Times New Roman"/>
@@ -6925,7 +7040,7 @@
           <w:color w:val="auto"/>
         </w:rPr>
       </w:pPr>
-      <w:bookmarkStart w:id="5" w:name="_Toc388192640"/>
+      <w:bookmarkStart w:id="5" w:name="_Toc388446874"/>
       <w:r>
         <w:rPr>
           <w:rFonts w:ascii="Times New Roman" w:hAnsi="Times New Roman" w:cs="Times New Roman"/>
@@ -7064,7 +7179,7 @@
           <w:color w:val="auto"/>
         </w:rPr>
       </w:pPr>
-      <w:bookmarkStart w:id="6" w:name="_Toc388192641"/>
+      <w:bookmarkStart w:id="6" w:name="_Toc388446875"/>
       <w:r>
         <w:rPr>
           <w:rFonts w:ascii="Times New Roman" w:hAnsi="Times New Roman" w:cs="Times New Roman"/>
@@ -7214,7 +7329,7 @@
           <w:color w:val="auto"/>
         </w:rPr>
       </w:pPr>
-      <w:bookmarkStart w:id="7" w:name="_Toc388192642"/>
+      <w:bookmarkStart w:id="7" w:name="_Toc388446876"/>
       <w:r>
         <w:rPr>
           <w:rFonts w:ascii="Times New Roman" w:hAnsi="Times New Roman" w:cs="Times New Roman"/>
@@ -8030,7 +8145,7 @@
           <w:color w:val="auto"/>
         </w:rPr>
       </w:pPr>
-      <w:bookmarkStart w:id="8" w:name="_Toc388192643"/>
+      <w:bookmarkStart w:id="8" w:name="_Toc388446877"/>
       <w:r>
         <w:rPr>
           <w:rFonts w:ascii="Times New Roman" w:hAnsi="Times New Roman" w:cs="Times New Roman"/>
@@ -8227,7 +8342,7 @@
           <w:color w:val="auto"/>
         </w:rPr>
       </w:pPr>
-      <w:bookmarkStart w:id="9" w:name="_Toc388192644"/>
+      <w:bookmarkStart w:id="9" w:name="_Toc388446878"/>
       <w:r>
         <w:rPr>
           <w:rFonts w:ascii="Times New Roman" w:hAnsi="Times New Roman" w:cs="Times New Roman"/>
@@ -9072,7 +9187,7 @@
                     <a:blip r:embed="rId10" cstate="print">
                       <a:extLst>
                         <a:ext uri="{28A0092B-C50C-407E-A947-70E740481C1C}">
-                          <a14:useLocalDpi xmlns:a14="http://schemas.microsoft.com/office/drawing/2010/main" xmlns:wps="http://schemas.microsoft.com/office/word/2010/wordprocessingShape" xmlns:wpi="http://schemas.microsoft.com/office/word/2010/wordprocessingInk" xmlns:wpg="http://schemas.microsoft.com/office/word/2010/wordprocessingGroup" xmlns:w15="http://schemas.microsoft.com/office/word/2012/wordml" xmlns:w14="http://schemas.microsoft.com/office/word/2010/wordml" xmlns:w="http://schemas.openxmlformats.org/wordprocessingml/2006/main" xmlns:w10="urn:schemas-microsoft-com:office:word" xmlns:wp14="http://schemas.microsoft.com/office/word/2010/wordprocessingDrawing" xmlns:v="urn:schemas-microsoft-com:vml" xmlns:o="urn:schemas-microsoft-com:office:office" xmlns:mc="http://schemas.openxmlformats.org/markup-compatibility/2006" xmlns:wpc="http://schemas.microsoft.com/office/word/2010/wordprocessingCanvas" xmlns="" val="0"/>
+                          <a14:useLocalDpi xmlns="" xmlns:wpc="http://schemas.microsoft.com/office/word/2010/wordprocessingCanvas" xmlns:mc="http://schemas.openxmlformats.org/markup-compatibility/2006" xmlns:o="urn:schemas-microsoft-com:office:office" xmlns:v="urn:schemas-microsoft-com:vml" xmlns:wp14="http://schemas.microsoft.com/office/word/2010/wordprocessingDrawing" xmlns:w10="urn:schemas-microsoft-com:office:word" xmlns:w="http://schemas.openxmlformats.org/wordprocessingml/2006/main" xmlns:w14="http://schemas.microsoft.com/office/word/2010/wordml" xmlns:w15="http://schemas.microsoft.com/office/word/2012/wordml" xmlns:wpg="http://schemas.microsoft.com/office/word/2010/wordprocessingGroup" xmlns:wpi="http://schemas.microsoft.com/office/word/2010/wordprocessingInk" xmlns:wps="http://schemas.microsoft.com/office/word/2010/wordprocessingShape" xmlns:a14="http://schemas.microsoft.com/office/drawing/2010/main" val="0"/>
                         </a:ext>
                       </a:extLst>
                     </a:blip>
@@ -9583,7 +9698,7 @@
           <w:color w:val="auto"/>
         </w:rPr>
       </w:pPr>
-      <w:bookmarkStart w:id="10" w:name="_Toc388192645"/>
+      <w:bookmarkStart w:id="10" w:name="_Toc388446879"/>
       <w:r>
         <w:rPr>
           <w:rFonts w:ascii="Times New Roman" w:hAnsi="Times New Roman" w:cs="Times New Roman"/>
@@ -10012,7 +10127,7 @@
                     <a:blip r:embed="rId11" cstate="print">
                       <a:extLst>
                         <a:ext uri="{28A0092B-C50C-407E-A947-70E740481C1C}">
-                          <a14:useLocalDpi xmlns:a14="http://schemas.microsoft.com/office/drawing/2010/main" xmlns:wps="http://schemas.microsoft.com/office/word/2010/wordprocessingShape" xmlns:wpi="http://schemas.microsoft.com/office/word/2010/wordprocessingInk" xmlns:wpg="http://schemas.microsoft.com/office/word/2010/wordprocessingGroup" xmlns:w15="http://schemas.microsoft.com/office/word/2012/wordml" xmlns:w14="http://schemas.microsoft.com/office/word/2010/wordml" xmlns:w="http://schemas.openxmlformats.org/wordprocessingml/2006/main" xmlns:w10="urn:schemas-microsoft-com:office:word" xmlns:wp14="http://schemas.microsoft.com/office/word/2010/wordprocessingDrawing" xmlns:v="urn:schemas-microsoft-com:vml" xmlns:o="urn:schemas-microsoft-com:office:office" xmlns:mc="http://schemas.openxmlformats.org/markup-compatibility/2006" xmlns:wpc="http://schemas.microsoft.com/office/word/2010/wordprocessingCanvas" xmlns="" val="0"/>
+                          <a14:useLocalDpi xmlns="" xmlns:wpc="http://schemas.microsoft.com/office/word/2010/wordprocessingCanvas" xmlns:mc="http://schemas.openxmlformats.org/markup-compatibility/2006" xmlns:o="urn:schemas-microsoft-com:office:office" xmlns:v="urn:schemas-microsoft-com:vml" xmlns:wp14="http://schemas.microsoft.com/office/word/2010/wordprocessingDrawing" xmlns:w10="urn:schemas-microsoft-com:office:word" xmlns:w="http://schemas.openxmlformats.org/wordprocessingml/2006/main" xmlns:w14="http://schemas.microsoft.com/office/word/2010/wordml" xmlns:w15="http://schemas.microsoft.com/office/word/2012/wordml" xmlns:wpg="http://schemas.microsoft.com/office/word/2010/wordprocessingGroup" xmlns:wpi="http://schemas.microsoft.com/office/word/2010/wordprocessingInk" xmlns:wps="http://schemas.microsoft.com/office/word/2010/wordprocessingShape" xmlns:a14="http://schemas.microsoft.com/office/drawing/2010/main" val="0"/>
                         </a:ext>
                       </a:extLst>
                     </a:blip>
@@ -10545,7 +10660,7 @@
           <w:color w:val="auto"/>
         </w:rPr>
       </w:pPr>
-      <w:bookmarkStart w:id="11" w:name="_Toc388192646"/>
+      <w:bookmarkStart w:id="11" w:name="_Toc388446880"/>
       <w:r>
         <w:rPr>
           <w:rFonts w:ascii="Times New Roman" w:hAnsi="Times New Roman" w:cs="Times New Roman"/>
@@ -11856,7 +11971,7 @@
                     <a:blip r:embed="rId12" cstate="print">
                       <a:extLst>
                         <a:ext uri="{28A0092B-C50C-407E-A947-70E740481C1C}">
-                          <a14:useLocalDpi xmlns:a14="http://schemas.microsoft.com/office/drawing/2010/main" xmlns:wps="http://schemas.microsoft.com/office/word/2010/wordprocessingShape" xmlns:wpi="http://schemas.microsoft.com/office/word/2010/wordprocessingInk" xmlns:wpg="http://schemas.microsoft.com/office/word/2010/wordprocessingGroup" xmlns:w15="http://schemas.microsoft.com/office/word/2012/wordml" xmlns:w14="http://schemas.microsoft.com/office/word/2010/wordml" xmlns:w="http://schemas.openxmlformats.org/wordprocessingml/2006/main" xmlns:w10="urn:schemas-microsoft-com:office:word" xmlns:wp14="http://schemas.microsoft.com/office/word/2010/wordprocessingDrawing" xmlns:v="urn:schemas-microsoft-com:vml" xmlns:o="urn:schemas-microsoft-com:office:office" xmlns:mc="http://schemas.openxmlformats.org/markup-compatibility/2006" xmlns:wpc="http://schemas.microsoft.com/office/word/2010/wordprocessingCanvas" xmlns="" val="0"/>
+                          <a14:useLocalDpi xmlns="" xmlns:wpc="http://schemas.microsoft.com/office/word/2010/wordprocessingCanvas" xmlns:mc="http://schemas.openxmlformats.org/markup-compatibility/2006" xmlns:o="urn:schemas-microsoft-com:office:office" xmlns:v="urn:schemas-microsoft-com:vml" xmlns:wp14="http://schemas.microsoft.com/office/word/2010/wordprocessingDrawing" xmlns:w10="urn:schemas-microsoft-com:office:word" xmlns:w="http://schemas.openxmlformats.org/wordprocessingml/2006/main" xmlns:w14="http://schemas.microsoft.com/office/word/2010/wordml" xmlns:w15="http://schemas.microsoft.com/office/word/2012/wordml" xmlns:wpg="http://schemas.microsoft.com/office/word/2010/wordprocessingGroup" xmlns:wpi="http://schemas.microsoft.com/office/word/2010/wordprocessingInk" xmlns:wps="http://schemas.microsoft.com/office/word/2010/wordprocessingShape" xmlns:a14="http://schemas.microsoft.com/office/drawing/2010/main" val="0"/>
                         </a:ext>
                       </a:extLst>
                     </a:blip>
@@ -12537,7 +12652,7 @@
                     <a:blip r:embed="rId13" cstate="print">
                       <a:extLst>
                         <a:ext uri="{28A0092B-C50C-407E-A947-70E740481C1C}">
-                          <a14:useLocalDpi xmlns:a14="http://schemas.microsoft.com/office/drawing/2010/main" xmlns:wps="http://schemas.microsoft.com/office/word/2010/wordprocessingShape" xmlns:wpi="http://schemas.microsoft.com/office/word/2010/wordprocessingInk" xmlns:wpg="http://schemas.microsoft.com/office/word/2010/wordprocessingGroup" xmlns:w15="http://schemas.microsoft.com/office/word/2012/wordml" xmlns:w14="http://schemas.microsoft.com/office/word/2010/wordml" xmlns:w="http://schemas.openxmlformats.org/wordprocessingml/2006/main" xmlns:w10="urn:schemas-microsoft-com:office:word" xmlns:wp14="http://schemas.microsoft.com/office/word/2010/wordprocessingDrawing" xmlns:v="urn:schemas-microsoft-com:vml" xmlns:o="urn:schemas-microsoft-com:office:office" xmlns:mc="http://schemas.openxmlformats.org/markup-compatibility/2006" xmlns:wpc="http://schemas.microsoft.com/office/word/2010/wordprocessingCanvas" xmlns="" val="0"/>
+                          <a14:useLocalDpi xmlns="" xmlns:wpc="http://schemas.microsoft.com/office/word/2010/wordprocessingCanvas" xmlns:mc="http://schemas.openxmlformats.org/markup-compatibility/2006" xmlns:o="urn:schemas-microsoft-com:office:office" xmlns:v="urn:schemas-microsoft-com:vml" xmlns:wp14="http://schemas.microsoft.com/office/word/2010/wordprocessingDrawing" xmlns:w10="urn:schemas-microsoft-com:office:word" xmlns:w="http://schemas.openxmlformats.org/wordprocessingml/2006/main" xmlns:w14="http://schemas.microsoft.com/office/word/2010/wordml" xmlns:w15="http://schemas.microsoft.com/office/word/2012/wordml" xmlns:wpg="http://schemas.microsoft.com/office/word/2010/wordprocessingGroup" xmlns:wpi="http://schemas.microsoft.com/office/word/2010/wordprocessingInk" xmlns:wps="http://schemas.microsoft.com/office/word/2010/wordprocessingShape" xmlns:a14="http://schemas.microsoft.com/office/drawing/2010/main" val="0"/>
                         </a:ext>
                       </a:extLst>
                     </a:blip>
@@ -12710,7 +12825,7 @@
           <w:color w:val="auto"/>
         </w:rPr>
       </w:pPr>
-      <w:bookmarkStart w:id="12" w:name="_Toc388192647"/>
+      <w:bookmarkStart w:id="12" w:name="_Toc388446881"/>
       <w:r>
         <w:rPr>
           <w:rFonts w:ascii="Times New Roman" w:hAnsi="Times New Roman" w:cs="Times New Roman"/>
@@ -18076,7 +18191,7 @@
           <w:color w:val="auto"/>
         </w:rPr>
       </w:pPr>
-      <w:bookmarkStart w:id="13" w:name="_Toc388192648"/>
+      <w:bookmarkStart w:id="13" w:name="_Toc388446882"/>
       <w:r>
         <w:rPr>
           <w:rFonts w:ascii="Times New Roman" w:hAnsi="Times New Roman" w:cs="Times New Roman"/>
@@ -24545,7 +24660,7 @@
           <w:color w:val="auto"/>
         </w:rPr>
       </w:pPr>
-      <w:bookmarkStart w:id="14" w:name="_Toc388192649"/>
+      <w:bookmarkStart w:id="14" w:name="_Toc388446883"/>
       <w:r>
         <w:rPr>
           <w:rFonts w:ascii="Times New Roman" w:hAnsi="Times New Roman" w:cs="Times New Roman"/>
@@ -24649,7 +24764,7 @@
           <w:color w:val="auto"/>
         </w:rPr>
       </w:pPr>
-      <w:bookmarkStart w:id="15" w:name="_Toc388192650"/>
+      <w:bookmarkStart w:id="15" w:name="_Toc388446884"/>
       <w:r>
         <w:rPr>
           <w:rFonts w:ascii="Times New Roman" w:hAnsi="Times New Roman" w:cs="Times New Roman"/>
@@ -24821,52 +24936,41 @@
         </w:rPr>
         <w:t>criação de um modelo único</w:t>
       </w:r>
-      <w:proofErr w:type="gramStart"/>
-      <w:r>
-        <w:rPr>
-          <w:rFonts w:ascii="Times New Roman" w:eastAsia="Times New Roman" w:hAnsi="Times New Roman" w:cs="Times New Roman"/>
-          <w:sz w:val="24"/>
-          <w:szCs w:val="24"/>
-          <w:lang w:eastAsia="pt-BR"/>
-        </w:rPr>
-        <w:t xml:space="preserve">, </w:t>
-      </w:r>
-      <w:r>
-        <w:rPr>
-          <w:rFonts w:ascii="Times New Roman" w:eastAsia="Times New Roman" w:hAnsi="Times New Roman" w:cs="Times New Roman"/>
-          <w:sz w:val="24"/>
-          <w:szCs w:val="24"/>
-          <w:lang w:eastAsia="pt-BR"/>
-        </w:rPr>
-        <w:t>serão</w:t>
-      </w:r>
-      <w:proofErr w:type="gramEnd"/>
-      <w:r>
-        <w:rPr>
-          <w:rFonts w:ascii="Times New Roman" w:eastAsia="Times New Roman" w:hAnsi="Times New Roman" w:cs="Times New Roman"/>
-          <w:sz w:val="24"/>
-          <w:szCs w:val="24"/>
-          <w:lang w:eastAsia="pt-BR"/>
-        </w:rPr>
-        <w:t xml:space="preserve"> adotados </w:t>
-      </w:r>
-      <w:r>
-        <w:rPr>
-          <w:rFonts w:ascii="Times New Roman" w:eastAsia="Times New Roman" w:hAnsi="Times New Roman" w:cs="Times New Roman"/>
-          <w:sz w:val="24"/>
-          <w:szCs w:val="24"/>
-          <w:lang w:eastAsia="pt-BR"/>
-        </w:rPr>
-        <w:t>os</w:t>
-      </w:r>
-      <w:r>
-        <w:rPr>
-          <w:rFonts w:ascii="Times New Roman" w:eastAsia="Times New Roman" w:hAnsi="Times New Roman" w:cs="Times New Roman"/>
-          <w:sz w:val="24"/>
-          <w:szCs w:val="24"/>
-          <w:lang w:eastAsia="pt-BR"/>
-        </w:rPr>
-        <w:t xml:space="preserve"> seguintes critérios</w:t>
+      <w:r>
+        <w:rPr>
+          <w:rFonts w:ascii="Times New Roman" w:eastAsia="Times New Roman" w:hAnsi="Times New Roman" w:cs="Times New Roman"/>
+          <w:sz w:val="24"/>
+          <w:szCs w:val="24"/>
+          <w:lang w:eastAsia="pt-BR"/>
+        </w:rPr>
+        <w:t xml:space="preserve"> faz-se necessário</w:t>
+      </w:r>
+      <w:r>
+        <w:rPr>
+          <w:rFonts w:ascii="Times New Roman" w:eastAsia="Times New Roman" w:hAnsi="Times New Roman" w:cs="Times New Roman"/>
+          <w:sz w:val="24"/>
+          <w:szCs w:val="24"/>
+          <w:lang w:eastAsia="pt-BR"/>
+        </w:rPr>
+        <w:t xml:space="preserve"> seguin</w:t>
+      </w:r>
+      <w:r>
+        <w:rPr>
+          <w:rFonts w:ascii="Times New Roman" w:eastAsia="Times New Roman" w:hAnsi="Times New Roman" w:cs="Times New Roman"/>
+          <w:sz w:val="24"/>
+          <w:szCs w:val="24"/>
+          <w:lang w:eastAsia="pt-BR"/>
+        </w:rPr>
+        <w:t>do os seguintes</w:t>
+      </w:r>
+      <w:r>
+        <w:rPr>
+          <w:rFonts w:ascii="Times New Roman" w:eastAsia="Times New Roman" w:hAnsi="Times New Roman" w:cs="Times New Roman"/>
+          <w:sz w:val="24"/>
+          <w:szCs w:val="24"/>
+          <w:lang w:eastAsia="pt-BR"/>
+        </w:rPr>
+        <w:t xml:space="preserve"> critérios</w:t>
       </w:r>
       <w:r>
         <w:rPr>
@@ -25350,7 +25454,7 @@
           <w:color w:val="auto"/>
         </w:rPr>
       </w:pPr>
-      <w:bookmarkStart w:id="16" w:name="_Toc388192651"/>
+      <w:bookmarkStart w:id="16" w:name="_Toc388446885"/>
       <w:r>
         <w:rPr>
           <w:rFonts w:ascii="Times New Roman" w:hAnsi="Times New Roman" w:cs="Times New Roman"/>
@@ -37724,7 +37828,7 @@
           <w:color w:val="auto"/>
         </w:rPr>
       </w:pPr>
-      <w:bookmarkStart w:id="18" w:name="_Toc388192652"/>
+      <w:bookmarkStart w:id="18" w:name="_Toc388446886"/>
       <w:r>
         <w:rPr>
           <w:rFonts w:ascii="Times New Roman" w:hAnsi="Times New Roman" w:cs="Times New Roman"/>
@@ -38023,6 +38127,135 @@
     </w:p>
     <w:p>
       <w:pPr>
+        <w:spacing w:after="0" w:line="240" w:lineRule="auto"/>
+        <w:ind w:firstLine="709"/>
+        <w:jc w:val="center"/>
+        <w:rPr>
+          <w:rFonts w:ascii="Times New Roman" w:eastAsia="Times New Roman" w:hAnsi="Times New Roman" w:cs="Times New Roman"/>
+          <w:szCs w:val="24"/>
+          <w:lang w:eastAsia="pt-BR"/>
+        </w:rPr>
+      </w:pPr>
+      <w:r>
+        <w:rPr>
+          <w:rFonts w:ascii="Times New Roman" w:eastAsia="Times New Roman" w:hAnsi="Times New Roman" w:cs="Times New Roman"/>
+          <w:noProof/>
+          <w:szCs w:val="24"/>
+          <w:lang w:eastAsia="pt-BR"/>
+        </w:rPr>
+        <w:drawing>
+          <wp:anchor distT="0" distB="0" distL="114300" distR="114300" simplePos="0" relativeHeight="251662336" behindDoc="0" locked="0" layoutInCell="1" allowOverlap="1">
+            <wp:simplePos x="0" y="0"/>
+            <wp:positionH relativeFrom="column">
+              <wp:posOffset>5715</wp:posOffset>
+            </wp:positionH>
+            <wp:positionV relativeFrom="paragraph">
+              <wp:posOffset>255905</wp:posOffset>
+            </wp:positionV>
+            <wp:extent cx="5579745" cy="3829050"/>
+            <wp:effectExtent l="19050" t="0" r="1905" b="0"/>
+            <wp:wrapSquare wrapText="bothSides"/>
+            <wp:docPr id="9" name="Imagem 2" descr="C:\Users\PDV3\Desktop\DiagramaAtividadeUsuario.png"/>
+            <wp:cNvGraphicFramePr>
+              <a:graphicFrameLocks xmlns:a="http://schemas.openxmlformats.org/drawingml/2006/main" noChangeAspect="1"/>
+            </wp:cNvGraphicFramePr>
+            <a:graphic xmlns:a="http://schemas.openxmlformats.org/drawingml/2006/main">
+              <a:graphicData uri="http://schemas.openxmlformats.org/drawingml/2006/picture">
+                <pic:pic xmlns:pic="http://schemas.openxmlformats.org/drawingml/2006/picture">
+                  <pic:nvPicPr>
+                    <pic:cNvPr id="0" name="Picture 2" descr="C:\Users\PDV3\Desktop\DiagramaAtividadeUsuario.png"/>
+                    <pic:cNvPicPr>
+                      <a:picLocks noChangeAspect="1" noChangeArrowheads="1"/>
+                    </pic:cNvPicPr>
+                  </pic:nvPicPr>
+                  <pic:blipFill>
+                    <a:blip r:embed="rId15" cstate="print"/>
+                    <a:srcRect/>
+                    <a:stretch>
+                      <a:fillRect/>
+                    </a:stretch>
+                  </pic:blipFill>
+                  <pic:spPr bwMode="auto">
+                    <a:xfrm>
+                      <a:off x="0" y="0"/>
+                      <a:ext cx="5579745" cy="3829050"/>
+                    </a:xfrm>
+                    <a:prstGeom prst="rect">
+                      <a:avLst/>
+                    </a:prstGeom>
+                    <a:noFill/>
+                    <a:ln w="9525">
+                      <a:noFill/>
+                      <a:miter lim="800000"/>
+                      <a:headEnd/>
+                      <a:tailEnd/>
+                    </a:ln>
+                  </pic:spPr>
+                </pic:pic>
+              </a:graphicData>
+            </a:graphic>
+          </wp:anchor>
+        </w:drawing>
+      </w:r>
+    </w:p>
+    <w:p>
+      <w:pPr>
+        <w:spacing w:after="0" w:line="240" w:lineRule="auto"/>
+        <w:ind w:firstLine="709"/>
+        <w:jc w:val="center"/>
+        <w:rPr>
+          <w:rFonts w:ascii="Times New Roman" w:eastAsia="Times New Roman" w:hAnsi="Times New Roman" w:cs="Times New Roman"/>
+          <w:szCs w:val="24"/>
+          <w:lang w:eastAsia="pt-BR"/>
+        </w:rPr>
+      </w:pPr>
+    </w:p>
+    <w:p>
+      <w:pPr>
+        <w:spacing w:after="0" w:line="240" w:lineRule="auto"/>
+        <w:ind w:firstLine="709"/>
+        <w:jc w:val="center"/>
+        <w:rPr>
+          <w:rFonts w:ascii="Times New Roman" w:eastAsia="Times New Roman" w:hAnsi="Times New Roman" w:cs="Times New Roman"/>
+          <w:szCs w:val="24"/>
+          <w:lang w:eastAsia="pt-BR"/>
+        </w:rPr>
+      </w:pPr>
+      <w:r>
+        <w:rPr>
+          <w:rFonts w:ascii="Times New Roman" w:eastAsia="Times New Roman" w:hAnsi="Times New Roman" w:cs="Times New Roman"/>
+          <w:szCs w:val="24"/>
+          <w:lang w:eastAsia="pt-BR"/>
+        </w:rPr>
+        <w:t>Figura 5</w:t>
+      </w:r>
+      <w:r>
+        <w:rPr>
+          <w:rFonts w:ascii="Times New Roman" w:eastAsia="Times New Roman" w:hAnsi="Times New Roman" w:cs="Times New Roman"/>
+          <w:szCs w:val="24"/>
+          <w:lang w:eastAsia="pt-BR"/>
+        </w:rPr>
+        <w:t>.</w:t>
+      </w:r>
+      <w:r>
+        <w:rPr>
+          <w:rFonts w:ascii="Times New Roman" w:eastAsia="Times New Roman" w:hAnsi="Times New Roman" w:cs="Times New Roman"/>
+          <w:szCs w:val="24"/>
+          <w:lang w:eastAsia="pt-BR"/>
+        </w:rPr>
+        <w:t xml:space="preserve"> Diagrama de sequência de Cadastro de </w:t>
+      </w:r>
+      <w:r>
+        <w:rPr>
+          <w:rFonts w:ascii="Times New Roman" w:eastAsia="Times New Roman" w:hAnsi="Times New Roman" w:cs="Times New Roman"/>
+          <w:szCs w:val="24"/>
+          <w:lang w:eastAsia="pt-BR"/>
+        </w:rPr>
+        <w:t>Usuário.</w:t>
+      </w:r>
+    </w:p>
+    <w:p>
+      <w:pPr>
         <w:spacing w:line="360" w:lineRule="auto"/>
         <w:ind w:firstLine="709"/>
         <w:jc w:val="both"/>
@@ -38047,7 +38280,12 @@
           <w:lang w:eastAsia="pt-BR"/>
         </w:rPr>
       </w:pPr>
-      <w:r>
+    </w:p>
+    <w:p>
+      <w:pPr>
+        <w:spacing w:line="360" w:lineRule="auto"/>
+        <w:ind w:firstLine="709"/>
+        <w:jc w:val="both"/>
         <w:rPr>
           <w:rFonts w:ascii="Times New Roman" w:eastAsia="Times New Roman" w:hAnsi="Times New Roman" w:cs="Times New Roman"/>
           <w:color w:val="FF0000"/>
@@ -38055,8 +38293,1678 @@
           <w:szCs w:val="24"/>
           <w:lang w:eastAsia="pt-BR"/>
         </w:rPr>
-        <w:t>Fazer diagrama de atividade</w:t>
-      </w:r>
+      </w:pPr>
+    </w:p>
+    <w:p>
+      <w:pPr>
+        <w:spacing w:line="360" w:lineRule="auto"/>
+        <w:jc w:val="center"/>
+        <w:rPr>
+          <w:rFonts w:ascii="Times New Roman" w:eastAsia="Times New Roman" w:hAnsi="Times New Roman" w:cs="Times New Roman"/>
+          <w:szCs w:val="24"/>
+          <w:lang w:eastAsia="pt-BR"/>
+        </w:rPr>
+      </w:pPr>
+      <w:r>
+        <w:rPr>
+          <w:rFonts w:ascii="Times New Roman" w:eastAsia="Times New Roman" w:hAnsi="Times New Roman" w:cs="Times New Roman"/>
+          <w:szCs w:val="24"/>
+          <w:lang w:eastAsia="pt-BR"/>
+        </w:rPr>
+        <w:lastRenderedPageBreak/>
+        <w:t xml:space="preserve">Tabela </w:t>
+      </w:r>
+      <w:r>
+        <w:rPr>
+          <w:rFonts w:ascii="Times New Roman" w:eastAsia="Times New Roman" w:hAnsi="Times New Roman" w:cs="Times New Roman"/>
+          <w:szCs w:val="24"/>
+          <w:lang w:eastAsia="pt-BR"/>
+        </w:rPr>
+        <w:t>21</w:t>
+      </w:r>
+      <w:r>
+        <w:rPr>
+          <w:rFonts w:ascii="Times New Roman" w:eastAsia="Times New Roman" w:hAnsi="Times New Roman" w:cs="Times New Roman"/>
+          <w:szCs w:val="24"/>
+          <w:lang w:eastAsia="pt-BR"/>
+        </w:rPr>
+        <w:t xml:space="preserve"> – Caso de uso de cadastro de usuário.</w:t>
+      </w:r>
+    </w:p>
+    <w:tbl>
+      <w:tblPr>
+        <w:tblStyle w:val="Tabelacomgrade"/>
+        <w:tblW w:w="0" w:type="auto"/>
+        <w:tblLook w:val="04A0"/>
+      </w:tblPr>
+      <w:tblGrid>
+        <w:gridCol w:w="2518"/>
+        <w:gridCol w:w="1418"/>
+        <w:gridCol w:w="4536"/>
+      </w:tblGrid>
+      <w:tr>
+        <w:tc>
+          <w:tcPr>
+            <w:tcW w:w="2518" w:type="dxa"/>
+          </w:tcPr>
+          <w:p>
+            <w:pPr>
+              <w:spacing w:line="360" w:lineRule="auto"/>
+              <w:jc w:val="right"/>
+              <w:rPr>
+                <w:rFonts w:ascii="Times New Roman" w:eastAsia="Times New Roman" w:hAnsi="Times New Roman" w:cs="Times New Roman"/>
+                <w:b/>
+                <w:sz w:val="24"/>
+                <w:szCs w:val="24"/>
+                <w:lang w:eastAsia="pt-BR"/>
+              </w:rPr>
+            </w:pPr>
+            <w:r>
+              <w:rPr>
+                <w:rFonts w:ascii="Times New Roman" w:eastAsia="Times New Roman" w:hAnsi="Times New Roman" w:cs="Times New Roman"/>
+                <w:b/>
+                <w:sz w:val="24"/>
+                <w:szCs w:val="24"/>
+                <w:lang w:eastAsia="pt-BR"/>
+              </w:rPr>
+              <w:t>Caso de Uso:</w:t>
+            </w:r>
+          </w:p>
+        </w:tc>
+        <w:tc>
+          <w:tcPr>
+            <w:tcW w:w="5954" w:type="dxa"/>
+            <w:gridSpan w:val="2"/>
+          </w:tcPr>
+          <w:p>
+            <w:pPr>
+              <w:spacing w:line="360" w:lineRule="auto"/>
+              <w:jc w:val="both"/>
+              <w:rPr>
+                <w:rFonts w:ascii="Times New Roman" w:eastAsia="Times New Roman" w:hAnsi="Times New Roman" w:cs="Times New Roman"/>
+                <w:sz w:val="24"/>
+                <w:szCs w:val="24"/>
+                <w:lang w:eastAsia="pt-BR"/>
+              </w:rPr>
+            </w:pPr>
+            <w:r>
+              <w:rPr>
+                <w:rFonts w:ascii="Times New Roman" w:eastAsia="Times New Roman" w:hAnsi="Times New Roman" w:cs="Times New Roman"/>
+                <w:sz w:val="24"/>
+                <w:szCs w:val="24"/>
+                <w:lang w:eastAsia="pt-BR"/>
+              </w:rPr>
+              <w:t>Cadastrar Usuário</w:t>
+            </w:r>
+          </w:p>
+        </w:tc>
+      </w:tr>
+      <w:tr>
+        <w:tc>
+          <w:tcPr>
+            <w:tcW w:w="2518" w:type="dxa"/>
+          </w:tcPr>
+          <w:p>
+            <w:pPr>
+              <w:spacing w:line="360" w:lineRule="auto"/>
+              <w:jc w:val="right"/>
+              <w:rPr>
+                <w:rFonts w:ascii="Times New Roman" w:eastAsia="Times New Roman" w:hAnsi="Times New Roman" w:cs="Times New Roman"/>
+                <w:b/>
+                <w:sz w:val="24"/>
+                <w:szCs w:val="24"/>
+                <w:lang w:eastAsia="pt-BR"/>
+              </w:rPr>
+            </w:pPr>
+            <w:proofErr w:type="gramStart"/>
+            <w:r>
+              <w:rPr>
+                <w:rFonts w:ascii="Times New Roman" w:eastAsia="Times New Roman" w:hAnsi="Times New Roman" w:cs="Times New Roman"/>
+                <w:b/>
+                <w:sz w:val="24"/>
+                <w:szCs w:val="24"/>
+                <w:lang w:eastAsia="pt-BR"/>
+              </w:rPr>
+              <w:t>Ator(</w:t>
+            </w:r>
+            <w:proofErr w:type="spellStart"/>
+            <w:proofErr w:type="gramEnd"/>
+            <w:r>
+              <w:rPr>
+                <w:rFonts w:ascii="Times New Roman" w:eastAsia="Times New Roman" w:hAnsi="Times New Roman" w:cs="Times New Roman"/>
+                <w:b/>
+                <w:sz w:val="24"/>
+                <w:szCs w:val="24"/>
+                <w:lang w:eastAsia="pt-BR"/>
+              </w:rPr>
+              <w:t>es</w:t>
+            </w:r>
+            <w:proofErr w:type="spellEnd"/>
+            <w:r>
+              <w:rPr>
+                <w:rFonts w:ascii="Times New Roman" w:eastAsia="Times New Roman" w:hAnsi="Times New Roman" w:cs="Times New Roman"/>
+                <w:b/>
+                <w:sz w:val="24"/>
+                <w:szCs w:val="24"/>
+                <w:lang w:eastAsia="pt-BR"/>
+              </w:rPr>
+              <w:t>):</w:t>
+            </w:r>
+          </w:p>
+        </w:tc>
+        <w:tc>
+          <w:tcPr>
+            <w:tcW w:w="5954" w:type="dxa"/>
+            <w:gridSpan w:val="2"/>
+          </w:tcPr>
+          <w:p>
+            <w:pPr>
+              <w:spacing w:line="360" w:lineRule="auto"/>
+              <w:jc w:val="both"/>
+              <w:rPr>
+                <w:rFonts w:ascii="Times New Roman" w:eastAsia="Times New Roman" w:hAnsi="Times New Roman" w:cs="Times New Roman"/>
+                <w:sz w:val="24"/>
+                <w:szCs w:val="24"/>
+                <w:lang w:eastAsia="pt-BR"/>
+              </w:rPr>
+            </w:pPr>
+            <w:r>
+              <w:rPr>
+                <w:rFonts w:ascii="Times New Roman" w:eastAsia="Times New Roman" w:hAnsi="Times New Roman" w:cs="Times New Roman"/>
+                <w:sz w:val="24"/>
+                <w:szCs w:val="24"/>
+                <w:lang w:eastAsia="pt-BR"/>
+              </w:rPr>
+              <w:t>Usuário</w:t>
+            </w:r>
+          </w:p>
+        </w:tc>
+      </w:tr>
+      <w:tr>
+        <w:tc>
+          <w:tcPr>
+            <w:tcW w:w="2518" w:type="dxa"/>
+          </w:tcPr>
+          <w:p>
+            <w:pPr>
+              <w:spacing w:line="360" w:lineRule="auto"/>
+              <w:jc w:val="right"/>
+              <w:rPr>
+                <w:rFonts w:ascii="Times New Roman" w:eastAsia="Times New Roman" w:hAnsi="Times New Roman" w:cs="Times New Roman"/>
+                <w:b/>
+                <w:sz w:val="24"/>
+                <w:szCs w:val="24"/>
+                <w:lang w:eastAsia="pt-BR"/>
+              </w:rPr>
+            </w:pPr>
+            <w:r>
+              <w:rPr>
+                <w:rFonts w:ascii="Times New Roman" w:eastAsia="Times New Roman" w:hAnsi="Times New Roman" w:cs="Times New Roman"/>
+                <w:b/>
+                <w:sz w:val="24"/>
+                <w:szCs w:val="24"/>
+                <w:lang w:eastAsia="pt-BR"/>
+              </w:rPr>
+              <w:t>Finalidade:</w:t>
+            </w:r>
+          </w:p>
+        </w:tc>
+        <w:tc>
+          <w:tcPr>
+            <w:tcW w:w="5954" w:type="dxa"/>
+            <w:gridSpan w:val="2"/>
+          </w:tcPr>
+          <w:p>
+            <w:pPr>
+              <w:spacing w:line="360" w:lineRule="auto"/>
+              <w:jc w:val="both"/>
+              <w:rPr>
+                <w:rFonts w:ascii="Times New Roman" w:eastAsia="Times New Roman" w:hAnsi="Times New Roman" w:cs="Times New Roman"/>
+                <w:sz w:val="24"/>
+                <w:szCs w:val="24"/>
+                <w:lang w:eastAsia="pt-BR"/>
+              </w:rPr>
+            </w:pPr>
+            <w:r>
+              <w:rPr>
+                <w:rFonts w:ascii="Times New Roman" w:eastAsia="Times New Roman" w:hAnsi="Times New Roman" w:cs="Times New Roman"/>
+                <w:sz w:val="24"/>
+                <w:szCs w:val="24"/>
+                <w:lang w:eastAsia="pt-BR"/>
+              </w:rPr>
+              <w:t>Cadastrar o usuário no sistema</w:t>
+            </w:r>
+          </w:p>
+        </w:tc>
+      </w:tr>
+      <w:tr>
+        <w:tc>
+          <w:tcPr>
+            <w:tcW w:w="2518" w:type="dxa"/>
+          </w:tcPr>
+          <w:p>
+            <w:pPr>
+              <w:spacing w:line="360" w:lineRule="auto"/>
+              <w:jc w:val="right"/>
+              <w:rPr>
+                <w:rFonts w:ascii="Times New Roman" w:eastAsia="Times New Roman" w:hAnsi="Times New Roman" w:cs="Times New Roman"/>
+                <w:b/>
+                <w:sz w:val="24"/>
+                <w:szCs w:val="24"/>
+                <w:lang w:eastAsia="pt-BR"/>
+              </w:rPr>
+            </w:pPr>
+            <w:r>
+              <w:rPr>
+                <w:rFonts w:ascii="Times New Roman" w:eastAsia="Times New Roman" w:hAnsi="Times New Roman" w:cs="Times New Roman"/>
+                <w:b/>
+                <w:sz w:val="24"/>
+                <w:szCs w:val="24"/>
+                <w:lang w:eastAsia="pt-BR"/>
+              </w:rPr>
+              <w:t>Visão Geral:</w:t>
+            </w:r>
+          </w:p>
+        </w:tc>
+        <w:tc>
+          <w:tcPr>
+            <w:tcW w:w="5954" w:type="dxa"/>
+            <w:gridSpan w:val="2"/>
+          </w:tcPr>
+          <w:p>
+            <w:pPr>
+              <w:spacing w:line="360" w:lineRule="auto"/>
+              <w:jc w:val="both"/>
+              <w:rPr>
+                <w:rFonts w:ascii="Times New Roman" w:eastAsia="Times New Roman" w:hAnsi="Times New Roman" w:cs="Times New Roman"/>
+                <w:sz w:val="24"/>
+                <w:szCs w:val="24"/>
+                <w:lang w:eastAsia="pt-BR"/>
+              </w:rPr>
+            </w:pPr>
+            <w:r>
+              <w:rPr>
+                <w:rFonts w:ascii="Times New Roman" w:eastAsia="Times New Roman" w:hAnsi="Times New Roman" w:cs="Times New Roman"/>
+                <w:sz w:val="24"/>
+                <w:szCs w:val="24"/>
+                <w:lang w:eastAsia="pt-BR"/>
+              </w:rPr>
+              <w:t xml:space="preserve">Permitir que o usuário se </w:t>
+            </w:r>
+            <w:proofErr w:type="gramStart"/>
+            <w:r>
+              <w:rPr>
+                <w:rFonts w:ascii="Times New Roman" w:eastAsia="Times New Roman" w:hAnsi="Times New Roman" w:cs="Times New Roman"/>
+                <w:sz w:val="24"/>
+                <w:szCs w:val="24"/>
+                <w:lang w:eastAsia="pt-BR"/>
+              </w:rPr>
+              <w:t>autentique</w:t>
+            </w:r>
+            <w:proofErr w:type="gramEnd"/>
+            <w:r>
+              <w:rPr>
+                <w:rFonts w:ascii="Times New Roman" w:eastAsia="Times New Roman" w:hAnsi="Times New Roman" w:cs="Times New Roman"/>
+                <w:sz w:val="24"/>
+                <w:szCs w:val="24"/>
+                <w:lang w:eastAsia="pt-BR"/>
+              </w:rPr>
+              <w:t xml:space="preserve"> no sistema para usufruir de suas funcionalidades.</w:t>
+            </w:r>
+          </w:p>
+        </w:tc>
+      </w:tr>
+      <w:tr>
+        <w:tc>
+          <w:tcPr>
+            <w:tcW w:w="2518" w:type="dxa"/>
+          </w:tcPr>
+          <w:p>
+            <w:pPr>
+              <w:spacing w:line="360" w:lineRule="auto"/>
+              <w:jc w:val="right"/>
+              <w:rPr>
+                <w:rFonts w:ascii="Times New Roman" w:eastAsia="Times New Roman" w:hAnsi="Times New Roman" w:cs="Times New Roman"/>
+                <w:b/>
+                <w:sz w:val="24"/>
+                <w:szCs w:val="24"/>
+                <w:lang w:eastAsia="pt-BR"/>
+              </w:rPr>
+            </w:pPr>
+            <w:r>
+              <w:rPr>
+                <w:rFonts w:ascii="Times New Roman" w:eastAsia="Times New Roman" w:hAnsi="Times New Roman" w:cs="Times New Roman"/>
+                <w:b/>
+                <w:sz w:val="24"/>
+                <w:szCs w:val="24"/>
+                <w:lang w:eastAsia="pt-BR"/>
+              </w:rPr>
+              <w:t>Pré-Condições:</w:t>
+            </w:r>
+          </w:p>
+        </w:tc>
+        <w:tc>
+          <w:tcPr>
+            <w:tcW w:w="5954" w:type="dxa"/>
+            <w:gridSpan w:val="2"/>
+          </w:tcPr>
+          <w:p>
+            <w:pPr>
+              <w:spacing w:line="360" w:lineRule="auto"/>
+              <w:jc w:val="center"/>
+              <w:rPr>
+                <w:rFonts w:ascii="Times New Roman" w:eastAsia="Times New Roman" w:hAnsi="Times New Roman" w:cs="Times New Roman"/>
+                <w:sz w:val="24"/>
+                <w:szCs w:val="24"/>
+                <w:lang w:eastAsia="pt-BR"/>
+              </w:rPr>
+            </w:pPr>
+            <w:r>
+              <w:rPr>
+                <w:rFonts w:ascii="Times New Roman" w:eastAsia="Times New Roman" w:hAnsi="Times New Roman" w:cs="Times New Roman"/>
+                <w:sz w:val="24"/>
+                <w:szCs w:val="24"/>
+                <w:lang w:eastAsia="pt-BR"/>
+              </w:rPr>
+              <w:t>-</w:t>
+            </w:r>
+          </w:p>
+        </w:tc>
+      </w:tr>
+      <w:tr>
+        <w:tc>
+          <w:tcPr>
+            <w:tcW w:w="2518" w:type="dxa"/>
+          </w:tcPr>
+          <w:p>
+            <w:pPr>
+              <w:spacing w:line="360" w:lineRule="auto"/>
+              <w:jc w:val="right"/>
+              <w:rPr>
+                <w:rFonts w:ascii="Times New Roman" w:eastAsia="Times New Roman" w:hAnsi="Times New Roman" w:cs="Times New Roman"/>
+                <w:b/>
+                <w:sz w:val="24"/>
+                <w:szCs w:val="24"/>
+                <w:lang w:eastAsia="pt-BR"/>
+              </w:rPr>
+            </w:pPr>
+            <w:r>
+              <w:rPr>
+                <w:rFonts w:ascii="Times New Roman" w:eastAsia="Times New Roman" w:hAnsi="Times New Roman" w:cs="Times New Roman"/>
+                <w:b/>
+                <w:sz w:val="24"/>
+                <w:szCs w:val="24"/>
+                <w:lang w:eastAsia="pt-BR"/>
+              </w:rPr>
+              <w:t>Pós-Condições:</w:t>
+            </w:r>
+          </w:p>
+        </w:tc>
+        <w:tc>
+          <w:tcPr>
+            <w:tcW w:w="5954" w:type="dxa"/>
+            <w:gridSpan w:val="2"/>
+          </w:tcPr>
+          <w:p>
+            <w:pPr>
+              <w:spacing w:line="360" w:lineRule="auto"/>
+              <w:jc w:val="both"/>
+              <w:rPr>
+                <w:rFonts w:ascii="Times New Roman" w:eastAsia="Times New Roman" w:hAnsi="Times New Roman" w:cs="Times New Roman"/>
+                <w:sz w:val="24"/>
+                <w:szCs w:val="24"/>
+                <w:lang w:eastAsia="pt-BR"/>
+              </w:rPr>
+            </w:pPr>
+            <w:r>
+              <w:rPr>
+                <w:rFonts w:ascii="Times New Roman" w:eastAsia="Times New Roman" w:hAnsi="Times New Roman" w:cs="Times New Roman"/>
+                <w:sz w:val="24"/>
+                <w:szCs w:val="24"/>
+                <w:lang w:eastAsia="pt-BR"/>
+              </w:rPr>
+              <w:t>Redirecionar o usuário para a tela principal da aplicação</w:t>
+            </w:r>
+          </w:p>
+        </w:tc>
+      </w:tr>
+      <w:tr>
+        <w:tc>
+          <w:tcPr>
+            <w:tcW w:w="8472" w:type="dxa"/>
+            <w:gridSpan w:val="3"/>
+          </w:tcPr>
+          <w:p>
+            <w:pPr>
+              <w:spacing w:line="360" w:lineRule="auto"/>
+              <w:jc w:val="center"/>
+              <w:rPr>
+                <w:rFonts w:ascii="Times New Roman" w:eastAsia="Times New Roman" w:hAnsi="Times New Roman" w:cs="Times New Roman"/>
+                <w:b/>
+                <w:sz w:val="26"/>
+                <w:szCs w:val="26"/>
+                <w:lang w:eastAsia="pt-BR"/>
+              </w:rPr>
+            </w:pPr>
+            <w:r>
+              <w:rPr>
+                <w:rFonts w:ascii="Times New Roman" w:eastAsia="Times New Roman" w:hAnsi="Times New Roman" w:cs="Times New Roman"/>
+                <w:b/>
+                <w:sz w:val="26"/>
+                <w:szCs w:val="26"/>
+                <w:lang w:eastAsia="pt-BR"/>
+              </w:rPr>
+              <w:t>Sequência Típica de Eventos</w:t>
+            </w:r>
+          </w:p>
+        </w:tc>
+      </w:tr>
+      <w:tr>
+        <w:tc>
+          <w:tcPr>
+            <w:tcW w:w="3936" w:type="dxa"/>
+            <w:gridSpan w:val="2"/>
+          </w:tcPr>
+          <w:p>
+            <w:pPr>
+              <w:spacing w:line="360" w:lineRule="auto"/>
+              <w:jc w:val="center"/>
+              <w:rPr>
+                <w:rFonts w:ascii="Times New Roman" w:eastAsia="Times New Roman" w:hAnsi="Times New Roman" w:cs="Times New Roman"/>
+                <w:b/>
+                <w:sz w:val="24"/>
+                <w:szCs w:val="24"/>
+                <w:lang w:eastAsia="pt-BR"/>
+              </w:rPr>
+            </w:pPr>
+            <w:r>
+              <w:rPr>
+                <w:rFonts w:ascii="Times New Roman" w:eastAsia="Times New Roman" w:hAnsi="Times New Roman" w:cs="Times New Roman"/>
+                <w:b/>
+                <w:sz w:val="24"/>
+                <w:szCs w:val="24"/>
+                <w:lang w:eastAsia="pt-BR"/>
+              </w:rPr>
+              <w:t>Ação do Ator</w:t>
+            </w:r>
+          </w:p>
+        </w:tc>
+        <w:tc>
+          <w:tcPr>
+            <w:tcW w:w="4536" w:type="dxa"/>
+          </w:tcPr>
+          <w:p>
+            <w:pPr>
+              <w:spacing w:line="360" w:lineRule="auto"/>
+              <w:jc w:val="center"/>
+              <w:rPr>
+                <w:rFonts w:ascii="Times New Roman" w:eastAsia="Times New Roman" w:hAnsi="Times New Roman" w:cs="Times New Roman"/>
+                <w:b/>
+                <w:sz w:val="24"/>
+                <w:szCs w:val="24"/>
+                <w:lang w:eastAsia="pt-BR"/>
+              </w:rPr>
+            </w:pPr>
+            <w:r>
+              <w:rPr>
+                <w:rFonts w:ascii="Times New Roman" w:eastAsia="Times New Roman" w:hAnsi="Times New Roman" w:cs="Times New Roman"/>
+                <w:b/>
+                <w:sz w:val="24"/>
+                <w:szCs w:val="24"/>
+                <w:lang w:eastAsia="pt-BR"/>
+              </w:rPr>
+              <w:t>Resposta do Sistema</w:t>
+            </w:r>
+          </w:p>
+        </w:tc>
+      </w:tr>
+      <w:tr>
+        <w:tc>
+          <w:tcPr>
+            <w:tcW w:w="3936" w:type="dxa"/>
+            <w:gridSpan w:val="2"/>
+          </w:tcPr>
+          <w:p>
+            <w:pPr>
+              <w:pStyle w:val="PargrafodaLista"/>
+              <w:spacing w:line="360" w:lineRule="auto"/>
+              <w:ind w:left="1080"/>
+              <w:rPr>
+                <w:rFonts w:ascii="Times New Roman" w:eastAsia="Times New Roman" w:hAnsi="Times New Roman" w:cs="Times New Roman"/>
+                <w:sz w:val="24"/>
+                <w:szCs w:val="24"/>
+                <w:lang w:eastAsia="pt-BR"/>
+              </w:rPr>
+            </w:pPr>
+            <w:r>
+              <w:rPr>
+                <w:rFonts w:ascii="Times New Roman" w:eastAsia="Times New Roman" w:hAnsi="Times New Roman" w:cs="Times New Roman"/>
+                <w:sz w:val="24"/>
+                <w:szCs w:val="24"/>
+                <w:lang w:eastAsia="pt-BR"/>
+              </w:rPr>
+              <w:t xml:space="preserve">1. </w:t>
+            </w:r>
+            <w:r>
+              <w:rPr>
+                <w:rFonts w:ascii="Times New Roman" w:eastAsia="Times New Roman" w:hAnsi="Times New Roman" w:cs="Times New Roman"/>
+                <w:sz w:val="24"/>
+                <w:szCs w:val="24"/>
+                <w:lang w:eastAsia="pt-BR"/>
+              </w:rPr>
+              <w:t>Insere dados.</w:t>
+            </w:r>
+          </w:p>
+        </w:tc>
+        <w:tc>
+          <w:tcPr>
+            <w:tcW w:w="4536" w:type="dxa"/>
+          </w:tcPr>
+          <w:p>
+            <w:pPr>
+              <w:spacing w:line="360" w:lineRule="auto"/>
+              <w:jc w:val="center"/>
+              <w:rPr>
+                <w:rFonts w:ascii="Times New Roman" w:eastAsia="Times New Roman" w:hAnsi="Times New Roman" w:cs="Times New Roman"/>
+                <w:sz w:val="24"/>
+                <w:szCs w:val="24"/>
+                <w:lang w:eastAsia="pt-BR"/>
+              </w:rPr>
+            </w:pPr>
+            <w:r>
+              <w:rPr>
+                <w:rFonts w:ascii="Times New Roman" w:eastAsia="Times New Roman" w:hAnsi="Times New Roman" w:cs="Times New Roman"/>
+                <w:sz w:val="24"/>
+                <w:szCs w:val="24"/>
+                <w:lang w:eastAsia="pt-BR"/>
+              </w:rPr>
+              <w:t xml:space="preserve">2. </w:t>
+            </w:r>
+            <w:r>
+              <w:rPr>
+                <w:rFonts w:ascii="Times New Roman" w:eastAsia="Times New Roman" w:hAnsi="Times New Roman" w:cs="Times New Roman"/>
+                <w:sz w:val="24"/>
+                <w:szCs w:val="24"/>
+                <w:lang w:eastAsia="pt-BR"/>
+              </w:rPr>
+              <w:t>Validação de dados. Ser for validado com sucesso é redirecionado a pagina principal.</w:t>
+            </w:r>
+          </w:p>
+        </w:tc>
+      </w:tr>
+      <w:tr>
+        <w:tc>
+          <w:tcPr>
+            <w:tcW w:w="8472" w:type="dxa"/>
+            <w:gridSpan w:val="3"/>
+          </w:tcPr>
+          <w:p>
+            <w:pPr>
+              <w:spacing w:line="360" w:lineRule="auto"/>
+              <w:jc w:val="center"/>
+              <w:rPr>
+                <w:rFonts w:ascii="Times New Roman" w:eastAsia="Times New Roman" w:hAnsi="Times New Roman" w:cs="Times New Roman"/>
+                <w:b/>
+                <w:sz w:val="26"/>
+                <w:szCs w:val="26"/>
+                <w:lang w:eastAsia="pt-BR"/>
+              </w:rPr>
+            </w:pPr>
+            <w:r>
+              <w:rPr>
+                <w:rFonts w:ascii="Times New Roman" w:eastAsia="Times New Roman" w:hAnsi="Times New Roman" w:cs="Times New Roman"/>
+                <w:b/>
+                <w:sz w:val="26"/>
+                <w:szCs w:val="26"/>
+                <w:lang w:eastAsia="pt-BR"/>
+              </w:rPr>
+              <w:t>Sequência Alternativa</w:t>
+            </w:r>
+          </w:p>
+        </w:tc>
+      </w:tr>
+      <w:tr>
+        <w:tc>
+          <w:tcPr>
+            <w:tcW w:w="8472" w:type="dxa"/>
+            <w:gridSpan w:val="3"/>
+          </w:tcPr>
+          <w:p>
+            <w:pPr>
+              <w:spacing w:line="360" w:lineRule="auto"/>
+              <w:jc w:val="center"/>
+              <w:rPr>
+                <w:rFonts w:ascii="Times New Roman" w:eastAsia="Times New Roman" w:hAnsi="Times New Roman" w:cs="Times New Roman"/>
+                <w:b/>
+                <w:sz w:val="24"/>
+                <w:szCs w:val="24"/>
+                <w:lang w:eastAsia="pt-BR"/>
+              </w:rPr>
+            </w:pPr>
+            <w:r>
+              <w:rPr>
+                <w:rFonts w:ascii="Times New Roman" w:eastAsia="Times New Roman" w:hAnsi="Times New Roman" w:cs="Times New Roman"/>
+                <w:sz w:val="24"/>
+                <w:szCs w:val="24"/>
+                <w:lang w:eastAsia="pt-BR"/>
+              </w:rPr>
+              <w:t>Se não</w:t>
+            </w:r>
+            <w:r>
+              <w:rPr>
+                <w:rFonts w:ascii="Times New Roman" w:eastAsia="Times New Roman" w:hAnsi="Times New Roman" w:cs="Times New Roman"/>
+                <w:sz w:val="24"/>
+                <w:szCs w:val="24"/>
+                <w:lang w:eastAsia="pt-BR"/>
+              </w:rPr>
+              <w:t xml:space="preserve"> ocorrer sucesso na validação, o sistema exibe uma</w:t>
+            </w:r>
+            <w:r>
+              <w:rPr>
+                <w:rFonts w:ascii="Times New Roman" w:eastAsia="Times New Roman" w:hAnsi="Times New Roman" w:cs="Times New Roman"/>
+                <w:sz w:val="24"/>
+                <w:szCs w:val="24"/>
+                <w:lang w:eastAsia="pt-BR"/>
+              </w:rPr>
+              <w:t xml:space="preserve"> </w:t>
+            </w:r>
+            <w:r>
+              <w:rPr>
+                <w:rFonts w:ascii="Times New Roman" w:eastAsia="Times New Roman" w:hAnsi="Times New Roman" w:cs="Times New Roman"/>
+                <w:sz w:val="24"/>
+                <w:szCs w:val="24"/>
+                <w:lang w:eastAsia="pt-BR"/>
+              </w:rPr>
+              <w:t xml:space="preserve">mensagem para o </w:t>
+            </w:r>
+            <w:r>
+              <w:rPr>
+                <w:rFonts w:ascii="Times New Roman" w:eastAsia="Times New Roman" w:hAnsi="Times New Roman" w:cs="Times New Roman"/>
+                <w:sz w:val="24"/>
+                <w:szCs w:val="24"/>
+                <w:lang w:eastAsia="pt-BR"/>
+              </w:rPr>
+              <w:t>usuário</w:t>
+            </w:r>
+            <w:r>
+              <w:rPr>
+                <w:rFonts w:ascii="Times New Roman" w:eastAsia="Times New Roman" w:hAnsi="Times New Roman" w:cs="Times New Roman"/>
+                <w:sz w:val="24"/>
+                <w:szCs w:val="24"/>
+                <w:lang w:eastAsia="pt-BR"/>
+              </w:rPr>
+              <w:t>.</w:t>
+            </w:r>
+          </w:p>
+        </w:tc>
+      </w:tr>
+    </w:tbl>
+    <w:p>
+      <w:pPr>
+        <w:spacing w:line="360" w:lineRule="auto"/>
+        <w:ind w:firstLine="709"/>
+        <w:jc w:val="both"/>
+        <w:rPr>
+          <w:rFonts w:ascii="Times New Roman" w:eastAsia="Times New Roman" w:hAnsi="Times New Roman" w:cs="Times New Roman"/>
+          <w:sz w:val="24"/>
+          <w:szCs w:val="24"/>
+          <w:lang w:eastAsia="pt-BR"/>
+        </w:rPr>
+      </w:pPr>
+      <w:r>
+        <w:rPr>
+          <w:rFonts w:ascii="Times New Roman" w:eastAsia="Times New Roman" w:hAnsi="Times New Roman" w:cs="Times New Roman"/>
+          <w:noProof/>
+          <w:sz w:val="24"/>
+          <w:szCs w:val="24"/>
+          <w:lang w:eastAsia="pt-BR"/>
+        </w:rPr>
+        <w:drawing>
+          <wp:anchor distT="0" distB="0" distL="114300" distR="114300" simplePos="0" relativeHeight="251663360" behindDoc="0" locked="0" layoutInCell="1" allowOverlap="1">
+            <wp:simplePos x="0" y="0"/>
+            <wp:positionH relativeFrom="column">
+              <wp:posOffset>-41910</wp:posOffset>
+            </wp:positionH>
+            <wp:positionV relativeFrom="paragraph">
+              <wp:posOffset>393065</wp:posOffset>
+            </wp:positionV>
+            <wp:extent cx="5579745" cy="3829050"/>
+            <wp:effectExtent l="19050" t="0" r="1905" b="0"/>
+            <wp:wrapSquare wrapText="bothSides"/>
+            <wp:docPr id="5" name="Imagem 1" descr="C:\Users\PDV3\Desktop\DiagramaAtividadeServiço.png"/>
+            <wp:cNvGraphicFramePr>
+              <a:graphicFrameLocks xmlns:a="http://schemas.openxmlformats.org/drawingml/2006/main" noChangeAspect="1"/>
+            </wp:cNvGraphicFramePr>
+            <a:graphic xmlns:a="http://schemas.openxmlformats.org/drawingml/2006/main">
+              <a:graphicData uri="http://schemas.openxmlformats.org/drawingml/2006/picture">
+                <pic:pic xmlns:pic="http://schemas.openxmlformats.org/drawingml/2006/picture">
+                  <pic:nvPicPr>
+                    <pic:cNvPr id="0" name="Picture 1" descr="C:\Users\PDV3\Desktop\DiagramaAtividadeServiço.png"/>
+                    <pic:cNvPicPr>
+                      <a:picLocks noChangeAspect="1" noChangeArrowheads="1"/>
+                    </pic:cNvPicPr>
+                  </pic:nvPicPr>
+                  <pic:blipFill>
+                    <a:blip r:embed="rId16" cstate="print"/>
+                    <a:srcRect/>
+                    <a:stretch>
+                      <a:fillRect/>
+                    </a:stretch>
+                  </pic:blipFill>
+                  <pic:spPr bwMode="auto">
+                    <a:xfrm>
+                      <a:off x="0" y="0"/>
+                      <a:ext cx="5579745" cy="3829050"/>
+                    </a:xfrm>
+                    <a:prstGeom prst="rect">
+                      <a:avLst/>
+                    </a:prstGeom>
+                    <a:noFill/>
+                    <a:ln w="9525">
+                      <a:noFill/>
+                      <a:miter lim="800000"/>
+                      <a:headEnd/>
+                      <a:tailEnd/>
+                    </a:ln>
+                  </pic:spPr>
+                </pic:pic>
+              </a:graphicData>
+            </a:graphic>
+          </wp:anchor>
+        </w:drawing>
+      </w:r>
+    </w:p>
+    <w:p>
+      <w:pPr>
+        <w:spacing w:after="0" w:line="240" w:lineRule="auto"/>
+        <w:ind w:firstLine="709"/>
+        <w:jc w:val="center"/>
+        <w:rPr>
+          <w:rFonts w:ascii="Times New Roman" w:eastAsia="Times New Roman" w:hAnsi="Times New Roman" w:cs="Times New Roman"/>
+          <w:szCs w:val="24"/>
+          <w:lang w:eastAsia="pt-BR"/>
+        </w:rPr>
+      </w:pPr>
+      <w:r>
+        <w:rPr>
+          <w:rFonts w:ascii="Times New Roman" w:eastAsia="Times New Roman" w:hAnsi="Times New Roman" w:cs="Times New Roman"/>
+          <w:szCs w:val="24"/>
+          <w:lang w:eastAsia="pt-BR"/>
+        </w:rPr>
+        <w:t>Figura 6</w:t>
+      </w:r>
+      <w:r>
+        <w:rPr>
+          <w:rFonts w:ascii="Times New Roman" w:eastAsia="Times New Roman" w:hAnsi="Times New Roman" w:cs="Times New Roman"/>
+          <w:szCs w:val="24"/>
+          <w:lang w:eastAsia="pt-BR"/>
+        </w:rPr>
+        <w:t>.</w:t>
+      </w:r>
+      <w:r>
+        <w:rPr>
+          <w:rFonts w:ascii="Times New Roman" w:eastAsia="Times New Roman" w:hAnsi="Times New Roman" w:cs="Times New Roman"/>
+          <w:szCs w:val="24"/>
+          <w:lang w:eastAsia="pt-BR"/>
+        </w:rPr>
+        <w:t xml:space="preserve"> Diagrama de sequência de Cadastro de Serviço.</w:t>
+      </w:r>
+    </w:p>
+    <w:p>
+      <w:pPr>
+        <w:spacing w:line="360" w:lineRule="auto"/>
+        <w:ind w:firstLine="709"/>
+        <w:jc w:val="both"/>
+        <w:rPr>
+          <w:rFonts w:ascii="Times New Roman" w:eastAsia="Times New Roman" w:hAnsi="Times New Roman" w:cs="Times New Roman"/>
+          <w:sz w:val="24"/>
+          <w:szCs w:val="24"/>
+          <w:lang w:eastAsia="pt-BR"/>
+        </w:rPr>
+      </w:pPr>
+    </w:p>
+    <w:p>
+      <w:pPr>
+        <w:spacing w:line="360" w:lineRule="auto"/>
+        <w:jc w:val="center"/>
+        <w:rPr>
+          <w:rFonts w:ascii="Times New Roman" w:eastAsia="Times New Roman" w:hAnsi="Times New Roman" w:cs="Times New Roman"/>
+          <w:szCs w:val="24"/>
+          <w:lang w:eastAsia="pt-BR"/>
+        </w:rPr>
+      </w:pPr>
+      <w:r>
+        <w:rPr>
+          <w:rFonts w:ascii="Times New Roman" w:eastAsia="Times New Roman" w:hAnsi="Times New Roman" w:cs="Times New Roman"/>
+          <w:szCs w:val="24"/>
+          <w:lang w:eastAsia="pt-BR"/>
+        </w:rPr>
+        <w:lastRenderedPageBreak/>
+        <w:t xml:space="preserve">Tabela </w:t>
+      </w:r>
+      <w:r>
+        <w:rPr>
+          <w:rFonts w:ascii="Times New Roman" w:eastAsia="Times New Roman" w:hAnsi="Times New Roman" w:cs="Times New Roman"/>
+          <w:szCs w:val="24"/>
+          <w:lang w:eastAsia="pt-BR"/>
+        </w:rPr>
+        <w:t>22</w:t>
+      </w:r>
+      <w:r>
+        <w:rPr>
+          <w:rFonts w:ascii="Times New Roman" w:eastAsia="Times New Roman" w:hAnsi="Times New Roman" w:cs="Times New Roman"/>
+          <w:szCs w:val="24"/>
+          <w:lang w:eastAsia="pt-BR"/>
+        </w:rPr>
+        <w:t xml:space="preserve"> – Caso de uso de cadastro de </w:t>
+      </w:r>
+      <w:r>
+        <w:rPr>
+          <w:rFonts w:ascii="Times New Roman" w:eastAsia="Times New Roman" w:hAnsi="Times New Roman" w:cs="Times New Roman"/>
+          <w:szCs w:val="24"/>
+          <w:lang w:eastAsia="pt-BR"/>
+        </w:rPr>
+        <w:t>serviço</w:t>
+      </w:r>
+      <w:r>
+        <w:rPr>
+          <w:rFonts w:ascii="Times New Roman" w:eastAsia="Times New Roman" w:hAnsi="Times New Roman" w:cs="Times New Roman"/>
+          <w:szCs w:val="24"/>
+          <w:lang w:eastAsia="pt-BR"/>
+        </w:rPr>
+        <w:t>.</w:t>
+      </w:r>
+    </w:p>
+    <w:tbl>
+      <w:tblPr>
+        <w:tblStyle w:val="Tabelacomgrade"/>
+        <w:tblW w:w="0" w:type="auto"/>
+        <w:tblLook w:val="04A0"/>
+      </w:tblPr>
+      <w:tblGrid>
+        <w:gridCol w:w="2518"/>
+        <w:gridCol w:w="1418"/>
+        <w:gridCol w:w="4536"/>
+      </w:tblGrid>
+      <w:tr>
+        <w:tc>
+          <w:tcPr>
+            <w:tcW w:w="2518" w:type="dxa"/>
+          </w:tcPr>
+          <w:p>
+            <w:pPr>
+              <w:spacing w:line="360" w:lineRule="auto"/>
+              <w:jc w:val="right"/>
+              <w:rPr>
+                <w:rFonts w:ascii="Times New Roman" w:eastAsia="Times New Roman" w:hAnsi="Times New Roman" w:cs="Times New Roman"/>
+                <w:b/>
+                <w:sz w:val="24"/>
+                <w:szCs w:val="24"/>
+                <w:lang w:eastAsia="pt-BR"/>
+              </w:rPr>
+            </w:pPr>
+            <w:r>
+              <w:rPr>
+                <w:rFonts w:ascii="Times New Roman" w:eastAsia="Times New Roman" w:hAnsi="Times New Roman" w:cs="Times New Roman"/>
+                <w:b/>
+                <w:sz w:val="24"/>
+                <w:szCs w:val="24"/>
+                <w:lang w:eastAsia="pt-BR"/>
+              </w:rPr>
+              <w:t>Caso de Uso:</w:t>
+            </w:r>
+          </w:p>
+        </w:tc>
+        <w:tc>
+          <w:tcPr>
+            <w:tcW w:w="5954" w:type="dxa"/>
+            <w:gridSpan w:val="2"/>
+          </w:tcPr>
+          <w:p>
+            <w:pPr>
+              <w:spacing w:line="360" w:lineRule="auto"/>
+              <w:jc w:val="both"/>
+              <w:rPr>
+                <w:rFonts w:ascii="Times New Roman" w:eastAsia="Times New Roman" w:hAnsi="Times New Roman" w:cs="Times New Roman"/>
+                <w:sz w:val="24"/>
+                <w:szCs w:val="24"/>
+                <w:lang w:eastAsia="pt-BR"/>
+              </w:rPr>
+            </w:pPr>
+            <w:r>
+              <w:rPr>
+                <w:rFonts w:ascii="Times New Roman" w:eastAsia="Times New Roman" w:hAnsi="Times New Roman" w:cs="Times New Roman"/>
+                <w:sz w:val="24"/>
+                <w:szCs w:val="24"/>
+                <w:lang w:eastAsia="pt-BR"/>
+              </w:rPr>
+              <w:t xml:space="preserve">Cadastrar </w:t>
+            </w:r>
+            <w:r>
+              <w:rPr>
+                <w:rFonts w:ascii="Times New Roman" w:eastAsia="Times New Roman" w:hAnsi="Times New Roman" w:cs="Times New Roman"/>
+                <w:sz w:val="24"/>
+                <w:szCs w:val="24"/>
+                <w:lang w:eastAsia="pt-BR"/>
+              </w:rPr>
+              <w:t>Serviço</w:t>
+            </w:r>
+          </w:p>
+        </w:tc>
+      </w:tr>
+      <w:tr>
+        <w:tc>
+          <w:tcPr>
+            <w:tcW w:w="2518" w:type="dxa"/>
+          </w:tcPr>
+          <w:p>
+            <w:pPr>
+              <w:spacing w:line="360" w:lineRule="auto"/>
+              <w:jc w:val="right"/>
+              <w:rPr>
+                <w:rFonts w:ascii="Times New Roman" w:eastAsia="Times New Roman" w:hAnsi="Times New Roman" w:cs="Times New Roman"/>
+                <w:b/>
+                <w:sz w:val="24"/>
+                <w:szCs w:val="24"/>
+                <w:lang w:eastAsia="pt-BR"/>
+              </w:rPr>
+            </w:pPr>
+            <w:proofErr w:type="gramStart"/>
+            <w:r>
+              <w:rPr>
+                <w:rFonts w:ascii="Times New Roman" w:eastAsia="Times New Roman" w:hAnsi="Times New Roman" w:cs="Times New Roman"/>
+                <w:b/>
+                <w:sz w:val="24"/>
+                <w:szCs w:val="24"/>
+                <w:lang w:eastAsia="pt-BR"/>
+              </w:rPr>
+              <w:t>Ator(</w:t>
+            </w:r>
+            <w:proofErr w:type="spellStart"/>
+            <w:proofErr w:type="gramEnd"/>
+            <w:r>
+              <w:rPr>
+                <w:rFonts w:ascii="Times New Roman" w:eastAsia="Times New Roman" w:hAnsi="Times New Roman" w:cs="Times New Roman"/>
+                <w:b/>
+                <w:sz w:val="24"/>
+                <w:szCs w:val="24"/>
+                <w:lang w:eastAsia="pt-BR"/>
+              </w:rPr>
+              <w:t>es</w:t>
+            </w:r>
+            <w:proofErr w:type="spellEnd"/>
+            <w:r>
+              <w:rPr>
+                <w:rFonts w:ascii="Times New Roman" w:eastAsia="Times New Roman" w:hAnsi="Times New Roman" w:cs="Times New Roman"/>
+                <w:b/>
+                <w:sz w:val="24"/>
+                <w:szCs w:val="24"/>
+                <w:lang w:eastAsia="pt-BR"/>
+              </w:rPr>
+              <w:t>):</w:t>
+            </w:r>
+          </w:p>
+        </w:tc>
+        <w:tc>
+          <w:tcPr>
+            <w:tcW w:w="5954" w:type="dxa"/>
+            <w:gridSpan w:val="2"/>
+          </w:tcPr>
+          <w:p>
+            <w:pPr>
+              <w:spacing w:line="360" w:lineRule="auto"/>
+              <w:jc w:val="both"/>
+              <w:rPr>
+                <w:rFonts w:ascii="Times New Roman" w:eastAsia="Times New Roman" w:hAnsi="Times New Roman" w:cs="Times New Roman"/>
+                <w:sz w:val="24"/>
+                <w:szCs w:val="24"/>
+                <w:lang w:eastAsia="pt-BR"/>
+              </w:rPr>
+            </w:pPr>
+            <w:r>
+              <w:rPr>
+                <w:rFonts w:ascii="Times New Roman" w:eastAsia="Times New Roman" w:hAnsi="Times New Roman" w:cs="Times New Roman"/>
+                <w:sz w:val="24"/>
+                <w:szCs w:val="24"/>
+                <w:lang w:eastAsia="pt-BR"/>
+              </w:rPr>
+              <w:t>Usuário</w:t>
+            </w:r>
+          </w:p>
+        </w:tc>
+      </w:tr>
+      <w:tr>
+        <w:tc>
+          <w:tcPr>
+            <w:tcW w:w="2518" w:type="dxa"/>
+          </w:tcPr>
+          <w:p>
+            <w:pPr>
+              <w:spacing w:line="360" w:lineRule="auto"/>
+              <w:jc w:val="right"/>
+              <w:rPr>
+                <w:rFonts w:ascii="Times New Roman" w:eastAsia="Times New Roman" w:hAnsi="Times New Roman" w:cs="Times New Roman"/>
+                <w:b/>
+                <w:sz w:val="24"/>
+                <w:szCs w:val="24"/>
+                <w:lang w:eastAsia="pt-BR"/>
+              </w:rPr>
+            </w:pPr>
+            <w:r>
+              <w:rPr>
+                <w:rFonts w:ascii="Times New Roman" w:eastAsia="Times New Roman" w:hAnsi="Times New Roman" w:cs="Times New Roman"/>
+                <w:b/>
+                <w:sz w:val="24"/>
+                <w:szCs w:val="24"/>
+                <w:lang w:eastAsia="pt-BR"/>
+              </w:rPr>
+              <w:t>Finalidade:</w:t>
+            </w:r>
+          </w:p>
+        </w:tc>
+        <w:tc>
+          <w:tcPr>
+            <w:tcW w:w="5954" w:type="dxa"/>
+            <w:gridSpan w:val="2"/>
+          </w:tcPr>
+          <w:p>
+            <w:pPr>
+              <w:spacing w:line="360" w:lineRule="auto"/>
+              <w:jc w:val="both"/>
+              <w:rPr>
+                <w:rFonts w:ascii="Times New Roman" w:eastAsia="Times New Roman" w:hAnsi="Times New Roman" w:cs="Times New Roman"/>
+                <w:sz w:val="24"/>
+                <w:szCs w:val="24"/>
+                <w:lang w:eastAsia="pt-BR"/>
+              </w:rPr>
+            </w:pPr>
+            <w:r>
+              <w:rPr>
+                <w:rFonts w:ascii="Times New Roman" w:eastAsia="Times New Roman" w:hAnsi="Times New Roman" w:cs="Times New Roman"/>
+                <w:sz w:val="24"/>
+                <w:szCs w:val="24"/>
+                <w:lang w:eastAsia="pt-BR"/>
+              </w:rPr>
+              <w:t xml:space="preserve">Cadastrar um serviço </w:t>
+            </w:r>
+            <w:r>
+              <w:rPr>
+                <w:rFonts w:ascii="Times New Roman" w:eastAsia="Times New Roman" w:hAnsi="Times New Roman" w:cs="Times New Roman"/>
+                <w:sz w:val="24"/>
+                <w:szCs w:val="24"/>
+                <w:lang w:eastAsia="pt-BR"/>
+              </w:rPr>
+              <w:t>no sistema</w:t>
+            </w:r>
+          </w:p>
+        </w:tc>
+      </w:tr>
+      <w:tr>
+        <w:tc>
+          <w:tcPr>
+            <w:tcW w:w="2518" w:type="dxa"/>
+          </w:tcPr>
+          <w:p>
+            <w:pPr>
+              <w:spacing w:line="360" w:lineRule="auto"/>
+              <w:jc w:val="right"/>
+              <w:rPr>
+                <w:rFonts w:ascii="Times New Roman" w:eastAsia="Times New Roman" w:hAnsi="Times New Roman" w:cs="Times New Roman"/>
+                <w:b/>
+                <w:sz w:val="24"/>
+                <w:szCs w:val="24"/>
+                <w:lang w:eastAsia="pt-BR"/>
+              </w:rPr>
+            </w:pPr>
+            <w:r>
+              <w:rPr>
+                <w:rFonts w:ascii="Times New Roman" w:eastAsia="Times New Roman" w:hAnsi="Times New Roman" w:cs="Times New Roman"/>
+                <w:b/>
+                <w:sz w:val="24"/>
+                <w:szCs w:val="24"/>
+                <w:lang w:eastAsia="pt-BR"/>
+              </w:rPr>
+              <w:t>Visão Geral:</w:t>
+            </w:r>
+          </w:p>
+        </w:tc>
+        <w:tc>
+          <w:tcPr>
+            <w:tcW w:w="5954" w:type="dxa"/>
+            <w:gridSpan w:val="2"/>
+          </w:tcPr>
+          <w:p>
+            <w:pPr>
+              <w:spacing w:line="360" w:lineRule="auto"/>
+              <w:jc w:val="both"/>
+              <w:rPr>
+                <w:rFonts w:ascii="Times New Roman" w:eastAsia="Times New Roman" w:hAnsi="Times New Roman" w:cs="Times New Roman"/>
+                <w:sz w:val="24"/>
+                <w:szCs w:val="24"/>
+                <w:lang w:eastAsia="pt-BR"/>
+              </w:rPr>
+            </w:pPr>
+            <w:r>
+              <w:rPr>
+                <w:rFonts w:ascii="Times New Roman" w:eastAsia="Times New Roman" w:hAnsi="Times New Roman" w:cs="Times New Roman"/>
+                <w:sz w:val="24"/>
+                <w:szCs w:val="24"/>
+                <w:lang w:eastAsia="pt-BR"/>
+              </w:rPr>
+              <w:t>Permitir que o usuário</w:t>
+            </w:r>
+            <w:r>
+              <w:rPr>
+                <w:rFonts w:ascii="Times New Roman" w:eastAsia="Times New Roman" w:hAnsi="Times New Roman" w:cs="Times New Roman"/>
+                <w:sz w:val="24"/>
+                <w:szCs w:val="24"/>
+                <w:lang w:eastAsia="pt-BR"/>
+              </w:rPr>
+              <w:t xml:space="preserve"> prestador de serviço </w:t>
+            </w:r>
+            <w:proofErr w:type="gramStart"/>
+            <w:r>
+              <w:rPr>
+                <w:rFonts w:ascii="Times New Roman" w:eastAsia="Times New Roman" w:hAnsi="Times New Roman" w:cs="Times New Roman"/>
+                <w:sz w:val="24"/>
+                <w:szCs w:val="24"/>
+                <w:lang w:eastAsia="pt-BR"/>
+              </w:rPr>
+              <w:t>possa</w:t>
+            </w:r>
+            <w:proofErr w:type="gramEnd"/>
+            <w:r>
+              <w:rPr>
+                <w:rFonts w:ascii="Times New Roman" w:eastAsia="Times New Roman" w:hAnsi="Times New Roman" w:cs="Times New Roman"/>
+                <w:sz w:val="24"/>
+                <w:szCs w:val="24"/>
+                <w:lang w:eastAsia="pt-BR"/>
+              </w:rPr>
+              <w:t xml:space="preserve"> </w:t>
+            </w:r>
+            <w:r>
+              <w:rPr>
+                <w:rFonts w:ascii="Times New Roman" w:eastAsia="Times New Roman" w:hAnsi="Times New Roman" w:cs="Times New Roman"/>
+                <w:sz w:val="24"/>
+                <w:szCs w:val="24"/>
+                <w:lang w:eastAsia="pt-BR"/>
+              </w:rPr>
+              <w:t>cadastrar um serviço</w:t>
+            </w:r>
+            <w:r>
+              <w:rPr>
+                <w:rFonts w:ascii="Times New Roman" w:eastAsia="Times New Roman" w:hAnsi="Times New Roman" w:cs="Times New Roman"/>
+                <w:sz w:val="24"/>
+                <w:szCs w:val="24"/>
+                <w:lang w:eastAsia="pt-BR"/>
+              </w:rPr>
+              <w:t xml:space="preserve"> no sistema</w:t>
+            </w:r>
+            <w:r>
+              <w:rPr>
+                <w:rFonts w:ascii="Times New Roman" w:eastAsia="Times New Roman" w:hAnsi="Times New Roman" w:cs="Times New Roman"/>
+                <w:sz w:val="24"/>
+                <w:szCs w:val="24"/>
+                <w:lang w:eastAsia="pt-BR"/>
+              </w:rPr>
+              <w:t>.</w:t>
+            </w:r>
+          </w:p>
+        </w:tc>
+      </w:tr>
+      <w:tr>
+        <w:tc>
+          <w:tcPr>
+            <w:tcW w:w="2518" w:type="dxa"/>
+          </w:tcPr>
+          <w:p>
+            <w:pPr>
+              <w:spacing w:line="360" w:lineRule="auto"/>
+              <w:jc w:val="right"/>
+              <w:rPr>
+                <w:rFonts w:ascii="Times New Roman" w:eastAsia="Times New Roman" w:hAnsi="Times New Roman" w:cs="Times New Roman"/>
+                <w:b/>
+                <w:sz w:val="24"/>
+                <w:szCs w:val="24"/>
+                <w:lang w:eastAsia="pt-BR"/>
+              </w:rPr>
+            </w:pPr>
+            <w:r>
+              <w:rPr>
+                <w:rFonts w:ascii="Times New Roman" w:eastAsia="Times New Roman" w:hAnsi="Times New Roman" w:cs="Times New Roman"/>
+                <w:b/>
+                <w:sz w:val="24"/>
+                <w:szCs w:val="24"/>
+                <w:lang w:eastAsia="pt-BR"/>
+              </w:rPr>
+              <w:t>Pré-Condições:</w:t>
+            </w:r>
+          </w:p>
+        </w:tc>
+        <w:tc>
+          <w:tcPr>
+            <w:tcW w:w="5954" w:type="dxa"/>
+            <w:gridSpan w:val="2"/>
+          </w:tcPr>
+          <w:p>
+            <w:pPr>
+              <w:spacing w:line="360" w:lineRule="auto"/>
+              <w:jc w:val="both"/>
+              <w:rPr>
+                <w:rFonts w:ascii="Times New Roman" w:eastAsia="Times New Roman" w:hAnsi="Times New Roman" w:cs="Times New Roman"/>
+                <w:sz w:val="24"/>
+                <w:szCs w:val="24"/>
+                <w:lang w:eastAsia="pt-BR"/>
+              </w:rPr>
+            </w:pPr>
+            <w:r>
+              <w:rPr>
+                <w:rFonts w:ascii="Times New Roman" w:eastAsia="Times New Roman" w:hAnsi="Times New Roman" w:cs="Times New Roman"/>
+                <w:sz w:val="24"/>
+                <w:szCs w:val="24"/>
+                <w:lang w:eastAsia="pt-BR"/>
+              </w:rPr>
+              <w:t>Ter o usuário cadastrado no sistema.</w:t>
+            </w:r>
+          </w:p>
+        </w:tc>
+      </w:tr>
+      <w:tr>
+        <w:tc>
+          <w:tcPr>
+            <w:tcW w:w="2518" w:type="dxa"/>
+          </w:tcPr>
+          <w:p>
+            <w:pPr>
+              <w:spacing w:line="360" w:lineRule="auto"/>
+              <w:jc w:val="right"/>
+              <w:rPr>
+                <w:rFonts w:ascii="Times New Roman" w:eastAsia="Times New Roman" w:hAnsi="Times New Roman" w:cs="Times New Roman"/>
+                <w:b/>
+                <w:sz w:val="24"/>
+                <w:szCs w:val="24"/>
+                <w:lang w:eastAsia="pt-BR"/>
+              </w:rPr>
+            </w:pPr>
+            <w:r>
+              <w:rPr>
+                <w:rFonts w:ascii="Times New Roman" w:eastAsia="Times New Roman" w:hAnsi="Times New Roman" w:cs="Times New Roman"/>
+                <w:b/>
+                <w:sz w:val="24"/>
+                <w:szCs w:val="24"/>
+                <w:lang w:eastAsia="pt-BR"/>
+              </w:rPr>
+              <w:t>Pós-Condições:</w:t>
+            </w:r>
+          </w:p>
+        </w:tc>
+        <w:tc>
+          <w:tcPr>
+            <w:tcW w:w="5954" w:type="dxa"/>
+            <w:gridSpan w:val="2"/>
+          </w:tcPr>
+          <w:p>
+            <w:pPr>
+              <w:spacing w:line="360" w:lineRule="auto"/>
+              <w:jc w:val="both"/>
+              <w:rPr>
+                <w:rFonts w:ascii="Times New Roman" w:eastAsia="Times New Roman" w:hAnsi="Times New Roman" w:cs="Times New Roman"/>
+                <w:sz w:val="24"/>
+                <w:szCs w:val="24"/>
+                <w:lang w:eastAsia="pt-BR"/>
+              </w:rPr>
+            </w:pPr>
+            <w:r>
+              <w:rPr>
+                <w:rFonts w:ascii="Times New Roman" w:eastAsia="Times New Roman" w:hAnsi="Times New Roman" w:cs="Times New Roman"/>
+                <w:sz w:val="24"/>
+                <w:szCs w:val="24"/>
+                <w:lang w:eastAsia="pt-BR"/>
+              </w:rPr>
+              <w:t>Redirecionar o usuário para a tela principal da aplicação</w:t>
+            </w:r>
+            <w:r>
+              <w:rPr>
+                <w:rFonts w:ascii="Times New Roman" w:eastAsia="Times New Roman" w:hAnsi="Times New Roman" w:cs="Times New Roman"/>
+                <w:sz w:val="24"/>
+                <w:szCs w:val="24"/>
+                <w:lang w:eastAsia="pt-BR"/>
+              </w:rPr>
+              <w:t>, e disponibilizar seu serviço para os demais clientes da aplicação.</w:t>
+            </w:r>
+          </w:p>
+        </w:tc>
+      </w:tr>
+      <w:tr>
+        <w:tc>
+          <w:tcPr>
+            <w:tcW w:w="8472" w:type="dxa"/>
+            <w:gridSpan w:val="3"/>
+          </w:tcPr>
+          <w:p>
+            <w:pPr>
+              <w:spacing w:line="360" w:lineRule="auto"/>
+              <w:jc w:val="center"/>
+              <w:rPr>
+                <w:rFonts w:ascii="Times New Roman" w:eastAsia="Times New Roman" w:hAnsi="Times New Roman" w:cs="Times New Roman"/>
+                <w:b/>
+                <w:sz w:val="26"/>
+                <w:szCs w:val="26"/>
+                <w:lang w:eastAsia="pt-BR"/>
+              </w:rPr>
+            </w:pPr>
+            <w:r>
+              <w:rPr>
+                <w:rFonts w:ascii="Times New Roman" w:eastAsia="Times New Roman" w:hAnsi="Times New Roman" w:cs="Times New Roman"/>
+                <w:b/>
+                <w:sz w:val="26"/>
+                <w:szCs w:val="26"/>
+                <w:lang w:eastAsia="pt-BR"/>
+              </w:rPr>
+              <w:t>Sequência Típica de Eventos</w:t>
+            </w:r>
+          </w:p>
+        </w:tc>
+      </w:tr>
+      <w:tr>
+        <w:tc>
+          <w:tcPr>
+            <w:tcW w:w="3936" w:type="dxa"/>
+            <w:gridSpan w:val="2"/>
+          </w:tcPr>
+          <w:p>
+            <w:pPr>
+              <w:spacing w:line="360" w:lineRule="auto"/>
+              <w:jc w:val="center"/>
+              <w:rPr>
+                <w:rFonts w:ascii="Times New Roman" w:eastAsia="Times New Roman" w:hAnsi="Times New Roman" w:cs="Times New Roman"/>
+                <w:b/>
+                <w:sz w:val="24"/>
+                <w:szCs w:val="24"/>
+                <w:lang w:eastAsia="pt-BR"/>
+              </w:rPr>
+            </w:pPr>
+            <w:r>
+              <w:rPr>
+                <w:rFonts w:ascii="Times New Roman" w:eastAsia="Times New Roman" w:hAnsi="Times New Roman" w:cs="Times New Roman"/>
+                <w:b/>
+                <w:sz w:val="24"/>
+                <w:szCs w:val="24"/>
+                <w:lang w:eastAsia="pt-BR"/>
+              </w:rPr>
+              <w:t>Ação do Ator</w:t>
+            </w:r>
+          </w:p>
+        </w:tc>
+        <w:tc>
+          <w:tcPr>
+            <w:tcW w:w="4536" w:type="dxa"/>
+          </w:tcPr>
+          <w:p>
+            <w:pPr>
+              <w:spacing w:line="360" w:lineRule="auto"/>
+              <w:jc w:val="center"/>
+              <w:rPr>
+                <w:rFonts w:ascii="Times New Roman" w:eastAsia="Times New Roman" w:hAnsi="Times New Roman" w:cs="Times New Roman"/>
+                <w:b/>
+                <w:sz w:val="24"/>
+                <w:szCs w:val="24"/>
+                <w:lang w:eastAsia="pt-BR"/>
+              </w:rPr>
+            </w:pPr>
+            <w:r>
+              <w:rPr>
+                <w:rFonts w:ascii="Times New Roman" w:eastAsia="Times New Roman" w:hAnsi="Times New Roman" w:cs="Times New Roman"/>
+                <w:b/>
+                <w:sz w:val="24"/>
+                <w:szCs w:val="24"/>
+                <w:lang w:eastAsia="pt-BR"/>
+              </w:rPr>
+              <w:t>Resposta do Sistema</w:t>
+            </w:r>
+          </w:p>
+        </w:tc>
+      </w:tr>
+      <w:tr>
+        <w:tc>
+          <w:tcPr>
+            <w:tcW w:w="3936" w:type="dxa"/>
+            <w:gridSpan w:val="2"/>
+          </w:tcPr>
+          <w:p>
+            <w:pPr>
+              <w:pStyle w:val="PargrafodaLista"/>
+              <w:spacing w:line="360" w:lineRule="auto"/>
+              <w:ind w:left="1080"/>
+              <w:rPr>
+                <w:rFonts w:ascii="Times New Roman" w:eastAsia="Times New Roman" w:hAnsi="Times New Roman" w:cs="Times New Roman"/>
+                <w:sz w:val="24"/>
+                <w:szCs w:val="24"/>
+                <w:lang w:eastAsia="pt-BR"/>
+              </w:rPr>
+            </w:pPr>
+            <w:r>
+              <w:rPr>
+                <w:rFonts w:ascii="Times New Roman" w:eastAsia="Times New Roman" w:hAnsi="Times New Roman" w:cs="Times New Roman"/>
+                <w:sz w:val="24"/>
+                <w:szCs w:val="24"/>
+                <w:lang w:eastAsia="pt-BR"/>
+              </w:rPr>
+              <w:t>1. Insere dados.</w:t>
+            </w:r>
+          </w:p>
+        </w:tc>
+        <w:tc>
+          <w:tcPr>
+            <w:tcW w:w="4536" w:type="dxa"/>
+          </w:tcPr>
+          <w:p>
+            <w:pPr>
+              <w:spacing w:line="360" w:lineRule="auto"/>
+              <w:jc w:val="center"/>
+              <w:rPr>
+                <w:rFonts w:ascii="Times New Roman" w:eastAsia="Times New Roman" w:hAnsi="Times New Roman" w:cs="Times New Roman"/>
+                <w:sz w:val="24"/>
+                <w:szCs w:val="24"/>
+                <w:lang w:eastAsia="pt-BR"/>
+              </w:rPr>
+            </w:pPr>
+            <w:r>
+              <w:rPr>
+                <w:rFonts w:ascii="Times New Roman" w:eastAsia="Times New Roman" w:hAnsi="Times New Roman" w:cs="Times New Roman"/>
+                <w:sz w:val="24"/>
+                <w:szCs w:val="24"/>
+                <w:lang w:eastAsia="pt-BR"/>
+              </w:rPr>
+              <w:t>2. Validação de dados. Ser for validado com sucesso é redirecionado a pagina principal.</w:t>
+            </w:r>
+          </w:p>
+        </w:tc>
+      </w:tr>
+      <w:tr>
+        <w:tc>
+          <w:tcPr>
+            <w:tcW w:w="8472" w:type="dxa"/>
+            <w:gridSpan w:val="3"/>
+          </w:tcPr>
+          <w:p>
+            <w:pPr>
+              <w:spacing w:line="360" w:lineRule="auto"/>
+              <w:jc w:val="center"/>
+              <w:rPr>
+                <w:rFonts w:ascii="Times New Roman" w:eastAsia="Times New Roman" w:hAnsi="Times New Roman" w:cs="Times New Roman"/>
+                <w:b/>
+                <w:sz w:val="26"/>
+                <w:szCs w:val="26"/>
+                <w:lang w:eastAsia="pt-BR"/>
+              </w:rPr>
+            </w:pPr>
+            <w:r>
+              <w:rPr>
+                <w:rFonts w:ascii="Times New Roman" w:eastAsia="Times New Roman" w:hAnsi="Times New Roman" w:cs="Times New Roman"/>
+                <w:b/>
+                <w:sz w:val="26"/>
+                <w:szCs w:val="26"/>
+                <w:lang w:eastAsia="pt-BR"/>
+              </w:rPr>
+              <w:t>Sequência Alternativa</w:t>
+            </w:r>
+          </w:p>
+        </w:tc>
+      </w:tr>
+      <w:tr>
+        <w:tc>
+          <w:tcPr>
+            <w:tcW w:w="8472" w:type="dxa"/>
+            <w:gridSpan w:val="3"/>
+          </w:tcPr>
+          <w:p>
+            <w:pPr>
+              <w:spacing w:line="360" w:lineRule="auto"/>
+              <w:jc w:val="center"/>
+              <w:rPr>
+                <w:rFonts w:ascii="Times New Roman" w:eastAsia="Times New Roman" w:hAnsi="Times New Roman" w:cs="Times New Roman"/>
+                <w:b/>
+                <w:sz w:val="24"/>
+                <w:szCs w:val="24"/>
+                <w:lang w:eastAsia="pt-BR"/>
+              </w:rPr>
+            </w:pPr>
+            <w:r>
+              <w:rPr>
+                <w:rFonts w:ascii="Times New Roman" w:eastAsia="Times New Roman" w:hAnsi="Times New Roman" w:cs="Times New Roman"/>
+                <w:sz w:val="24"/>
+                <w:szCs w:val="24"/>
+                <w:lang w:eastAsia="pt-BR"/>
+              </w:rPr>
+              <w:t>Se não</w:t>
+            </w:r>
+            <w:r>
+              <w:rPr>
+                <w:rFonts w:ascii="Times New Roman" w:eastAsia="Times New Roman" w:hAnsi="Times New Roman" w:cs="Times New Roman"/>
+                <w:sz w:val="24"/>
+                <w:szCs w:val="24"/>
+                <w:lang w:eastAsia="pt-BR"/>
+              </w:rPr>
+              <w:t xml:space="preserve"> ocorrer sucesso na validação, o sistema exibe uma</w:t>
+            </w:r>
+            <w:r>
+              <w:rPr>
+                <w:rFonts w:ascii="Times New Roman" w:eastAsia="Times New Roman" w:hAnsi="Times New Roman" w:cs="Times New Roman"/>
+                <w:sz w:val="24"/>
+                <w:szCs w:val="24"/>
+                <w:lang w:eastAsia="pt-BR"/>
+              </w:rPr>
+              <w:t xml:space="preserve"> </w:t>
+            </w:r>
+            <w:r>
+              <w:rPr>
+                <w:rFonts w:ascii="Times New Roman" w:eastAsia="Times New Roman" w:hAnsi="Times New Roman" w:cs="Times New Roman"/>
+                <w:sz w:val="24"/>
+                <w:szCs w:val="24"/>
+                <w:lang w:eastAsia="pt-BR"/>
+              </w:rPr>
+              <w:t xml:space="preserve">mensagem para o </w:t>
+            </w:r>
+            <w:r>
+              <w:rPr>
+                <w:rFonts w:ascii="Times New Roman" w:eastAsia="Times New Roman" w:hAnsi="Times New Roman" w:cs="Times New Roman"/>
+                <w:sz w:val="24"/>
+                <w:szCs w:val="24"/>
+                <w:lang w:eastAsia="pt-BR"/>
+              </w:rPr>
+              <w:t>usuário</w:t>
+            </w:r>
+            <w:r>
+              <w:rPr>
+                <w:rFonts w:ascii="Times New Roman" w:eastAsia="Times New Roman" w:hAnsi="Times New Roman" w:cs="Times New Roman"/>
+                <w:sz w:val="24"/>
+                <w:szCs w:val="24"/>
+                <w:lang w:eastAsia="pt-BR"/>
+              </w:rPr>
+              <w:t>.</w:t>
+            </w:r>
+          </w:p>
+        </w:tc>
+      </w:tr>
+    </w:tbl>
+    <w:p>
+      <w:pPr>
+        <w:spacing w:line="360" w:lineRule="auto"/>
+        <w:ind w:firstLine="709"/>
+        <w:jc w:val="both"/>
+        <w:rPr>
+          <w:rFonts w:ascii="Times New Roman" w:eastAsia="Times New Roman" w:hAnsi="Times New Roman" w:cs="Times New Roman"/>
+          <w:sz w:val="24"/>
+          <w:szCs w:val="24"/>
+          <w:lang w:eastAsia="pt-BR"/>
+        </w:rPr>
+      </w:pPr>
+    </w:p>
+    <w:p>
+      <w:pPr>
+        <w:spacing w:line="360" w:lineRule="auto"/>
+        <w:ind w:firstLine="709"/>
+        <w:jc w:val="both"/>
+        <w:rPr>
+          <w:rFonts w:ascii="Times New Roman" w:eastAsia="Times New Roman" w:hAnsi="Times New Roman" w:cs="Times New Roman"/>
+          <w:sz w:val="24"/>
+          <w:szCs w:val="24"/>
+          <w:lang w:eastAsia="pt-BR"/>
+        </w:rPr>
+      </w:pPr>
+    </w:p>
+    <w:p>
+      <w:pPr>
+        <w:spacing w:line="360" w:lineRule="auto"/>
+        <w:ind w:firstLine="709"/>
+        <w:jc w:val="both"/>
+        <w:rPr>
+          <w:rFonts w:ascii="Times New Roman" w:eastAsia="Times New Roman" w:hAnsi="Times New Roman" w:cs="Times New Roman"/>
+          <w:sz w:val="24"/>
+          <w:szCs w:val="24"/>
+          <w:lang w:eastAsia="pt-BR"/>
+        </w:rPr>
+      </w:pPr>
+    </w:p>
+    <w:p>
+      <w:pPr>
+        <w:spacing w:line="360" w:lineRule="auto"/>
+        <w:ind w:firstLine="709"/>
+        <w:jc w:val="both"/>
+        <w:rPr>
+          <w:rFonts w:ascii="Times New Roman" w:eastAsia="Times New Roman" w:hAnsi="Times New Roman" w:cs="Times New Roman"/>
+          <w:sz w:val="24"/>
+          <w:szCs w:val="24"/>
+          <w:lang w:eastAsia="pt-BR"/>
+        </w:rPr>
+      </w:pPr>
+    </w:p>
+    <w:p>
+      <w:pPr>
+        <w:spacing w:line="360" w:lineRule="auto"/>
+        <w:ind w:firstLine="709"/>
+        <w:jc w:val="both"/>
+        <w:rPr>
+          <w:rFonts w:ascii="Times New Roman" w:eastAsia="Times New Roman" w:hAnsi="Times New Roman" w:cs="Times New Roman"/>
+          <w:sz w:val="24"/>
+          <w:szCs w:val="24"/>
+          <w:lang w:eastAsia="pt-BR"/>
+        </w:rPr>
+      </w:pPr>
+    </w:p>
+    <w:p>
+      <w:pPr>
+        <w:spacing w:line="360" w:lineRule="auto"/>
+        <w:ind w:firstLine="709"/>
+        <w:jc w:val="both"/>
+        <w:rPr>
+          <w:rFonts w:ascii="Times New Roman" w:eastAsia="Times New Roman" w:hAnsi="Times New Roman" w:cs="Times New Roman"/>
+          <w:sz w:val="24"/>
+          <w:szCs w:val="24"/>
+          <w:lang w:eastAsia="pt-BR"/>
+        </w:rPr>
+      </w:pPr>
     </w:p>
     <w:p>
       <w:pPr>
@@ -38132,7 +40040,7 @@
           <w:color w:val="auto"/>
         </w:rPr>
       </w:pPr>
-      <w:bookmarkStart w:id="19" w:name="_Toc388192653"/>
+      <w:bookmarkStart w:id="19" w:name="_Toc388446887"/>
       <w:r>
         <w:rPr>
           <w:rFonts w:ascii="Times New Roman" w:hAnsi="Times New Roman" w:cs="Times New Roman"/>
@@ -38237,7 +40145,7 @@
           <w:color w:val="auto"/>
         </w:rPr>
       </w:pPr>
-      <w:bookmarkStart w:id="20" w:name="_Toc388192654"/>
+      <w:bookmarkStart w:id="20" w:name="_Toc388446888"/>
       <w:r>
         <w:rPr>
           <w:rFonts w:ascii="Times New Roman" w:hAnsi="Times New Roman" w:cs="Times New Roman"/>
@@ -39810,7 +41718,7 @@
             <w:rPr>
               <w:noProof/>
             </w:rPr>
-            <w:t>39</w:t>
+            <w:t>40</w:t>
           </w:r>
         </w:fldSimple>
       </w:p>
@@ -40708,6 +42616,95 @@
     </w:lvl>
   </w:abstractNum>
   <w:abstractNum w:abstractNumId="8">
+    <w:nsid w:val="3FD345A4"/>
+    <w:multiLevelType w:val="hybridMultilevel"/>
+    <w:tmpl w:val="66F66A46"/>
+    <w:lvl w:ilvl="0" w:tplc="0416000F">
+      <w:start w:val="1"/>
+      <w:numFmt w:val="decimal"/>
+      <w:lvlText w:val="%1."/>
+      <w:lvlJc w:val="left"/>
+      <w:pPr>
+        <w:ind w:left="720" w:hanging="360"/>
+      </w:pPr>
+      <w:rPr>
+        <w:rFonts w:hint="default"/>
+      </w:rPr>
+    </w:lvl>
+    <w:lvl w:ilvl="1" w:tplc="04160019" w:tentative="1">
+      <w:start w:val="1"/>
+      <w:numFmt w:val="lowerLetter"/>
+      <w:lvlText w:val="%2."/>
+      <w:lvlJc w:val="left"/>
+      <w:pPr>
+        <w:ind w:left="1440" w:hanging="360"/>
+      </w:pPr>
+    </w:lvl>
+    <w:lvl w:ilvl="2" w:tplc="0416001B" w:tentative="1">
+      <w:start w:val="1"/>
+      <w:numFmt w:val="lowerRoman"/>
+      <w:lvlText w:val="%3."/>
+      <w:lvlJc w:val="right"/>
+      <w:pPr>
+        <w:ind w:left="2160" w:hanging="180"/>
+      </w:pPr>
+    </w:lvl>
+    <w:lvl w:ilvl="3" w:tplc="0416000F" w:tentative="1">
+      <w:start w:val="1"/>
+      <w:numFmt w:val="decimal"/>
+      <w:lvlText w:val="%4."/>
+      <w:lvlJc w:val="left"/>
+      <w:pPr>
+        <w:ind w:left="2880" w:hanging="360"/>
+      </w:pPr>
+    </w:lvl>
+    <w:lvl w:ilvl="4" w:tplc="04160019" w:tentative="1">
+      <w:start w:val="1"/>
+      <w:numFmt w:val="lowerLetter"/>
+      <w:lvlText w:val="%5."/>
+      <w:lvlJc w:val="left"/>
+      <w:pPr>
+        <w:ind w:left="3600" w:hanging="360"/>
+      </w:pPr>
+    </w:lvl>
+    <w:lvl w:ilvl="5" w:tplc="0416001B" w:tentative="1">
+      <w:start w:val="1"/>
+      <w:numFmt w:val="lowerRoman"/>
+      <w:lvlText w:val="%6."/>
+      <w:lvlJc w:val="right"/>
+      <w:pPr>
+        <w:ind w:left="4320" w:hanging="180"/>
+      </w:pPr>
+    </w:lvl>
+    <w:lvl w:ilvl="6" w:tplc="0416000F" w:tentative="1">
+      <w:start w:val="1"/>
+      <w:numFmt w:val="decimal"/>
+      <w:lvlText w:val="%7."/>
+      <w:lvlJc w:val="left"/>
+      <w:pPr>
+        <w:ind w:left="5040" w:hanging="360"/>
+      </w:pPr>
+    </w:lvl>
+    <w:lvl w:ilvl="7" w:tplc="04160019" w:tentative="1">
+      <w:start w:val="1"/>
+      <w:numFmt w:val="lowerLetter"/>
+      <w:lvlText w:val="%8."/>
+      <w:lvlJc w:val="left"/>
+      <w:pPr>
+        <w:ind w:left="5760" w:hanging="360"/>
+      </w:pPr>
+    </w:lvl>
+    <w:lvl w:ilvl="8" w:tplc="0416001B" w:tentative="1">
+      <w:start w:val="1"/>
+      <w:numFmt w:val="lowerRoman"/>
+      <w:lvlText w:val="%9."/>
+      <w:lvlJc w:val="right"/>
+      <w:pPr>
+        <w:ind w:left="6480" w:hanging="180"/>
+      </w:pPr>
+    </w:lvl>
+  </w:abstractNum>
+  <w:abstractNum w:abstractNumId="9">
     <w:nsid w:val="40D73D1B"/>
     <w:multiLevelType w:val="hybridMultilevel"/>
     <w:tmpl w:val="048A7824"/>
@@ -40821,7 +42818,7 @@
       </w:rPr>
     </w:lvl>
   </w:abstractNum>
-  <w:abstractNum w:abstractNumId="9">
+  <w:abstractNum w:abstractNumId="10">
     <w:nsid w:val="53B6434B"/>
     <w:multiLevelType w:val="hybridMultilevel"/>
     <w:tmpl w:val="A502B616"/>
@@ -40934,7 +42931,7 @@
       </w:rPr>
     </w:lvl>
   </w:abstractNum>
-  <w:abstractNum w:abstractNumId="10">
+  <w:abstractNum w:abstractNumId="11">
     <w:nsid w:val="567103CC"/>
     <w:multiLevelType w:val="hybridMultilevel"/>
     <w:tmpl w:val="C62E8A22"/>
@@ -41047,7 +43044,7 @@
       </w:rPr>
     </w:lvl>
   </w:abstractNum>
-  <w:abstractNum w:abstractNumId="11">
+  <w:abstractNum w:abstractNumId="12">
     <w:nsid w:val="63EC1B72"/>
     <w:multiLevelType w:val="multilevel"/>
     <w:tmpl w:val="5224984A"/>
@@ -41160,7 +43157,7 @@
       </w:rPr>
     </w:lvl>
   </w:abstractNum>
-  <w:abstractNum w:abstractNumId="12">
+  <w:abstractNum w:abstractNumId="13">
     <w:nsid w:val="67822AF7"/>
     <w:multiLevelType w:val="hybridMultilevel"/>
     <w:tmpl w:val="04CA1808"/>
@@ -41273,7 +43270,7 @@
       </w:rPr>
     </w:lvl>
   </w:abstractNum>
-  <w:abstractNum w:abstractNumId="13">
+  <w:abstractNum w:abstractNumId="14">
     <w:nsid w:val="69787137"/>
     <w:multiLevelType w:val="hybridMultilevel"/>
     <w:tmpl w:val="77AA45CC"/>
@@ -41386,7 +43383,7 @@
       </w:rPr>
     </w:lvl>
   </w:abstractNum>
-  <w:abstractNum w:abstractNumId="14">
+  <w:abstractNum w:abstractNumId="15">
     <w:nsid w:val="71534460"/>
     <w:multiLevelType w:val="hybridMultilevel"/>
     <w:tmpl w:val="B57E49C2"/>
@@ -41499,7 +43496,96 @@
       </w:rPr>
     </w:lvl>
   </w:abstractNum>
-  <w:abstractNum w:abstractNumId="15">
+  <w:abstractNum w:abstractNumId="16">
+    <w:nsid w:val="7CF173F7"/>
+    <w:multiLevelType w:val="hybridMultilevel"/>
+    <w:tmpl w:val="5B542E44"/>
+    <w:lvl w:ilvl="0" w:tplc="CA0E2832">
+      <w:start w:val="1"/>
+      <w:numFmt w:val="decimal"/>
+      <w:lvlText w:val="%1."/>
+      <w:lvlJc w:val="left"/>
+      <w:pPr>
+        <w:ind w:left="1080" w:hanging="360"/>
+      </w:pPr>
+      <w:rPr>
+        <w:rFonts w:hint="default"/>
+      </w:rPr>
+    </w:lvl>
+    <w:lvl w:ilvl="1" w:tplc="04160019" w:tentative="1">
+      <w:start w:val="1"/>
+      <w:numFmt w:val="lowerLetter"/>
+      <w:lvlText w:val="%2."/>
+      <w:lvlJc w:val="left"/>
+      <w:pPr>
+        <w:ind w:left="1800" w:hanging="360"/>
+      </w:pPr>
+    </w:lvl>
+    <w:lvl w:ilvl="2" w:tplc="0416001B" w:tentative="1">
+      <w:start w:val="1"/>
+      <w:numFmt w:val="lowerRoman"/>
+      <w:lvlText w:val="%3."/>
+      <w:lvlJc w:val="right"/>
+      <w:pPr>
+        <w:ind w:left="2520" w:hanging="180"/>
+      </w:pPr>
+    </w:lvl>
+    <w:lvl w:ilvl="3" w:tplc="0416000F" w:tentative="1">
+      <w:start w:val="1"/>
+      <w:numFmt w:val="decimal"/>
+      <w:lvlText w:val="%4."/>
+      <w:lvlJc w:val="left"/>
+      <w:pPr>
+        <w:ind w:left="3240" w:hanging="360"/>
+      </w:pPr>
+    </w:lvl>
+    <w:lvl w:ilvl="4" w:tplc="04160019" w:tentative="1">
+      <w:start w:val="1"/>
+      <w:numFmt w:val="lowerLetter"/>
+      <w:lvlText w:val="%5."/>
+      <w:lvlJc w:val="left"/>
+      <w:pPr>
+        <w:ind w:left="3960" w:hanging="360"/>
+      </w:pPr>
+    </w:lvl>
+    <w:lvl w:ilvl="5" w:tplc="0416001B" w:tentative="1">
+      <w:start w:val="1"/>
+      <w:numFmt w:val="lowerRoman"/>
+      <w:lvlText w:val="%6."/>
+      <w:lvlJc w:val="right"/>
+      <w:pPr>
+        <w:ind w:left="4680" w:hanging="180"/>
+      </w:pPr>
+    </w:lvl>
+    <w:lvl w:ilvl="6" w:tplc="0416000F" w:tentative="1">
+      <w:start w:val="1"/>
+      <w:numFmt w:val="decimal"/>
+      <w:lvlText w:val="%7."/>
+      <w:lvlJc w:val="left"/>
+      <w:pPr>
+        <w:ind w:left="5400" w:hanging="360"/>
+      </w:pPr>
+    </w:lvl>
+    <w:lvl w:ilvl="7" w:tplc="04160019" w:tentative="1">
+      <w:start w:val="1"/>
+      <w:numFmt w:val="lowerLetter"/>
+      <w:lvlText w:val="%8."/>
+      <w:lvlJc w:val="left"/>
+      <w:pPr>
+        <w:ind w:left="6120" w:hanging="360"/>
+      </w:pPr>
+    </w:lvl>
+    <w:lvl w:ilvl="8" w:tplc="0416001B" w:tentative="1">
+      <w:start w:val="1"/>
+      <w:numFmt w:val="lowerRoman"/>
+      <w:lvlText w:val="%9."/>
+      <w:lvlJc w:val="right"/>
+      <w:pPr>
+        <w:ind w:left="6840" w:hanging="180"/>
+      </w:pPr>
+    </w:lvl>
+  </w:abstractNum>
+  <w:abstractNum w:abstractNumId="17">
     <w:nsid w:val="7FE660B0"/>
     <w:multiLevelType w:val="hybridMultilevel"/>
     <w:tmpl w:val="1368BD2E"/>
@@ -41616,7 +43702,7 @@
     <w:abstractNumId w:val="2"/>
   </w:num>
   <w:num w:numId="2">
-    <w:abstractNumId w:val="11"/>
+    <w:abstractNumId w:val="12"/>
   </w:num>
   <w:num w:numId="3">
     <w:abstractNumId w:val="0"/>
@@ -41625,40 +43711,46 @@
     <w:abstractNumId w:val="5"/>
   </w:num>
   <w:num w:numId="5">
-    <w:abstractNumId w:val="13"/>
+    <w:abstractNumId w:val="14"/>
   </w:num>
   <w:num w:numId="6">
     <w:abstractNumId w:val="1"/>
   </w:num>
   <w:num w:numId="7">
-    <w:abstractNumId w:val="9"/>
+    <w:abstractNumId w:val="10"/>
   </w:num>
   <w:num w:numId="8">
     <w:abstractNumId w:val="6"/>
   </w:num>
   <w:num w:numId="9">
-    <w:abstractNumId w:val="15"/>
+    <w:abstractNumId w:val="17"/>
   </w:num>
   <w:num w:numId="10">
     <w:abstractNumId w:val="3"/>
   </w:num>
   <w:num w:numId="11">
-    <w:abstractNumId w:val="14"/>
+    <w:abstractNumId w:val="15"/>
   </w:num>
   <w:num w:numId="12">
     <w:abstractNumId w:val="7"/>
   </w:num>
   <w:num w:numId="13">
-    <w:abstractNumId w:val="12"/>
+    <w:abstractNumId w:val="13"/>
   </w:num>
   <w:num w:numId="14">
     <w:abstractNumId w:val="4"/>
   </w:num>
   <w:num w:numId="15">
-    <w:abstractNumId w:val="10"/>
+    <w:abstractNumId w:val="11"/>
   </w:num>
   <w:num w:numId="16">
+    <w:abstractNumId w:val="9"/>
+  </w:num>
+  <w:num w:numId="17">
     <w:abstractNumId w:val="8"/>
+  </w:num>
+  <w:num w:numId="18">
+    <w:abstractNumId w:val="16"/>
   </w:num>
   <w:numIdMacAtCleanup w:val="6"/>
 </w:numbering>
@@ -42879,7 +44971,7 @@
 </file>
 
 <file path=customXml/itemProps1.xml><?xml version="1.0" encoding="utf-8"?>
-<ds:datastoreItem xmlns:ds="http://schemas.openxmlformats.org/officeDocument/2006/customXml" ds:itemID="{3DE88DDD-A975-47E4-8752-319E6EB3F98B}">
+<ds:datastoreItem xmlns:ds="http://schemas.openxmlformats.org/officeDocument/2006/customXml" ds:itemID="{A010F44F-FC82-4A9B-AAFA-8D464B70A662}">
   <ds:schemaRefs>
     <ds:schemaRef ds:uri="http://schemas.openxmlformats.org/officeDocument/2006/bibliography"/>
   </ds:schemaRefs>

</xml_diff>